<commit_message>
Fix labels for preferred contact method and preferred employment type
</commit_message>
<xml_diff>
--- a/cv/cv.bg.docx
+++ b/cv/cv.bg.docx
@@ -52,7 +52,22 @@
           <w:u w:val="single"/>
           <w:lang w:val="bg-BG"/>
         </w:rPr>
-        <w:t>Информация за контакт</w:t>
+        <w:t xml:space="preserve">Информация за </w:t>
+      </w:r>
+      <w:r>
+        <w:rPr>
+          <w:rFonts w:ascii="Arial" w:hAnsi="Arial"/>
+          <w:u w:val="single"/>
+          <w:lang w:val="bg-BG"/>
+        </w:rPr>
+        <w:t>връзка</w:t>
+      </w:r>
+      <w:r>
+        <w:rPr>
+          <w:rFonts w:ascii="Arial" w:hAnsi="Arial"/>
+          <w:u w:val="single"/>
+          <w:lang w:val="bg-BG"/>
+        </w:rPr>
         <w:tab/>
       </w:r>
     </w:p>
@@ -392,7 +407,35 @@
                 <w:rFonts w:ascii="Arial" w:hAnsi="Arial"/>
                 <w:lang w:val="bg-BG"/>
               </w:rPr>
-              <w:t>Предпочитан начин за връзка:</w:t>
+              <w:t>Предпоч</w:t>
+            </w:r>
+            <w:r>
+              <w:rPr>
+                <w:rFonts w:ascii="Arial" w:hAnsi="Arial"/>
+                <w:lang w:val="bg-BG"/>
+              </w:rPr>
+              <w:t>итан</w:t>
+            </w:r>
+            <w:r>
+              <w:rPr>
+                <w:rFonts w:ascii="Arial" w:hAnsi="Arial"/>
+                <w:lang w:val="bg-BG"/>
+              </w:rPr>
+              <w:t xml:space="preserve"> </w:t>
+            </w:r>
+            <w:r>
+              <w:rPr>
+                <w:rFonts w:ascii="Arial" w:hAnsi="Arial"/>
+                <w:lang w:val="bg-BG"/>
+              </w:rPr>
+              <w:t>начин</w:t>
+            </w:r>
+            <w:r>
+              <w:rPr>
+                <w:rFonts w:ascii="Arial" w:hAnsi="Arial"/>
+                <w:lang w:val="bg-BG"/>
+              </w:rPr>
+              <w:t xml:space="preserve"> за връзка:</w:t>
             </w:r>
           </w:p>
         </w:tc>
@@ -416,7 +459,7 @@
                 <w:rFonts w:ascii="Arial" w:hAnsi="Arial"/>
                 <w:lang w:val="bg-BG"/>
               </w:rPr>
-              <w:t>Мобилен телефон</w:t>
+              <w:t>Личен мобилен</w:t>
             </w:r>
           </w:p>
         </w:tc>
@@ -591,7 +634,14 @@
                 <w:rFonts w:ascii="Arial" w:hAnsi="Arial"/>
                 <w:lang w:val="bg-BG"/>
               </w:rPr>
-              <w:t>Вид работа:</w:t>
+              <w:t>Предпочитан тип заетост</w:t>
+            </w:r>
+            <w:r>
+              <w:rPr>
+                <w:rFonts w:ascii="Arial" w:hAnsi="Arial"/>
+                <w:lang w:val="bg-BG"/>
+              </w:rPr>
+              <w:t>:</w:t>
             </w:r>
           </w:p>
         </w:tc>
@@ -1982,7 +2032,21 @@
           <w:rFonts w:ascii="Arial" w:hAnsi="Arial"/>
           <w:lang w:val="bg-BG"/>
         </w:rPr>
-        <w:t>Юли 2003 - Август 2003</w:t>
+        <w:t xml:space="preserve">Юли 2003 </w:t>
+      </w:r>
+      <w:r>
+        <w:rPr>
+          <w:rFonts w:ascii="Arial" w:hAnsi="Arial"/>
+          <w:lang w:val="en-GB"/>
+        </w:rPr>
+        <w:t>–</w:t>
+      </w:r>
+      <w:r>
+        <w:rPr>
+          <w:rFonts w:ascii="Arial" w:hAnsi="Arial"/>
+          <w:lang w:val="bg-BG"/>
+        </w:rPr>
+        <w:t xml:space="preserve"> Август 2003</w:t>
       </w:r>
     </w:p>
     <w:tbl>
@@ -6846,13 +6910,13 @@
         <w:fldChar w:fldCharType="begin" w:fldLock="true"/>
       </w:r>
       <w:r>
-        <w:instrText> DATE \@"yyyy\-MM\-dd" </w:instrText>
+        <w:instrText> DATE \@"d.MM.yyyy' г.'" </w:instrText>
       </w:r>
       <w:r>
         <w:fldChar w:fldCharType="separate"/>
       </w:r>
       <w:r>
-        <w:t>2017-09-13</w:t>
+        <w:t>14.09.2017 г.</w:t>
       </w:r>
       <w:r>
         <w:fldChar w:fldCharType="end"/>

</xml_diff>

<commit_message>
Full name, add Java and PL/SQL Developer in Skills
</commit_message>
<xml_diff>
--- a/cv/cv.bg.docx
+++ b/cv/cv.bg.docx
@@ -1532,7 +1532,21 @@
           <w:rFonts w:ascii="Arial" w:hAnsi="Arial"/>
           <w:lang w:val="bg-BG"/>
         </w:rPr>
-        <w:t xml:space="preserve">C, C++, JavaScript®, Pascal, Perl, PHP, </w:t>
+        <w:t xml:space="preserve">C, C++, </w:t>
+      </w:r>
+      <w:r>
+        <w:rPr>
+          <w:rFonts w:ascii="Arial" w:hAnsi="Arial"/>
+          <w:lang w:val="en-US"/>
+        </w:rPr>
+        <w:t xml:space="preserve">Java, </w:t>
+      </w:r>
+      <w:r>
+        <w:rPr>
+          <w:rFonts w:ascii="Arial" w:hAnsi="Arial"/>
+          <w:lang w:val="bg-BG"/>
+        </w:rPr>
+        <w:t xml:space="preserve">JavaScript®, Pascal, Perl, PHP, </w:t>
       </w:r>
       <w:r>
         <w:rPr>
@@ -1635,7 +1649,7 @@
           <w:rFonts w:ascii="Arial" w:hAnsi="Arial"/>
           <w:lang w:val="bg-BG"/>
         </w:rPr>
-        <w:t>Borland® C++Builder™, Borland® Delphi™, Eclipse CDT, GraphTalk™ Developer, KDevelop, Microsoft® VisualC++®, Turbo® C/C++, Turbo® Pascal, Watcom™ C/C++</w:t>
+        <w:t>Borland® C++Builder™, Borland® Delphi™, Eclipse, GraphTalk™ Developer, KDevelop, Microsoft® VisualC++®, Turbo® C/C++, Turbo® Pascal, Watcom™ C/C++</w:t>
       </w:r>
     </w:p>
     <w:p>
@@ -1788,7 +1802,14 @@
           <w:rFonts w:ascii="Arial" w:hAnsi="Arial"/>
           <w:lang w:val="bg-BG"/>
         </w:rPr>
-        <w:t>Oracle SQL Developer</w:t>
+        <w:t xml:space="preserve">Oracle SQL Developer, </w:t>
+      </w:r>
+      <w:r>
+        <w:rPr>
+          <w:rFonts w:ascii="Arial" w:hAnsi="Arial"/>
+          <w:lang w:val="en-US"/>
+        </w:rPr>
+        <w:t>PL/SQL Developer</w:t>
       </w:r>
     </w:p>
     <w:p>
@@ -4411,21 +4432,7 @@
                 <w:rFonts w:ascii="Arial" w:hAnsi="Arial"/>
                 <w:lang w:val="bg-BG"/>
               </w:rPr>
-              <w:t>5</w:t>
-            </w:r>
-            <w:r>
-              <w:rPr>
-                <w:rFonts w:ascii="Arial" w:hAnsi="Arial"/>
-                <w:lang w:val="en-GB"/>
-              </w:rPr>
-              <w:t>–</w:t>
-            </w:r>
-            <w:r>
-              <w:rPr>
-                <w:rFonts w:ascii="Arial" w:hAnsi="Arial"/>
-                <w:lang w:val="bg-BG"/>
-              </w:rPr>
-              <w:t xml:space="preserve">25 </w:t>
+              <w:t xml:space="preserve">5 </w:t>
             </w:r>
             <w:r>
               <w:rPr>
@@ -6907,7 +6914,7 @@
           <w:rFonts w:ascii="Arial" w:hAnsi="Arial"/>
           <w:lang w:val="bg-BG"/>
         </w:rPr>
-        <w:fldChar w:fldCharType="begin" w:fldLock="true"/>
+        <w:fldChar w:fldCharType="begin"/>
       </w:r>
       <w:r>
         <w:instrText> DATE \@"d.MM.yyyy' г.'" </w:instrText>
@@ -6916,7 +6923,7 @@
         <w:fldChar w:fldCharType="separate"/>
       </w:r>
       <w:r>
-        <w:t>14.09.2017 г.</w:t>
+        <w:t>12.12.2017 г.</w:t>
       </w:r>
       <w:r>
         <w:fldChar w:fldCharType="end"/>
@@ -7562,7 +7569,7 @@
     <w:next w:val="Style16"/>
     <w:qFormat/>
     <w:pPr>
-      <w:keepNext/>
+      <w:keepNext w:val="true"/>
       <w:bidi w:val="0"/>
       <w:spacing w:before="240" w:after="120"/>
     </w:pPr>
@@ -7578,7 +7585,7 @@
     <w:next w:val="Style16"/>
     <w:qFormat/>
     <w:pPr>
-      <w:keepNext/>
+      <w:keepNext w:val="true"/>
       <w:spacing w:before="240" w:after="283"/>
     </w:pPr>
     <w:rPr>

</xml_diff>

<commit_message>
Add second university education
</commit_message>
<xml_diff>
--- a/cv/cv.bg.docx
+++ b/cv/cv.bg.docx
@@ -25,7 +25,21 @@
           <w:rFonts w:ascii="Arial" w:hAnsi="Arial"/>
           <w:lang w:val="bg-BG"/>
         </w:rPr>
-        <w:t>Автобиография на Георги Сотиров</w:t>
+        <w:t xml:space="preserve">Автобиография на Георги </w:t>
+      </w:r>
+      <w:r>
+        <w:rPr>
+          <w:rFonts w:ascii="Arial" w:hAnsi="Arial"/>
+          <w:lang w:val="bg-BG"/>
+        </w:rPr>
+        <w:t xml:space="preserve">Д. </w:t>
+      </w:r>
+      <w:r>
+        <w:rPr>
+          <w:rFonts w:ascii="Arial" w:hAnsi="Arial"/>
+          <w:lang w:val="bg-BG"/>
+        </w:rPr>
+        <w:t>Сотиров</w:t>
       </w:r>
     </w:p>
     <w:p>
@@ -843,7 +857,7 @@
                   <w:rFonts w:ascii="Arial" w:hAnsi="Arial"/>
                   <w:lang w:val="bg-BG"/>
                 </w:rPr>
-                <w:t>Технически Университет - София</w:t>
+                <w:t>Нов Български Университет</w:t>
               </w:r>
             </w:hyperlink>
           </w:p>
@@ -894,7 +908,7 @@
                   <w:rFonts w:ascii="Arial" w:hAnsi="Arial"/>
                   <w:lang w:val="bg-BG"/>
                 </w:rPr>
-                <w:t>Факултет Компютърни системи и управление, Катедра "Компютърни системи"</w:t>
+                <w:t>Факултет за дистанционно, електронно и продължаващо обучение</w:t>
               </w:r>
             </w:hyperlink>
           </w:p>
@@ -948,7 +962,7 @@
                   <w:rFonts w:ascii="Arial" w:hAnsi="Arial"/>
                   <w:lang w:val="bg-BG"/>
                 </w:rPr>
-                <w:t>Компютърни системи и технологии</w:t>
+                <w:t>Бизнес Администрация</w:t>
               </w:r>
             </w:hyperlink>
           </w:p>
@@ -1000,7 +1014,14 @@
                 <w:rFonts w:ascii="Arial" w:hAnsi="Arial"/>
                 <w:lang w:val="bg-BG"/>
               </w:rPr>
-              <w:t>Бакалавър</w:t>
+              <w:t xml:space="preserve">Магистър </w:t>
+            </w:r>
+            <w:r>
+              <w:rPr>
+                <w:rFonts w:ascii="Arial" w:hAnsi="Arial"/>
+                <w:lang w:val="bg-BG"/>
+              </w:rPr>
+              <w:t>по бизнес администрация (МБА)</w:t>
             </w:r>
           </w:p>
         </w:tc>
@@ -1109,7 +1130,28 @@
                 <w:rFonts w:ascii="Arial" w:hAnsi="Arial"/>
                 <w:lang w:val="bg-BG"/>
               </w:rPr>
-              <w:t xml:space="preserve">Септември 1998 </w:t>
+              <w:t>Октомври</w:t>
+            </w:r>
+            <w:r>
+              <w:rPr>
+                <w:rFonts w:ascii="Arial" w:hAnsi="Arial"/>
+                <w:lang w:val="bg-BG"/>
+              </w:rPr>
+              <w:t xml:space="preserve"> </w:t>
+            </w:r>
+            <w:r>
+              <w:rPr>
+                <w:rFonts w:ascii="Arial" w:hAnsi="Arial"/>
+                <w:lang w:val="bg-BG"/>
+              </w:rPr>
+              <w:t>2012</w:t>
+            </w:r>
+            <w:r>
+              <w:rPr>
+                <w:rFonts w:ascii="Arial" w:hAnsi="Arial"/>
+                <w:lang w:val="bg-BG"/>
+              </w:rPr>
+              <w:t xml:space="preserve"> </w:t>
             </w:r>
             <w:r>
               <w:rPr>
@@ -1123,7 +1165,28 @@
                 <w:rFonts w:ascii="Arial" w:hAnsi="Arial"/>
                 <w:lang w:val="bg-BG"/>
               </w:rPr>
-              <w:t xml:space="preserve"> Юни 2002</w:t>
+              <w:t xml:space="preserve"> </w:t>
+            </w:r>
+            <w:r>
+              <w:rPr>
+                <w:rFonts w:ascii="Arial" w:hAnsi="Arial"/>
+                <w:lang w:val="bg-BG"/>
+              </w:rPr>
+              <w:t>Ноември</w:t>
+            </w:r>
+            <w:r>
+              <w:rPr>
+                <w:rFonts w:ascii="Arial" w:hAnsi="Arial"/>
+                <w:lang w:val="bg-BG"/>
+              </w:rPr>
+              <w:t xml:space="preserve"> 20</w:t>
+            </w:r>
+            <w:r>
+              <w:rPr>
+                <w:rFonts w:ascii="Arial" w:hAnsi="Arial"/>
+                <w:lang w:val="bg-BG"/>
+              </w:rPr>
+              <w:t>17</w:t>
             </w:r>
           </w:p>
         </w:tc>
@@ -1150,7 +1213,7 @@
           <w:rFonts w:ascii="Arial" w:hAnsi="Arial"/>
           <w:lang w:val="bg-BG"/>
         </w:rPr>
-        <w:t>Средно училище</w:t>
+        <w:t>Университет</w:t>
       </w:r>
     </w:p>
     <w:tbl>
@@ -1208,6 +1271,378 @@
               <w:pStyle w:val="Style21"/>
               <w:rPr/>
             </w:pPr>
+            <w:hyperlink r:id="rId6">
+              <w:r>
+                <w:rPr>
+                  <w:rStyle w:val="Style12"/>
+                  <w:rFonts w:ascii="Arial" w:hAnsi="Arial"/>
+                  <w:lang w:val="bg-BG"/>
+                </w:rPr>
+                <w:t>Технически Университет - София</w:t>
+              </w:r>
+            </w:hyperlink>
+          </w:p>
+        </w:tc>
+      </w:tr>
+      <w:tr>
+        <w:trPr/>
+        <w:tc>
+          <w:tcPr>
+            <w:tcW w:w="3402" w:type="dxa"/>
+            <w:tcBorders/>
+            <w:shd w:fill="auto" w:val="clear"/>
+          </w:tcPr>
+          <w:p>
+            <w:pPr>
+              <w:pStyle w:val="Style21"/>
+              <w:jc w:val="right"/>
+              <w:rPr>
+                <w:rFonts w:ascii="Arial" w:hAnsi="Arial"/>
+                <w:lang w:val="bg-BG"/>
+              </w:rPr>
+            </w:pPr>
+            <w:r>
+              <w:rPr>
+                <w:rFonts w:ascii="Arial" w:hAnsi="Arial"/>
+                <w:lang w:val="bg-BG"/>
+              </w:rPr>
+              <w:t>Факултет:</w:t>
+            </w:r>
+          </w:p>
+        </w:tc>
+        <w:tc>
+          <w:tcPr>
+            <w:tcW w:w="6813" w:type="dxa"/>
+            <w:tcBorders/>
+            <w:shd w:fill="auto" w:val="clear"/>
+            <w:vAlign w:val="center"/>
+          </w:tcPr>
+          <w:p>
+            <w:pPr>
+              <w:pStyle w:val="Style21"/>
+              <w:rPr/>
+            </w:pPr>
+            <w:hyperlink r:id="rId7">
+              <w:r>
+                <w:rPr>
+                  <w:rStyle w:val="Style12"/>
+                  <w:rFonts w:ascii="Arial" w:hAnsi="Arial"/>
+                  <w:lang w:val="bg-BG"/>
+                </w:rPr>
+                <w:t>Факултет Компютърни системи и управление, Катедра "Компютърни системи"</w:t>
+              </w:r>
+            </w:hyperlink>
+          </w:p>
+        </w:tc>
+      </w:tr>
+      <w:tr>
+        <w:trPr/>
+        <w:tc>
+          <w:tcPr>
+            <w:tcW w:w="3402" w:type="dxa"/>
+            <w:tcBorders/>
+            <w:shd w:fill="auto" w:val="clear"/>
+          </w:tcPr>
+          <w:p>
+            <w:pPr>
+              <w:pStyle w:val="Style21"/>
+              <w:jc w:val="right"/>
+              <w:rPr>
+                <w:rFonts w:ascii="Arial" w:hAnsi="Arial"/>
+                <w:lang w:val="bg-BG"/>
+              </w:rPr>
+            </w:pPr>
+            <w:r>
+              <w:rPr>
+                <w:rFonts w:ascii="Arial" w:hAnsi="Arial"/>
+                <w:lang w:val="bg-BG"/>
+              </w:rPr>
+              <w:t>Специалност:</w:t>
+            </w:r>
+          </w:p>
+        </w:tc>
+        <w:tc>
+          <w:tcPr>
+            <w:tcW w:w="6813" w:type="dxa"/>
+            <w:tcBorders/>
+            <w:shd w:fill="auto" w:val="clear"/>
+            <w:vAlign w:val="center"/>
+          </w:tcPr>
+          <w:p>
+            <w:pPr>
+              <w:pStyle w:val="Style21"/>
+              <w:rPr>
+                <w:rFonts w:ascii="Arial" w:hAnsi="Arial"/>
+                <w:lang w:val="bg-BG"/>
+              </w:rPr>
+            </w:pPr>
+            <w:hyperlink r:id="rId8">
+              <w:r>
+                <w:rPr>
+                  <w:rStyle w:val="Style12"/>
+                  <w:rFonts w:ascii="Arial" w:hAnsi="Arial"/>
+                  <w:lang w:val="bg-BG"/>
+                </w:rPr>
+                <w:t>Компютърни системи и технологии</w:t>
+              </w:r>
+            </w:hyperlink>
+          </w:p>
+        </w:tc>
+      </w:tr>
+      <w:tr>
+        <w:trPr/>
+        <w:tc>
+          <w:tcPr>
+            <w:tcW w:w="3402" w:type="dxa"/>
+            <w:tcBorders/>
+            <w:shd w:fill="auto" w:val="clear"/>
+          </w:tcPr>
+          <w:p>
+            <w:pPr>
+              <w:pStyle w:val="Style21"/>
+              <w:jc w:val="right"/>
+              <w:rPr>
+                <w:rFonts w:ascii="Arial" w:hAnsi="Arial"/>
+                <w:lang w:val="bg-BG"/>
+              </w:rPr>
+            </w:pPr>
+            <w:r>
+              <w:rPr>
+                <w:rFonts w:ascii="Arial" w:hAnsi="Arial"/>
+                <w:lang w:val="bg-BG"/>
+              </w:rPr>
+              <w:t>Степен:</w:t>
+            </w:r>
+          </w:p>
+        </w:tc>
+        <w:tc>
+          <w:tcPr>
+            <w:tcW w:w="6813" w:type="dxa"/>
+            <w:tcBorders/>
+            <w:shd w:fill="auto" w:val="clear"/>
+            <w:vAlign w:val="center"/>
+          </w:tcPr>
+          <w:p>
+            <w:pPr>
+              <w:pStyle w:val="Style21"/>
+              <w:rPr>
+                <w:rFonts w:ascii="Arial" w:hAnsi="Arial"/>
+                <w:lang w:val="bg-BG"/>
+              </w:rPr>
+            </w:pPr>
+            <w:r>
+              <w:rPr>
+                <w:rFonts w:ascii="Arial" w:hAnsi="Arial"/>
+                <w:lang w:val="bg-BG"/>
+              </w:rPr>
+              <w:t>Бакалавър</w:t>
+            </w:r>
+          </w:p>
+        </w:tc>
+      </w:tr>
+      <w:tr>
+        <w:trPr/>
+        <w:tc>
+          <w:tcPr>
+            <w:tcW w:w="3402" w:type="dxa"/>
+            <w:tcBorders/>
+            <w:shd w:fill="auto" w:val="clear"/>
+          </w:tcPr>
+          <w:p>
+            <w:pPr>
+              <w:pStyle w:val="Style21"/>
+              <w:jc w:val="right"/>
+              <w:rPr>
+                <w:rFonts w:ascii="Arial" w:hAnsi="Arial"/>
+                <w:lang w:val="bg-BG"/>
+              </w:rPr>
+            </w:pPr>
+            <w:r>
+              <w:rPr>
+                <w:rFonts w:ascii="Arial" w:hAnsi="Arial"/>
+                <w:lang w:val="bg-BG"/>
+              </w:rPr>
+              <w:t>Местоположение</w:t>
+            </w:r>
+            <w:r>
+              <w:rPr>
+                <w:rFonts w:ascii="Arial" w:hAnsi="Arial"/>
+                <w:lang w:val="bg-BG"/>
+              </w:rPr>
+              <w:t>:</w:t>
+            </w:r>
+          </w:p>
+        </w:tc>
+        <w:tc>
+          <w:tcPr>
+            <w:tcW w:w="6813" w:type="dxa"/>
+            <w:tcBorders/>
+            <w:shd w:fill="auto" w:val="clear"/>
+            <w:vAlign w:val="center"/>
+          </w:tcPr>
+          <w:p>
+            <w:pPr>
+              <w:pStyle w:val="Style21"/>
+              <w:rPr>
+                <w:rFonts w:ascii="Arial" w:hAnsi="Arial"/>
+                <w:lang w:val="bg-BG"/>
+              </w:rPr>
+            </w:pPr>
+            <w:r>
+              <w:rPr>
+                <w:rFonts w:ascii="Arial" w:hAnsi="Arial"/>
+                <w:lang w:val="bg-BG"/>
+              </w:rPr>
+              <w:t>София, България</w:t>
+            </w:r>
+          </w:p>
+        </w:tc>
+      </w:tr>
+      <w:tr>
+        <w:trPr/>
+        <w:tc>
+          <w:tcPr>
+            <w:tcW w:w="3402" w:type="dxa"/>
+            <w:tcBorders/>
+            <w:shd w:fill="auto" w:val="clear"/>
+          </w:tcPr>
+          <w:p>
+            <w:pPr>
+              <w:pStyle w:val="Style21"/>
+              <w:jc w:val="right"/>
+              <w:rPr>
+                <w:rFonts w:ascii="Arial" w:hAnsi="Arial"/>
+                <w:lang w:val="bg-BG"/>
+              </w:rPr>
+            </w:pPr>
+            <w:r>
+              <w:rPr>
+                <w:rFonts w:ascii="Arial" w:hAnsi="Arial"/>
+                <w:lang w:val="bg-BG"/>
+              </w:rPr>
+              <w:t>Период:</w:t>
+            </w:r>
+          </w:p>
+        </w:tc>
+        <w:tc>
+          <w:tcPr>
+            <w:tcW w:w="6813" w:type="dxa"/>
+            <w:tcBorders/>
+            <w:shd w:fill="auto" w:val="clear"/>
+            <w:vAlign w:val="center"/>
+          </w:tcPr>
+          <w:p>
+            <w:pPr>
+              <w:pStyle w:val="Style21"/>
+              <w:rPr>
+                <w:rFonts w:ascii="Arial" w:hAnsi="Arial"/>
+                <w:lang w:val="bg-BG"/>
+              </w:rPr>
+            </w:pPr>
+            <w:r>
+              <w:rPr>
+                <w:rFonts w:ascii="Arial" w:hAnsi="Arial"/>
+                <w:lang w:val="bg-BG"/>
+              </w:rPr>
+              <w:t xml:space="preserve">Септември 1998 </w:t>
+            </w:r>
+            <w:r>
+              <w:rPr>
+                <w:rFonts w:ascii="Arial" w:hAnsi="Arial"/>
+                <w:lang w:val="en-GB"/>
+              </w:rPr>
+              <w:t>–</w:t>
+            </w:r>
+            <w:r>
+              <w:rPr>
+                <w:rFonts w:ascii="Arial" w:hAnsi="Arial"/>
+                <w:lang w:val="bg-BG"/>
+              </w:rPr>
+              <w:t xml:space="preserve"> Юни 2002</w:t>
+            </w:r>
+          </w:p>
+        </w:tc>
+      </w:tr>
+    </w:tbl>
+    <w:p>
+      <w:pPr>
+        <w:pStyle w:val="3"/>
+        <w:numPr>
+          <w:ilvl w:val="2"/>
+          <w:numId w:val="1"/>
+        </w:numPr>
+        <w:tabs>
+          <w:tab w:val="left" w:pos="0" w:leader="none"/>
+        </w:tabs>
+        <w:ind w:left="0" w:hanging="0"/>
+        <w:rPr>
+          <w:rFonts w:ascii="Arial" w:hAnsi="Arial"/>
+          <w:lang w:val="bg-BG"/>
+        </w:rPr>
+      </w:pPr>
+      <w:r>
+        <w:rPr>
+          <w:rFonts w:ascii="Arial" w:hAnsi="Arial"/>
+          <w:lang w:val="bg-BG"/>
+        </w:rPr>
+        <w:t>Средно училище</w:t>
+      </w:r>
+    </w:p>
+    <w:tbl>
+      <w:tblPr>
+        <w:tblW w:w="10215" w:type="dxa"/>
+        <w:jc w:val="left"/>
+        <w:tblInd w:w="0" w:type="dxa"/>
+        <w:tblBorders/>
+        <w:tblCellMar>
+          <w:top w:w="28" w:type="dxa"/>
+          <w:left w:w="28" w:type="dxa"/>
+          <w:bottom w:w="28" w:type="dxa"/>
+          <w:right w:w="28" w:type="dxa"/>
+        </w:tblCellMar>
+      </w:tblPr>
+      <w:tblGrid>
+        <w:gridCol w:w="3402"/>
+        <w:gridCol w:w="6813"/>
+      </w:tblGrid>
+      <w:tr>
+        <w:trPr/>
+        <w:tc>
+          <w:tcPr>
+            <w:tcW w:w="3402" w:type="dxa"/>
+            <w:tcBorders/>
+            <w:shd w:fill="auto" w:val="clear"/>
+          </w:tcPr>
+          <w:p>
+            <w:pPr>
+              <w:pStyle w:val="Style21"/>
+              <w:jc w:val="right"/>
+              <w:rPr>
+                <w:rFonts w:ascii="Arial" w:hAnsi="Arial"/>
+                <w:lang w:val="bg-BG"/>
+              </w:rPr>
+            </w:pPr>
+            <w:r>
+              <w:rPr>
+                <w:rFonts w:ascii="Arial" w:hAnsi="Arial"/>
+                <w:lang w:val="bg-BG"/>
+              </w:rPr>
+              <w:t>Име:</w:t>
+            </w:r>
+          </w:p>
+        </w:tc>
+        <w:tc>
+          <w:tcPr>
+            <w:tcW w:w="6813" w:type="dxa"/>
+            <w:tcBorders/>
+            <w:shd w:fill="auto" w:val="clear"/>
+            <w:vAlign w:val="center"/>
+          </w:tcPr>
+          <w:p>
+            <w:pPr>
+              <w:pStyle w:val="Style21"/>
+              <w:rPr/>
+            </w:pPr>
             <w:r>
               <w:rPr>
                 <w:rStyle w:val="ACRONYM"/>
@@ -1232,7 +1667,7 @@
               </w:rPr>
               <w:t xml:space="preserve"> </w:t>
             </w:r>
-            <w:hyperlink r:id="rId6">
+            <w:hyperlink r:id="rId9">
               <w:r>
                 <w:rPr>
                   <w:rStyle w:val="Style12"/>
@@ -1240,7 +1675,7 @@
                 <w:t>С.</w:t>
               </w:r>
             </w:hyperlink>
-            <w:hyperlink r:id="rId7">
+            <w:hyperlink r:id="rId10">
               <w:r>
                 <w:rPr>
                   <w:rStyle w:val="Style12"/>
@@ -1248,7 +1683,7 @@
                 <w:t xml:space="preserve"> </w:t>
               </w:r>
             </w:hyperlink>
-            <w:hyperlink r:id="rId8">
+            <w:hyperlink r:id="rId11">
               <w:r>
                 <w:rPr>
                   <w:rStyle w:val="Style12"/>
@@ -1256,7 +1691,7 @@
                 <w:t>П.</w:t>
               </w:r>
             </w:hyperlink>
-            <w:hyperlink r:id="rId9">
+            <w:hyperlink r:id="rId12">
               <w:r>
                 <w:rPr>
                   <w:rStyle w:val="Style12"/>
@@ -2231,7 +2666,7 @@
               <w:pStyle w:val="Style21"/>
               <w:rPr/>
             </w:pPr>
-            <w:hyperlink r:id="rId10">
+            <w:hyperlink r:id="rId13">
               <w:r>
                 <w:rPr>
                   <w:rStyle w:val="Style12"/>
@@ -2532,7 +2967,7 @@
               <w:pStyle w:val="Style21"/>
               <w:rPr/>
             </w:pPr>
-            <w:hyperlink r:id="rId11">
+            <w:hyperlink r:id="rId14">
               <w:r>
                 <w:rPr>
                   <w:rStyle w:val="Style12"/>
@@ -2900,7 +3335,7 @@
               <w:pStyle w:val="Style21"/>
               <w:rPr/>
             </w:pPr>
-            <w:hyperlink r:id="rId12">
+            <w:hyperlink r:id="rId15">
               <w:r>
                 <w:rPr>
                   <w:rStyle w:val="Style12"/>
@@ -3268,7 +3703,7 @@
               <w:pStyle w:val="Style21"/>
               <w:rPr/>
             </w:pPr>
-            <w:hyperlink r:id="rId13">
+            <w:hyperlink r:id="rId16">
               <w:r>
                 <w:rPr>
                   <w:rStyle w:val="Style12"/>
@@ -3483,7 +3918,7 @@
               </w:rPr>
               <w:t xml:space="preserve">на </w:t>
             </w:r>
-            <w:hyperlink r:id="rId14">
+            <w:hyperlink r:id="rId17">
               <w:r>
                 <w:rPr>
                   <w:rStyle w:val="Style12"/>
@@ -3652,7 +4087,7 @@
               <w:pStyle w:val="Style21"/>
               <w:rPr/>
             </w:pPr>
-            <w:hyperlink r:id="rId15">
+            <w:hyperlink r:id="rId18">
               <w:r>
                 <w:rPr>
                   <w:rStyle w:val="Style12"/>
@@ -3973,7 +4408,7 @@
               <w:pStyle w:val="Style21"/>
               <w:rPr/>
             </w:pPr>
-            <w:hyperlink r:id="rId16">
+            <w:hyperlink r:id="rId19">
               <w:r>
                 <w:rPr>
                   <w:rStyle w:val="Style12"/>
@@ -4322,7 +4757,7 @@
               <w:pStyle w:val="Style21"/>
               <w:rPr/>
             </w:pPr>
-            <w:hyperlink r:id="rId17">
+            <w:hyperlink r:id="rId20">
               <w:r>
                 <w:rPr>
                   <w:rStyle w:val="Style12"/>
@@ -4724,7 +5159,7 @@
               <w:pStyle w:val="Style21"/>
               <w:rPr/>
             </w:pPr>
-            <w:hyperlink r:id="rId18">
+            <w:hyperlink r:id="rId21">
               <w:r>
                 <w:rPr>
                   <w:rStyle w:val="Style12"/>
@@ -5595,7 +6030,7 @@
               <w:pStyle w:val="Style21"/>
               <w:rPr/>
             </w:pPr>
-            <w:hyperlink r:id="rId19">
+            <w:hyperlink r:id="rId22">
               <w:r>
                 <w:rPr>
                   <w:rStyle w:val="Style12"/>
@@ -5970,7 +6405,7 @@
               <w:pStyle w:val="Style21"/>
               <w:rPr/>
             </w:pPr>
-            <w:hyperlink r:id="rId20">
+            <w:hyperlink r:id="rId23">
               <w:r>
                 <w:rPr>
                   <w:rStyle w:val="Style12"/>
@@ -6137,7 +6572,7 @@
                 <w:rFonts w:ascii="Arial" w:hAnsi="Arial" w:cs="Arial"/>
               </w:rPr>
             </w:pPr>
-            <w:hyperlink r:id="rId21">
+            <w:hyperlink r:id="rId24">
               <w:r>
                 <w:rPr>
                   <w:rStyle w:val="Style12"/>
@@ -6208,7 +6643,7 @@
               </w:rPr>
               <w:t xml:space="preserve">Софтуерни пакети за </w:t>
             </w:r>
-            <w:hyperlink r:id="rId22">
+            <w:hyperlink r:id="rId25">
               <w:r>
                 <w:rPr>
                   <w:rStyle w:val="Style12"/>
@@ -6627,7 +7062,7 @@
         </w:rPr>
         <w:t xml:space="preserve"> </w:t>
       </w:r>
-      <w:hyperlink r:id="rId23">
+      <w:hyperlink r:id="rId26">
         <w:r>
           <w:rPr>
             <w:rStyle w:val="Style12"/>
@@ -6639,7 +7074,7 @@
           <w:t xml:space="preserve">GitHub </w:t>
         </w:r>
       </w:hyperlink>
-      <w:hyperlink r:id="rId24">
+      <w:hyperlink r:id="rId27">
         <w:r>
           <w:rPr>
             <w:rStyle w:val="Style12"/>
@@ -6681,7 +7116,7 @@
         </w:rPr>
         <w:t xml:space="preserve"> </w:t>
       </w:r>
-      <w:hyperlink r:id="rId25">
+      <w:hyperlink r:id="rId28">
         <w:r>
           <w:rPr>
             <w:rStyle w:val="Style12"/>
@@ -6951,7 +7386,7 @@
         </w:rPr>
         <w:t xml:space="preserve"> </w:t>
       </w:r>
-      <w:hyperlink r:id="rId26">
+      <w:hyperlink r:id="rId29">
         <w:r>
           <w:rPr>
             <w:rStyle w:val="Style12"/>
@@ -6972,10 +7407,10 @@
       </w:r>
     </w:p>
     <w:sectPr>
-      <w:headerReference w:type="default" r:id="rId27"/>
-      <w:headerReference w:type="first" r:id="rId28"/>
-      <w:footerReference w:type="default" r:id="rId29"/>
-      <w:footerReference w:type="first" r:id="rId30"/>
+      <w:headerReference w:type="default" r:id="rId30"/>
+      <w:headerReference w:type="first" r:id="rId31"/>
+      <w:footerReference w:type="default" r:id="rId32"/>
+      <w:footerReference w:type="first" r:id="rId33"/>
       <w:type w:val="nextPage"/>
       <w:pgSz w:w="11906" w:h="16838"/>
       <w:pgMar w:left="1134" w:right="567" w:header="567" w:top="1123" w:footer="567" w:bottom="1125" w:gutter="0"/>

</xml_diff>

<commit_message>
Correct Team Leader experience to Present
</commit_message>
<xml_diff>
--- a/cv/cv.bg.docx
+++ b/cv/cv.bg.docx
@@ -3204,20 +3204,13 @@
         </w:rPr>
         <w:t xml:space="preserve"> 2008 – </w:t>
       </w:r>
-      <w:r>
-        <w:rPr>
-          <w:rFonts w:ascii="Arial" w:hAnsi="Arial"/>
-          <w:lang w:val="bg-BG"/>
-        </w:rPr>
-        <w:t>Октомври</w:t>
-      </w:r>
       <w:bookmarkEnd w:id="1"/>
       <w:r>
         <w:rPr>
           <w:rFonts w:ascii="Arial" w:hAnsi="Arial"/>
           <w:lang w:val="bg-BG"/>
         </w:rPr>
-        <w:t xml:space="preserve"> 2012</w:t>
+        <w:t>до сега</w:t>
       </w:r>
     </w:p>
     <w:tbl>
@@ -7358,7 +7351,7 @@
         <w:fldChar w:fldCharType="separate"/>
       </w:r>
       <w:r>
-        <w:t>12.12.2017 г.</w:t>
+        <w:t>21.02.2018 г.</w:t>
       </w:r>
       <w:r>
         <w:fldChar w:fldCharType="end"/>

</xml_diff>

<commit_message>
Update employment dates according to service records
</commit_message>
<xml_diff>
--- a/cv/cv.bg.docx
+++ b/cv/cv.bg.docx
@@ -1,6 +1,6 @@
 
 <file path=word/document.xml><?xml version="1.0" encoding="utf-8"?>
-<w:document xmlns:wpc="http://schemas.microsoft.com/office/word/2010/wordprocessingCanvas" xmlns:mc="http://schemas.openxmlformats.org/markup-compatibility/2006" xmlns:o="urn:schemas-microsoft-com:office:office" xmlns:r="http://schemas.openxmlformats.org/officeDocument/2006/relationships" xmlns:m="http://schemas.openxmlformats.org/officeDocument/2006/math" xmlns:v="urn:schemas-microsoft-com:vml" xmlns:wp14="http://schemas.microsoft.com/office/word/2010/wordprocessingDrawing" xmlns:wp="http://schemas.openxmlformats.org/drawingml/2006/wordprocessingDrawing" xmlns:w10="urn:schemas-microsoft-com:office:word" xmlns:w="http://schemas.openxmlformats.org/wordprocessingml/2006/main" xmlns:w14="http://schemas.microsoft.com/office/word/2010/wordml" xmlns:w15="http://schemas.microsoft.com/office/word/2012/wordml" xmlns:wpg="http://schemas.microsoft.com/office/word/2010/wordprocessingGroup" xmlns:wpi="http://schemas.microsoft.com/office/word/2010/wordprocessingInk" xmlns:wne="http://schemas.microsoft.com/office/word/2006/wordml" xmlns:wps="http://schemas.microsoft.com/office/word/2010/wordprocessingShape" mc:Ignorable="w14 w15 wp14">
+<w:document xmlns:wpc="http://schemas.microsoft.com/office/word/2010/wordprocessingCanvas" xmlns:cx="http://schemas.microsoft.com/office/drawing/2014/chartex" xmlns:cx1="http://schemas.microsoft.com/office/drawing/2015/9/8/chartex" xmlns:cx2="http://schemas.microsoft.com/office/drawing/2015/10/21/chartex" xmlns:cx3="http://schemas.microsoft.com/office/drawing/2016/5/9/chartex" xmlns:cx4="http://schemas.microsoft.com/office/drawing/2016/5/10/chartex" xmlns:cx5="http://schemas.microsoft.com/office/drawing/2016/5/11/chartex" xmlns:cx6="http://schemas.microsoft.com/office/drawing/2016/5/12/chartex" xmlns:cx7="http://schemas.microsoft.com/office/drawing/2016/5/13/chartex" xmlns:cx8="http://schemas.microsoft.com/office/drawing/2016/5/14/chartex" xmlns:mc="http://schemas.openxmlformats.org/markup-compatibility/2006" xmlns:aink="http://schemas.microsoft.com/office/drawing/2016/ink" xmlns:am3d="http://schemas.microsoft.com/office/drawing/2017/model3d" xmlns:o="urn:schemas-microsoft-com:office:office" xmlns:r="http://schemas.openxmlformats.org/officeDocument/2006/relationships" xmlns:m="http://schemas.openxmlformats.org/officeDocument/2006/math" xmlns:v="urn:schemas-microsoft-com:vml" xmlns:wp14="http://schemas.microsoft.com/office/word/2010/wordprocessingDrawing" xmlns:wp="http://schemas.openxmlformats.org/drawingml/2006/wordprocessingDrawing" xmlns:w10="urn:schemas-microsoft-com:office:word" xmlns:w="http://schemas.openxmlformats.org/wordprocessingml/2006/main" xmlns:w14="http://schemas.microsoft.com/office/word/2010/wordml" xmlns:w15="http://schemas.microsoft.com/office/word/2012/wordml" xmlns:w16cid="http://schemas.microsoft.com/office/word/2016/wordml/cid" xmlns:w16se="http://schemas.microsoft.com/office/word/2015/wordml/symex" xmlns:wpg="http://schemas.microsoft.com/office/word/2010/wordprocessingGroup" xmlns:wpi="http://schemas.microsoft.com/office/word/2010/wordprocessingInk" xmlns:wne="http://schemas.microsoft.com/office/word/2006/wordml" xmlns:wps="http://schemas.microsoft.com/office/word/2010/wordprocessingShape" mc:Ignorable="w14 w15 w16se w16cid wp14">
   <w:body>
     <w:p>
       <w:pPr>
@@ -542,13 +542,7 @@
                 <w:rPr>
                   <w:rStyle w:val="a1"/>
                 </w:rPr>
-                <w:t>Факултет за дистанционно, електронно и продължаващо обуч</w:t>
-              </w:r>
-              <w:r>
-                <w:rPr>
-                  <w:rStyle w:val="a1"/>
-                </w:rPr>
-                <w:t>ение</w:t>
+                <w:t>Факултет за дистанционно, електронно и продължаващо обучение</w:t>
               </w:r>
             </w:hyperlink>
           </w:p>
@@ -650,10 +644,7 @@
               <w:pStyle w:val="-"/>
             </w:pPr>
             <w:r>
-              <w:t>София,</w:t>
-            </w:r>
-            <w:r>
-              <w:t xml:space="preserve"> България</w:t>
+              <w:t>София, България</w:t>
             </w:r>
           </w:p>
         </w:tc>
@@ -794,13 +785,7 @@
                 <w:rPr>
                   <w:rStyle w:val="a1"/>
                 </w:rPr>
-                <w:t>Факултет Компютърни системи и управление, Катедра "</w:t>
-              </w:r>
-              <w:r>
-                <w:rPr>
-                  <w:rStyle w:val="a1"/>
-                </w:rPr>
-                <w:t>Компютърни системи"</w:t>
+                <w:t>Факултет Компютърни системи и управление, Катедра "Компютърни системи"</w:t>
               </w:r>
             </w:hyperlink>
           </w:p>
@@ -1042,13 +1027,7 @@
                 <w:rPr>
                   <w:rStyle w:val="a1"/>
                 </w:rPr>
-                <w:t xml:space="preserve"> </w:t>
-              </w:r>
-              <w:r>
-                <w:rPr>
-                  <w:rStyle w:val="a1"/>
-                </w:rPr>
-                <w:t>Корольов</w:t>
+                <w:t xml:space="preserve"> Корольов</w:t>
               </w:r>
             </w:hyperlink>
           </w:p>
@@ -1218,8 +1197,37 @@
         </w:rPr>
         <w:t xml:space="preserve">Java, </w:t>
       </w:r>
-      <w:r>
-        <w:t>JavaScript®, Pascal, Perl, PHP, PL/SQL, Prolog, Shell</w:t>
+      <w:proofErr w:type="spellStart"/>
+      <w:r>
+        <w:t>JavaScript</w:t>
+      </w:r>
+      <w:proofErr w:type="spellEnd"/>
+      <w:r>
+        <w:t xml:space="preserve">®, </w:t>
+      </w:r>
+      <w:proofErr w:type="spellStart"/>
+      <w:r>
+        <w:t>Pascal</w:t>
+      </w:r>
+      <w:proofErr w:type="spellEnd"/>
+      <w:r>
+        <w:t xml:space="preserve">, </w:t>
+      </w:r>
+      <w:proofErr w:type="spellStart"/>
+      <w:r>
+        <w:t>Perl</w:t>
+      </w:r>
+      <w:proofErr w:type="spellEnd"/>
+      <w:r>
+        <w:t xml:space="preserve">, PHP, PL/SQL, </w:t>
+      </w:r>
+      <w:proofErr w:type="spellStart"/>
+      <w:r>
+        <w:t>Prolog</w:t>
+      </w:r>
+      <w:proofErr w:type="spellEnd"/>
+      <w:r>
+        <w:t>, Shell</w:t>
       </w:r>
     </w:p>
     <w:p>
@@ -1229,8 +1237,13 @@
           <w:tab w:val="left" w:pos="0"/>
         </w:tabs>
       </w:pPr>
-      <w:r>
-        <w:t>Web разработка</w:t>
+      <w:proofErr w:type="spellStart"/>
+      <w:r>
+        <w:t>Web</w:t>
+      </w:r>
+      <w:proofErr w:type="spellEnd"/>
+      <w:r>
+        <w:t xml:space="preserve"> разработка</w:t>
       </w:r>
     </w:p>
     <w:p>
@@ -1242,10 +1255,7 @@
         <w:spacing w:after="119"/>
       </w:pPr>
       <w:r>
-        <w:t>(X)HTML,</w:t>
-      </w:r>
-      <w:r>
-        <w:t xml:space="preserve"> XML, CSS, XSL</w:t>
+        <w:t>(X)HTML, XML, CSS, XSL</w:t>
       </w:r>
     </w:p>
     <w:p>
@@ -1268,8 +1278,109 @@
         <w:snapToGrid w:val="0"/>
         <w:spacing w:after="119"/>
       </w:pPr>
-      <w:r>
-        <w:t>Borland® C++Builder™, Borland® Delphi™, Eclipse, GraphTalk™ Developer, KDevelop, Microsoft® VisualC++®, Turbo® C/C++, Turbo® Pascal, Watcom™ C/C++</w:t>
+      <w:proofErr w:type="spellStart"/>
+      <w:r>
+        <w:t>Borland</w:t>
+      </w:r>
+      <w:proofErr w:type="spellEnd"/>
+      <w:r>
+        <w:t>® C++</w:t>
+      </w:r>
+      <w:proofErr w:type="spellStart"/>
+      <w:r>
+        <w:t>Builder</w:t>
+      </w:r>
+      <w:proofErr w:type="spellEnd"/>
+      <w:r>
+        <w:t xml:space="preserve">™, </w:t>
+      </w:r>
+      <w:proofErr w:type="spellStart"/>
+      <w:r>
+        <w:t>Borland</w:t>
+      </w:r>
+      <w:proofErr w:type="spellEnd"/>
+      <w:r>
+        <w:t xml:space="preserve">® </w:t>
+      </w:r>
+      <w:proofErr w:type="spellStart"/>
+      <w:r>
+        <w:t>Delphi</w:t>
+      </w:r>
+      <w:proofErr w:type="spellEnd"/>
+      <w:r>
+        <w:t xml:space="preserve">™, </w:t>
+      </w:r>
+      <w:proofErr w:type="spellStart"/>
+      <w:r>
+        <w:t>Eclipse</w:t>
+      </w:r>
+      <w:proofErr w:type="spellEnd"/>
+      <w:r>
+        <w:t xml:space="preserve">, </w:t>
+      </w:r>
+      <w:proofErr w:type="spellStart"/>
+      <w:r>
+        <w:t>GraphTalk</w:t>
+      </w:r>
+      <w:proofErr w:type="spellEnd"/>
+      <w:r>
+        <w:t xml:space="preserve">™ </w:t>
+      </w:r>
+      <w:proofErr w:type="spellStart"/>
+      <w:r>
+        <w:t>Developer</w:t>
+      </w:r>
+      <w:proofErr w:type="spellEnd"/>
+      <w:r>
+        <w:t xml:space="preserve">, </w:t>
+      </w:r>
+      <w:proofErr w:type="spellStart"/>
+      <w:r>
+        <w:t>KDevelop</w:t>
+      </w:r>
+      <w:proofErr w:type="spellEnd"/>
+      <w:r>
+        <w:t xml:space="preserve">, Microsoft® </w:t>
+      </w:r>
+      <w:proofErr w:type="spellStart"/>
+      <w:r>
+        <w:t>VisualC</w:t>
+      </w:r>
+      <w:proofErr w:type="spellEnd"/>
+      <w:r>
+        <w:t xml:space="preserve">++®, </w:t>
+      </w:r>
+      <w:proofErr w:type="spellStart"/>
+      <w:r>
+        <w:t>Turbo</w:t>
+      </w:r>
+      <w:proofErr w:type="spellEnd"/>
+      <w:r>
+        <w:t xml:space="preserve">® C/C++, </w:t>
+      </w:r>
+      <w:proofErr w:type="spellStart"/>
+      <w:r>
+        <w:t>Turbo</w:t>
+      </w:r>
+      <w:proofErr w:type="spellEnd"/>
+      <w:r>
+        <w:t xml:space="preserve">® </w:t>
+      </w:r>
+      <w:proofErr w:type="spellStart"/>
+      <w:r>
+        <w:t>Pascal</w:t>
+      </w:r>
+      <w:proofErr w:type="spellEnd"/>
+      <w:r>
+        <w:t xml:space="preserve">, </w:t>
+      </w:r>
+      <w:proofErr w:type="spellStart"/>
+      <w:r>
+        <w:t>Watcom</w:t>
+      </w:r>
+      <w:proofErr w:type="spellEnd"/>
+      <w:r>
+        <w:t>™ C/C++</w:t>
       </w:r>
     </w:p>
     <w:p>
@@ -1291,8 +1402,13 @@
         </w:tabs>
         <w:spacing w:after="119"/>
       </w:pPr>
-      <w:r>
-        <w:t>Bugzilla, JIRA</w:t>
+      <w:proofErr w:type="spellStart"/>
+      <w:r>
+        <w:t>Bugzilla</w:t>
+      </w:r>
+      <w:proofErr w:type="spellEnd"/>
+      <w:r>
+        <w:t>, JIRA</w:t>
       </w:r>
     </w:p>
     <w:p>
@@ -1304,11 +1420,37 @@
         <w:spacing w:after="119"/>
       </w:pPr>
       <w:r>
-        <w:t xml:space="preserve">CVS, Subversion, Mercurial (Hg), </w:t>
-      </w:r>
+        <w:t xml:space="preserve">CVS, </w:t>
+      </w:r>
+      <w:proofErr w:type="spellStart"/>
+      <w:r>
+        <w:t>Subversion</w:t>
+      </w:r>
+      <w:proofErr w:type="spellEnd"/>
+      <w:r>
+        <w:t xml:space="preserve">, </w:t>
+      </w:r>
+      <w:proofErr w:type="spellStart"/>
+      <w:r>
+        <w:t>Mercurial</w:t>
+      </w:r>
+      <w:proofErr w:type="spellEnd"/>
+      <w:r>
+        <w:t xml:space="preserve"> (</w:t>
+      </w:r>
+      <w:proofErr w:type="spellStart"/>
+      <w:r>
+        <w:t>Hg</w:t>
+      </w:r>
+      <w:proofErr w:type="spellEnd"/>
+      <w:r>
+        <w:t xml:space="preserve">), </w:t>
+      </w:r>
+      <w:proofErr w:type="spellStart"/>
       <w:r>
         <w:t>Git</w:t>
       </w:r>
+      <w:proofErr w:type="spellEnd"/>
     </w:p>
     <w:p>
       <w:pPr>
@@ -1318,9 +1460,19 @@
         </w:tabs>
         <w:spacing w:after="119"/>
       </w:pPr>
-      <w:r>
-        <w:t>make, CMake</w:t>
-      </w:r>
+      <w:proofErr w:type="spellStart"/>
+      <w:r>
+        <w:t>make</w:t>
+      </w:r>
+      <w:proofErr w:type="spellEnd"/>
+      <w:r>
+        <w:t xml:space="preserve">, </w:t>
+      </w:r>
+      <w:proofErr w:type="spellStart"/>
+      <w:r>
+        <w:t>CMake</w:t>
+      </w:r>
+      <w:proofErr w:type="spellEnd"/>
     </w:p>
     <w:p>
       <w:pPr>
@@ -1341,8 +1493,21 @@
         </w:tabs>
       </w:pPr>
       <w:r>
-        <w:t>SQL, MySQL, Oracle</w:t>
-      </w:r>
+        <w:t xml:space="preserve">SQL, </w:t>
+      </w:r>
+      <w:proofErr w:type="spellStart"/>
+      <w:r>
+        <w:t>MySQL</w:t>
+      </w:r>
+      <w:proofErr w:type="spellEnd"/>
+      <w:r>
+        <w:t xml:space="preserve">, </w:t>
+      </w:r>
+      <w:proofErr w:type="spellStart"/>
+      <w:r>
+        <w:t>Oracle</w:t>
+      </w:r>
+      <w:proofErr w:type="spellEnd"/>
     </w:p>
     <w:p>
       <w:pPr>
@@ -1351,8 +1516,37 @@
           <w:tab w:val="left" w:pos="0"/>
         </w:tabs>
       </w:pPr>
-      <w:r>
-        <w:t xml:space="preserve">MySQL Workbench, Oracle SQL Developer, </w:t>
+      <w:proofErr w:type="spellStart"/>
+      <w:r>
+        <w:t>MySQL</w:t>
+      </w:r>
+      <w:proofErr w:type="spellEnd"/>
+      <w:r>
+        <w:t xml:space="preserve"> </w:t>
+      </w:r>
+      <w:proofErr w:type="spellStart"/>
+      <w:r>
+        <w:t>Workbench</w:t>
+      </w:r>
+      <w:proofErr w:type="spellEnd"/>
+      <w:r>
+        <w:t xml:space="preserve">, </w:t>
+      </w:r>
+      <w:proofErr w:type="spellStart"/>
+      <w:r>
+        <w:t>Oracle</w:t>
+      </w:r>
+      <w:proofErr w:type="spellEnd"/>
+      <w:r>
+        <w:t xml:space="preserve"> SQL </w:t>
+      </w:r>
+      <w:proofErr w:type="spellStart"/>
+      <w:r>
+        <w:t>Developer</w:t>
+      </w:r>
+      <w:proofErr w:type="spellEnd"/>
+      <w:r>
+        <w:t xml:space="preserve">, </w:t>
       </w:r>
       <w:r>
         <w:rPr>
@@ -1380,8 +1574,21 @@
         </w:tabs>
         <w:spacing w:after="119"/>
       </w:pPr>
-      <w:r>
-        <w:t>Linux, Unix, Windows, DOS</w:t>
+      <w:proofErr w:type="spellStart"/>
+      <w:r>
+        <w:t>Linux</w:t>
+      </w:r>
+      <w:proofErr w:type="spellEnd"/>
+      <w:r>
+        <w:t xml:space="preserve">, </w:t>
+      </w:r>
+      <w:proofErr w:type="spellStart"/>
+      <w:r>
+        <w:t>Unix</w:t>
+      </w:r>
+      <w:proofErr w:type="spellEnd"/>
+      <w:r>
+        <w:t>, Windows, DOS</w:t>
       </w:r>
     </w:p>
     <w:p>
@@ -1403,9 +1610,19 @@
         </w:tabs>
         <w:spacing w:after="119"/>
       </w:pPr>
-      <w:r>
-        <w:t>VMware, qemu</w:t>
-      </w:r>
+      <w:proofErr w:type="spellStart"/>
+      <w:r>
+        <w:t>VMware</w:t>
+      </w:r>
+      <w:proofErr w:type="spellEnd"/>
+      <w:r>
+        <w:t xml:space="preserve">, </w:t>
+      </w:r>
+      <w:proofErr w:type="spellStart"/>
+      <w:r>
+        <w:t>qemu</w:t>
+      </w:r>
+      <w:proofErr w:type="spellEnd"/>
     </w:p>
     <w:p>
       <w:pPr>
@@ -1423,11 +1640,19 @@
         <w:pStyle w:val="BodyText"/>
       </w:pPr>
       <w:hyperlink r:id="rId18" w:anchor="DeviceNet" w:history="1">
+        <w:proofErr w:type="spellStart"/>
         <w:r>
           <w:rPr>
             <w:rStyle w:val="a1"/>
           </w:rPr>
-          <w:t>DeviceNet™</w:t>
+          <w:t>DeviceNet</w:t>
+        </w:r>
+        <w:proofErr w:type="spellEnd"/>
+        <w:r>
+          <w:rPr>
+            <w:rStyle w:val="a1"/>
+          </w:rPr>
+          <w:t>™</w:t>
         </w:r>
       </w:hyperlink>
       <w:r>
@@ -1546,6 +1771,7 @@
               <w:t xml:space="preserve">Разработчик на </w:t>
             </w:r>
             <w:hyperlink r:id="rId19" w:anchor="GT" w:history="1">
+              <w:proofErr w:type="spellStart"/>
               <w:r>
                 <w:rPr>
                   <w:rStyle w:val="a1"/>
@@ -1553,6 +1779,7 @@
                 </w:rPr>
                 <w:t>GraphTalk</w:t>
               </w:r>
+              <w:proofErr w:type="spellEnd"/>
             </w:hyperlink>
             <w:r>
               <w:rPr>
@@ -1599,62 +1826,116 @@
               <w:pStyle w:val="-"/>
             </w:pPr>
             <w:hyperlink r:id="rId21">
+              <w:proofErr w:type="spellStart"/>
               <w:r>
                 <w:rPr>
                   <w:rStyle w:val="a1"/>
                 </w:rPr>
-                <w:t>Computer Sciences Corporation</w:t>
+                <w:t>Computer</w:t>
               </w:r>
-            </w:hyperlink>
-          </w:p>
-        </w:tc>
-      </w:tr>
-      <w:tr>
-        <w:tc>
-          <w:tcPr>
-            <w:tcW w:w="3401" w:type="dxa"/>
-            <w:shd w:val="clear" w:color="auto" w:fill="auto"/>
-          </w:tcPr>
-          <w:p>
-            <w:pPr>
-              <w:pStyle w:val="-"/>
-              <w:jc w:val="right"/>
-            </w:pPr>
-            <w:r>
-              <w:t>Описание:</w:t>
-            </w:r>
-          </w:p>
-        </w:tc>
-        <w:tc>
-          <w:tcPr>
-            <w:tcW w:w="6788" w:type="dxa"/>
-            <w:shd w:val="clear" w:color="auto" w:fill="auto"/>
-            <w:vAlign w:val="center"/>
-          </w:tcPr>
-          <w:p>
-            <w:pPr>
-              <w:pStyle w:val="-"/>
-            </w:pPr>
-            <w:r>
-              <w:t xml:space="preserve">Курса подготвя обучаващите се за работа с </w:t>
-            </w:r>
-            <w:hyperlink r:id="rId22" w:anchor="GT" w:history="1">
+              <w:proofErr w:type="spellEnd"/>
               <w:r>
                 <w:rPr>
                   <w:rStyle w:val="a1"/>
                 </w:rPr>
-                <w:t>GraphTalk Developer</w:t>
+                <w:t xml:space="preserve"> </w:t>
               </w:r>
-            </w:hyperlink>
-            <w:r>
-              <w:t xml:space="preserve"> и ги въвежда в разработването за </w:t>
-            </w:r>
-            <w:hyperlink r:id="rId23" w:anchor="GTAIA" w:history="1">
+              <w:proofErr w:type="spellStart"/>
               <w:r>
                 <w:rPr>
                   <w:rStyle w:val="a1"/>
                 </w:rPr>
-                <w:t>GraphTalk A.I.A</w:t>
+                <w:t>Sciences</w:t>
+              </w:r>
+              <w:proofErr w:type="spellEnd"/>
+              <w:r>
+                <w:rPr>
+                  <w:rStyle w:val="a1"/>
+                </w:rPr>
+                <w:t xml:space="preserve"> </w:t>
+              </w:r>
+              <w:proofErr w:type="spellStart"/>
+              <w:r>
+                <w:rPr>
+                  <w:rStyle w:val="a1"/>
+                </w:rPr>
+                <w:t>Corporation</w:t>
+              </w:r>
+              <w:proofErr w:type="spellEnd"/>
+            </w:hyperlink>
+          </w:p>
+        </w:tc>
+      </w:tr>
+      <w:tr>
+        <w:tc>
+          <w:tcPr>
+            <w:tcW w:w="3401" w:type="dxa"/>
+            <w:shd w:val="clear" w:color="auto" w:fill="auto"/>
+          </w:tcPr>
+          <w:p>
+            <w:pPr>
+              <w:pStyle w:val="-"/>
+              <w:jc w:val="right"/>
+            </w:pPr>
+            <w:r>
+              <w:t>Описание:</w:t>
+            </w:r>
+          </w:p>
+        </w:tc>
+        <w:tc>
+          <w:tcPr>
+            <w:tcW w:w="6788" w:type="dxa"/>
+            <w:shd w:val="clear" w:color="auto" w:fill="auto"/>
+            <w:vAlign w:val="center"/>
+          </w:tcPr>
+          <w:p>
+            <w:pPr>
+              <w:pStyle w:val="-"/>
+            </w:pPr>
+            <w:r>
+              <w:t xml:space="preserve">Курса подготвя обучаващите се за работа с </w:t>
+            </w:r>
+            <w:hyperlink r:id="rId22" w:anchor="GT" w:history="1">
+              <w:proofErr w:type="spellStart"/>
+              <w:r>
+                <w:rPr>
+                  <w:rStyle w:val="a1"/>
+                </w:rPr>
+                <w:t>GraphTalk</w:t>
+              </w:r>
+              <w:proofErr w:type="spellEnd"/>
+              <w:r>
+                <w:rPr>
+                  <w:rStyle w:val="a1"/>
+                </w:rPr>
+                <w:t xml:space="preserve"> </w:t>
+              </w:r>
+              <w:proofErr w:type="spellStart"/>
+              <w:r>
+                <w:rPr>
+                  <w:rStyle w:val="a1"/>
+                </w:rPr>
+                <w:t>Developer</w:t>
+              </w:r>
+              <w:proofErr w:type="spellEnd"/>
+            </w:hyperlink>
+            <w:r>
+              <w:t xml:space="preserve"> и ги въвежда в разработването за </w:t>
+            </w:r>
+            <w:hyperlink r:id="rId23" w:anchor="GTAIA" w:history="1">
+              <w:proofErr w:type="spellStart"/>
+              <w:r>
+                <w:rPr>
+                  <w:rStyle w:val="a1"/>
+                </w:rPr>
+                <w:t>GraphTalk</w:t>
+              </w:r>
+              <w:proofErr w:type="spellEnd"/>
+              <w:r>
+                <w:rPr>
+                  <w:rStyle w:val="a1"/>
+                </w:rPr>
+                <w:t xml:space="preserve"> A.I.A</w:t>
               </w:r>
             </w:hyperlink>
             <w:r>
@@ -1787,11 +2068,19 @@
               <w:pStyle w:val="-"/>
             </w:pPr>
             <w:hyperlink r:id="rId24">
+              <w:proofErr w:type="spellStart"/>
               <w:r>
                 <w:rPr>
                   <w:rStyle w:val="a1"/>
                 </w:rPr>
-                <w:t>Кодикс България</w:t>
+                <w:t>Кодикс</w:t>
+              </w:r>
+              <w:proofErr w:type="spellEnd"/>
+              <w:r>
+                <w:rPr>
+                  <w:rStyle w:val="a1"/>
+                </w:rPr>
+                <w:t xml:space="preserve"> България</w:t>
               </w:r>
             </w:hyperlink>
           </w:p>
@@ -1906,10 +2195,7 @@
               <w:snapToGrid w:val="0"/>
             </w:pPr>
             <w:r>
-              <w:t xml:space="preserve">Управление на процеса по разработка във компанията, определяне на </w:t>
-            </w:r>
-            <w:r>
-              <w:t>правила и процедури, разработка на вътрешни системи и инструменти за улесняване на процеса по разработка</w:t>
+              <w:t>Управление на процеса по разработка във компанията, определяне на правила и процедури, разработка на вътрешни системи и инструменти за улесняване на процеса по разработка</w:t>
             </w:r>
           </w:p>
         </w:tc>
@@ -2011,11 +2297,19 @@
               <w:pStyle w:val="-"/>
             </w:pPr>
             <w:hyperlink r:id="rId25">
+              <w:proofErr w:type="spellStart"/>
               <w:r>
                 <w:rPr>
                   <w:rStyle w:val="a1"/>
                 </w:rPr>
-                <w:t>Кодикс България</w:t>
+                <w:t>Кодикс</w:t>
+              </w:r>
+              <w:proofErr w:type="spellEnd"/>
+              <w:r>
+                <w:rPr>
+                  <w:rStyle w:val="a1"/>
+                </w:rPr>
+                <w:t xml:space="preserve"> България</w:t>
               </w:r>
             </w:hyperlink>
           </w:p>
@@ -2048,10 +2342,7 @@
               <w:pStyle w:val="-"/>
             </w:pPr>
             <w:r>
-              <w:t xml:space="preserve">София, </w:t>
-            </w:r>
-            <w:r>
-              <w:t>България</w:t>
+              <w:t>София, България</w:t>
             </w:r>
           </w:p>
         </w:tc>
@@ -2227,11 +2518,19 @@
               <w:pStyle w:val="-"/>
             </w:pPr>
             <w:hyperlink r:id="rId26">
+              <w:proofErr w:type="spellStart"/>
               <w:r>
                 <w:rPr>
                   <w:rStyle w:val="a1"/>
                 </w:rPr>
-                <w:t>Кодикс България</w:t>
+                <w:t>Кодикс</w:t>
+              </w:r>
+              <w:proofErr w:type="spellEnd"/>
+              <w:r>
+                <w:rPr>
+                  <w:rStyle w:val="a1"/>
+                </w:rPr>
+                <w:t xml:space="preserve"> България</w:t>
               </w:r>
             </w:hyperlink>
           </w:p>
@@ -2340,6 +2639,7 @@
             <w:r>
               <w:t xml:space="preserve">Разработка на софтуера </w:t>
             </w:r>
+            <w:proofErr w:type="spellStart"/>
             <w:r>
               <w:rPr>
                 <w:i/>
@@ -2348,7 +2648,11 @@
               <w:t>i</w:t>
             </w:r>
             <w:r>
-              <w:t xml:space="preserve">MX на </w:t>
+              <w:t>MX</w:t>
+            </w:r>
+            <w:proofErr w:type="spellEnd"/>
+            <w:r>
+              <w:t xml:space="preserve"> на </w:t>
             </w:r>
             <w:hyperlink r:id="rId27">
               <w:r>
@@ -2374,10 +2678,7 @@
       </w:pPr>
       <w:bookmarkStart w:id="3" w:name="OBS1"/>
       <w:r>
-        <w:t>Октомвр</w:t>
-      </w:r>
-      <w:r>
-        <w:t xml:space="preserve">и 2005 – </w:t>
+        <w:t xml:space="preserve">Октомври 2005 – </w:t>
       </w:r>
       <w:bookmarkEnd w:id="3"/>
       <w:r>
@@ -2472,7 +2773,23 @@
               </w:r>
             </w:hyperlink>
             <w:r>
-              <w:t xml:space="preserve"> (бивша OBS [Object Builder Software]) България</w:t>
+              <w:t xml:space="preserve"> (бивша OBS [</w:t>
+            </w:r>
+            <w:proofErr w:type="spellStart"/>
+            <w:r>
+              <w:t>Object</w:t>
+            </w:r>
+            <w:proofErr w:type="spellEnd"/>
+            <w:r>
+              <w:t xml:space="preserve"> </w:t>
+            </w:r>
+            <w:proofErr w:type="spellStart"/>
+            <w:r>
+              <w:t>Builder</w:t>
+            </w:r>
+            <w:proofErr w:type="spellEnd"/>
+            <w:r>
+              <w:t xml:space="preserve"> Software]) България</w:t>
             </w:r>
           </w:p>
         </w:tc>
@@ -2568,10 +2885,7 @@
               <w:pStyle w:val="-"/>
             </w:pPr>
             <w:r>
-              <w:t xml:space="preserve">Разработване и координиране на </w:t>
-            </w:r>
-            <w:r>
-              <w:t>разработването на програмно осигуряване в областта на застраховането.</w:t>
+              <w:t>Разработване и координиране на разработването на програмно осигуряване в областта на застраховането.</w:t>
             </w:r>
           </w:p>
         </w:tc>
@@ -2587,7 +2901,13 @@
       <w:bookmarkStart w:id="4" w:name="OBS"/>
       <w:bookmarkEnd w:id="4"/>
       <w:r>
-        <w:t>Юли 2003 – Октомври 2005</w:t>
+        <w:t xml:space="preserve">Юли 2003 – </w:t>
+      </w:r>
+      <w:r>
+        <w:t>Септември</w:t>
+      </w:r>
+      <w:r>
+        <w:t xml:space="preserve"> 2005</w:t>
       </w:r>
     </w:p>
     <w:tbl>
@@ -2678,7 +2998,23 @@
               </w:r>
             </w:hyperlink>
             <w:r>
-              <w:t xml:space="preserve"> (бивша OBS [Object Builder Software]) България</w:t>
+              <w:t xml:space="preserve"> (бивша OBS [</w:t>
+            </w:r>
+            <w:proofErr w:type="spellStart"/>
+            <w:r>
+              <w:t>Object</w:t>
+            </w:r>
+            <w:proofErr w:type="spellEnd"/>
+            <w:r>
+              <w:t xml:space="preserve"> </w:t>
+            </w:r>
+            <w:proofErr w:type="spellStart"/>
+            <w:r>
+              <w:t>Builder</w:t>
+            </w:r>
+            <w:proofErr w:type="spellEnd"/>
+            <w:r>
+              <w:t xml:space="preserve"> Software]) България</w:t>
             </w:r>
           </w:p>
         </w:tc>
@@ -2891,12 +3227,14 @@
               <w:pStyle w:val="-"/>
             </w:pPr>
             <w:hyperlink r:id="rId30">
+              <w:proofErr w:type="spellStart"/>
               <w:r>
                 <w:rPr>
                   <w:rStyle w:val="a1"/>
                 </w:rPr>
                 <w:t>Xpeqt</w:t>
               </w:r>
+              <w:proofErr w:type="spellEnd"/>
             </w:hyperlink>
           </w:p>
         </w:tc>
@@ -2928,10 +3266,7 @@
               <w:pStyle w:val="-"/>
             </w:pPr>
             <w:r>
-              <w:t xml:space="preserve">София, </w:t>
-            </w:r>
-            <w:r>
-              <w:t>България</w:t>
+              <w:t>София, България</w:t>
             </w:r>
           </w:p>
         </w:tc>
@@ -2999,11 +3334,19 @@
               <w:t xml:space="preserve">Проектиране, писане, изпитване и документиране на модул (допълнение), който да бъде използване в програмно осигуряване за контрол на машини. Целта на модула е да осъществява връзка с </w:t>
             </w:r>
             <w:hyperlink r:id="rId31" w:anchor="DeviceNet" w:history="1">
+              <w:proofErr w:type="spellStart"/>
               <w:r>
                 <w:rPr>
                   <w:rStyle w:val="a1"/>
                 </w:rPr>
-                <w:t>DeviceNet™</w:t>
+                <w:t>DeviceNet</w:t>
+              </w:r>
+              <w:proofErr w:type="spellEnd"/>
+              <w:r>
+                <w:rPr>
+                  <w:rStyle w:val="a1"/>
+                </w:rPr>
+                <w:t>™</w:t>
               </w:r>
             </w:hyperlink>
             <w:r>
@@ -3055,7 +3398,10 @@
       <w:bookmarkStart w:id="6" w:name="BIT"/>
       <w:bookmarkEnd w:id="6"/>
       <w:r>
-        <w:t xml:space="preserve">Септември 2001 </w:t>
+        <w:t>Април</w:t>
+      </w:r>
+      <w:r>
+        <w:t xml:space="preserve"> 2001 </w:t>
       </w:r>
       <w:r>
         <w:rPr>
@@ -3064,7 +3410,13 @@
         <w:t>–</w:t>
       </w:r>
       <w:r>
-        <w:t xml:space="preserve"> Март 2002</w:t>
+        <w:t xml:space="preserve"> </w:t>
+      </w:r>
+      <w:r>
+        <w:t>Февруари</w:t>
+      </w:r>
+      <w:r>
+        <w:t xml:space="preserve"> 2002</w:t>
       </w:r>
     </w:p>
     <w:tbl>
@@ -3248,7 +3600,15 @@
               <w:pStyle w:val="-"/>
             </w:pPr>
             <w:r>
-              <w:t>Оказване на техническа помощ на клиентите на фирмата и писане на Perl скриптове за сървърите на фирмата.</w:t>
+              <w:t xml:space="preserve">Оказване на техническа помощ на клиентите на фирмата и писане на </w:t>
+            </w:r>
+            <w:proofErr w:type="spellStart"/>
+            <w:r>
+              <w:t>Perl</w:t>
+            </w:r>
+            <w:proofErr w:type="spellEnd"/>
+            <w:r>
+              <w:t xml:space="preserve"> скриптове за сървърите на фирмата.</w:t>
             </w:r>
           </w:p>
         </w:tc>
@@ -3335,7 +3695,21 @@
               <w:rPr>
                 <w:rStyle w:val="a3"/>
               </w:rPr>
-              <w:t>Система за Управление на Модификации, Пачове и Инсталации (MMPI)</w:t>
+              <w:t xml:space="preserve">Система за Управление на Модификации, </w:t>
+            </w:r>
+            <w:proofErr w:type="spellStart"/>
+            <w:r>
+              <w:rPr>
+                <w:rStyle w:val="a3"/>
+              </w:rPr>
+              <w:t>Пачове</w:t>
+            </w:r>
+            <w:proofErr w:type="spellEnd"/>
+            <w:r>
+              <w:rPr>
+                <w:rStyle w:val="a3"/>
+              </w:rPr>
+              <w:t xml:space="preserve"> и Инсталации (MMPI)</w:t>
             </w:r>
           </w:p>
         </w:tc>
@@ -3369,10 +3743,7 @@
               <w:snapToGrid w:val="0"/>
             </w:pPr>
             <w:r>
-              <w:t xml:space="preserve">MMPI цели да централизира и организира процесите по разработка и доставка на софтуер в компанията, чрез предоставянето на обща среда където </w:t>
-            </w:r>
-            <w:r>
-              <w:t>разработчици, специалисти по конфигурация на софтуер и управители/координатори на проекти могат да работят съвместно.</w:t>
+              <w:t>MMPI цели да централизира и организира процесите по разработка и доставка на софтуер в компанията, чрез предоставянето на обща среда където разработчици, специалисти по конфигурация на софтуер и управители/координатори на проекти могат да работят съвместно.</w:t>
             </w:r>
           </w:p>
         </w:tc>
@@ -3439,9 +3810,27 @@
               <w:pStyle w:val="TableContents"/>
               <w:snapToGrid w:val="0"/>
             </w:pPr>
-            <w:r>
-              <w:t>Linux, MySQL, Perl</w:t>
-            </w:r>
+            <w:proofErr w:type="spellStart"/>
+            <w:r>
+              <w:t>Linux</w:t>
+            </w:r>
+            <w:proofErr w:type="spellEnd"/>
+            <w:r>
+              <w:t xml:space="preserve">, </w:t>
+            </w:r>
+            <w:proofErr w:type="spellStart"/>
+            <w:r>
+              <w:t>MySQL</w:t>
+            </w:r>
+            <w:proofErr w:type="spellEnd"/>
+            <w:r>
+              <w:t xml:space="preserve">, </w:t>
+            </w:r>
+            <w:proofErr w:type="spellStart"/>
+            <w:r>
+              <w:t>Perl</w:t>
+            </w:r>
+            <w:proofErr w:type="spellEnd"/>
           </w:p>
         </w:tc>
       </w:tr>
@@ -3550,11 +3939,19 @@
               <w:pStyle w:val="TableContents"/>
             </w:pPr>
             <w:hyperlink w:anchor="Codix-DevM">
+              <w:proofErr w:type="spellStart"/>
               <w:r>
                 <w:rPr>
                   <w:rStyle w:val="a1"/>
                 </w:rPr>
-                <w:t>Кодикс България</w:t>
+                <w:t>Кодикс</w:t>
+              </w:r>
+              <w:proofErr w:type="spellEnd"/>
+              <w:r>
+                <w:rPr>
+                  <w:rStyle w:val="a1"/>
+                </w:rPr>
+                <w:t xml:space="preserve"> България</w:t>
               </w:r>
             </w:hyperlink>
           </w:p>
@@ -3589,10 +3986,15 @@
               <w:snapToGrid w:val="0"/>
             </w:pPr>
             <w:r>
-              <w:t xml:space="preserve">CODIX е софтуерната компания зад iMX – системата за събитийно-ориентирано управление, която е водещия софтуерен продукт в сектори като </w:t>
-            </w:r>
-            <w:r>
-              <w:t>Събиране на задължения, Търговско финансиране, Факторинг, Лизинг и Финансиране на международната търговия.</w:t>
+              <w:t xml:space="preserve">CODIX е софтуерната компания зад </w:t>
+            </w:r>
+            <w:proofErr w:type="spellStart"/>
+            <w:r>
+              <w:t>iMX</w:t>
+            </w:r>
+            <w:proofErr w:type="spellEnd"/>
+            <w:r>
+              <w:t xml:space="preserve"> – системата за събитийно-ориентирано управление, която е водещия софтуерен продукт в сектори като Събиране на задължения, Търговско финансиране, Факторинг, Лизинг и Финансиране на международната търговия.</w:t>
             </w:r>
           </w:p>
         </w:tc>
@@ -3700,10 +4102,15 @@
               <w:pStyle w:val="-"/>
             </w:pPr>
             <w:r>
-              <w:t xml:space="preserve">EP-12 е Измерител на </w:t>
-            </w:r>
-            <w:r>
-              <w:t>шупливост чрез елипсометрия и има възможността да измерва пластини с диаметър 200 и 300 мм.</w:t>
+              <w:t xml:space="preserve">EP-12 е Измерител на шупливост чрез </w:t>
+            </w:r>
+            <w:proofErr w:type="spellStart"/>
+            <w:r>
+              <w:t>елипсометрия</w:t>
+            </w:r>
+            <w:proofErr w:type="spellEnd"/>
+            <w:r>
+              <w:t xml:space="preserve"> и има възможността да измерва пластини с диаметър 200 и 300 мм.</w:t>
             </w:r>
           </w:p>
         </w:tc>
@@ -3771,24 +4178,34 @@
                 <w:rPr>
                   <w:rStyle w:val="a1"/>
                 </w:rPr>
-                <w:t xml:space="preserve">Измерване </w:t>
+                <w:t xml:space="preserve">Измерване на шупливост чрез </w:t>
               </w:r>
+              <w:proofErr w:type="spellStart"/>
               <w:r>
                 <w:rPr>
                   <w:rStyle w:val="a1"/>
                 </w:rPr>
-                <w:t>на шупливост чрез елипсометрия</w:t>
+                <w:t>елипсометрия</w:t>
               </w:r>
+              <w:proofErr w:type="spellEnd"/>
             </w:hyperlink>
             <w:r>
               <w:t xml:space="preserve">, </w:t>
             </w:r>
             <w:hyperlink r:id="rId35" w:anchor="DeviceNet" w:history="1">
+              <w:proofErr w:type="spellStart"/>
               <w:r>
                 <w:rPr>
                   <w:rStyle w:val="a1"/>
                 </w:rPr>
-                <w:t>DeviceNet™</w:t>
+                <w:t>DeviceNet</w:t>
+              </w:r>
+              <w:proofErr w:type="spellEnd"/>
+              <w:r>
+                <w:rPr>
+                  <w:rStyle w:val="a1"/>
+                </w:rPr>
+                <w:t>™</w:t>
               </w:r>
             </w:hyperlink>
             <w:r>
@@ -3888,12 +4305,14 @@
               <w:pStyle w:val="-"/>
             </w:pPr>
             <w:hyperlink r:id="rId36">
+              <w:proofErr w:type="spellStart"/>
               <w:r>
                 <w:rPr>
                   <w:rStyle w:val="a1"/>
                 </w:rPr>
                 <w:t>Xpeqt</w:t>
               </w:r>
+              <w:proofErr w:type="spellEnd"/>
             </w:hyperlink>
           </w:p>
         </w:tc>
@@ -3925,7 +4344,11 @@
               <w:pStyle w:val="-"/>
             </w:pPr>
             <w:r>
-              <w:t>Фирмата е производител на широка гама оборудване за изпитване, характеризиране и диагностика за микроелектронната и електронната промишленост.</w:t>
+              <w:t xml:space="preserve">Фирмата е производител на широка гама оборудване за </w:t>
+            </w:r>
+            <w:r>
+              <w:lastRenderedPageBreak/>
+              <w:t>изпитване, характеризиране и диагностика за микроелектронната и електронната промишленост.</w:t>
             </w:r>
           </w:p>
         </w:tc>
@@ -3939,6 +4362,7 @@
         </w:tabs>
       </w:pPr>
       <w:r>
+        <w:lastRenderedPageBreak/>
         <w:t>Март 200</w:t>
       </w:r>
       <w:r>
@@ -3998,6 +4422,7 @@
               </w:rPr>
             </w:pPr>
             <w:hyperlink r:id="rId37">
+              <w:proofErr w:type="spellStart"/>
               <w:r>
                 <w:rPr>
                   <w:rStyle w:val="a1"/>
@@ -4007,6 +4432,7 @@
                 </w:rPr>
                 <w:t>SlackPack</w:t>
               </w:r>
+              <w:proofErr w:type="spellEnd"/>
             </w:hyperlink>
           </w:p>
         </w:tc>
@@ -4043,18 +4469,40 @@
               <w:t xml:space="preserve">Софтуерни пакети за </w:t>
             </w:r>
             <w:hyperlink r:id="rId38">
+              <w:proofErr w:type="spellStart"/>
               <w:r>
                 <w:rPr>
                   <w:rStyle w:val="a1"/>
                 </w:rPr>
-                <w:t>Slackware Linux</w:t>
+                <w:t>Slackware</w:t>
               </w:r>
+              <w:proofErr w:type="spellEnd"/>
+              <w:r>
+                <w:rPr>
+                  <w:rStyle w:val="a1"/>
+                </w:rPr>
+                <w:t xml:space="preserve"> </w:t>
+              </w:r>
+              <w:proofErr w:type="spellStart"/>
+              <w:r>
+                <w:rPr>
+                  <w:rStyle w:val="a1"/>
+                </w:rPr>
+                <w:t>Linux</w:t>
+              </w:r>
+              <w:proofErr w:type="spellEnd"/>
             </w:hyperlink>
             <w:r>
-              <w:t xml:space="preserve"> ОС и представителен web сайт</w:t>
-            </w:r>
-            <w:bookmarkStart w:id="8" w:name="_GoBack"/>
-            <w:bookmarkEnd w:id="8"/>
+              <w:t xml:space="preserve"> ОС и представителен </w:t>
+            </w:r>
+            <w:proofErr w:type="spellStart"/>
+            <w:r>
+              <w:t>web</w:t>
+            </w:r>
+            <w:proofErr w:type="spellEnd"/>
+            <w:r>
+              <w:t xml:space="preserve"> сайт</w:t>
+            </w:r>
           </w:p>
         </w:tc>
       </w:tr>
@@ -4087,10 +4535,10 @@
               <w:snapToGrid w:val="0"/>
             </w:pPr>
             <w:r>
-              <w:t xml:space="preserve">Повече от </w:t>
-            </w:r>
-            <w:r>
-              <w:t>13</w:t>
+              <w:t>Повече от 1</w:t>
+            </w:r>
+            <w:r>
+              <w:t>4</w:t>
             </w:r>
             <w:r>
               <w:t xml:space="preserve"> години</w:t>
@@ -4126,12 +4574,35 @@
               <w:pStyle w:val="TableContents"/>
               <w:snapToGrid w:val="0"/>
             </w:pPr>
-            <w:r>
-              <w:t xml:space="preserve">Perl, </w:t>
-            </w:r>
-            <w:r>
-              <w:t>MySQL, (X)HTML, CSS, Shell скриптове, VMware, qemu</w:t>
-            </w:r>
+            <w:proofErr w:type="spellStart"/>
+            <w:r>
+              <w:t>Perl</w:t>
+            </w:r>
+            <w:proofErr w:type="spellEnd"/>
+            <w:r>
+              <w:t xml:space="preserve">, </w:t>
+            </w:r>
+            <w:proofErr w:type="spellStart"/>
+            <w:r>
+              <w:t>MySQL</w:t>
+            </w:r>
+            <w:proofErr w:type="spellEnd"/>
+            <w:r>
+              <w:t xml:space="preserve">, (X)HTML, CSS, Shell скриптове, </w:t>
+            </w:r>
+            <w:proofErr w:type="spellStart"/>
+            <w:r>
+              <w:t>VMware</w:t>
+            </w:r>
+            <w:proofErr w:type="spellEnd"/>
+            <w:r>
+              <w:t xml:space="preserve">, </w:t>
+            </w:r>
+            <w:proofErr w:type="spellStart"/>
+            <w:r>
+              <w:t>qemu</w:t>
+            </w:r>
+            <w:proofErr w:type="spellEnd"/>
           </w:p>
         </w:tc>
       </w:tr>
@@ -4265,13 +4736,23 @@
         <w:t xml:space="preserve"> </w:t>
       </w:r>
       <w:hyperlink r:id="rId39">
+        <w:proofErr w:type="spellStart"/>
         <w:r>
           <w:rPr>
             <w:rStyle w:val="a1"/>
             <w:i/>
             <w:iCs/>
           </w:rPr>
-          <w:t xml:space="preserve">GitHub </w:t>
+          <w:t>GitHub</w:t>
+        </w:r>
+        <w:proofErr w:type="spellEnd"/>
+        <w:r>
+          <w:rPr>
+            <w:rStyle w:val="a1"/>
+            <w:i/>
+            <w:iCs/>
+          </w:rPr>
+          <w:t xml:space="preserve"> </w:t>
         </w:r>
       </w:hyperlink>
       <w:hyperlink r:id="rId40">
@@ -4358,12 +4839,14 @@
         <w:t xml:space="preserve">От </w:t>
       </w:r>
       <w:hyperlink w:anchor="Xpeqt">
+        <w:proofErr w:type="spellStart"/>
         <w:r>
           <w:rPr>
             <w:rStyle w:val="a1"/>
           </w:rPr>
           <w:t>Xpeqt</w:t>
         </w:r>
+        <w:proofErr w:type="spellEnd"/>
       </w:hyperlink>
       <w:r>
         <w:t>;</w:t>
@@ -4406,46 +4889,125 @@
         <w:t>Забележка</w:t>
       </w:r>
       <w:r>
-        <w:t xml:space="preserve">: </w:t>
-      </w:r>
-      <w:r>
-        <w:t>Препоръки се предоставят при поискване.</w:t>
+        <w:t>: Препоръки се предоставят при поискване.</w:t>
       </w:r>
     </w:p>
     <w:p/>
     <w:p/>
     <w:p/>
     <w:p>
-      <w:r>
+      <w:pPr>
+        <w:rPr>
+          <w:i/>
+          <w:iCs/>
+          <w:sz w:val="20"/>
+          <w:szCs w:val="20"/>
+        </w:rPr>
+      </w:pPr>
+      <w:r>
+        <w:rPr>
+          <w:i/>
+          <w:iCs/>
+          <w:sz w:val="20"/>
+          <w:szCs w:val="20"/>
+        </w:rPr>
         <w:t xml:space="preserve">Последна промяна: </w:t>
       </w:r>
       <w:r>
+        <w:rPr>
+          <w:i/>
+          <w:iCs/>
+          <w:sz w:val="20"/>
+          <w:szCs w:val="20"/>
+        </w:rPr>
         <w:fldChar w:fldCharType="begin"/>
       </w:r>
       <w:r>
+        <w:rPr>
+          <w:i/>
+          <w:iCs/>
+          <w:sz w:val="20"/>
+          <w:szCs w:val="20"/>
+        </w:rPr>
         <w:instrText>DATE \@"d.MM.yyyy' г.'"</w:instrText>
       </w:r>
       <w:r>
+        <w:rPr>
+          <w:i/>
+          <w:iCs/>
+          <w:sz w:val="20"/>
+          <w:szCs w:val="20"/>
+        </w:rPr>
         <w:fldChar w:fldCharType="separate"/>
       </w:r>
       <w:r>
         <w:rPr>
+          <w:i/>
+          <w:iCs/>
           <w:noProof/>
+          <w:sz w:val="20"/>
+          <w:szCs w:val="20"/>
         </w:rPr>
-        <w:t>7.06.2018 г.</w:t>
-      </w:r>
-      <w:r>
+        <w:t>26.11.2019 г</w:t>
+      </w:r>
+      <w:bookmarkStart w:id="8" w:name="_GoBack"/>
+      <w:bookmarkEnd w:id="8"/>
+      <w:r>
+        <w:rPr>
+          <w:i/>
+          <w:iCs/>
+          <w:noProof/>
+          <w:sz w:val="20"/>
+          <w:szCs w:val="20"/>
+        </w:rPr>
+        <w:t>.</w:t>
+      </w:r>
+      <w:r>
+        <w:rPr>
+          <w:i/>
+          <w:iCs/>
+          <w:sz w:val="20"/>
+          <w:szCs w:val="20"/>
+        </w:rPr>
         <w:fldChar w:fldCharType="end"/>
       </w:r>
     </w:p>
     <w:p>
       <w:r>
-        <w:t xml:space="preserve">Най-пълна и текуща версия на документа може да бъде намерена на </w:t>
+        <w:rPr>
+          <w:i/>
+          <w:iCs/>
+          <w:sz w:val="20"/>
+          <w:szCs w:val="20"/>
+        </w:rPr>
+        <w:t xml:space="preserve">Най-пълна и текуща версия на документа </w:t>
+      </w:r>
+      <w:r>
+        <w:rPr>
+          <w:i/>
+          <w:iCs/>
+          <w:sz w:val="20"/>
+          <w:szCs w:val="20"/>
+        </w:rPr>
+        <w:t>може да бъде намерена</w:t>
+      </w:r>
+      <w:r>
+        <w:rPr>
+          <w:i/>
+          <w:iCs/>
+          <w:sz w:val="20"/>
+          <w:szCs w:val="20"/>
+        </w:rPr>
+        <w:t xml:space="preserve"> на </w:t>
       </w:r>
       <w:hyperlink r:id="rId42">
         <w:r>
           <w:rPr>
             <w:rStyle w:val="a1"/>
+            <w:i/>
+            <w:iCs/>
+            <w:sz w:val="20"/>
+            <w:szCs w:val="20"/>
           </w:rPr>
           <w:t>http://sotirov-bg.net/~gsotirov/cv/</w:t>
         </w:r>
@@ -4468,7 +5030,7 @@
 </file>
 
 <file path=word/endnotes.xml><?xml version="1.0" encoding="utf-8"?>
-<w:endnotes xmlns:wpc="http://schemas.microsoft.com/office/word/2010/wordprocessingCanvas" xmlns:mc="http://schemas.openxmlformats.org/markup-compatibility/2006" xmlns:o="urn:schemas-microsoft-com:office:office" xmlns:r="http://schemas.openxmlformats.org/officeDocument/2006/relationships" xmlns:m="http://schemas.openxmlformats.org/officeDocument/2006/math" xmlns:v="urn:schemas-microsoft-com:vml" xmlns:wp14="http://schemas.microsoft.com/office/word/2010/wordprocessingDrawing" xmlns:wp="http://schemas.openxmlformats.org/drawingml/2006/wordprocessingDrawing" xmlns:w10="urn:schemas-microsoft-com:office:word" xmlns:w="http://schemas.openxmlformats.org/wordprocessingml/2006/main" xmlns:w14="http://schemas.microsoft.com/office/word/2010/wordml" xmlns:w15="http://schemas.microsoft.com/office/word/2012/wordml" xmlns:wpg="http://schemas.microsoft.com/office/word/2010/wordprocessingGroup" xmlns:wpi="http://schemas.microsoft.com/office/word/2010/wordprocessingInk" xmlns:wne="http://schemas.microsoft.com/office/word/2006/wordml" xmlns:wps="http://schemas.microsoft.com/office/word/2010/wordprocessingShape" mc:Ignorable="w14 w15 wp14">
+<w:endnotes xmlns:wpc="http://schemas.microsoft.com/office/word/2010/wordprocessingCanvas" xmlns:cx="http://schemas.microsoft.com/office/drawing/2014/chartex" xmlns:cx1="http://schemas.microsoft.com/office/drawing/2015/9/8/chartex" xmlns:cx2="http://schemas.microsoft.com/office/drawing/2015/10/21/chartex" xmlns:cx3="http://schemas.microsoft.com/office/drawing/2016/5/9/chartex" xmlns:cx4="http://schemas.microsoft.com/office/drawing/2016/5/10/chartex" xmlns:cx5="http://schemas.microsoft.com/office/drawing/2016/5/11/chartex" xmlns:cx6="http://schemas.microsoft.com/office/drawing/2016/5/12/chartex" xmlns:cx7="http://schemas.microsoft.com/office/drawing/2016/5/13/chartex" xmlns:cx8="http://schemas.microsoft.com/office/drawing/2016/5/14/chartex" xmlns:mc="http://schemas.openxmlformats.org/markup-compatibility/2006" xmlns:aink="http://schemas.microsoft.com/office/drawing/2016/ink" xmlns:am3d="http://schemas.microsoft.com/office/drawing/2017/model3d" xmlns:o="urn:schemas-microsoft-com:office:office" xmlns:r="http://schemas.openxmlformats.org/officeDocument/2006/relationships" xmlns:m="http://schemas.openxmlformats.org/officeDocument/2006/math" xmlns:v="urn:schemas-microsoft-com:vml" xmlns:wp14="http://schemas.microsoft.com/office/word/2010/wordprocessingDrawing" xmlns:wp="http://schemas.openxmlformats.org/drawingml/2006/wordprocessingDrawing" xmlns:w10="urn:schemas-microsoft-com:office:word" xmlns:w="http://schemas.openxmlformats.org/wordprocessingml/2006/main" xmlns:w14="http://schemas.microsoft.com/office/word/2010/wordml" xmlns:w15="http://schemas.microsoft.com/office/word/2012/wordml" xmlns:w16cid="http://schemas.microsoft.com/office/word/2016/wordml/cid" xmlns:w16se="http://schemas.microsoft.com/office/word/2015/wordml/symex" xmlns:wpg="http://schemas.microsoft.com/office/word/2010/wordprocessingGroup" xmlns:wpi="http://schemas.microsoft.com/office/word/2010/wordprocessingInk" xmlns:wne="http://schemas.microsoft.com/office/word/2006/wordml" xmlns:wps="http://schemas.microsoft.com/office/word/2010/wordprocessingShape" mc:Ignorable="w14 w15 w16se w16cid wp14">
   <w:endnote w:type="separator" w:id="-1">
     <w:p>
       <w:r>
@@ -4487,7 +5049,7 @@
 </file>
 
 <file path=word/footer1.xml><?xml version="1.0" encoding="utf-8"?>
-<w:ftr xmlns:wpc="http://schemas.microsoft.com/office/word/2010/wordprocessingCanvas" xmlns:mc="http://schemas.openxmlformats.org/markup-compatibility/2006" xmlns:o="urn:schemas-microsoft-com:office:office" xmlns:r="http://schemas.openxmlformats.org/officeDocument/2006/relationships" xmlns:m="http://schemas.openxmlformats.org/officeDocument/2006/math" xmlns:v="urn:schemas-microsoft-com:vml" xmlns:wp14="http://schemas.microsoft.com/office/word/2010/wordprocessingDrawing" xmlns:wp="http://schemas.openxmlformats.org/drawingml/2006/wordprocessingDrawing" xmlns:w10="urn:schemas-microsoft-com:office:word" xmlns:w="http://schemas.openxmlformats.org/wordprocessingml/2006/main" xmlns:w14="http://schemas.microsoft.com/office/word/2010/wordml" xmlns:w15="http://schemas.microsoft.com/office/word/2012/wordml" xmlns:wpg="http://schemas.microsoft.com/office/word/2010/wordprocessingGroup" xmlns:wpi="http://schemas.microsoft.com/office/word/2010/wordprocessingInk" xmlns:wne="http://schemas.microsoft.com/office/word/2006/wordml" xmlns:wps="http://schemas.microsoft.com/office/word/2010/wordprocessingShape" mc:Ignorable="w14 w15 wp14">
+<w:ftr xmlns:wpc="http://schemas.microsoft.com/office/word/2010/wordprocessingCanvas" xmlns:cx="http://schemas.microsoft.com/office/drawing/2014/chartex" xmlns:cx1="http://schemas.microsoft.com/office/drawing/2015/9/8/chartex" xmlns:cx2="http://schemas.microsoft.com/office/drawing/2015/10/21/chartex" xmlns:cx3="http://schemas.microsoft.com/office/drawing/2016/5/9/chartex" xmlns:cx4="http://schemas.microsoft.com/office/drawing/2016/5/10/chartex" xmlns:cx5="http://schemas.microsoft.com/office/drawing/2016/5/11/chartex" xmlns:cx6="http://schemas.microsoft.com/office/drawing/2016/5/12/chartex" xmlns:cx7="http://schemas.microsoft.com/office/drawing/2016/5/13/chartex" xmlns:cx8="http://schemas.microsoft.com/office/drawing/2016/5/14/chartex" xmlns:mc="http://schemas.openxmlformats.org/markup-compatibility/2006" xmlns:aink="http://schemas.microsoft.com/office/drawing/2016/ink" xmlns:am3d="http://schemas.microsoft.com/office/drawing/2017/model3d" xmlns:o="urn:schemas-microsoft-com:office:office" xmlns:r="http://schemas.openxmlformats.org/officeDocument/2006/relationships" xmlns:m="http://schemas.openxmlformats.org/officeDocument/2006/math" xmlns:v="urn:schemas-microsoft-com:vml" xmlns:wp14="http://schemas.microsoft.com/office/word/2010/wordprocessingDrawing" xmlns:wp="http://schemas.openxmlformats.org/drawingml/2006/wordprocessingDrawing" xmlns:w10="urn:schemas-microsoft-com:office:word" xmlns:w="http://schemas.openxmlformats.org/wordprocessingml/2006/main" xmlns:w14="http://schemas.microsoft.com/office/word/2010/wordml" xmlns:w15="http://schemas.microsoft.com/office/word/2012/wordml" xmlns:w16cid="http://schemas.microsoft.com/office/word/2016/wordml/cid" xmlns:w16se="http://schemas.microsoft.com/office/word/2015/wordml/symex" xmlns:wpg="http://schemas.microsoft.com/office/word/2010/wordprocessingGroup" xmlns:wpi="http://schemas.microsoft.com/office/word/2010/wordprocessingInk" xmlns:wne="http://schemas.microsoft.com/office/word/2006/wordml" xmlns:wps="http://schemas.microsoft.com/office/word/2010/wordprocessingShape" mc:Ignorable="w14 w15 w16se w16cid wp14">
   <w:p>
     <w:pPr>
       <w:pStyle w:val="Footer"/>
@@ -4540,7 +5102,7 @@
 </file>
 
 <file path=word/footer2.xml><?xml version="1.0" encoding="utf-8"?>
-<w:ftr xmlns:wpc="http://schemas.microsoft.com/office/word/2010/wordprocessingCanvas" xmlns:mc="http://schemas.openxmlformats.org/markup-compatibility/2006" xmlns:o="urn:schemas-microsoft-com:office:office" xmlns:r="http://schemas.openxmlformats.org/officeDocument/2006/relationships" xmlns:m="http://schemas.openxmlformats.org/officeDocument/2006/math" xmlns:v="urn:schemas-microsoft-com:vml" xmlns:wp14="http://schemas.microsoft.com/office/word/2010/wordprocessingDrawing" xmlns:wp="http://schemas.openxmlformats.org/drawingml/2006/wordprocessingDrawing" xmlns:w10="urn:schemas-microsoft-com:office:word" xmlns:w="http://schemas.openxmlformats.org/wordprocessingml/2006/main" xmlns:w14="http://schemas.microsoft.com/office/word/2010/wordml" xmlns:w15="http://schemas.microsoft.com/office/word/2012/wordml" xmlns:wpg="http://schemas.microsoft.com/office/word/2010/wordprocessingGroup" xmlns:wpi="http://schemas.microsoft.com/office/word/2010/wordprocessingInk" xmlns:wne="http://schemas.microsoft.com/office/word/2006/wordml" xmlns:wps="http://schemas.microsoft.com/office/word/2010/wordprocessingShape" mc:Ignorable="w14 w15 wp14">
+<w:ftr xmlns:wpc="http://schemas.microsoft.com/office/word/2010/wordprocessingCanvas" xmlns:cx="http://schemas.microsoft.com/office/drawing/2014/chartex" xmlns:cx1="http://schemas.microsoft.com/office/drawing/2015/9/8/chartex" xmlns:cx2="http://schemas.microsoft.com/office/drawing/2015/10/21/chartex" xmlns:cx3="http://schemas.microsoft.com/office/drawing/2016/5/9/chartex" xmlns:cx4="http://schemas.microsoft.com/office/drawing/2016/5/10/chartex" xmlns:cx5="http://schemas.microsoft.com/office/drawing/2016/5/11/chartex" xmlns:cx6="http://schemas.microsoft.com/office/drawing/2016/5/12/chartex" xmlns:cx7="http://schemas.microsoft.com/office/drawing/2016/5/13/chartex" xmlns:cx8="http://schemas.microsoft.com/office/drawing/2016/5/14/chartex" xmlns:mc="http://schemas.openxmlformats.org/markup-compatibility/2006" xmlns:aink="http://schemas.microsoft.com/office/drawing/2016/ink" xmlns:am3d="http://schemas.microsoft.com/office/drawing/2017/model3d" xmlns:o="urn:schemas-microsoft-com:office:office" xmlns:r="http://schemas.openxmlformats.org/officeDocument/2006/relationships" xmlns:m="http://schemas.openxmlformats.org/officeDocument/2006/math" xmlns:v="urn:schemas-microsoft-com:vml" xmlns:wp14="http://schemas.microsoft.com/office/word/2010/wordprocessingDrawing" xmlns:wp="http://schemas.openxmlformats.org/drawingml/2006/wordprocessingDrawing" xmlns:w10="urn:schemas-microsoft-com:office:word" xmlns:w="http://schemas.openxmlformats.org/wordprocessingml/2006/main" xmlns:w14="http://schemas.microsoft.com/office/word/2010/wordml" xmlns:w15="http://schemas.microsoft.com/office/word/2012/wordml" xmlns:w16cid="http://schemas.microsoft.com/office/word/2016/wordml/cid" xmlns:w16se="http://schemas.microsoft.com/office/word/2015/wordml/symex" xmlns:wpg="http://schemas.microsoft.com/office/word/2010/wordprocessingGroup" xmlns:wpi="http://schemas.microsoft.com/office/word/2010/wordprocessingInk" xmlns:wne="http://schemas.microsoft.com/office/word/2006/wordml" xmlns:wps="http://schemas.microsoft.com/office/word/2010/wordprocessingShape" mc:Ignorable="w14 w15 w16se w16cid wp14">
   <w:p>
     <w:pPr>
       <w:pStyle w:val="Footer"/>
@@ -4593,7 +5155,7 @@
 </file>
 
 <file path=word/footnotes.xml><?xml version="1.0" encoding="utf-8"?>
-<w:footnotes xmlns:wpc="http://schemas.microsoft.com/office/word/2010/wordprocessingCanvas" xmlns:mc="http://schemas.openxmlformats.org/markup-compatibility/2006" xmlns:o="urn:schemas-microsoft-com:office:office" xmlns:r="http://schemas.openxmlformats.org/officeDocument/2006/relationships" xmlns:m="http://schemas.openxmlformats.org/officeDocument/2006/math" xmlns:v="urn:schemas-microsoft-com:vml" xmlns:wp14="http://schemas.microsoft.com/office/word/2010/wordprocessingDrawing" xmlns:wp="http://schemas.openxmlformats.org/drawingml/2006/wordprocessingDrawing" xmlns:w10="urn:schemas-microsoft-com:office:word" xmlns:w="http://schemas.openxmlformats.org/wordprocessingml/2006/main" xmlns:w14="http://schemas.microsoft.com/office/word/2010/wordml" xmlns:w15="http://schemas.microsoft.com/office/word/2012/wordml" xmlns:wpg="http://schemas.microsoft.com/office/word/2010/wordprocessingGroup" xmlns:wpi="http://schemas.microsoft.com/office/word/2010/wordprocessingInk" xmlns:wne="http://schemas.microsoft.com/office/word/2006/wordml" xmlns:wps="http://schemas.microsoft.com/office/word/2010/wordprocessingShape" mc:Ignorable="w14 w15 wp14">
+<w:footnotes xmlns:wpc="http://schemas.microsoft.com/office/word/2010/wordprocessingCanvas" xmlns:cx="http://schemas.microsoft.com/office/drawing/2014/chartex" xmlns:cx1="http://schemas.microsoft.com/office/drawing/2015/9/8/chartex" xmlns:cx2="http://schemas.microsoft.com/office/drawing/2015/10/21/chartex" xmlns:cx3="http://schemas.microsoft.com/office/drawing/2016/5/9/chartex" xmlns:cx4="http://schemas.microsoft.com/office/drawing/2016/5/10/chartex" xmlns:cx5="http://schemas.microsoft.com/office/drawing/2016/5/11/chartex" xmlns:cx6="http://schemas.microsoft.com/office/drawing/2016/5/12/chartex" xmlns:cx7="http://schemas.microsoft.com/office/drawing/2016/5/13/chartex" xmlns:cx8="http://schemas.microsoft.com/office/drawing/2016/5/14/chartex" xmlns:mc="http://schemas.openxmlformats.org/markup-compatibility/2006" xmlns:aink="http://schemas.microsoft.com/office/drawing/2016/ink" xmlns:am3d="http://schemas.microsoft.com/office/drawing/2017/model3d" xmlns:o="urn:schemas-microsoft-com:office:office" xmlns:r="http://schemas.openxmlformats.org/officeDocument/2006/relationships" xmlns:m="http://schemas.openxmlformats.org/officeDocument/2006/math" xmlns:v="urn:schemas-microsoft-com:vml" xmlns:wp14="http://schemas.microsoft.com/office/word/2010/wordprocessingDrawing" xmlns:wp="http://schemas.openxmlformats.org/drawingml/2006/wordprocessingDrawing" xmlns:w10="urn:schemas-microsoft-com:office:word" xmlns:w="http://schemas.openxmlformats.org/wordprocessingml/2006/main" xmlns:w14="http://schemas.microsoft.com/office/word/2010/wordml" xmlns:w15="http://schemas.microsoft.com/office/word/2012/wordml" xmlns:w16cid="http://schemas.microsoft.com/office/word/2016/wordml/cid" xmlns:w16se="http://schemas.microsoft.com/office/word/2015/wordml/symex" xmlns:wpg="http://schemas.microsoft.com/office/word/2010/wordprocessingGroup" xmlns:wpi="http://schemas.microsoft.com/office/word/2010/wordprocessingInk" xmlns:wne="http://schemas.microsoft.com/office/word/2006/wordml" xmlns:wps="http://schemas.microsoft.com/office/word/2010/wordprocessingShape" mc:Ignorable="w14 w15 w16se w16cid wp14">
   <w:footnote w:type="separator" w:id="-1">
     <w:p>
       <w:r>
@@ -4612,26 +5174,20 @@
 </file>
 
 <file path=word/header1.xml><?xml version="1.0" encoding="utf-8"?>
-<w:hdr xmlns:wpc="http://schemas.microsoft.com/office/word/2010/wordprocessingCanvas" xmlns:mc="http://schemas.openxmlformats.org/markup-compatibility/2006" xmlns:o="urn:schemas-microsoft-com:office:office" xmlns:r="http://schemas.openxmlformats.org/officeDocument/2006/relationships" xmlns:m="http://schemas.openxmlformats.org/officeDocument/2006/math" xmlns:v="urn:schemas-microsoft-com:vml" xmlns:wp14="http://schemas.microsoft.com/office/word/2010/wordprocessingDrawing" xmlns:wp="http://schemas.openxmlformats.org/drawingml/2006/wordprocessingDrawing" xmlns:w10="urn:schemas-microsoft-com:office:word" xmlns:w="http://schemas.openxmlformats.org/wordprocessingml/2006/main" xmlns:w14="http://schemas.microsoft.com/office/word/2010/wordml" xmlns:w15="http://schemas.microsoft.com/office/word/2012/wordml" xmlns:wpg="http://schemas.microsoft.com/office/word/2010/wordprocessingGroup" xmlns:wpi="http://schemas.microsoft.com/office/word/2010/wordprocessingInk" xmlns:wne="http://schemas.microsoft.com/office/word/2006/wordml" xmlns:wps="http://schemas.microsoft.com/office/word/2010/wordprocessingShape" mc:Ignorable="w14 w15 wp14">
+<w:hdr xmlns:wpc="http://schemas.microsoft.com/office/word/2010/wordprocessingCanvas" xmlns:cx="http://schemas.microsoft.com/office/drawing/2014/chartex" xmlns:cx1="http://schemas.microsoft.com/office/drawing/2015/9/8/chartex" xmlns:cx2="http://schemas.microsoft.com/office/drawing/2015/10/21/chartex" xmlns:cx3="http://schemas.microsoft.com/office/drawing/2016/5/9/chartex" xmlns:cx4="http://schemas.microsoft.com/office/drawing/2016/5/10/chartex" xmlns:cx5="http://schemas.microsoft.com/office/drawing/2016/5/11/chartex" xmlns:cx6="http://schemas.microsoft.com/office/drawing/2016/5/12/chartex" xmlns:cx7="http://schemas.microsoft.com/office/drawing/2016/5/13/chartex" xmlns:cx8="http://schemas.microsoft.com/office/drawing/2016/5/14/chartex" xmlns:mc="http://schemas.openxmlformats.org/markup-compatibility/2006" xmlns:aink="http://schemas.microsoft.com/office/drawing/2016/ink" xmlns:am3d="http://schemas.microsoft.com/office/drawing/2017/model3d" xmlns:o="urn:schemas-microsoft-com:office:office" xmlns:r="http://schemas.openxmlformats.org/officeDocument/2006/relationships" xmlns:m="http://schemas.openxmlformats.org/officeDocument/2006/math" xmlns:v="urn:schemas-microsoft-com:vml" xmlns:wp14="http://schemas.microsoft.com/office/word/2010/wordprocessingDrawing" xmlns:wp="http://schemas.openxmlformats.org/drawingml/2006/wordprocessingDrawing" xmlns:w10="urn:schemas-microsoft-com:office:word" xmlns:w="http://schemas.openxmlformats.org/wordprocessingml/2006/main" xmlns:w14="http://schemas.microsoft.com/office/word/2010/wordml" xmlns:w15="http://schemas.microsoft.com/office/word/2012/wordml" xmlns:w16cid="http://schemas.microsoft.com/office/word/2016/wordml/cid" xmlns:w16se="http://schemas.microsoft.com/office/word/2015/wordml/symex" xmlns:wpg="http://schemas.microsoft.com/office/word/2010/wordprocessingGroup" xmlns:wpi="http://schemas.microsoft.com/office/word/2010/wordprocessingInk" xmlns:wne="http://schemas.microsoft.com/office/word/2006/wordml" xmlns:wps="http://schemas.microsoft.com/office/word/2010/wordprocessingShape" mc:Ignorable="w14 w15 w16se w16cid wp14">
   <w:p>
     <w:pPr>
       <w:pStyle w:val="Header"/>
     </w:pPr>
     <w:r>
-      <w:t xml:space="preserve">Автобиография на Георги </w:t>
-    </w:r>
-    <w:r>
-      <w:t xml:space="preserve">Д. </w:t>
-    </w:r>
-    <w:r>
-      <w:t>Сотиров</w:t>
+      <w:t>Автобиография на Георги Д. Сотиров</w:t>
     </w:r>
   </w:p>
 </w:hdr>
 </file>
 
 <file path=word/header2.xml><?xml version="1.0" encoding="utf-8"?>
-<w:hdr xmlns:wpc="http://schemas.microsoft.com/office/word/2010/wordprocessingCanvas" xmlns:mc="http://schemas.openxmlformats.org/markup-compatibility/2006" xmlns:o="urn:schemas-microsoft-com:office:office" xmlns:r="http://schemas.openxmlformats.org/officeDocument/2006/relationships" xmlns:m="http://schemas.openxmlformats.org/officeDocument/2006/math" xmlns:v="urn:schemas-microsoft-com:vml" xmlns:wp14="http://schemas.microsoft.com/office/word/2010/wordprocessingDrawing" xmlns:wp="http://schemas.openxmlformats.org/drawingml/2006/wordprocessingDrawing" xmlns:w10="urn:schemas-microsoft-com:office:word" xmlns:w="http://schemas.openxmlformats.org/wordprocessingml/2006/main" xmlns:w14="http://schemas.microsoft.com/office/word/2010/wordml" xmlns:w15="http://schemas.microsoft.com/office/word/2012/wordml" xmlns:wpg="http://schemas.microsoft.com/office/word/2010/wordprocessingGroup" xmlns:wpi="http://schemas.microsoft.com/office/word/2010/wordprocessingInk" xmlns:wne="http://schemas.microsoft.com/office/word/2006/wordml" xmlns:wps="http://schemas.microsoft.com/office/word/2010/wordprocessingShape" mc:Ignorable="w14 w15 wp14">
+<w:hdr xmlns:wpc="http://schemas.microsoft.com/office/word/2010/wordprocessingCanvas" xmlns:cx="http://schemas.microsoft.com/office/drawing/2014/chartex" xmlns:cx1="http://schemas.microsoft.com/office/drawing/2015/9/8/chartex" xmlns:cx2="http://schemas.microsoft.com/office/drawing/2015/10/21/chartex" xmlns:cx3="http://schemas.microsoft.com/office/drawing/2016/5/9/chartex" xmlns:cx4="http://schemas.microsoft.com/office/drawing/2016/5/10/chartex" xmlns:cx5="http://schemas.microsoft.com/office/drawing/2016/5/11/chartex" xmlns:cx6="http://schemas.microsoft.com/office/drawing/2016/5/12/chartex" xmlns:cx7="http://schemas.microsoft.com/office/drawing/2016/5/13/chartex" xmlns:cx8="http://schemas.microsoft.com/office/drawing/2016/5/14/chartex" xmlns:mc="http://schemas.openxmlformats.org/markup-compatibility/2006" xmlns:aink="http://schemas.microsoft.com/office/drawing/2016/ink" xmlns:am3d="http://schemas.microsoft.com/office/drawing/2017/model3d" xmlns:o="urn:schemas-microsoft-com:office:office" xmlns:r="http://schemas.openxmlformats.org/officeDocument/2006/relationships" xmlns:m="http://schemas.openxmlformats.org/officeDocument/2006/math" xmlns:v="urn:schemas-microsoft-com:vml" xmlns:wp14="http://schemas.microsoft.com/office/word/2010/wordprocessingDrawing" xmlns:wp="http://schemas.openxmlformats.org/drawingml/2006/wordprocessingDrawing" xmlns:w10="urn:schemas-microsoft-com:office:word" xmlns:w="http://schemas.openxmlformats.org/wordprocessingml/2006/main" xmlns:w14="http://schemas.microsoft.com/office/word/2010/wordml" xmlns:w15="http://schemas.microsoft.com/office/word/2012/wordml" xmlns:w16cid="http://schemas.microsoft.com/office/word/2016/wordml/cid" xmlns:w16se="http://schemas.microsoft.com/office/word/2015/wordml/symex" xmlns:wpg="http://schemas.microsoft.com/office/word/2010/wordprocessingGroup" xmlns:wpi="http://schemas.microsoft.com/office/word/2010/wordprocessingInk" xmlns:wne="http://schemas.microsoft.com/office/word/2006/wordml" xmlns:wps="http://schemas.microsoft.com/office/word/2010/wordprocessingShape" mc:Ignorable="w14 w15 w16se w16cid wp14">
   <w:p>
     <w:pPr>
       <w:pStyle w:val="Header"/>
@@ -4641,7 +5197,7 @@
 </file>
 
 <file path=word/numbering.xml><?xml version="1.0" encoding="utf-8"?>
-<w:numbering xmlns:wpc="http://schemas.microsoft.com/office/word/2010/wordprocessingCanvas" xmlns:mc="http://schemas.openxmlformats.org/markup-compatibility/2006" xmlns:o="urn:schemas-microsoft-com:office:office" xmlns:r="http://schemas.openxmlformats.org/officeDocument/2006/relationships" xmlns:m="http://schemas.openxmlformats.org/officeDocument/2006/math" xmlns:v="urn:schemas-microsoft-com:vml" xmlns:wp14="http://schemas.microsoft.com/office/word/2010/wordprocessingDrawing" xmlns:wp="http://schemas.openxmlformats.org/drawingml/2006/wordprocessingDrawing" xmlns:w10="urn:schemas-microsoft-com:office:word" xmlns:w="http://schemas.openxmlformats.org/wordprocessingml/2006/main" xmlns:w14="http://schemas.microsoft.com/office/word/2010/wordml" xmlns:w15="http://schemas.microsoft.com/office/word/2012/wordml" xmlns:wpg="http://schemas.microsoft.com/office/word/2010/wordprocessingGroup" xmlns:wpi="http://schemas.microsoft.com/office/word/2010/wordprocessingInk" xmlns:wne="http://schemas.microsoft.com/office/word/2006/wordml" xmlns:wps="http://schemas.microsoft.com/office/word/2010/wordprocessingShape" mc:Ignorable="w14 w15 wp14">
+<w:numbering xmlns:wpc="http://schemas.microsoft.com/office/word/2010/wordprocessingCanvas" xmlns:cx="http://schemas.microsoft.com/office/drawing/2014/chartex" xmlns:cx1="http://schemas.microsoft.com/office/drawing/2015/9/8/chartex" xmlns:cx2="http://schemas.microsoft.com/office/drawing/2015/10/21/chartex" xmlns:cx3="http://schemas.microsoft.com/office/drawing/2016/5/9/chartex" xmlns:cx4="http://schemas.microsoft.com/office/drawing/2016/5/10/chartex" xmlns:cx5="http://schemas.microsoft.com/office/drawing/2016/5/11/chartex" xmlns:cx6="http://schemas.microsoft.com/office/drawing/2016/5/12/chartex" xmlns:cx7="http://schemas.microsoft.com/office/drawing/2016/5/13/chartex" xmlns:cx8="http://schemas.microsoft.com/office/drawing/2016/5/14/chartex" xmlns:mc="http://schemas.openxmlformats.org/markup-compatibility/2006" xmlns:aink="http://schemas.microsoft.com/office/drawing/2016/ink" xmlns:am3d="http://schemas.microsoft.com/office/drawing/2017/model3d" xmlns:o="urn:schemas-microsoft-com:office:office" xmlns:r="http://schemas.openxmlformats.org/officeDocument/2006/relationships" xmlns:m="http://schemas.openxmlformats.org/officeDocument/2006/math" xmlns:v="urn:schemas-microsoft-com:vml" xmlns:wp14="http://schemas.microsoft.com/office/word/2010/wordprocessingDrawing" xmlns:wp="http://schemas.openxmlformats.org/drawingml/2006/wordprocessingDrawing" xmlns:w10="urn:schemas-microsoft-com:office:word" xmlns:w="http://schemas.openxmlformats.org/wordprocessingml/2006/main" xmlns:w14="http://schemas.microsoft.com/office/word/2010/wordml" xmlns:w15="http://schemas.microsoft.com/office/word/2012/wordml" xmlns:w16cid="http://schemas.microsoft.com/office/word/2016/wordml/cid" xmlns:w16se="http://schemas.microsoft.com/office/word/2015/wordml/symex" xmlns:wpg="http://schemas.microsoft.com/office/word/2010/wordprocessingGroup" xmlns:wpi="http://schemas.microsoft.com/office/word/2010/wordprocessingInk" xmlns:wne="http://schemas.microsoft.com/office/word/2006/wordml" xmlns:wps="http://schemas.microsoft.com/office/word/2010/wordprocessingShape" mc:Ignorable="w14 w15 w16se w16cid wp14">
   <w:abstractNum w:abstractNumId="0" w15:restartNumberingAfterBreak="0">
     <w:nsid w:val="1AF02B5C"/>
     <w:multiLevelType w:val="multilevel"/>
@@ -4908,7 +5464,7 @@
 </file>
 
 <file path=word/styles.xml><?xml version="1.0" encoding="utf-8"?>
-<w:styles xmlns:mc="http://schemas.openxmlformats.org/markup-compatibility/2006" xmlns:r="http://schemas.openxmlformats.org/officeDocument/2006/relationships" xmlns:w="http://schemas.openxmlformats.org/wordprocessingml/2006/main" xmlns:w14="http://schemas.microsoft.com/office/word/2010/wordml" xmlns:w15="http://schemas.microsoft.com/office/word/2012/wordml" mc:Ignorable="w14 w15">
+<w:styles xmlns:mc="http://schemas.openxmlformats.org/markup-compatibility/2006" xmlns:r="http://schemas.openxmlformats.org/officeDocument/2006/relationships" xmlns:w="http://schemas.openxmlformats.org/wordprocessingml/2006/main" xmlns:w14="http://schemas.microsoft.com/office/word/2010/wordml" xmlns:w15="http://schemas.microsoft.com/office/word/2012/wordml" xmlns:w16cid="http://schemas.microsoft.com/office/word/2016/wordml/cid" xmlns:w16se="http://schemas.microsoft.com/office/word/2015/wordml/symex" mc:Ignorable="w14 w15 w16se w16cid">
   <w:docDefaults>
     <w:rPrDefault>
       <w:rPr>
@@ -4920,7 +5476,7 @@
     </w:rPrDefault>
     <w:pPrDefault/>
   </w:docDefaults>
-  <w:latentStyles w:defLockedState="0" w:defUIPriority="99" w:defSemiHidden="0" w:defUnhideWhenUsed="0" w:defQFormat="0" w:count="371">
+  <w:latentStyles w:defLockedState="0" w:defUIPriority="99" w:defSemiHidden="0" w:defUnhideWhenUsed="0" w:defQFormat="0" w:count="376">
     <w:lsdException w:name="Normal" w:uiPriority="0" w:qFormat="1"/>
     <w:lsdException w:name="heading 1" w:uiPriority="9" w:qFormat="1"/>
     <w:lsdException w:name="heading 2" w:semiHidden="1" w:uiPriority="9" w:unhideWhenUsed="1" w:qFormat="1"/>
@@ -5292,6 +5848,11 @@
     <w:lsdException w:name="List Table 5 Dark Accent 6" w:uiPriority="50"/>
     <w:lsdException w:name="List Table 6 Colorful Accent 6" w:uiPriority="51"/>
     <w:lsdException w:name="List Table 7 Colorful Accent 6" w:uiPriority="52"/>
+    <w:lsdException w:name="Mention" w:semiHidden="1" w:unhideWhenUsed="1"/>
+    <w:lsdException w:name="Smart Hyperlink" w:semiHidden="1" w:unhideWhenUsed="1"/>
+    <w:lsdException w:name="Hashtag" w:semiHidden="1" w:unhideWhenUsed="1"/>
+    <w:lsdException w:name="Unresolved Mention" w:semiHidden="1" w:unhideWhenUsed="1"/>
+    <w:lsdException w:name="Smart Link" w:semiHidden="1" w:unhideWhenUsed="1"/>
   </w:latentStyles>
   <w:style w:type="paragraph" w:default="1" w:styleId="Normal">
     <w:name w:val="Normal"/>

</xml_diff>

<commit_message>
Add missing initial contractual experience
</commit_message>
<xml_diff>
--- a/cv/cv.bg.docx
+++ b/cv/cv.bg.docx
@@ -3616,37 +3616,37 @@
     </w:tbl>
     <w:p>
       <w:pPr>
-        <w:pStyle w:val="Heading2"/>
-        <w:tabs>
-          <w:tab w:val="left" w:pos="0"/>
-          <w:tab w:val="left" w:pos="10200"/>
-        </w:tabs>
+        <w:pStyle w:val="Heading3"/>
+      </w:pPr>
+      <w:r>
+        <w:t>Септември</w:t>
+      </w:r>
+      <w:r>
+        <w:t xml:space="preserve"> 200</w:t>
+      </w:r>
+      <w:r>
+        <w:t>0</w:t>
+      </w:r>
+      <w:r>
+        <w:t xml:space="preserve"> </w:t>
+      </w:r>
+      <w:r>
         <w:rPr>
-          <w:u w:val="single"/>
+          <w:lang w:val="en-GB"/>
         </w:rPr>
-      </w:pPr>
-      <w:r>
-        <w:rPr>
-          <w:u w:val="single"/>
-        </w:rPr>
-        <w:t>Примерни проекти</w:t>
-      </w:r>
-      <w:r>
-        <w:rPr>
-          <w:u w:val="single"/>
-        </w:rPr>
-        <w:tab/>
-      </w:r>
-    </w:p>
-    <w:p>
-      <w:pPr>
-        <w:pStyle w:val="Heading3"/>
-        <w:tabs>
-          <w:tab w:val="left" w:pos="0"/>
-        </w:tabs>
-      </w:pPr>
-      <w:r>
-        <w:t>Април 2011 – Юни 2015</w:t>
+        <w:t>–</w:t>
+      </w:r>
+      <w:r>
+        <w:t xml:space="preserve"> </w:t>
+      </w:r>
+      <w:r>
+        <w:t>Януари</w:t>
+      </w:r>
+      <w:r>
+        <w:t xml:space="preserve"> 200</w:t>
+      </w:r>
+      <w:r>
+        <w:t>1</w:t>
       </w:r>
     </w:p>
     <w:tbl>
@@ -3672,6 +3672,234 @@
           </w:tcPr>
           <w:p>
             <w:pPr>
+              <w:pStyle w:val="-"/>
+              <w:jc w:val="right"/>
+            </w:pPr>
+            <w:r>
+              <w:t>Длъжност:</w:t>
+            </w:r>
+          </w:p>
+        </w:tc>
+        <w:tc>
+          <w:tcPr>
+            <w:tcW w:w="6813" w:type="dxa"/>
+            <w:shd w:val="clear" w:color="auto" w:fill="auto"/>
+            <w:vAlign w:val="center"/>
+          </w:tcPr>
+          <w:p>
+            <w:pPr>
+              <w:pStyle w:val="-"/>
+              <w:rPr>
+                <w:b/>
+              </w:rPr>
+            </w:pPr>
+            <w:r>
+              <w:rPr>
+                <w:b/>
+              </w:rPr>
+              <w:t>Системен администратор</w:t>
+            </w:r>
+          </w:p>
+        </w:tc>
+      </w:tr>
+      <w:tr>
+        <w:tc>
+          <w:tcPr>
+            <w:tcW w:w="3402" w:type="dxa"/>
+            <w:shd w:val="clear" w:color="auto" w:fill="auto"/>
+          </w:tcPr>
+          <w:p>
+            <w:pPr>
+              <w:pStyle w:val="-"/>
+              <w:jc w:val="right"/>
+            </w:pPr>
+            <w:r>
+              <w:t>Организация:</w:t>
+            </w:r>
+          </w:p>
+        </w:tc>
+        <w:tc>
+          <w:tcPr>
+            <w:tcW w:w="6813" w:type="dxa"/>
+            <w:shd w:val="clear" w:color="auto" w:fill="auto"/>
+            <w:vAlign w:val="center"/>
+          </w:tcPr>
+          <w:p>
+            <w:pPr>
+              <w:pStyle w:val="-"/>
+            </w:pPr>
+            <w:hyperlink r:id="rId33">
+              <w:r>
+                <w:rPr>
+                  <w:rStyle w:val="a1"/>
+                </w:rPr>
+                <w:t>Български Информационни Технологии</w:t>
+              </w:r>
+            </w:hyperlink>
+          </w:p>
+        </w:tc>
+      </w:tr>
+      <w:tr>
+        <w:tc>
+          <w:tcPr>
+            <w:tcW w:w="3402" w:type="dxa"/>
+            <w:shd w:val="clear" w:color="auto" w:fill="auto"/>
+          </w:tcPr>
+          <w:p>
+            <w:pPr>
+              <w:pStyle w:val="-"/>
+              <w:jc w:val="right"/>
+            </w:pPr>
+            <w:r>
+              <w:t>Местоположение:</w:t>
+            </w:r>
+          </w:p>
+        </w:tc>
+        <w:tc>
+          <w:tcPr>
+            <w:tcW w:w="6813" w:type="dxa"/>
+            <w:shd w:val="clear" w:color="auto" w:fill="auto"/>
+            <w:vAlign w:val="center"/>
+          </w:tcPr>
+          <w:p>
+            <w:pPr>
+              <w:pStyle w:val="-"/>
+            </w:pPr>
+            <w:r>
+              <w:t>София, България</w:t>
+            </w:r>
+          </w:p>
+        </w:tc>
+      </w:tr>
+      <w:tr>
+        <w:tc>
+          <w:tcPr>
+            <w:tcW w:w="3402" w:type="dxa"/>
+            <w:shd w:val="clear" w:color="auto" w:fill="auto"/>
+          </w:tcPr>
+          <w:p>
+            <w:pPr>
+              <w:pStyle w:val="-"/>
+              <w:jc w:val="right"/>
+            </w:pPr>
+            <w:r>
+              <w:t>Размер на екипа:</w:t>
+            </w:r>
+          </w:p>
+        </w:tc>
+        <w:tc>
+          <w:tcPr>
+            <w:tcW w:w="6813" w:type="dxa"/>
+            <w:shd w:val="clear" w:color="auto" w:fill="auto"/>
+            <w:vAlign w:val="center"/>
+          </w:tcPr>
+          <w:p>
+            <w:pPr>
+              <w:pStyle w:val="-"/>
+            </w:pPr>
+            <w:r>
+              <w:rPr>
+                <w:lang w:val="en-US"/>
+              </w:rPr>
+              <w:t>5</w:t>
+            </w:r>
+            <w:r>
+              <w:t xml:space="preserve"> човека</w:t>
+            </w:r>
+          </w:p>
+        </w:tc>
+      </w:tr>
+      <w:tr>
+        <w:tc>
+          <w:tcPr>
+            <w:tcW w:w="3402" w:type="dxa"/>
+            <w:shd w:val="clear" w:color="auto" w:fill="auto"/>
+          </w:tcPr>
+          <w:p>
+            <w:pPr>
+              <w:pStyle w:val="-"/>
+              <w:jc w:val="right"/>
+            </w:pPr>
+            <w:r>
+              <w:t>Задължения:</w:t>
+            </w:r>
+          </w:p>
+        </w:tc>
+        <w:tc>
+          <w:tcPr>
+            <w:tcW w:w="6813" w:type="dxa"/>
+            <w:shd w:val="clear" w:color="auto" w:fill="auto"/>
+            <w:vAlign w:val="center"/>
+          </w:tcPr>
+          <w:p>
+            <w:pPr>
+              <w:pStyle w:val="-"/>
+            </w:pPr>
+            <w:r>
+              <w:t>Администрация на Windows компютри и принтери в локална мрежа.</w:t>
+            </w:r>
+          </w:p>
+        </w:tc>
+      </w:tr>
+    </w:tbl>
+    <w:p>
+      <w:pPr>
+        <w:pStyle w:val="Heading2"/>
+        <w:tabs>
+          <w:tab w:val="left" w:pos="0"/>
+          <w:tab w:val="left" w:pos="10200"/>
+        </w:tabs>
+        <w:rPr>
+          <w:u w:val="single"/>
+        </w:rPr>
+      </w:pPr>
+      <w:r>
+        <w:rPr>
+          <w:u w:val="single"/>
+        </w:rPr>
+        <w:t>Примерни проекти</w:t>
+      </w:r>
+      <w:r>
+        <w:rPr>
+          <w:u w:val="single"/>
+        </w:rPr>
+        <w:tab/>
+      </w:r>
+    </w:p>
+    <w:p>
+      <w:pPr>
+        <w:pStyle w:val="Heading3"/>
+        <w:tabs>
+          <w:tab w:val="left" w:pos="0"/>
+        </w:tabs>
+      </w:pPr>
+      <w:r>
+        <w:t>Април 2011 – Юни 2015</w:t>
+      </w:r>
+    </w:p>
+    <w:tbl>
+      <w:tblPr>
+        <w:tblW w:w="10215" w:type="dxa"/>
+        <w:tblCellMar>
+          <w:top w:w="28" w:type="dxa"/>
+          <w:left w:w="28" w:type="dxa"/>
+          <w:bottom w:w="28" w:type="dxa"/>
+          <w:right w:w="28" w:type="dxa"/>
+        </w:tblCellMar>
+        <w:tblLook w:val="0000" w:firstRow="0" w:lastRow="0" w:firstColumn="0" w:lastColumn="0" w:noHBand="0" w:noVBand="0"/>
+      </w:tblPr>
+      <w:tblGrid>
+        <w:gridCol w:w="3402"/>
+        <w:gridCol w:w="6813"/>
+      </w:tblGrid>
+      <w:tr>
+        <w:tc>
+          <w:tcPr>
+            <w:tcW w:w="3402" w:type="dxa"/>
+            <w:shd w:val="clear" w:color="auto" w:fill="auto"/>
+          </w:tcPr>
+          <w:p>
+            <w:pPr>
               <w:pStyle w:val="TableContents"/>
               <w:snapToGrid w:val="0"/>
               <w:jc w:val="right"/>
@@ -4009,6 +4237,28 @@
       </w:pPr>
       <w:bookmarkStart w:id="7" w:name="EP-12"/>
       <w:bookmarkEnd w:id="7"/>
+    </w:p>
+    <w:p>
+      <w:pPr>
+        <w:widowControl/>
+        <w:rPr>
+          <w:b/>
+          <w:bCs/>
+          <w:sz w:val="28"/>
+          <w:szCs w:val="28"/>
+        </w:rPr>
+      </w:pPr>
+      <w:r>
+        <w:br w:type="page"/>
+      </w:r>
+    </w:p>
+    <w:p>
+      <w:pPr>
+        <w:pStyle w:val="Heading3"/>
+        <w:tabs>
+          <w:tab w:val="left" w:pos="0"/>
+        </w:tabs>
+      </w:pPr>
       <w:r>
         <w:t xml:space="preserve">Юни 2002 </w:t>
       </w:r>
@@ -4063,7 +4313,7 @@
             <w:pPr>
               <w:pStyle w:val="-"/>
             </w:pPr>
-            <w:hyperlink r:id="rId33">
+            <w:hyperlink r:id="rId34">
               <w:r>
                 <w:rPr>
                   <w:rStyle w:val="a1"/>
@@ -4173,7 +4423,7 @@
             <w:pPr>
               <w:pStyle w:val="-"/>
             </w:pPr>
-            <w:hyperlink r:id="rId34" w:anchor="EllipsometricPorosimetry" w:history="1">
+            <w:hyperlink r:id="rId35" w:anchor="EllipsometricPorosimetry" w:history="1">
               <w:r>
                 <w:rPr>
                   <w:rStyle w:val="a1"/>
@@ -4192,7 +4442,7 @@
             <w:r>
               <w:t xml:space="preserve">, </w:t>
             </w:r>
-            <w:hyperlink r:id="rId35" w:anchor="DeviceNet" w:history="1">
+            <w:hyperlink r:id="rId36" w:anchor="DeviceNet" w:history="1">
               <w:proofErr w:type="spellStart"/>
               <w:r>
                 <w:rPr>
@@ -4304,7 +4554,7 @@
             <w:pPr>
               <w:pStyle w:val="-"/>
             </w:pPr>
-            <w:hyperlink r:id="rId36">
+            <w:hyperlink r:id="rId37">
               <w:proofErr w:type="spellStart"/>
               <w:r>
                 <w:rPr>
@@ -4421,7 +4671,7 @@
                 <w:rFonts w:cs="Arial"/>
               </w:rPr>
             </w:pPr>
-            <w:hyperlink r:id="rId37">
+            <w:hyperlink r:id="rId38">
               <w:proofErr w:type="spellStart"/>
               <w:r>
                 <w:rPr>
@@ -4468,7 +4718,7 @@
             <w:r>
               <w:t xml:space="preserve">Софтуерни пакети за </w:t>
             </w:r>
-            <w:hyperlink r:id="rId38">
+            <w:hyperlink r:id="rId39">
               <w:proofErr w:type="spellStart"/>
               <w:r>
                 <w:rPr>
@@ -4735,7 +4985,7 @@
         </w:rPr>
         <w:t xml:space="preserve"> </w:t>
       </w:r>
-      <w:hyperlink r:id="rId39">
+      <w:hyperlink r:id="rId40">
         <w:proofErr w:type="spellStart"/>
         <w:r>
           <w:rPr>
@@ -4755,7 +5005,7 @@
           <w:t xml:space="preserve"> </w:t>
         </w:r>
       </w:hyperlink>
-      <w:hyperlink r:id="rId40">
+      <w:hyperlink r:id="rId41">
         <w:r>
           <w:rPr>
             <w:rStyle w:val="a1"/>
@@ -4783,7 +5033,7 @@
         </w:rPr>
         <w:t xml:space="preserve"> </w:t>
       </w:r>
-      <w:hyperlink r:id="rId41">
+      <w:hyperlink r:id="rId42">
         <w:r>
           <w:rPr>
             <w:rStyle w:val="a1"/>
@@ -4889,7 +5139,12 @@
         <w:t>Забележка</w:t>
       </w:r>
       <w:r>
-        <w:t>: Препоръки се предоставят при поискване.</w:t>
+        <w:t>: Препоръки се предоставят пр</w:t>
+      </w:r>
+      <w:bookmarkStart w:id="8" w:name="_GoBack"/>
+      <w:bookmarkEnd w:id="8"/>
+      <w:r>
+        <w:t>и поискване.</w:t>
       </w:r>
     </w:p>
     <w:p/>
@@ -4948,19 +5203,7 @@
           <w:sz w:val="20"/>
           <w:szCs w:val="20"/>
         </w:rPr>
-        <w:t>26.11.2019 г</w:t>
-      </w:r>
-      <w:bookmarkStart w:id="8" w:name="_GoBack"/>
-      <w:bookmarkEnd w:id="8"/>
-      <w:r>
-        <w:rPr>
-          <w:i/>
-          <w:iCs/>
-          <w:noProof/>
-          <w:sz w:val="20"/>
-          <w:szCs w:val="20"/>
-        </w:rPr>
-        <w:t>.</w:t>
+        <w:t>26.11.2019 г.</w:t>
       </w:r>
       <w:r>
         <w:rPr>
@@ -5000,7 +5243,7 @@
         </w:rPr>
         <w:t xml:space="preserve"> на </w:t>
       </w:r>
-      <w:hyperlink r:id="rId42">
+      <w:hyperlink r:id="rId43">
         <w:r>
           <w:rPr>
             <w:rStyle w:val="a1"/>
@@ -5015,10 +5258,10 @@
     </w:p>
     <w:p/>
     <w:sectPr>
-      <w:headerReference w:type="default" r:id="rId43"/>
-      <w:footerReference w:type="default" r:id="rId44"/>
-      <w:headerReference w:type="first" r:id="rId45"/>
-      <w:footerReference w:type="first" r:id="rId46"/>
+      <w:headerReference w:type="default" r:id="rId44"/>
+      <w:footerReference w:type="default" r:id="rId45"/>
+      <w:headerReference w:type="first" r:id="rId46"/>
+      <w:footerReference w:type="first" r:id="rId47"/>
       <w:pgSz w:w="11906" w:h="16838"/>
       <w:pgMar w:top="1123" w:right="567" w:bottom="1125" w:left="1134" w:header="567" w:footer="567" w:gutter="0"/>
       <w:cols w:space="720"/>

</xml_diff>

<commit_message>
Fix occupation history in EN DOCX and DOC versions, update positions to align with LinkedIn
</commit_message>
<xml_diff>
--- a/cv/cv.bg.docx
+++ b/cv/cv.bg.docx
@@ -1197,37 +1197,8 @@
         </w:rPr>
         <w:t xml:space="preserve">Java, </w:t>
       </w:r>
-      <w:proofErr w:type="spellStart"/>
-      <w:r>
-        <w:t>JavaScript</w:t>
-      </w:r>
-      <w:proofErr w:type="spellEnd"/>
-      <w:r>
-        <w:t xml:space="preserve">®, </w:t>
-      </w:r>
-      <w:proofErr w:type="spellStart"/>
-      <w:r>
-        <w:t>Pascal</w:t>
-      </w:r>
-      <w:proofErr w:type="spellEnd"/>
-      <w:r>
-        <w:t xml:space="preserve">, </w:t>
-      </w:r>
-      <w:proofErr w:type="spellStart"/>
-      <w:r>
-        <w:t>Perl</w:t>
-      </w:r>
-      <w:proofErr w:type="spellEnd"/>
-      <w:r>
-        <w:t xml:space="preserve">, PHP, PL/SQL, </w:t>
-      </w:r>
-      <w:proofErr w:type="spellStart"/>
-      <w:r>
-        <w:t>Prolog</w:t>
-      </w:r>
-      <w:proofErr w:type="spellEnd"/>
-      <w:r>
-        <w:t>, Shell</w:t>
+      <w:r>
+        <w:t>JavaScript®, Pascal, Perl, PHP, PL/SQL, Prolog, Shell</w:t>
       </w:r>
     </w:p>
     <w:p>
@@ -1237,13 +1208,8 @@
           <w:tab w:val="left" w:pos="0"/>
         </w:tabs>
       </w:pPr>
-      <w:proofErr w:type="spellStart"/>
-      <w:r>
-        <w:t>Web</w:t>
-      </w:r>
-      <w:proofErr w:type="spellEnd"/>
-      <w:r>
-        <w:t xml:space="preserve"> разработка</w:t>
+      <w:r>
+        <w:t>Web разработка</w:t>
       </w:r>
     </w:p>
     <w:p>
@@ -1278,109 +1244,8 @@
         <w:snapToGrid w:val="0"/>
         <w:spacing w:after="119"/>
       </w:pPr>
-      <w:proofErr w:type="spellStart"/>
-      <w:r>
-        <w:t>Borland</w:t>
-      </w:r>
-      <w:proofErr w:type="spellEnd"/>
-      <w:r>
-        <w:t>® C++</w:t>
-      </w:r>
-      <w:proofErr w:type="spellStart"/>
-      <w:r>
-        <w:t>Builder</w:t>
-      </w:r>
-      <w:proofErr w:type="spellEnd"/>
-      <w:r>
-        <w:t xml:space="preserve">™, </w:t>
-      </w:r>
-      <w:proofErr w:type="spellStart"/>
-      <w:r>
-        <w:t>Borland</w:t>
-      </w:r>
-      <w:proofErr w:type="spellEnd"/>
-      <w:r>
-        <w:t xml:space="preserve">® </w:t>
-      </w:r>
-      <w:proofErr w:type="spellStart"/>
-      <w:r>
-        <w:t>Delphi</w:t>
-      </w:r>
-      <w:proofErr w:type="spellEnd"/>
-      <w:r>
-        <w:t xml:space="preserve">™, </w:t>
-      </w:r>
-      <w:proofErr w:type="spellStart"/>
-      <w:r>
-        <w:t>Eclipse</w:t>
-      </w:r>
-      <w:proofErr w:type="spellEnd"/>
-      <w:r>
-        <w:t xml:space="preserve">, </w:t>
-      </w:r>
-      <w:proofErr w:type="spellStart"/>
-      <w:r>
-        <w:t>GraphTalk</w:t>
-      </w:r>
-      <w:proofErr w:type="spellEnd"/>
-      <w:r>
-        <w:t xml:space="preserve">™ </w:t>
-      </w:r>
-      <w:proofErr w:type="spellStart"/>
-      <w:r>
-        <w:t>Developer</w:t>
-      </w:r>
-      <w:proofErr w:type="spellEnd"/>
-      <w:r>
-        <w:t xml:space="preserve">, </w:t>
-      </w:r>
-      <w:proofErr w:type="spellStart"/>
-      <w:r>
-        <w:t>KDevelop</w:t>
-      </w:r>
-      <w:proofErr w:type="spellEnd"/>
-      <w:r>
-        <w:t xml:space="preserve">, Microsoft® </w:t>
-      </w:r>
-      <w:proofErr w:type="spellStart"/>
-      <w:r>
-        <w:t>VisualC</w:t>
-      </w:r>
-      <w:proofErr w:type="spellEnd"/>
-      <w:r>
-        <w:t xml:space="preserve">++®, </w:t>
-      </w:r>
-      <w:proofErr w:type="spellStart"/>
-      <w:r>
-        <w:t>Turbo</w:t>
-      </w:r>
-      <w:proofErr w:type="spellEnd"/>
-      <w:r>
-        <w:t xml:space="preserve">® C/C++, </w:t>
-      </w:r>
-      <w:proofErr w:type="spellStart"/>
-      <w:r>
-        <w:t>Turbo</w:t>
-      </w:r>
-      <w:proofErr w:type="spellEnd"/>
-      <w:r>
-        <w:t xml:space="preserve">® </w:t>
-      </w:r>
-      <w:proofErr w:type="spellStart"/>
-      <w:r>
-        <w:t>Pascal</w:t>
-      </w:r>
-      <w:proofErr w:type="spellEnd"/>
-      <w:r>
-        <w:t xml:space="preserve">, </w:t>
-      </w:r>
-      <w:proofErr w:type="spellStart"/>
-      <w:r>
-        <w:t>Watcom</w:t>
-      </w:r>
-      <w:proofErr w:type="spellEnd"/>
-      <w:r>
-        <w:t>™ C/C++</w:t>
+      <w:r>
+        <w:t>Borland® C++Builder™, Borland® Delphi™, Eclipse, GraphTalk™ Developer, KDevelop, Microsoft® VisualC++®, Turbo® C/C++, Turbo® Pascal, Watcom™ C/C++</w:t>
       </w:r>
     </w:p>
     <w:p>
@@ -1402,13 +1267,8 @@
         </w:tabs>
         <w:spacing w:after="119"/>
       </w:pPr>
-      <w:proofErr w:type="spellStart"/>
-      <w:r>
-        <w:t>Bugzilla</w:t>
-      </w:r>
-      <w:proofErr w:type="spellEnd"/>
-      <w:r>
-        <w:t>, JIRA</w:t>
+      <w:r>
+        <w:t>Bugzilla, JIRA</w:t>
       </w:r>
     </w:p>
     <w:p>
@@ -1420,37 +1280,8 @@
         <w:spacing w:after="119"/>
       </w:pPr>
       <w:r>
-        <w:t xml:space="preserve">CVS, </w:t>
-      </w:r>
-      <w:proofErr w:type="spellStart"/>
-      <w:r>
-        <w:t>Subversion</w:t>
-      </w:r>
-      <w:proofErr w:type="spellEnd"/>
-      <w:r>
-        <w:t xml:space="preserve">, </w:t>
-      </w:r>
-      <w:proofErr w:type="spellStart"/>
-      <w:r>
-        <w:t>Mercurial</w:t>
-      </w:r>
-      <w:proofErr w:type="spellEnd"/>
-      <w:r>
-        <w:t xml:space="preserve"> (</w:t>
-      </w:r>
-      <w:proofErr w:type="spellStart"/>
-      <w:r>
-        <w:t>Hg</w:t>
-      </w:r>
-      <w:proofErr w:type="spellEnd"/>
-      <w:r>
-        <w:t xml:space="preserve">), </w:t>
-      </w:r>
-      <w:proofErr w:type="spellStart"/>
-      <w:r>
-        <w:t>Git</w:t>
-      </w:r>
-      <w:proofErr w:type="spellEnd"/>
+        <w:t>CVS, Subversion, Mercurial (Hg), Git</w:t>
+      </w:r>
     </w:p>
     <w:p>
       <w:pPr>
@@ -1460,19 +1291,9 @@
         </w:tabs>
         <w:spacing w:after="119"/>
       </w:pPr>
-      <w:proofErr w:type="spellStart"/>
-      <w:r>
-        <w:t>make</w:t>
-      </w:r>
-      <w:proofErr w:type="spellEnd"/>
-      <w:r>
-        <w:t xml:space="preserve">, </w:t>
-      </w:r>
-      <w:proofErr w:type="spellStart"/>
-      <w:r>
-        <w:t>CMake</w:t>
-      </w:r>
-      <w:proofErr w:type="spellEnd"/>
+      <w:r>
+        <w:t>make, CMake</w:t>
+      </w:r>
     </w:p>
     <w:p>
       <w:pPr>
@@ -1493,21 +1314,8 @@
         </w:tabs>
       </w:pPr>
       <w:r>
-        <w:t xml:space="preserve">SQL, </w:t>
-      </w:r>
-      <w:proofErr w:type="spellStart"/>
-      <w:r>
-        <w:t>MySQL</w:t>
-      </w:r>
-      <w:proofErr w:type="spellEnd"/>
-      <w:r>
-        <w:t xml:space="preserve">, </w:t>
-      </w:r>
-      <w:proofErr w:type="spellStart"/>
-      <w:r>
-        <w:t>Oracle</w:t>
-      </w:r>
-      <w:proofErr w:type="spellEnd"/>
+        <w:t>SQL, MySQL, Oracle</w:t>
+      </w:r>
     </w:p>
     <w:p>
       <w:pPr>
@@ -1516,37 +1324,8 @@
           <w:tab w:val="left" w:pos="0"/>
         </w:tabs>
       </w:pPr>
-      <w:proofErr w:type="spellStart"/>
-      <w:r>
-        <w:t>MySQL</w:t>
-      </w:r>
-      <w:proofErr w:type="spellEnd"/>
-      <w:r>
-        <w:t xml:space="preserve"> </w:t>
-      </w:r>
-      <w:proofErr w:type="spellStart"/>
-      <w:r>
-        <w:t>Workbench</w:t>
-      </w:r>
-      <w:proofErr w:type="spellEnd"/>
-      <w:r>
-        <w:t xml:space="preserve">, </w:t>
-      </w:r>
-      <w:proofErr w:type="spellStart"/>
-      <w:r>
-        <w:t>Oracle</w:t>
-      </w:r>
-      <w:proofErr w:type="spellEnd"/>
-      <w:r>
-        <w:t xml:space="preserve"> SQL </w:t>
-      </w:r>
-      <w:proofErr w:type="spellStart"/>
-      <w:r>
-        <w:t>Developer</w:t>
-      </w:r>
-      <w:proofErr w:type="spellEnd"/>
-      <w:r>
-        <w:t xml:space="preserve">, </w:t>
+      <w:r>
+        <w:t xml:space="preserve">MySQL Workbench, Oracle SQL Developer, </w:t>
       </w:r>
       <w:r>
         <w:rPr>
@@ -1574,21 +1353,8 @@
         </w:tabs>
         <w:spacing w:after="119"/>
       </w:pPr>
-      <w:proofErr w:type="spellStart"/>
-      <w:r>
-        <w:t>Linux</w:t>
-      </w:r>
-      <w:proofErr w:type="spellEnd"/>
-      <w:r>
-        <w:t xml:space="preserve">, </w:t>
-      </w:r>
-      <w:proofErr w:type="spellStart"/>
-      <w:r>
-        <w:t>Unix</w:t>
-      </w:r>
-      <w:proofErr w:type="spellEnd"/>
-      <w:r>
-        <w:t>, Windows, DOS</w:t>
+      <w:r>
+        <w:t>Linux, Unix, Windows, DOS</w:t>
       </w:r>
     </w:p>
     <w:p>
@@ -1610,19 +1376,9 @@
         </w:tabs>
         <w:spacing w:after="119"/>
       </w:pPr>
-      <w:proofErr w:type="spellStart"/>
-      <w:r>
-        <w:t>VMware</w:t>
-      </w:r>
-      <w:proofErr w:type="spellEnd"/>
-      <w:r>
-        <w:t xml:space="preserve">, </w:t>
-      </w:r>
-      <w:proofErr w:type="spellStart"/>
-      <w:r>
-        <w:t>qemu</w:t>
-      </w:r>
-      <w:proofErr w:type="spellEnd"/>
+      <w:r>
+        <w:t>VMware, qemu</w:t>
+      </w:r>
     </w:p>
     <w:p>
       <w:pPr>
@@ -1640,19 +1396,11 @@
         <w:pStyle w:val="BodyText"/>
       </w:pPr>
       <w:hyperlink r:id="rId18" w:anchor="DeviceNet" w:history="1">
-        <w:proofErr w:type="spellStart"/>
         <w:r>
           <w:rPr>
             <w:rStyle w:val="a1"/>
           </w:rPr>
-          <w:t>DeviceNet</w:t>
-        </w:r>
-        <w:proofErr w:type="spellEnd"/>
-        <w:r>
-          <w:rPr>
-            <w:rStyle w:val="a1"/>
-          </w:rPr>
-          <w:t>™</w:t>
+          <w:t>DeviceNet™</w:t>
         </w:r>
       </w:hyperlink>
       <w:r>
@@ -1771,7 +1519,6 @@
               <w:t xml:space="preserve">Разработчик на </w:t>
             </w:r>
             <w:hyperlink r:id="rId19" w:anchor="GT" w:history="1">
-              <w:proofErr w:type="spellStart"/>
               <w:r>
                 <w:rPr>
                   <w:rStyle w:val="a1"/>
@@ -1779,7 +1526,6 @@
                 </w:rPr>
                 <w:t>GraphTalk</w:t>
               </w:r>
-              <w:proofErr w:type="spellEnd"/>
             </w:hyperlink>
             <w:r>
               <w:rPr>
@@ -1826,116 +1572,62 @@
               <w:pStyle w:val="-"/>
             </w:pPr>
             <w:hyperlink r:id="rId21">
-              <w:proofErr w:type="spellStart"/>
               <w:r>
                 <w:rPr>
                   <w:rStyle w:val="a1"/>
                 </w:rPr>
-                <w:t>Computer</w:t>
+                <w:t>Computer Sciences Corporation</w:t>
               </w:r>
-              <w:proofErr w:type="spellEnd"/>
+            </w:hyperlink>
+          </w:p>
+        </w:tc>
+      </w:tr>
+      <w:tr>
+        <w:tc>
+          <w:tcPr>
+            <w:tcW w:w="3401" w:type="dxa"/>
+            <w:shd w:val="clear" w:color="auto" w:fill="auto"/>
+          </w:tcPr>
+          <w:p>
+            <w:pPr>
+              <w:pStyle w:val="-"/>
+              <w:jc w:val="right"/>
+            </w:pPr>
+            <w:r>
+              <w:t>Описание:</w:t>
+            </w:r>
+          </w:p>
+        </w:tc>
+        <w:tc>
+          <w:tcPr>
+            <w:tcW w:w="6788" w:type="dxa"/>
+            <w:shd w:val="clear" w:color="auto" w:fill="auto"/>
+            <w:vAlign w:val="center"/>
+          </w:tcPr>
+          <w:p>
+            <w:pPr>
+              <w:pStyle w:val="-"/>
+            </w:pPr>
+            <w:r>
+              <w:t xml:space="preserve">Курса подготвя обучаващите се за работа с </w:t>
+            </w:r>
+            <w:hyperlink r:id="rId22" w:anchor="GT" w:history="1">
               <w:r>
                 <w:rPr>
                   <w:rStyle w:val="a1"/>
                 </w:rPr>
-                <w:t xml:space="preserve"> </w:t>
+                <w:t>GraphTalk Developer</w:t>
               </w:r>
-              <w:proofErr w:type="spellStart"/>
+            </w:hyperlink>
+            <w:r>
+              <w:t xml:space="preserve"> и ги въвежда в разработването за </w:t>
+            </w:r>
+            <w:hyperlink r:id="rId23" w:anchor="GTAIA" w:history="1">
               <w:r>
                 <w:rPr>
                   <w:rStyle w:val="a1"/>
                 </w:rPr>
-                <w:t>Sciences</w:t>
-              </w:r>
-              <w:proofErr w:type="spellEnd"/>
-              <w:r>
-                <w:rPr>
-                  <w:rStyle w:val="a1"/>
-                </w:rPr>
-                <w:t xml:space="preserve"> </w:t>
-              </w:r>
-              <w:proofErr w:type="spellStart"/>
-              <w:r>
-                <w:rPr>
-                  <w:rStyle w:val="a1"/>
-                </w:rPr>
-                <w:t>Corporation</w:t>
-              </w:r>
-              <w:proofErr w:type="spellEnd"/>
-            </w:hyperlink>
-          </w:p>
-        </w:tc>
-      </w:tr>
-      <w:tr>
-        <w:tc>
-          <w:tcPr>
-            <w:tcW w:w="3401" w:type="dxa"/>
-            <w:shd w:val="clear" w:color="auto" w:fill="auto"/>
-          </w:tcPr>
-          <w:p>
-            <w:pPr>
-              <w:pStyle w:val="-"/>
-              <w:jc w:val="right"/>
-            </w:pPr>
-            <w:r>
-              <w:t>Описание:</w:t>
-            </w:r>
-          </w:p>
-        </w:tc>
-        <w:tc>
-          <w:tcPr>
-            <w:tcW w:w="6788" w:type="dxa"/>
-            <w:shd w:val="clear" w:color="auto" w:fill="auto"/>
-            <w:vAlign w:val="center"/>
-          </w:tcPr>
-          <w:p>
-            <w:pPr>
-              <w:pStyle w:val="-"/>
-            </w:pPr>
-            <w:r>
-              <w:t xml:space="preserve">Курса подготвя обучаващите се за работа с </w:t>
-            </w:r>
-            <w:hyperlink r:id="rId22" w:anchor="GT" w:history="1">
-              <w:proofErr w:type="spellStart"/>
-              <w:r>
-                <w:rPr>
-                  <w:rStyle w:val="a1"/>
-                </w:rPr>
-                <w:t>GraphTalk</w:t>
-              </w:r>
-              <w:proofErr w:type="spellEnd"/>
-              <w:r>
-                <w:rPr>
-                  <w:rStyle w:val="a1"/>
-                </w:rPr>
-                <w:t xml:space="preserve"> </w:t>
-              </w:r>
-              <w:proofErr w:type="spellStart"/>
-              <w:r>
-                <w:rPr>
-                  <w:rStyle w:val="a1"/>
-                </w:rPr>
-                <w:t>Developer</w:t>
-              </w:r>
-              <w:proofErr w:type="spellEnd"/>
-            </w:hyperlink>
-            <w:r>
-              <w:t xml:space="preserve"> и ги въвежда в разработването за </w:t>
-            </w:r>
-            <w:hyperlink r:id="rId23" w:anchor="GTAIA" w:history="1">
-              <w:proofErr w:type="spellStart"/>
-              <w:r>
-                <w:rPr>
-                  <w:rStyle w:val="a1"/>
-                </w:rPr>
-                <w:t>GraphTalk</w:t>
-              </w:r>
-              <w:proofErr w:type="spellEnd"/>
-              <w:r>
-                <w:rPr>
-                  <w:rStyle w:val="a1"/>
-                </w:rPr>
-                <w:t xml:space="preserve"> A.I.A</w:t>
+                <w:t>GraphTalk A.I.A</w:t>
               </w:r>
             </w:hyperlink>
             <w:r>
@@ -2068,19 +1760,11 @@
               <w:pStyle w:val="-"/>
             </w:pPr>
             <w:hyperlink r:id="rId24">
-              <w:proofErr w:type="spellStart"/>
               <w:r>
                 <w:rPr>
                   <w:rStyle w:val="a1"/>
                 </w:rPr>
-                <w:t>Кодикс</w:t>
-              </w:r>
-              <w:proofErr w:type="spellEnd"/>
-              <w:r>
-                <w:rPr>
-                  <w:rStyle w:val="a1"/>
-                </w:rPr>
-                <w:t xml:space="preserve"> България</w:t>
+                <w:t>Кодикс България</w:t>
               </w:r>
             </w:hyperlink>
           </w:p>
@@ -2267,6 +1951,19 @@
               </w:rPr>
               <w:t>Ръководител екип</w:t>
             </w:r>
+            <w:r>
+              <w:rPr>
+                <w:b/>
+                <w:lang w:val="en-US"/>
+              </w:rPr>
+              <w:t xml:space="preserve"> </w:t>
+            </w:r>
+            <w:r>
+              <w:rPr>
+                <w:b/>
+              </w:rPr>
+              <w:t>софтуерна разработка</w:t>
+            </w:r>
           </w:p>
         </w:tc>
       </w:tr>
@@ -2297,19 +1994,11 @@
               <w:pStyle w:val="-"/>
             </w:pPr>
             <w:hyperlink r:id="rId25">
-              <w:proofErr w:type="spellStart"/>
               <w:r>
                 <w:rPr>
                   <w:rStyle w:val="a1"/>
                 </w:rPr>
-                <w:t>Кодикс</w:t>
-              </w:r>
-              <w:proofErr w:type="spellEnd"/>
-              <w:r>
-                <w:rPr>
-                  <w:rStyle w:val="a1"/>
-                </w:rPr>
-                <w:t xml:space="preserve"> България</w:t>
+                <w:t>Кодикс България</w:t>
               </w:r>
             </w:hyperlink>
           </w:p>
@@ -2486,7 +2175,25 @@
               <w:rPr>
                 <w:b/>
               </w:rPr>
-              <w:t>C и SQL Разработчик</w:t>
+              <w:t>Софтуерен</w:t>
+            </w:r>
+            <w:r>
+              <w:rPr>
+                <w:b/>
+              </w:rPr>
+              <w:t xml:space="preserve"> </w:t>
+            </w:r>
+            <w:r>
+              <w:rPr>
+                <w:b/>
+              </w:rPr>
+              <w:t>р</w:t>
+            </w:r>
+            <w:r>
+              <w:rPr>
+                <w:b/>
+              </w:rPr>
+              <w:t>азработчик</w:t>
             </w:r>
           </w:p>
         </w:tc>
@@ -2518,19 +2225,11 @@
               <w:pStyle w:val="-"/>
             </w:pPr>
             <w:hyperlink r:id="rId26">
-              <w:proofErr w:type="spellStart"/>
               <w:r>
                 <w:rPr>
                   <w:rStyle w:val="a1"/>
                 </w:rPr>
-                <w:t>Кодикс</w:t>
-              </w:r>
-              <w:proofErr w:type="spellEnd"/>
-              <w:r>
-                <w:rPr>
-                  <w:rStyle w:val="a1"/>
-                </w:rPr>
-                <w:t xml:space="preserve"> България</w:t>
+                <w:t>Кодикс България</w:t>
               </w:r>
             </w:hyperlink>
           </w:p>
@@ -2639,7 +2338,6 @@
             <w:r>
               <w:t xml:space="preserve">Разработка на софтуера </w:t>
             </w:r>
-            <w:proofErr w:type="spellStart"/>
             <w:r>
               <w:rPr>
                 <w:i/>
@@ -2648,11 +2346,7 @@
               <w:t>i</w:t>
             </w:r>
             <w:r>
-              <w:t>MX</w:t>
-            </w:r>
-            <w:proofErr w:type="spellEnd"/>
-            <w:r>
-              <w:t xml:space="preserve"> на </w:t>
+              <w:t xml:space="preserve">MX на </w:t>
             </w:r>
             <w:hyperlink r:id="rId27">
               <w:r>
@@ -2733,7 +2427,21 @@
               <w:rPr>
                 <w:b/>
               </w:rPr>
-              <w:t>Старши Програмист</w:t>
+              <w:t xml:space="preserve">Старши </w:t>
+            </w:r>
+            <w:r>
+              <w:rPr>
+                <w:b/>
+              </w:rPr>
+              <w:t>п</w:t>
+            </w:r>
+            <w:bookmarkStart w:id="4" w:name="_GoBack"/>
+            <w:bookmarkEnd w:id="4"/>
+            <w:r>
+              <w:rPr>
+                <w:b/>
+              </w:rPr>
+              <w:t>рограмист</w:t>
             </w:r>
           </w:p>
         </w:tc>
@@ -2773,23 +2481,7 @@
               </w:r>
             </w:hyperlink>
             <w:r>
-              <w:t xml:space="preserve"> (бивша OBS [</w:t>
-            </w:r>
-            <w:proofErr w:type="spellStart"/>
-            <w:r>
-              <w:t>Object</w:t>
-            </w:r>
-            <w:proofErr w:type="spellEnd"/>
-            <w:r>
-              <w:t xml:space="preserve"> </w:t>
-            </w:r>
-            <w:proofErr w:type="spellStart"/>
-            <w:r>
-              <w:t>Builder</w:t>
-            </w:r>
-            <w:proofErr w:type="spellEnd"/>
-            <w:r>
-              <w:t xml:space="preserve"> Software]) България</w:t>
+              <w:t xml:space="preserve"> (бивша OBS [Object Builder Software]) България</w:t>
             </w:r>
           </w:p>
         </w:tc>
@@ -2898,8 +2590,8 @@
           <w:tab w:val="left" w:pos="0"/>
         </w:tabs>
       </w:pPr>
-      <w:bookmarkStart w:id="4" w:name="OBS"/>
-      <w:bookmarkEnd w:id="4"/>
+      <w:bookmarkStart w:id="5" w:name="OBS"/>
+      <w:bookmarkEnd w:id="5"/>
       <w:r>
         <w:t xml:space="preserve">Юли 2003 – </w:t>
       </w:r>
@@ -2998,23 +2690,7 @@
               </w:r>
             </w:hyperlink>
             <w:r>
-              <w:t xml:space="preserve"> (бивша OBS [</w:t>
-            </w:r>
-            <w:proofErr w:type="spellStart"/>
-            <w:r>
-              <w:t>Object</w:t>
-            </w:r>
-            <w:proofErr w:type="spellEnd"/>
-            <w:r>
-              <w:t xml:space="preserve"> </w:t>
-            </w:r>
-            <w:proofErr w:type="spellStart"/>
-            <w:r>
-              <w:t>Builder</w:t>
-            </w:r>
-            <w:proofErr w:type="spellEnd"/>
-            <w:r>
-              <w:t xml:space="preserve"> Software]) България</w:t>
+              <w:t xml:space="preserve"> (бивша OBS [Object Builder Software]) България</w:t>
             </w:r>
           </w:p>
         </w:tc>
@@ -3132,8 +2808,8 @@
           <w:tab w:val="left" w:pos="0"/>
         </w:tabs>
       </w:pPr>
-      <w:bookmarkStart w:id="5" w:name="Xpeqt"/>
-      <w:bookmarkEnd w:id="5"/>
+      <w:bookmarkStart w:id="6" w:name="Xpeqt"/>
+      <w:bookmarkEnd w:id="6"/>
       <w:r>
         <w:t xml:space="preserve">Май 2002 </w:t>
       </w:r>
@@ -3227,14 +2903,12 @@
               <w:pStyle w:val="-"/>
             </w:pPr>
             <w:hyperlink r:id="rId30">
-              <w:proofErr w:type="spellStart"/>
               <w:r>
                 <w:rPr>
                   <w:rStyle w:val="a1"/>
                 </w:rPr>
                 <w:t>Xpeqt</w:t>
               </w:r>
-              <w:proofErr w:type="spellEnd"/>
             </w:hyperlink>
           </w:p>
         </w:tc>
@@ -3334,19 +3008,11 @@
               <w:t xml:space="preserve">Проектиране, писане, изпитване и документиране на модул (допълнение), който да бъде използване в програмно осигуряване за контрол на машини. Целта на модула е да осъществява връзка с </w:t>
             </w:r>
             <w:hyperlink r:id="rId31" w:anchor="DeviceNet" w:history="1">
-              <w:proofErr w:type="spellStart"/>
               <w:r>
                 <w:rPr>
                   <w:rStyle w:val="a1"/>
                 </w:rPr>
-                <w:t>DeviceNet</w:t>
-              </w:r>
-              <w:proofErr w:type="spellEnd"/>
-              <w:r>
-                <w:rPr>
-                  <w:rStyle w:val="a1"/>
-                </w:rPr>
-                <w:t>™</w:t>
+                <w:t>DeviceNet™</w:t>
               </w:r>
             </w:hyperlink>
             <w:r>
@@ -3395,8 +3061,8 @@
           <w:tab w:val="left" w:pos="0"/>
         </w:tabs>
       </w:pPr>
-      <w:bookmarkStart w:id="6" w:name="BIT"/>
-      <w:bookmarkEnd w:id="6"/>
+      <w:bookmarkStart w:id="7" w:name="BIT"/>
+      <w:bookmarkEnd w:id="7"/>
       <w:r>
         <w:t>Април</w:t>
       </w:r>
@@ -3600,15 +3266,7 @@
               <w:pStyle w:val="-"/>
             </w:pPr>
             <w:r>
-              <w:t xml:space="preserve">Оказване на техническа помощ на клиентите на фирмата и писане на </w:t>
-            </w:r>
-            <w:proofErr w:type="spellStart"/>
-            <w:r>
-              <w:t>Perl</w:t>
-            </w:r>
-            <w:proofErr w:type="spellEnd"/>
-            <w:r>
-              <w:t xml:space="preserve"> скриптове за сървърите на фирмата.</w:t>
+              <w:t>Оказване на техническа помощ на клиентите на фирмата и писане на Perl скриптове за сървърите на фирмата.</w:t>
             </w:r>
           </w:p>
         </w:tc>
@@ -3923,21 +3581,7 @@
               <w:rPr>
                 <w:rStyle w:val="a3"/>
               </w:rPr>
-              <w:t xml:space="preserve">Система за Управление на Модификации, </w:t>
-            </w:r>
-            <w:proofErr w:type="spellStart"/>
-            <w:r>
-              <w:rPr>
-                <w:rStyle w:val="a3"/>
-              </w:rPr>
-              <w:t>Пачове</w:t>
-            </w:r>
-            <w:proofErr w:type="spellEnd"/>
-            <w:r>
-              <w:rPr>
-                <w:rStyle w:val="a3"/>
-              </w:rPr>
-              <w:t xml:space="preserve"> и Инсталации (MMPI)</w:t>
+              <w:t>Система за Управление на Модификации, Пачове и Инсталации (MMPI)</w:t>
             </w:r>
           </w:p>
         </w:tc>
@@ -4038,27 +3682,9 @@
               <w:pStyle w:val="TableContents"/>
               <w:snapToGrid w:val="0"/>
             </w:pPr>
-            <w:proofErr w:type="spellStart"/>
-            <w:r>
-              <w:t>Linux</w:t>
-            </w:r>
-            <w:proofErr w:type="spellEnd"/>
-            <w:r>
-              <w:t xml:space="preserve">, </w:t>
-            </w:r>
-            <w:proofErr w:type="spellStart"/>
-            <w:r>
-              <w:t>MySQL</w:t>
-            </w:r>
-            <w:proofErr w:type="spellEnd"/>
-            <w:r>
-              <w:t xml:space="preserve">, </w:t>
-            </w:r>
-            <w:proofErr w:type="spellStart"/>
-            <w:r>
-              <w:t>Perl</w:t>
-            </w:r>
-            <w:proofErr w:type="spellEnd"/>
+            <w:r>
+              <w:t>Linux, MySQL, Perl</w:t>
+            </w:r>
           </w:p>
         </w:tc>
       </w:tr>
@@ -4167,19 +3793,11 @@
               <w:pStyle w:val="TableContents"/>
             </w:pPr>
             <w:hyperlink w:anchor="Codix-DevM">
-              <w:proofErr w:type="spellStart"/>
               <w:r>
                 <w:rPr>
                   <w:rStyle w:val="a1"/>
                 </w:rPr>
-                <w:t>Кодикс</w:t>
-              </w:r>
-              <w:proofErr w:type="spellEnd"/>
-              <w:r>
-                <w:rPr>
-                  <w:rStyle w:val="a1"/>
-                </w:rPr>
-                <w:t xml:space="preserve"> България</w:t>
+                <w:t>Кодикс България</w:t>
               </w:r>
             </w:hyperlink>
           </w:p>
@@ -4214,15 +3832,7 @@
               <w:snapToGrid w:val="0"/>
             </w:pPr>
             <w:r>
-              <w:t xml:space="preserve">CODIX е софтуерната компания зад </w:t>
-            </w:r>
-            <w:proofErr w:type="spellStart"/>
-            <w:r>
-              <w:t>iMX</w:t>
-            </w:r>
-            <w:proofErr w:type="spellEnd"/>
-            <w:r>
-              <w:t xml:space="preserve"> – системата за събитийно-ориентирано управление, която е водещия софтуерен продукт в сектори като Събиране на задължения, Търговско финансиране, Факторинг, Лизинг и Финансиране на международната търговия.</w:t>
+              <w:t>CODIX е софтуерната компания зад iMX – системата за събитийно-ориентирано управление, която е водещия софтуерен продукт в сектори като Събиране на задължения, Търговско финансиране, Факторинг, Лизинг и Финансиране на международната търговия.</w:t>
             </w:r>
           </w:p>
         </w:tc>
@@ -4235,8 +3845,8 @@
           <w:tab w:val="left" w:pos="0"/>
         </w:tabs>
       </w:pPr>
-      <w:bookmarkStart w:id="7" w:name="EP-12"/>
-      <w:bookmarkEnd w:id="7"/>
+      <w:bookmarkStart w:id="8" w:name="EP-12"/>
+      <w:bookmarkEnd w:id="8"/>
     </w:p>
     <w:p>
       <w:pPr>
@@ -4260,6 +3870,7 @@
         </w:tabs>
       </w:pPr>
       <w:r>
+        <w:lastRenderedPageBreak/>
         <w:t xml:space="preserve">Юни 2002 </w:t>
       </w:r>
       <w:r>
@@ -4352,15 +3963,7 @@
               <w:pStyle w:val="-"/>
             </w:pPr>
             <w:r>
-              <w:t xml:space="preserve">EP-12 е Измерител на шупливост чрез </w:t>
-            </w:r>
-            <w:proofErr w:type="spellStart"/>
-            <w:r>
-              <w:t>елипсометрия</w:t>
-            </w:r>
-            <w:proofErr w:type="spellEnd"/>
-            <w:r>
-              <w:t xml:space="preserve"> и има възможността да измерва пластини с диаметър 200 и 300 мм.</w:t>
+              <w:t>EP-12 е Измерител на шупливост чрез елипсометрия и има възможността да измерва пластини с диаметър 200 и 300 мм.</w:t>
             </w:r>
           </w:p>
         </w:tc>
@@ -4428,34 +4031,18 @@
                 <w:rPr>
                   <w:rStyle w:val="a1"/>
                 </w:rPr>
-                <w:t xml:space="preserve">Измерване на шупливост чрез </w:t>
+                <w:t>Измерване на шупливост чрез елипсометрия</w:t>
               </w:r>
-              <w:proofErr w:type="spellStart"/>
+            </w:hyperlink>
+            <w:r>
+              <w:t xml:space="preserve">, </w:t>
+            </w:r>
+            <w:hyperlink r:id="rId36" w:anchor="DeviceNet" w:history="1">
               <w:r>
                 <w:rPr>
                   <w:rStyle w:val="a1"/>
                 </w:rPr>
-                <w:t>елипсометрия</w:t>
-              </w:r>
-              <w:proofErr w:type="spellEnd"/>
-            </w:hyperlink>
-            <w:r>
-              <w:t xml:space="preserve">, </w:t>
-            </w:r>
-            <w:hyperlink r:id="rId36" w:anchor="DeviceNet" w:history="1">
-              <w:proofErr w:type="spellStart"/>
-              <w:r>
-                <w:rPr>
-                  <w:rStyle w:val="a1"/>
-                </w:rPr>
-                <w:t>DeviceNet</w:t>
-              </w:r>
-              <w:proofErr w:type="spellEnd"/>
-              <w:r>
-                <w:rPr>
-                  <w:rStyle w:val="a1"/>
-                </w:rPr>
-                <w:t>™</w:t>
+                <w:t>DeviceNet™</w:t>
               </w:r>
             </w:hyperlink>
             <w:r>
@@ -4555,14 +4142,12 @@
               <w:pStyle w:val="-"/>
             </w:pPr>
             <w:hyperlink r:id="rId37">
-              <w:proofErr w:type="spellStart"/>
               <w:r>
                 <w:rPr>
                   <w:rStyle w:val="a1"/>
                 </w:rPr>
                 <w:t>Xpeqt</w:t>
               </w:r>
-              <w:proofErr w:type="spellEnd"/>
             </w:hyperlink>
           </w:p>
         </w:tc>
@@ -4594,11 +4179,7 @@
               <w:pStyle w:val="-"/>
             </w:pPr>
             <w:r>
-              <w:t xml:space="preserve">Фирмата е производител на широка гама оборудване за </w:t>
-            </w:r>
-            <w:r>
-              <w:lastRenderedPageBreak/>
-              <w:t>изпитване, характеризиране и диагностика за микроелектронната и електронната промишленост.</w:t>
+              <w:t>Фирмата е производител на широка гама оборудване за изпитване, характеризиране и диагностика за микроелектронната и електронната промишленост.</w:t>
             </w:r>
           </w:p>
         </w:tc>
@@ -4612,7 +4193,6 @@
         </w:tabs>
       </w:pPr>
       <w:r>
-        <w:lastRenderedPageBreak/>
         <w:t>Март 200</w:t>
       </w:r>
       <w:r>
@@ -4672,7 +4252,6 @@
               </w:rPr>
             </w:pPr>
             <w:hyperlink r:id="rId38">
-              <w:proofErr w:type="spellStart"/>
               <w:r>
                 <w:rPr>
                   <w:rStyle w:val="a1"/>
@@ -4682,7 +4261,6 @@
                 </w:rPr>
                 <w:t>SlackPack</w:t>
               </w:r>
-              <w:proofErr w:type="spellEnd"/>
             </w:hyperlink>
           </w:p>
         </w:tc>
@@ -4719,39 +4297,15 @@
               <w:t xml:space="preserve">Софтуерни пакети за </w:t>
             </w:r>
             <w:hyperlink r:id="rId39">
-              <w:proofErr w:type="spellStart"/>
               <w:r>
                 <w:rPr>
                   <w:rStyle w:val="a1"/>
                 </w:rPr>
-                <w:t>Slackware</w:t>
+                <w:t>Slackware Linux</w:t>
               </w:r>
-              <w:proofErr w:type="spellEnd"/>
-              <w:r>
-                <w:rPr>
-                  <w:rStyle w:val="a1"/>
-                </w:rPr>
-                <w:t xml:space="preserve"> </w:t>
-              </w:r>
-              <w:proofErr w:type="spellStart"/>
-              <w:r>
-                <w:rPr>
-                  <w:rStyle w:val="a1"/>
-                </w:rPr>
-                <w:t>Linux</w:t>
-              </w:r>
-              <w:proofErr w:type="spellEnd"/>
             </w:hyperlink>
             <w:r>
-              <w:t xml:space="preserve"> ОС и представителен </w:t>
-            </w:r>
-            <w:proofErr w:type="spellStart"/>
-            <w:r>
-              <w:t>web</w:t>
-            </w:r>
-            <w:proofErr w:type="spellEnd"/>
-            <w:r>
-              <w:t xml:space="preserve"> сайт</w:t>
+              <w:t xml:space="preserve"> ОС и представителен web сайт</w:t>
             </w:r>
           </w:p>
         </w:tc>
@@ -4824,35 +4378,9 @@
               <w:pStyle w:val="TableContents"/>
               <w:snapToGrid w:val="0"/>
             </w:pPr>
-            <w:proofErr w:type="spellStart"/>
-            <w:r>
-              <w:t>Perl</w:t>
-            </w:r>
-            <w:proofErr w:type="spellEnd"/>
-            <w:r>
-              <w:t xml:space="preserve">, </w:t>
-            </w:r>
-            <w:proofErr w:type="spellStart"/>
-            <w:r>
-              <w:t>MySQL</w:t>
-            </w:r>
-            <w:proofErr w:type="spellEnd"/>
-            <w:r>
-              <w:t xml:space="preserve">, (X)HTML, CSS, Shell скриптове, </w:t>
-            </w:r>
-            <w:proofErr w:type="spellStart"/>
-            <w:r>
-              <w:t>VMware</w:t>
-            </w:r>
-            <w:proofErr w:type="spellEnd"/>
-            <w:r>
-              <w:t xml:space="preserve">, </w:t>
-            </w:r>
-            <w:proofErr w:type="spellStart"/>
-            <w:r>
-              <w:t>qemu</w:t>
-            </w:r>
-            <w:proofErr w:type="spellEnd"/>
+            <w:r>
+              <w:t>Perl, MySQL, (X)HTML, CSS, Shell скриптове, VMware, qemu</w:t>
+            </w:r>
           </w:p>
         </w:tc>
       </w:tr>
@@ -4986,23 +4514,13 @@
         <w:t xml:space="preserve"> </w:t>
       </w:r>
       <w:hyperlink r:id="rId40">
-        <w:proofErr w:type="spellStart"/>
         <w:r>
           <w:rPr>
             <w:rStyle w:val="a1"/>
             <w:i/>
             <w:iCs/>
           </w:rPr>
-          <w:t>GitHub</w:t>
-        </w:r>
-        <w:proofErr w:type="spellEnd"/>
-        <w:r>
-          <w:rPr>
-            <w:rStyle w:val="a1"/>
-            <w:i/>
-            <w:iCs/>
-          </w:rPr>
-          <w:t xml:space="preserve"> </w:t>
+          <w:t xml:space="preserve">GitHub </w:t>
         </w:r>
       </w:hyperlink>
       <w:hyperlink r:id="rId41">
@@ -5089,14 +4607,12 @@
         <w:t xml:space="preserve">От </w:t>
       </w:r>
       <w:hyperlink w:anchor="Xpeqt">
-        <w:proofErr w:type="spellStart"/>
         <w:r>
           <w:rPr>
             <w:rStyle w:val="a1"/>
           </w:rPr>
           <w:t>Xpeqt</w:t>
         </w:r>
-        <w:proofErr w:type="spellEnd"/>
       </w:hyperlink>
       <w:r>
         <w:t>;</w:t>
@@ -5139,12 +4655,7 @@
         <w:t>Забележка</w:t>
       </w:r>
       <w:r>
-        <w:t>: Препоръки се предоставят пр</w:t>
-      </w:r>
-      <w:bookmarkStart w:id="8" w:name="_GoBack"/>
-      <w:bookmarkEnd w:id="8"/>
-      <w:r>
-        <w:t>и поискване.</w:t>
+        <w:t>: Препоръки се предоставят при поискване.</w:t>
       </w:r>
     </w:p>
     <w:p/>
@@ -5203,7 +4714,7 @@
           <w:sz w:val="20"/>
           <w:szCs w:val="20"/>
         </w:rPr>
-        <w:t>26.11.2019 г.</w:t>
+        <w:t>3.12.2019 г.</w:t>
       </w:r>
       <w:r>
         <w:rPr>

</xml_diff>

<commit_message>
Add LPI LE-1 certificate
</commit_message>
<xml_diff>
--- a/cv/cv.bg.docx
+++ b/cv/cv.bg.docx
@@ -1197,8 +1197,37 @@
         </w:rPr>
         <w:t xml:space="preserve">Java, </w:t>
       </w:r>
-      <w:r>
-        <w:t>JavaScript®, Pascal, Perl, PHP, PL/SQL, Prolog, Shell</w:t>
+      <w:proofErr w:type="spellStart"/>
+      <w:r>
+        <w:t>JavaScript</w:t>
+      </w:r>
+      <w:proofErr w:type="spellEnd"/>
+      <w:r>
+        <w:t xml:space="preserve">®, </w:t>
+      </w:r>
+      <w:proofErr w:type="spellStart"/>
+      <w:r>
+        <w:t>Pascal</w:t>
+      </w:r>
+      <w:proofErr w:type="spellEnd"/>
+      <w:r>
+        <w:t xml:space="preserve">, </w:t>
+      </w:r>
+      <w:proofErr w:type="spellStart"/>
+      <w:r>
+        <w:t>Perl</w:t>
+      </w:r>
+      <w:proofErr w:type="spellEnd"/>
+      <w:r>
+        <w:t xml:space="preserve">, PHP, PL/SQL, </w:t>
+      </w:r>
+      <w:proofErr w:type="spellStart"/>
+      <w:r>
+        <w:t>Prolog</w:t>
+      </w:r>
+      <w:proofErr w:type="spellEnd"/>
+      <w:r>
+        <w:t>, Shell</w:t>
       </w:r>
     </w:p>
     <w:p>
@@ -1208,8 +1237,13 @@
           <w:tab w:val="left" w:pos="0"/>
         </w:tabs>
       </w:pPr>
-      <w:r>
-        <w:t>Web разработка</w:t>
+      <w:proofErr w:type="spellStart"/>
+      <w:r>
+        <w:t>Web</w:t>
+      </w:r>
+      <w:proofErr w:type="spellEnd"/>
+      <w:r>
+        <w:t xml:space="preserve"> разработка</w:t>
       </w:r>
     </w:p>
     <w:p>
@@ -1244,8 +1278,109 @@
         <w:snapToGrid w:val="0"/>
         <w:spacing w:after="119"/>
       </w:pPr>
-      <w:r>
-        <w:t>Borland® C++Builder™, Borland® Delphi™, Eclipse, GraphTalk™ Developer, KDevelop, Microsoft® VisualC++®, Turbo® C/C++, Turbo® Pascal, Watcom™ C/C++</w:t>
+      <w:proofErr w:type="spellStart"/>
+      <w:r>
+        <w:t>Borland</w:t>
+      </w:r>
+      <w:proofErr w:type="spellEnd"/>
+      <w:r>
+        <w:t>® C++</w:t>
+      </w:r>
+      <w:proofErr w:type="spellStart"/>
+      <w:r>
+        <w:t>Builder</w:t>
+      </w:r>
+      <w:proofErr w:type="spellEnd"/>
+      <w:r>
+        <w:t xml:space="preserve">™, </w:t>
+      </w:r>
+      <w:proofErr w:type="spellStart"/>
+      <w:r>
+        <w:t>Borland</w:t>
+      </w:r>
+      <w:proofErr w:type="spellEnd"/>
+      <w:r>
+        <w:t xml:space="preserve">® </w:t>
+      </w:r>
+      <w:proofErr w:type="spellStart"/>
+      <w:r>
+        <w:t>Delphi</w:t>
+      </w:r>
+      <w:proofErr w:type="spellEnd"/>
+      <w:r>
+        <w:t xml:space="preserve">™, </w:t>
+      </w:r>
+      <w:proofErr w:type="spellStart"/>
+      <w:r>
+        <w:t>Eclipse</w:t>
+      </w:r>
+      <w:proofErr w:type="spellEnd"/>
+      <w:r>
+        <w:t xml:space="preserve">, </w:t>
+      </w:r>
+      <w:proofErr w:type="spellStart"/>
+      <w:r>
+        <w:t>GraphTalk</w:t>
+      </w:r>
+      <w:proofErr w:type="spellEnd"/>
+      <w:r>
+        <w:t xml:space="preserve">™ </w:t>
+      </w:r>
+      <w:proofErr w:type="spellStart"/>
+      <w:r>
+        <w:t>Developer</w:t>
+      </w:r>
+      <w:proofErr w:type="spellEnd"/>
+      <w:r>
+        <w:t xml:space="preserve">, </w:t>
+      </w:r>
+      <w:proofErr w:type="spellStart"/>
+      <w:r>
+        <w:t>KDevelop</w:t>
+      </w:r>
+      <w:proofErr w:type="spellEnd"/>
+      <w:r>
+        <w:t xml:space="preserve">, Microsoft® </w:t>
+      </w:r>
+      <w:proofErr w:type="spellStart"/>
+      <w:r>
+        <w:t>VisualC</w:t>
+      </w:r>
+      <w:proofErr w:type="spellEnd"/>
+      <w:r>
+        <w:t xml:space="preserve">++®, </w:t>
+      </w:r>
+      <w:proofErr w:type="spellStart"/>
+      <w:r>
+        <w:t>Turbo</w:t>
+      </w:r>
+      <w:proofErr w:type="spellEnd"/>
+      <w:r>
+        <w:t xml:space="preserve">® C/C++, </w:t>
+      </w:r>
+      <w:proofErr w:type="spellStart"/>
+      <w:r>
+        <w:t>Turbo</w:t>
+      </w:r>
+      <w:proofErr w:type="spellEnd"/>
+      <w:r>
+        <w:t xml:space="preserve">® </w:t>
+      </w:r>
+      <w:proofErr w:type="spellStart"/>
+      <w:r>
+        <w:t>Pascal</w:t>
+      </w:r>
+      <w:proofErr w:type="spellEnd"/>
+      <w:r>
+        <w:t xml:space="preserve">, </w:t>
+      </w:r>
+      <w:proofErr w:type="spellStart"/>
+      <w:r>
+        <w:t>Watcom</w:t>
+      </w:r>
+      <w:proofErr w:type="spellEnd"/>
+      <w:r>
+        <w:t>™ C/C++</w:t>
       </w:r>
     </w:p>
     <w:p>
@@ -1267,8 +1402,13 @@
         </w:tabs>
         <w:spacing w:after="119"/>
       </w:pPr>
-      <w:r>
-        <w:t>Bugzilla, JIRA</w:t>
+      <w:proofErr w:type="spellStart"/>
+      <w:r>
+        <w:t>Bugzilla</w:t>
+      </w:r>
+      <w:proofErr w:type="spellEnd"/>
+      <w:r>
+        <w:t>, JIRA</w:t>
       </w:r>
     </w:p>
     <w:p>
@@ -1280,8 +1420,37 @@
         <w:spacing w:after="119"/>
       </w:pPr>
       <w:r>
-        <w:t>CVS, Subversion, Mercurial (Hg), Git</w:t>
-      </w:r>
+        <w:t xml:space="preserve">CVS, </w:t>
+      </w:r>
+      <w:proofErr w:type="spellStart"/>
+      <w:r>
+        <w:t>Subversion</w:t>
+      </w:r>
+      <w:proofErr w:type="spellEnd"/>
+      <w:r>
+        <w:t xml:space="preserve">, </w:t>
+      </w:r>
+      <w:proofErr w:type="spellStart"/>
+      <w:r>
+        <w:t>Mercurial</w:t>
+      </w:r>
+      <w:proofErr w:type="spellEnd"/>
+      <w:r>
+        <w:t xml:space="preserve"> (</w:t>
+      </w:r>
+      <w:proofErr w:type="spellStart"/>
+      <w:r>
+        <w:t>Hg</w:t>
+      </w:r>
+      <w:proofErr w:type="spellEnd"/>
+      <w:r>
+        <w:t xml:space="preserve">), </w:t>
+      </w:r>
+      <w:proofErr w:type="spellStart"/>
+      <w:r>
+        <w:t>Git</w:t>
+      </w:r>
+      <w:proofErr w:type="spellEnd"/>
     </w:p>
     <w:p>
       <w:pPr>
@@ -1291,9 +1460,19 @@
         </w:tabs>
         <w:spacing w:after="119"/>
       </w:pPr>
-      <w:r>
-        <w:t>make, CMake</w:t>
-      </w:r>
+      <w:proofErr w:type="spellStart"/>
+      <w:r>
+        <w:t>make</w:t>
+      </w:r>
+      <w:proofErr w:type="spellEnd"/>
+      <w:r>
+        <w:t xml:space="preserve">, </w:t>
+      </w:r>
+      <w:proofErr w:type="spellStart"/>
+      <w:r>
+        <w:t>CMake</w:t>
+      </w:r>
+      <w:proofErr w:type="spellEnd"/>
     </w:p>
     <w:p>
       <w:pPr>
@@ -1314,8 +1493,21 @@
         </w:tabs>
       </w:pPr>
       <w:r>
-        <w:t>SQL, MySQL, Oracle</w:t>
-      </w:r>
+        <w:t xml:space="preserve">SQL, </w:t>
+      </w:r>
+      <w:proofErr w:type="spellStart"/>
+      <w:r>
+        <w:t>MySQL</w:t>
+      </w:r>
+      <w:proofErr w:type="spellEnd"/>
+      <w:r>
+        <w:t xml:space="preserve">, </w:t>
+      </w:r>
+      <w:proofErr w:type="spellStart"/>
+      <w:r>
+        <w:t>Oracle</w:t>
+      </w:r>
+      <w:proofErr w:type="spellEnd"/>
     </w:p>
     <w:p>
       <w:pPr>
@@ -1324,8 +1516,37 @@
           <w:tab w:val="left" w:pos="0"/>
         </w:tabs>
       </w:pPr>
-      <w:r>
-        <w:t xml:space="preserve">MySQL Workbench, Oracle SQL Developer, </w:t>
+      <w:proofErr w:type="spellStart"/>
+      <w:r>
+        <w:t>MySQL</w:t>
+      </w:r>
+      <w:proofErr w:type="spellEnd"/>
+      <w:r>
+        <w:t xml:space="preserve"> </w:t>
+      </w:r>
+      <w:proofErr w:type="spellStart"/>
+      <w:r>
+        <w:t>Workbench</w:t>
+      </w:r>
+      <w:proofErr w:type="spellEnd"/>
+      <w:r>
+        <w:t xml:space="preserve">, </w:t>
+      </w:r>
+      <w:proofErr w:type="spellStart"/>
+      <w:r>
+        <w:t>Oracle</w:t>
+      </w:r>
+      <w:proofErr w:type="spellEnd"/>
+      <w:r>
+        <w:t xml:space="preserve"> SQL </w:t>
+      </w:r>
+      <w:proofErr w:type="spellStart"/>
+      <w:r>
+        <w:t>Developer</w:t>
+      </w:r>
+      <w:proofErr w:type="spellEnd"/>
+      <w:r>
+        <w:t xml:space="preserve">, </w:t>
       </w:r>
       <w:r>
         <w:rPr>
@@ -1353,8 +1574,21 @@
         </w:tabs>
         <w:spacing w:after="119"/>
       </w:pPr>
-      <w:r>
-        <w:t>Linux, Unix, Windows, DOS</w:t>
+      <w:proofErr w:type="spellStart"/>
+      <w:r>
+        <w:t>Linux</w:t>
+      </w:r>
+      <w:proofErr w:type="spellEnd"/>
+      <w:r>
+        <w:t xml:space="preserve">, </w:t>
+      </w:r>
+      <w:proofErr w:type="spellStart"/>
+      <w:r>
+        <w:t>Unix</w:t>
+      </w:r>
+      <w:proofErr w:type="spellEnd"/>
+      <w:r>
+        <w:t>, Windows, DOS</w:t>
       </w:r>
     </w:p>
     <w:p>
@@ -1376,9 +1610,19 @@
         </w:tabs>
         <w:spacing w:after="119"/>
       </w:pPr>
-      <w:r>
-        <w:t>VMware, qemu</w:t>
-      </w:r>
+      <w:proofErr w:type="spellStart"/>
+      <w:r>
+        <w:t>VMware</w:t>
+      </w:r>
+      <w:proofErr w:type="spellEnd"/>
+      <w:r>
+        <w:t xml:space="preserve">, </w:t>
+      </w:r>
+      <w:proofErr w:type="spellStart"/>
+      <w:r>
+        <w:t>qemu</w:t>
+      </w:r>
+      <w:proofErr w:type="spellEnd"/>
     </w:p>
     <w:p>
       <w:pPr>
@@ -1396,11 +1640,19 @@
         <w:pStyle w:val="BodyText"/>
       </w:pPr>
       <w:hyperlink r:id="rId18" w:anchor="DeviceNet" w:history="1">
+        <w:proofErr w:type="spellStart"/>
         <w:r>
           <w:rPr>
             <w:rStyle w:val="a1"/>
           </w:rPr>
-          <w:t>DeviceNet™</w:t>
+          <w:t>DeviceNet</w:t>
+        </w:r>
+        <w:proofErr w:type="spellEnd"/>
+        <w:r>
+          <w:rPr>
+            <w:rStyle w:val="a1"/>
+          </w:rPr>
+          <w:t>™</w:t>
         </w:r>
       </w:hyperlink>
       <w:r>
@@ -1458,16 +1710,7 @@
         </w:tabs>
       </w:pPr>
       <w:r>
-        <w:t xml:space="preserve">Юли 2003 </w:t>
-      </w:r>
-      <w:r>
-        <w:rPr>
-          <w:lang w:val="en-GB"/>
-        </w:rPr>
-        <w:t>–</w:t>
-      </w:r>
-      <w:r>
-        <w:t xml:space="preserve"> Август 2003</w:t>
+        <w:t>Декември 2019</w:t>
       </w:r>
     </w:p>
     <w:tbl>
@@ -1514,11 +1757,220 @@
             </w:pPr>
             <w:r>
               <w:rPr>
+                <w:rStyle w:val="Strong"/>
+              </w:rPr>
+              <w:t xml:space="preserve">LE-1: </w:t>
+            </w:r>
+            <w:proofErr w:type="spellStart"/>
+            <w:r>
+              <w:rPr>
+                <w:rStyle w:val="Strong"/>
+              </w:rPr>
+              <w:t>Linux</w:t>
+            </w:r>
+            <w:proofErr w:type="spellEnd"/>
+            <w:r>
+              <w:rPr>
+                <w:rStyle w:val="Strong"/>
+              </w:rPr>
+              <w:t xml:space="preserve"> Essentials</w:t>
+            </w:r>
+          </w:p>
+        </w:tc>
+      </w:tr>
+      <w:tr>
+        <w:tc>
+          <w:tcPr>
+            <w:tcW w:w="3401" w:type="dxa"/>
+            <w:shd w:val="clear" w:color="auto" w:fill="auto"/>
+          </w:tcPr>
+          <w:p>
+            <w:pPr>
+              <w:pStyle w:val="-"/>
+              <w:jc w:val="right"/>
+            </w:pPr>
+            <w:r>
+              <w:t>Организация:</w:t>
+            </w:r>
+          </w:p>
+        </w:tc>
+        <w:tc>
+          <w:tcPr>
+            <w:tcW w:w="6788" w:type="dxa"/>
+            <w:shd w:val="clear" w:color="auto" w:fill="auto"/>
+            <w:vAlign w:val="center"/>
+          </w:tcPr>
+          <w:p>
+            <w:pPr>
+              <w:pStyle w:val="-"/>
+            </w:pPr>
+            <w:hyperlink r:id="rId19" w:history="1">
+              <w:r>
+                <w:rPr>
+                  <w:rStyle w:val="Hyperlink"/>
+                </w:rPr>
+                <w:t>Линукс Професионален Институт</w:t>
+              </w:r>
+            </w:hyperlink>
+          </w:p>
+        </w:tc>
+      </w:tr>
+      <w:tr>
+        <w:tc>
+          <w:tcPr>
+            <w:tcW w:w="3401" w:type="dxa"/>
+            <w:shd w:val="clear" w:color="auto" w:fill="auto"/>
+          </w:tcPr>
+          <w:p>
+            <w:pPr>
+              <w:pStyle w:val="-"/>
+              <w:jc w:val="right"/>
+            </w:pPr>
+            <w:r>
+              <w:t>Описание:</w:t>
+            </w:r>
+          </w:p>
+        </w:tc>
+        <w:tc>
+          <w:tcPr>
+            <w:tcW w:w="6788" w:type="dxa"/>
+            <w:shd w:val="clear" w:color="auto" w:fill="auto"/>
+            <w:vAlign w:val="center"/>
+          </w:tcPr>
+          <w:p>
+            <w:pPr>
+              <w:pStyle w:val="-"/>
+            </w:pPr>
+            <w:r>
+              <w:t xml:space="preserve">Сертификата утвърждава демонстрирано разбиране на основни понятия и съставните части на Линукс операционната система. Виж </w:t>
+            </w:r>
+            <w:hyperlink r:id="rId20" w:history="1">
+              <w:r>
+                <w:rPr>
+                  <w:rStyle w:val="Hyperlink"/>
+                </w:rPr>
+                <w:t>още</w:t>
+              </w:r>
+            </w:hyperlink>
+            <w:r>
+              <w:t>.</w:t>
+            </w:r>
+          </w:p>
+        </w:tc>
+      </w:tr>
+      <w:tr>
+        <w:tc>
+          <w:tcPr>
+            <w:tcW w:w="3401" w:type="dxa"/>
+            <w:shd w:val="clear" w:color="auto" w:fill="auto"/>
+          </w:tcPr>
+          <w:p>
+            <w:pPr>
+              <w:pStyle w:val="-"/>
+              <w:jc w:val="right"/>
+            </w:pPr>
+            <w:r>
+              <w:t>Проверка:</w:t>
+            </w:r>
+          </w:p>
+        </w:tc>
+        <w:tc>
+          <w:tcPr>
+            <w:tcW w:w="6788" w:type="dxa"/>
+            <w:shd w:val="clear" w:color="auto" w:fill="auto"/>
+            <w:vAlign w:val="center"/>
+          </w:tcPr>
+          <w:p>
+            <w:pPr>
+              <w:pStyle w:val="-"/>
+            </w:pPr>
+            <w:hyperlink r:id="rId21" w:history="1">
+              <w:r>
+                <w:rPr>
+                  <w:rStyle w:val="Hyperlink"/>
+                </w:rPr>
+                <w:t>Виж</w:t>
+              </w:r>
+            </w:hyperlink>
+          </w:p>
+        </w:tc>
+      </w:tr>
+    </w:tbl>
+    <w:p>
+      <w:pPr>
+        <w:pStyle w:val="BodyText"/>
+      </w:pPr>
+    </w:p>
+    <w:p>
+      <w:pPr>
+        <w:pStyle w:val="Heading3"/>
+        <w:tabs>
+          <w:tab w:val="left" w:pos="0"/>
+        </w:tabs>
+      </w:pPr>
+      <w:r>
+        <w:t xml:space="preserve">Юли 2003 </w:t>
+      </w:r>
+      <w:r>
+        <w:rPr>
+          <w:lang w:val="en-GB"/>
+        </w:rPr>
+        <w:t>–</w:t>
+      </w:r>
+      <w:r>
+        <w:t xml:space="preserve"> Август 2003</w:t>
+      </w:r>
+    </w:p>
+    <w:tbl>
+      <w:tblPr>
+        <w:tblW w:w="10189" w:type="dxa"/>
+        <w:tblInd w:w="1" w:type="dxa"/>
+        <w:tblCellMar>
+          <w:top w:w="28" w:type="dxa"/>
+          <w:left w:w="28" w:type="dxa"/>
+          <w:bottom w:w="28" w:type="dxa"/>
+          <w:right w:w="28" w:type="dxa"/>
+        </w:tblCellMar>
+        <w:tblLook w:val="0000" w:firstRow="0" w:lastRow="0" w:firstColumn="0" w:lastColumn="0" w:noHBand="0" w:noVBand="0"/>
+      </w:tblPr>
+      <w:tblGrid>
+        <w:gridCol w:w="3401"/>
+        <w:gridCol w:w="6788"/>
+      </w:tblGrid>
+      <w:tr>
+        <w:tc>
+          <w:tcPr>
+            <w:tcW w:w="3401" w:type="dxa"/>
+            <w:shd w:val="clear" w:color="auto" w:fill="auto"/>
+          </w:tcPr>
+          <w:p>
+            <w:pPr>
+              <w:pStyle w:val="-"/>
+              <w:jc w:val="right"/>
+            </w:pPr>
+            <w:r>
+              <w:t>Наименование:</w:t>
+            </w:r>
+          </w:p>
+        </w:tc>
+        <w:tc>
+          <w:tcPr>
+            <w:tcW w:w="6788" w:type="dxa"/>
+            <w:shd w:val="clear" w:color="auto" w:fill="auto"/>
+            <w:vAlign w:val="center"/>
+          </w:tcPr>
+          <w:p>
+            <w:pPr>
+              <w:pStyle w:val="-"/>
+            </w:pPr>
+            <w:r>
+              <w:rPr>
                 <w:b/>
               </w:rPr>
               <w:t xml:space="preserve">Разработчик на </w:t>
             </w:r>
-            <w:hyperlink r:id="rId19" w:anchor="GT" w:history="1">
+            <w:hyperlink r:id="rId22" w:anchor="GT" w:history="1">
+              <w:proofErr w:type="spellStart"/>
               <w:r>
                 <w:rPr>
                   <w:rStyle w:val="a1"/>
@@ -1526,6 +1978,7 @@
                 </w:rPr>
                 <w:t>GraphTalk</w:t>
               </w:r>
+              <w:proofErr w:type="spellEnd"/>
             </w:hyperlink>
             <w:r>
               <w:rPr>
@@ -1533,7 +1986,7 @@
               </w:rPr>
               <w:t xml:space="preserve"> и </w:t>
             </w:r>
-            <w:hyperlink r:id="rId20" w:anchor="GTAIA" w:history="1">
+            <w:hyperlink r:id="rId23" w:anchor="GTAIA" w:history="1">
               <w:r>
                 <w:rPr>
                   <w:rStyle w:val="a1"/>
@@ -1571,63 +2024,117 @@
             <w:pPr>
               <w:pStyle w:val="-"/>
             </w:pPr>
-            <w:hyperlink r:id="rId21">
+            <w:hyperlink r:id="rId24">
+              <w:proofErr w:type="spellStart"/>
               <w:r>
                 <w:rPr>
                   <w:rStyle w:val="a1"/>
                 </w:rPr>
-                <w:t>Computer Sciences Corporation</w:t>
+                <w:t>Computer</w:t>
               </w:r>
-            </w:hyperlink>
-          </w:p>
-        </w:tc>
-      </w:tr>
-      <w:tr>
-        <w:tc>
-          <w:tcPr>
-            <w:tcW w:w="3401" w:type="dxa"/>
-            <w:shd w:val="clear" w:color="auto" w:fill="auto"/>
-          </w:tcPr>
-          <w:p>
-            <w:pPr>
-              <w:pStyle w:val="-"/>
-              <w:jc w:val="right"/>
-            </w:pPr>
-            <w:r>
-              <w:t>Описание:</w:t>
-            </w:r>
-          </w:p>
-        </w:tc>
-        <w:tc>
-          <w:tcPr>
-            <w:tcW w:w="6788" w:type="dxa"/>
-            <w:shd w:val="clear" w:color="auto" w:fill="auto"/>
-            <w:vAlign w:val="center"/>
-          </w:tcPr>
-          <w:p>
-            <w:pPr>
-              <w:pStyle w:val="-"/>
-            </w:pPr>
-            <w:r>
-              <w:t xml:space="preserve">Курса подготвя обучаващите се за работа с </w:t>
-            </w:r>
-            <w:hyperlink r:id="rId22" w:anchor="GT" w:history="1">
+              <w:proofErr w:type="spellEnd"/>
               <w:r>
                 <w:rPr>
                   <w:rStyle w:val="a1"/>
                 </w:rPr>
-                <w:t>GraphTalk Developer</w:t>
+                <w:t xml:space="preserve"> </w:t>
               </w:r>
-            </w:hyperlink>
-            <w:r>
-              <w:t xml:space="preserve"> и ги въвежда в разработването за </w:t>
-            </w:r>
-            <w:hyperlink r:id="rId23" w:anchor="GTAIA" w:history="1">
+              <w:proofErr w:type="spellStart"/>
               <w:r>
                 <w:rPr>
                   <w:rStyle w:val="a1"/>
                 </w:rPr>
-                <w:t>GraphTalk A.I.A</w:t>
+                <w:t>Sciences</w:t>
+              </w:r>
+              <w:proofErr w:type="spellEnd"/>
+              <w:r>
+                <w:rPr>
+                  <w:rStyle w:val="a1"/>
+                </w:rPr>
+                <w:t xml:space="preserve"> </w:t>
+              </w:r>
+              <w:proofErr w:type="spellStart"/>
+              <w:r>
+                <w:rPr>
+                  <w:rStyle w:val="a1"/>
+                </w:rPr>
+                <w:t>Corporation</w:t>
+              </w:r>
+              <w:proofErr w:type="spellEnd"/>
+            </w:hyperlink>
+          </w:p>
+        </w:tc>
+      </w:tr>
+      <w:tr>
+        <w:tc>
+          <w:tcPr>
+            <w:tcW w:w="3401" w:type="dxa"/>
+            <w:shd w:val="clear" w:color="auto" w:fill="auto"/>
+          </w:tcPr>
+          <w:p>
+            <w:pPr>
+              <w:pStyle w:val="-"/>
+              <w:jc w:val="right"/>
+            </w:pPr>
+            <w:r>
+              <w:t>Описание:</w:t>
+            </w:r>
+          </w:p>
+        </w:tc>
+        <w:tc>
+          <w:tcPr>
+            <w:tcW w:w="6788" w:type="dxa"/>
+            <w:shd w:val="clear" w:color="auto" w:fill="auto"/>
+            <w:vAlign w:val="center"/>
+          </w:tcPr>
+          <w:p>
+            <w:pPr>
+              <w:pStyle w:val="-"/>
+            </w:pPr>
+            <w:r>
+              <w:t xml:space="preserve">Курса подготвя обучаващите се за работа с </w:t>
+            </w:r>
+            <w:hyperlink r:id="rId25" w:anchor="GT" w:history="1">
+              <w:proofErr w:type="spellStart"/>
+              <w:r>
+                <w:rPr>
+                  <w:rStyle w:val="a1"/>
+                </w:rPr>
+                <w:t>GraphTalk</w:t>
+              </w:r>
+              <w:proofErr w:type="spellEnd"/>
+              <w:r>
+                <w:rPr>
+                  <w:rStyle w:val="a1"/>
+                </w:rPr>
+                <w:t xml:space="preserve"> </w:t>
+              </w:r>
+              <w:proofErr w:type="spellStart"/>
+              <w:r>
+                <w:rPr>
+                  <w:rStyle w:val="a1"/>
+                </w:rPr>
+                <w:t>Developer</w:t>
+              </w:r>
+              <w:proofErr w:type="spellEnd"/>
+            </w:hyperlink>
+            <w:r>
+              <w:t xml:space="preserve"> и ги въвежда в разработването за </w:t>
+            </w:r>
+            <w:hyperlink r:id="rId26" w:anchor="GTAIA" w:history="1">
+              <w:proofErr w:type="spellStart"/>
+              <w:r>
+                <w:rPr>
+                  <w:rStyle w:val="a1"/>
+                </w:rPr>
+                <w:t>GraphTalk</w:t>
+              </w:r>
+              <w:proofErr w:type="spellEnd"/>
+              <w:r>
+                <w:rPr>
+                  <w:rStyle w:val="a1"/>
+                </w:rPr>
+                <w:t xml:space="preserve"> A.I.A</w:t>
               </w:r>
             </w:hyperlink>
             <w:r>
@@ -1637,11 +2144,6 @@
         </w:tc>
       </w:tr>
     </w:tbl>
-    <w:p>
-      <w:r>
-        <w:br w:type="page"/>
-      </w:r>
-    </w:p>
     <w:p>
       <w:pPr>
         <w:pStyle w:val="Heading2"/>
@@ -1759,12 +2261,20 @@
             <w:pPr>
               <w:pStyle w:val="-"/>
             </w:pPr>
-            <w:hyperlink r:id="rId24">
+            <w:hyperlink r:id="rId27">
+              <w:proofErr w:type="spellStart"/>
               <w:r>
                 <w:rPr>
                   <w:rStyle w:val="a1"/>
                 </w:rPr>
-                <w:t>Кодикс България</w:t>
+                <w:t>Кодикс</w:t>
+              </w:r>
+              <w:proofErr w:type="spellEnd"/>
+              <w:r>
+                <w:rPr>
+                  <w:rStyle w:val="a1"/>
+                </w:rPr>
+                <w:t xml:space="preserve"> България</w:t>
               </w:r>
             </w:hyperlink>
           </w:p>
@@ -1993,12 +2503,20 @@
             <w:pPr>
               <w:pStyle w:val="-"/>
             </w:pPr>
-            <w:hyperlink r:id="rId25">
+            <w:hyperlink r:id="rId28">
+              <w:proofErr w:type="spellStart"/>
               <w:r>
                 <w:rPr>
                   <w:rStyle w:val="a1"/>
                 </w:rPr>
-                <w:t>Кодикс България</w:t>
+                <w:t>Кодикс</w:t>
+              </w:r>
+              <w:proofErr w:type="spellEnd"/>
+              <w:r>
+                <w:rPr>
+                  <w:rStyle w:val="a1"/>
+                </w:rPr>
+                <w:t xml:space="preserve"> България</w:t>
               </w:r>
             </w:hyperlink>
           </w:p>
@@ -2224,12 +2742,20 @@
             <w:pPr>
               <w:pStyle w:val="-"/>
             </w:pPr>
-            <w:hyperlink r:id="rId26">
+            <w:hyperlink r:id="rId29">
+              <w:proofErr w:type="spellStart"/>
               <w:r>
                 <w:rPr>
                   <w:rStyle w:val="a1"/>
                 </w:rPr>
-                <w:t>Кодикс България</w:t>
+                <w:t>Кодикс</w:t>
+              </w:r>
+              <w:proofErr w:type="spellEnd"/>
+              <w:r>
+                <w:rPr>
+                  <w:rStyle w:val="a1"/>
+                </w:rPr>
+                <w:t xml:space="preserve"> България</w:t>
               </w:r>
             </w:hyperlink>
           </w:p>
@@ -2338,6 +2864,7 @@
             <w:r>
               <w:t xml:space="preserve">Разработка на софтуера </w:t>
             </w:r>
+            <w:proofErr w:type="spellStart"/>
             <w:r>
               <w:rPr>
                 <w:i/>
@@ -2346,9 +2873,13 @@
               <w:t>i</w:t>
             </w:r>
             <w:r>
-              <w:t xml:space="preserve">MX на </w:t>
-            </w:r>
-            <w:hyperlink r:id="rId27">
+              <w:t>MX</w:t>
+            </w:r>
+            <w:proofErr w:type="spellEnd"/>
+            <w:r>
+              <w:t xml:space="preserve"> на </w:t>
+            </w:r>
+            <w:hyperlink r:id="rId30">
               <w:r>
                 <w:rPr>
                   <w:rStyle w:val="a1"/>
@@ -2435,8 +2966,6 @@
               </w:rPr>
               <w:t>п</w:t>
             </w:r>
-            <w:bookmarkStart w:id="4" w:name="_GoBack"/>
-            <w:bookmarkEnd w:id="4"/>
             <w:r>
               <w:rPr>
                 <w:b/>
@@ -2472,7 +3001,7 @@
             <w:pPr>
               <w:pStyle w:val="-"/>
             </w:pPr>
-            <w:hyperlink r:id="rId28">
+            <w:hyperlink r:id="rId31">
               <w:r>
                 <w:rPr>
                   <w:rStyle w:val="a1"/>
@@ -2481,7 +3010,23 @@
               </w:r>
             </w:hyperlink>
             <w:r>
-              <w:t xml:space="preserve"> (бивша OBS [Object Builder Software]) България</w:t>
+              <w:t xml:space="preserve"> (бивша OBS [</w:t>
+            </w:r>
+            <w:proofErr w:type="spellStart"/>
+            <w:r>
+              <w:t>Object</w:t>
+            </w:r>
+            <w:proofErr w:type="spellEnd"/>
+            <w:r>
+              <w:t xml:space="preserve"> </w:t>
+            </w:r>
+            <w:proofErr w:type="spellStart"/>
+            <w:r>
+              <w:t>Builder</w:t>
+            </w:r>
+            <w:proofErr w:type="spellEnd"/>
+            <w:r>
+              <w:t xml:space="preserve"> Software]) България</w:t>
             </w:r>
           </w:p>
         </w:tc>
@@ -2590,8 +3135,8 @@
           <w:tab w:val="left" w:pos="0"/>
         </w:tabs>
       </w:pPr>
-      <w:bookmarkStart w:id="5" w:name="OBS"/>
-      <w:bookmarkEnd w:id="5"/>
+      <w:bookmarkStart w:id="4" w:name="OBS"/>
+      <w:bookmarkEnd w:id="4"/>
       <w:r>
         <w:t xml:space="preserve">Юли 2003 – </w:t>
       </w:r>
@@ -2681,7 +3226,7 @@
             <w:pPr>
               <w:pStyle w:val="-"/>
             </w:pPr>
-            <w:hyperlink r:id="rId29">
+            <w:hyperlink r:id="rId32">
               <w:r>
                 <w:rPr>
                   <w:rStyle w:val="a1"/>
@@ -2690,7 +3235,23 @@
               </w:r>
             </w:hyperlink>
             <w:r>
-              <w:t xml:space="preserve"> (бивша OBS [Object Builder Software]) България</w:t>
+              <w:t xml:space="preserve"> (бивша OBS [</w:t>
+            </w:r>
+            <w:proofErr w:type="spellStart"/>
+            <w:r>
+              <w:t>Object</w:t>
+            </w:r>
+            <w:proofErr w:type="spellEnd"/>
+            <w:r>
+              <w:t xml:space="preserve"> </w:t>
+            </w:r>
+            <w:proofErr w:type="spellStart"/>
+            <w:r>
+              <w:t>Builder</w:t>
+            </w:r>
+            <w:proofErr w:type="spellEnd"/>
+            <w:r>
+              <w:t xml:space="preserve"> Software]) България</w:t>
             </w:r>
           </w:p>
         </w:tc>
@@ -2808,8 +3369,8 @@
           <w:tab w:val="left" w:pos="0"/>
         </w:tabs>
       </w:pPr>
-      <w:bookmarkStart w:id="6" w:name="Xpeqt"/>
-      <w:bookmarkEnd w:id="6"/>
+      <w:bookmarkStart w:id="5" w:name="Xpeqt"/>
+      <w:bookmarkEnd w:id="5"/>
       <w:r>
         <w:t xml:space="preserve">Май 2002 </w:t>
       </w:r>
@@ -2902,13 +3463,15 @@
             <w:pPr>
               <w:pStyle w:val="-"/>
             </w:pPr>
-            <w:hyperlink r:id="rId30">
+            <w:hyperlink r:id="rId33">
+              <w:proofErr w:type="spellStart"/>
               <w:r>
                 <w:rPr>
                   <w:rStyle w:val="a1"/>
                 </w:rPr>
                 <w:t>Xpeqt</w:t>
               </w:r>
+              <w:proofErr w:type="spellEnd"/>
             </w:hyperlink>
           </w:p>
         </w:tc>
@@ -3007,12 +3570,20 @@
             <w:r>
               <w:t xml:space="preserve">Проектиране, писане, изпитване и документиране на модул (допълнение), който да бъде използване в програмно осигуряване за контрол на машини. Целта на модула е да осъществява връзка с </w:t>
             </w:r>
-            <w:hyperlink r:id="rId31" w:anchor="DeviceNet" w:history="1">
+            <w:hyperlink r:id="rId34" w:anchor="DeviceNet" w:history="1">
+              <w:proofErr w:type="spellStart"/>
               <w:r>
                 <w:rPr>
                   <w:rStyle w:val="a1"/>
                 </w:rPr>
-                <w:t>DeviceNet™</w:t>
+                <w:t>DeviceNet</w:t>
+              </w:r>
+              <w:proofErr w:type="spellEnd"/>
+              <w:r>
+                <w:rPr>
+                  <w:rStyle w:val="a1"/>
+                </w:rPr>
+                <w:t>™</w:t>
               </w:r>
             </w:hyperlink>
             <w:r>
@@ -3061,8 +3632,8 @@
           <w:tab w:val="left" w:pos="0"/>
         </w:tabs>
       </w:pPr>
-      <w:bookmarkStart w:id="7" w:name="BIT"/>
-      <w:bookmarkEnd w:id="7"/>
+      <w:bookmarkStart w:id="6" w:name="BIT"/>
+      <w:bookmarkEnd w:id="6"/>
       <w:r>
         <w:t>Април</w:t>
       </w:r>
@@ -3164,7 +3735,7 @@
             <w:pPr>
               <w:pStyle w:val="-"/>
             </w:pPr>
-            <w:hyperlink r:id="rId32">
+            <w:hyperlink r:id="rId35">
               <w:r>
                 <w:rPr>
                   <w:rStyle w:val="a1"/>
@@ -3266,7 +3837,15 @@
               <w:pStyle w:val="-"/>
             </w:pPr>
             <w:r>
-              <w:t>Оказване на техническа помощ на клиентите на фирмата и писане на Perl скриптове за сървърите на фирмата.</w:t>
+              <w:t xml:space="preserve">Оказване на техническа помощ на клиентите на фирмата и писане на </w:t>
+            </w:r>
+            <w:proofErr w:type="spellStart"/>
+            <w:r>
+              <w:t>Perl</w:t>
+            </w:r>
+            <w:proofErr w:type="spellEnd"/>
+            <w:r>
+              <w:t xml:space="preserve"> скриптове за сървърите на фирмата.</w:t>
             </w:r>
           </w:p>
         </w:tc>
@@ -3386,7 +3965,7 @@
             <w:pPr>
               <w:pStyle w:val="-"/>
             </w:pPr>
-            <w:hyperlink r:id="rId33">
+            <w:hyperlink r:id="rId36">
               <w:r>
                 <w:rPr>
                   <w:rStyle w:val="a1"/>
@@ -3581,7 +4160,21 @@
               <w:rPr>
                 <w:rStyle w:val="a3"/>
               </w:rPr>
-              <w:t>Система за Управление на Модификации, Пачове и Инсталации (MMPI)</w:t>
+              <w:t xml:space="preserve">Система за Управление на Модификации, </w:t>
+            </w:r>
+            <w:proofErr w:type="spellStart"/>
+            <w:r>
+              <w:rPr>
+                <w:rStyle w:val="a3"/>
+              </w:rPr>
+              <w:t>Пачове</w:t>
+            </w:r>
+            <w:proofErr w:type="spellEnd"/>
+            <w:r>
+              <w:rPr>
+                <w:rStyle w:val="a3"/>
+              </w:rPr>
+              <w:t xml:space="preserve"> и Инсталации (MMPI)</w:t>
             </w:r>
           </w:p>
         </w:tc>
@@ -3682,9 +4275,27 @@
               <w:pStyle w:val="TableContents"/>
               <w:snapToGrid w:val="0"/>
             </w:pPr>
-            <w:r>
-              <w:t>Linux, MySQL, Perl</w:t>
-            </w:r>
+            <w:proofErr w:type="spellStart"/>
+            <w:r>
+              <w:t>Linux</w:t>
+            </w:r>
+            <w:proofErr w:type="spellEnd"/>
+            <w:r>
+              <w:t xml:space="preserve">, </w:t>
+            </w:r>
+            <w:proofErr w:type="spellStart"/>
+            <w:r>
+              <w:t>MySQL</w:t>
+            </w:r>
+            <w:proofErr w:type="spellEnd"/>
+            <w:r>
+              <w:t xml:space="preserve">, </w:t>
+            </w:r>
+            <w:proofErr w:type="spellStart"/>
+            <w:r>
+              <w:t>Perl</w:t>
+            </w:r>
+            <w:proofErr w:type="spellEnd"/>
           </w:p>
         </w:tc>
       </w:tr>
@@ -3793,11 +4404,19 @@
               <w:pStyle w:val="TableContents"/>
             </w:pPr>
             <w:hyperlink w:anchor="Codix-DevM">
+              <w:proofErr w:type="spellStart"/>
               <w:r>
                 <w:rPr>
                   <w:rStyle w:val="a1"/>
                 </w:rPr>
-                <w:t>Кодикс България</w:t>
+                <w:t>Кодикс</w:t>
+              </w:r>
+              <w:proofErr w:type="spellEnd"/>
+              <w:r>
+                <w:rPr>
+                  <w:rStyle w:val="a1"/>
+                </w:rPr>
+                <w:t xml:space="preserve"> България</w:t>
               </w:r>
             </w:hyperlink>
           </w:p>
@@ -3832,7 +4451,15 @@
               <w:snapToGrid w:val="0"/>
             </w:pPr>
             <w:r>
-              <w:t>CODIX е софтуерната компания зад iMX – системата за събитийно-ориентирано управление, която е водещия софтуерен продукт в сектори като Събиране на задължения, Търговско финансиране, Факторинг, Лизинг и Финансиране на международната търговия.</w:t>
+              <w:t xml:space="preserve">CODIX е софтуерната компания зад </w:t>
+            </w:r>
+            <w:proofErr w:type="spellStart"/>
+            <w:r>
+              <w:t>iMX</w:t>
+            </w:r>
+            <w:proofErr w:type="spellEnd"/>
+            <w:r>
+              <w:t xml:space="preserve"> – системата за събитийно-ориентирано управление, която е водещия софтуерен продукт в сектори като Събиране на задължения, Търговско финансиране, Факторинг, Лизинг и Финансиране на международната търговия.</w:t>
             </w:r>
           </w:p>
         </w:tc>
@@ -3845,8 +4472,8 @@
           <w:tab w:val="left" w:pos="0"/>
         </w:tabs>
       </w:pPr>
-      <w:bookmarkStart w:id="8" w:name="EP-12"/>
-      <w:bookmarkEnd w:id="8"/>
+      <w:bookmarkStart w:id="7" w:name="EP-12"/>
+      <w:bookmarkEnd w:id="7"/>
     </w:p>
     <w:p>
       <w:pPr>
@@ -3924,7 +4551,7 @@
             <w:pPr>
               <w:pStyle w:val="-"/>
             </w:pPr>
-            <w:hyperlink r:id="rId34">
+            <w:hyperlink r:id="rId37">
               <w:r>
                 <w:rPr>
                   <w:rStyle w:val="a1"/>
@@ -3963,7 +4590,15 @@
               <w:pStyle w:val="-"/>
             </w:pPr>
             <w:r>
-              <w:t>EP-12 е Измерител на шупливост чрез елипсометрия и има възможността да измерва пластини с диаметър 200 и 300 мм.</w:t>
+              <w:t xml:space="preserve">EP-12 е Измерител на шупливост чрез </w:t>
+            </w:r>
+            <w:proofErr w:type="spellStart"/>
+            <w:r>
+              <w:t>елипсометрия</w:t>
+            </w:r>
+            <w:proofErr w:type="spellEnd"/>
+            <w:r>
+              <w:t xml:space="preserve"> и има възможността да измерва пластини с диаметър 200 и 300 мм.</w:t>
             </w:r>
           </w:p>
         </w:tc>
@@ -4026,23 +4661,39 @@
             <w:pPr>
               <w:pStyle w:val="-"/>
             </w:pPr>
-            <w:hyperlink r:id="rId35" w:anchor="EllipsometricPorosimetry" w:history="1">
+            <w:hyperlink r:id="rId38" w:anchor="EllipsometricPorosimetry" w:history="1">
               <w:r>
                 <w:rPr>
                   <w:rStyle w:val="a1"/>
                 </w:rPr>
-                <w:t>Измерване на шупливост чрез елипсометрия</w:t>
+                <w:t xml:space="preserve">Измерване на шупливост чрез </w:t>
               </w:r>
-            </w:hyperlink>
-            <w:r>
-              <w:t xml:space="preserve">, </w:t>
-            </w:r>
-            <w:hyperlink r:id="rId36" w:anchor="DeviceNet" w:history="1">
+              <w:proofErr w:type="spellStart"/>
               <w:r>
                 <w:rPr>
                   <w:rStyle w:val="a1"/>
                 </w:rPr>
-                <w:t>DeviceNet™</w:t>
+                <w:t>елипсометрия</w:t>
+              </w:r>
+              <w:proofErr w:type="spellEnd"/>
+            </w:hyperlink>
+            <w:r>
+              <w:t xml:space="preserve">, </w:t>
+            </w:r>
+            <w:hyperlink r:id="rId39" w:anchor="DeviceNet" w:history="1">
+              <w:proofErr w:type="spellStart"/>
+              <w:r>
+                <w:rPr>
+                  <w:rStyle w:val="a1"/>
+                </w:rPr>
+                <w:t>DeviceNet</w:t>
+              </w:r>
+              <w:proofErr w:type="spellEnd"/>
+              <w:r>
+                <w:rPr>
+                  <w:rStyle w:val="a1"/>
+                </w:rPr>
+                <w:t>™</w:t>
               </w:r>
             </w:hyperlink>
             <w:r>
@@ -4141,13 +4792,15 @@
             <w:pPr>
               <w:pStyle w:val="-"/>
             </w:pPr>
-            <w:hyperlink r:id="rId37">
+            <w:hyperlink r:id="rId40">
+              <w:proofErr w:type="spellStart"/>
               <w:r>
                 <w:rPr>
                   <w:rStyle w:val="a1"/>
                 </w:rPr>
                 <w:t>Xpeqt</w:t>
               </w:r>
+              <w:proofErr w:type="spellEnd"/>
             </w:hyperlink>
           </w:p>
         </w:tc>
@@ -4251,7 +4904,8 @@
                 <w:rFonts w:cs="Arial"/>
               </w:rPr>
             </w:pPr>
-            <w:hyperlink r:id="rId38">
+            <w:hyperlink r:id="rId41">
+              <w:proofErr w:type="spellStart"/>
               <w:r>
                 <w:rPr>
                   <w:rStyle w:val="a1"/>
@@ -4261,6 +4915,7 @@
                 </w:rPr>
                 <w:t>SlackPack</w:t>
               </w:r>
+              <w:proofErr w:type="spellEnd"/>
             </w:hyperlink>
           </w:p>
         </w:tc>
@@ -4296,16 +4951,40 @@
             <w:r>
               <w:t xml:space="preserve">Софтуерни пакети за </w:t>
             </w:r>
-            <w:hyperlink r:id="rId39">
+            <w:hyperlink r:id="rId42">
+              <w:proofErr w:type="spellStart"/>
               <w:r>
                 <w:rPr>
                   <w:rStyle w:val="a1"/>
                 </w:rPr>
-                <w:t>Slackware Linux</w:t>
+                <w:t>Slackware</w:t>
               </w:r>
+              <w:proofErr w:type="spellEnd"/>
+              <w:r>
+                <w:rPr>
+                  <w:rStyle w:val="a1"/>
+                </w:rPr>
+                <w:t xml:space="preserve"> </w:t>
+              </w:r>
+              <w:proofErr w:type="spellStart"/>
+              <w:r>
+                <w:rPr>
+                  <w:rStyle w:val="a1"/>
+                </w:rPr>
+                <w:t>Linux</w:t>
+              </w:r>
+              <w:proofErr w:type="spellEnd"/>
             </w:hyperlink>
             <w:r>
-              <w:t xml:space="preserve"> ОС и представителен web сайт</w:t>
+              <w:t xml:space="preserve"> ОС и представителен </w:t>
+            </w:r>
+            <w:proofErr w:type="spellStart"/>
+            <w:r>
+              <w:t>web</w:t>
+            </w:r>
+            <w:proofErr w:type="spellEnd"/>
+            <w:r>
+              <w:t xml:space="preserve"> сайт</w:t>
             </w:r>
           </w:p>
         </w:tc>
@@ -4378,9 +5057,35 @@
               <w:pStyle w:val="TableContents"/>
               <w:snapToGrid w:val="0"/>
             </w:pPr>
-            <w:r>
-              <w:t>Perl, MySQL, (X)HTML, CSS, Shell скриптове, VMware, qemu</w:t>
-            </w:r>
+            <w:proofErr w:type="spellStart"/>
+            <w:r>
+              <w:t>Perl</w:t>
+            </w:r>
+            <w:proofErr w:type="spellEnd"/>
+            <w:r>
+              <w:t xml:space="preserve">, </w:t>
+            </w:r>
+            <w:proofErr w:type="spellStart"/>
+            <w:r>
+              <w:t>MySQL</w:t>
+            </w:r>
+            <w:proofErr w:type="spellEnd"/>
+            <w:r>
+              <w:t xml:space="preserve">, (X)HTML, CSS, Shell скриптове, </w:t>
+            </w:r>
+            <w:proofErr w:type="spellStart"/>
+            <w:r>
+              <w:t>VMware</w:t>
+            </w:r>
+            <w:proofErr w:type="spellEnd"/>
+            <w:r>
+              <w:t xml:space="preserve">, </w:t>
+            </w:r>
+            <w:proofErr w:type="spellStart"/>
+            <w:r>
+              <w:t>qemu</w:t>
+            </w:r>
+            <w:proofErr w:type="spellEnd"/>
           </w:p>
         </w:tc>
       </w:tr>
@@ -4513,17 +5218,27 @@
         </w:rPr>
         <w:t xml:space="preserve"> </w:t>
       </w:r>
-      <w:hyperlink r:id="rId40">
+      <w:hyperlink r:id="rId43">
+        <w:proofErr w:type="spellStart"/>
         <w:r>
           <w:rPr>
             <w:rStyle w:val="a1"/>
             <w:i/>
             <w:iCs/>
           </w:rPr>
-          <w:t xml:space="preserve">GitHub </w:t>
+          <w:t>GitHub</w:t>
+        </w:r>
+        <w:proofErr w:type="spellEnd"/>
+        <w:r>
+          <w:rPr>
+            <w:rStyle w:val="a1"/>
+            <w:i/>
+            <w:iCs/>
+          </w:rPr>
+          <w:t xml:space="preserve"> </w:t>
         </w:r>
       </w:hyperlink>
-      <w:hyperlink r:id="rId41">
+      <w:hyperlink r:id="rId44">
         <w:r>
           <w:rPr>
             <w:rStyle w:val="a1"/>
@@ -4551,7 +5266,7 @@
         </w:rPr>
         <w:t xml:space="preserve"> </w:t>
       </w:r>
-      <w:hyperlink r:id="rId42">
+      <w:hyperlink r:id="rId45">
         <w:r>
           <w:rPr>
             <w:rStyle w:val="a1"/>
@@ -4607,12 +5322,14 @@
         <w:t xml:space="preserve">От </w:t>
       </w:r>
       <w:hyperlink w:anchor="Xpeqt">
+        <w:proofErr w:type="spellStart"/>
         <w:r>
           <w:rPr>
             <w:rStyle w:val="a1"/>
           </w:rPr>
           <w:t>Xpeqt</w:t>
         </w:r>
+        <w:proofErr w:type="spellEnd"/>
       </w:hyperlink>
       <w:r>
         <w:t>;</w:t>
@@ -4655,7 +5372,12 @@
         <w:t>Забележка</w:t>
       </w:r>
       <w:r>
-        <w:t>: Препоръки се предоставят при поискване.</w:t>
+        <w:t>: Препоръки се предо</w:t>
+      </w:r>
+      <w:bookmarkStart w:id="8" w:name="_GoBack"/>
+      <w:bookmarkEnd w:id="8"/>
+      <w:r>
+        <w:t>ставят при поискване.</w:t>
       </w:r>
     </w:p>
     <w:p/>
@@ -4714,7 +5436,7 @@
           <w:sz w:val="20"/>
           <w:szCs w:val="20"/>
         </w:rPr>
-        <w:t>3.12.2019 г.</w:t>
+        <w:t>7.12.2019 г.</w:t>
       </w:r>
       <w:r>
         <w:rPr>
@@ -4754,7 +5476,7 @@
         </w:rPr>
         <w:t xml:space="preserve"> на </w:t>
       </w:r>
-      <w:hyperlink r:id="rId43">
+      <w:hyperlink r:id="rId46">
         <w:r>
           <w:rPr>
             <w:rStyle w:val="a1"/>
@@ -4769,10 +5491,10 @@
     </w:p>
     <w:p/>
     <w:sectPr>
-      <w:headerReference w:type="default" r:id="rId44"/>
-      <w:footerReference w:type="default" r:id="rId45"/>
-      <w:headerReference w:type="first" r:id="rId46"/>
-      <w:footerReference w:type="first" r:id="rId47"/>
+      <w:headerReference w:type="default" r:id="rId47"/>
+      <w:footerReference w:type="default" r:id="rId48"/>
+      <w:headerReference w:type="first" r:id="rId49"/>
+      <w:footerReference w:type="first" r:id="rId50"/>
       <w:pgSz w:w="11906" w:h="16838"/>
       <w:pgMar w:top="1123" w:right="567" w:bottom="1125" w:left="1134" w:header="567" w:footer="567" w:gutter="0"/>
       <w:cols w:space="720"/>
@@ -5900,6 +6622,29 @@
       <w:sz w:val="18"/>
     </w:rPr>
   </w:style>
+  <w:style w:type="character" w:styleId="Strong">
+    <w:name w:val="Strong"/>
+    <w:basedOn w:val="DefaultParagraphFont"/>
+    <w:uiPriority w:val="22"/>
+    <w:qFormat/>
+    <w:rsid w:val="005F5105"/>
+    <w:rPr>
+      <w:b/>
+      <w:bCs/>
+    </w:rPr>
+  </w:style>
+  <w:style w:type="character" w:styleId="Hyperlink">
+    <w:name w:val="Hyperlink"/>
+    <w:basedOn w:val="DefaultParagraphFont"/>
+    <w:uiPriority w:val="99"/>
+    <w:semiHidden/>
+    <w:unhideWhenUsed/>
+    <w:rsid w:val="005F5105"/>
+    <w:rPr>
+      <w:color w:val="0000FF"/>
+      <w:u w:val="single"/>
+    </w:rPr>
+  </w:style>
 </w:styles>
 </file>
 

</xml_diff>

<commit_message>
Add alternative email and specify ability to travel abroad
</commit_message>
<xml_diff>
--- a/cv/cv.bg.docx
+++ b/cv/cv.bg.docx
@@ -115,6 +115,8 @@
             <w:r>
               <w:t>България</w:t>
             </w:r>
+            <w:bookmarkStart w:id="0" w:name="_GoBack"/>
+            <w:bookmarkEnd w:id="0"/>
           </w:p>
         </w:tc>
       </w:tr>
@@ -211,13 +213,34 @@
           <w:p>
             <w:pPr>
               <w:pStyle w:val="-"/>
-            </w:pPr>
-            <w:hyperlink r:id="rId7">
+              <w:rPr>
+                <w:lang w:val="en-US"/>
+              </w:rPr>
+            </w:pPr>
+            <w:hyperlink r:id="rId7" w:history="1">
               <w:r>
                 <w:rPr>
-                  <w:rStyle w:val="a1"/>
+                  <w:rStyle w:val="Hyperlink"/>
                 </w:rPr>
                 <w:t>gdsotirov@dir.bg</w:t>
+              </w:r>
+            </w:hyperlink>
+            <w:r>
+              <w:rPr>
+                <w:rStyle w:val="a1"/>
+                <w:color w:val="auto"/>
+                <w:u w:val="none"/>
+                <w:lang w:val="en-US"/>
+              </w:rPr>
+              <w:t xml:space="preserve">, </w:t>
+            </w:r>
+            <w:hyperlink r:id="rId8" w:history="1">
+              <w:r>
+                <w:rPr>
+                  <w:rStyle w:val="Hyperlink"/>
+                  <w:lang w:val="en-US"/>
+                </w:rPr>
+                <w:t>gdsotirov@gmail.com</w:t>
               </w:r>
             </w:hyperlink>
           </w:p>
@@ -423,6 +446,38 @@
           </w:p>
         </w:tc>
       </w:tr>
+      <w:tr>
+        <w:tc>
+          <w:tcPr>
+            <w:tcW w:w="3402" w:type="dxa"/>
+            <w:shd w:val="clear" w:color="auto" w:fill="auto"/>
+          </w:tcPr>
+          <w:p>
+            <w:pPr>
+              <w:pStyle w:val="-"/>
+              <w:jc w:val="right"/>
+            </w:pPr>
+            <w:r>
+              <w:t>Възможност за работа в чужбина:</w:t>
+            </w:r>
+          </w:p>
+        </w:tc>
+        <w:tc>
+          <w:tcPr>
+            <w:tcW w:w="6813" w:type="dxa"/>
+            <w:shd w:val="clear" w:color="auto" w:fill="auto"/>
+            <w:vAlign w:val="center"/>
+          </w:tcPr>
+          <w:p>
+            <w:pPr>
+              <w:pStyle w:val="-"/>
+            </w:pPr>
+            <w:r>
+              <w:t>Да, без ограничения</w:t>
+            </w:r>
+          </w:p>
+        </w:tc>
+      </w:tr>
     </w:tbl>
     <w:p>
       <w:pPr>
@@ -497,13 +552,10 @@
             <w:vAlign w:val="center"/>
           </w:tcPr>
           <w:p>
-            <w:pPr>
-              <w:pStyle w:val="-"/>
-            </w:pPr>
-            <w:hyperlink r:id="rId8">
+            <w:hyperlink r:id="rId9">
               <w:r>
                 <w:rPr>
-                  <w:rStyle w:val="a1"/>
+                  <w:rStyle w:val="Hyperlink"/>
                 </w:rPr>
                 <w:t>Нов Български Университет</w:t>
               </w:r>
@@ -534,13 +586,10 @@
             <w:vAlign w:val="center"/>
           </w:tcPr>
           <w:p>
-            <w:pPr>
-              <w:pStyle w:val="-"/>
-            </w:pPr>
-            <w:hyperlink r:id="rId9">
+            <w:hyperlink r:id="rId10">
               <w:r>
                 <w:rPr>
-                  <w:rStyle w:val="a1"/>
+                  <w:rStyle w:val="Hyperlink"/>
                 </w:rPr>
                 <w:t>Факултет за дистанционно, електронно и продължаващо обучение</w:t>
               </w:r>
@@ -571,13 +620,10 @@
             <w:vAlign w:val="center"/>
           </w:tcPr>
           <w:p>
-            <w:pPr>
-              <w:pStyle w:val="-"/>
-            </w:pPr>
-            <w:hyperlink r:id="rId10">
+            <w:hyperlink r:id="rId11">
               <w:r>
                 <w:rPr>
-                  <w:rStyle w:val="a1"/>
+                  <w:rStyle w:val="Hyperlink"/>
                 </w:rPr>
                 <w:t>Бизнес Администрация</w:t>
               </w:r>
@@ -740,13 +786,10 @@
             <w:vAlign w:val="center"/>
           </w:tcPr>
           <w:p>
-            <w:pPr>
-              <w:pStyle w:val="-"/>
-            </w:pPr>
-            <w:hyperlink r:id="rId11">
+            <w:hyperlink r:id="rId12">
               <w:r>
                 <w:rPr>
-                  <w:rStyle w:val="a1"/>
+                  <w:rStyle w:val="Hyperlink"/>
                 </w:rPr>
                 <w:t>Технически Университет - София</w:t>
               </w:r>
@@ -777,13 +820,10 @@
             <w:vAlign w:val="center"/>
           </w:tcPr>
           <w:p>
-            <w:pPr>
-              <w:pStyle w:val="-"/>
-            </w:pPr>
-            <w:hyperlink r:id="rId12">
+            <w:hyperlink r:id="rId13">
               <w:r>
                 <w:rPr>
-                  <w:rStyle w:val="a1"/>
+                  <w:rStyle w:val="Hyperlink"/>
                 </w:rPr>
                 <w:t>Факултет Компютърни системи и управление, Катедра "Компютърни системи"</w:t>
               </w:r>
@@ -814,13 +854,10 @@
             <w:vAlign w:val="center"/>
           </w:tcPr>
           <w:p>
-            <w:pPr>
-              <w:pStyle w:val="-"/>
-            </w:pPr>
-            <w:hyperlink r:id="rId13">
+            <w:hyperlink r:id="rId14">
               <w:r>
                 <w:rPr>
-                  <w:rStyle w:val="a1"/>
+                  <w:rStyle w:val="Hyperlink"/>
                 </w:rPr>
                 <w:t>Компютърни системи и технологии</w:t>
               </w:r>
@@ -998,34 +1035,34 @@
               </w:rPr>
               <w:t xml:space="preserve"> </w:t>
             </w:r>
-            <w:hyperlink r:id="rId14">
-              <w:r>
-                <w:rPr>
-                  <w:rStyle w:val="a1"/>
-                </w:rPr>
-                <w:t>С.</w:t>
-              </w:r>
-            </w:hyperlink>
             <w:hyperlink r:id="rId15">
               <w:r>
                 <w:rPr>
-                  <w:rStyle w:val="a1"/>
+                  <w:rStyle w:val="Hyperlink"/>
                 </w:rPr>
-                <w:t xml:space="preserve"> </w:t>
+                <w:t>С.</w:t>
               </w:r>
             </w:hyperlink>
             <w:hyperlink r:id="rId16">
               <w:r>
                 <w:rPr>
-                  <w:rStyle w:val="a1"/>
+                  <w:rStyle w:val="Hyperlink"/>
                 </w:rPr>
-                <w:t>П.</w:t>
+                <w:t xml:space="preserve"> </w:t>
               </w:r>
             </w:hyperlink>
             <w:hyperlink r:id="rId17">
               <w:r>
                 <w:rPr>
-                  <w:rStyle w:val="a1"/>
+                  <w:rStyle w:val="Hyperlink"/>
+                </w:rPr>
+                <w:t>П.</w:t>
+              </w:r>
+            </w:hyperlink>
+            <w:hyperlink r:id="rId18">
+              <w:r>
+                <w:rPr>
+                  <w:rStyle w:val="Hyperlink"/>
                 </w:rPr>
                 <w:t xml:space="preserve"> Корольов</w:t>
               </w:r>
@@ -1194,8 +1231,6 @@
         </w:rPr>
         <w:t xml:space="preserve">AWK, </w:t>
       </w:r>
-      <w:bookmarkStart w:id="0" w:name="_GoBack"/>
-      <w:bookmarkEnd w:id="0"/>
       <w:r>
         <w:t xml:space="preserve">C, C++, </w:t>
       </w:r>
@@ -1205,8 +1240,37 @@
         </w:rPr>
         <w:t xml:space="preserve">Java, </w:t>
       </w:r>
-      <w:r>
-        <w:t>JavaScript®, Pascal, Perl, PHP, PL/SQL, Prolog, Shell</w:t>
+      <w:proofErr w:type="spellStart"/>
+      <w:r>
+        <w:t>JavaScript</w:t>
+      </w:r>
+      <w:proofErr w:type="spellEnd"/>
+      <w:r>
+        <w:t xml:space="preserve">®, </w:t>
+      </w:r>
+      <w:proofErr w:type="spellStart"/>
+      <w:r>
+        <w:t>Pascal</w:t>
+      </w:r>
+      <w:proofErr w:type="spellEnd"/>
+      <w:r>
+        <w:t xml:space="preserve">, </w:t>
+      </w:r>
+      <w:proofErr w:type="spellStart"/>
+      <w:r>
+        <w:t>Perl</w:t>
+      </w:r>
+      <w:proofErr w:type="spellEnd"/>
+      <w:r>
+        <w:t xml:space="preserve">, PHP, PL/SQL, </w:t>
+      </w:r>
+      <w:proofErr w:type="spellStart"/>
+      <w:r>
+        <w:t>Prolog</w:t>
+      </w:r>
+      <w:proofErr w:type="spellEnd"/>
+      <w:r>
+        <w:t>, Shell</w:t>
       </w:r>
     </w:p>
     <w:p>
@@ -1216,8 +1280,13 @@
           <w:tab w:val="left" w:pos="0"/>
         </w:tabs>
       </w:pPr>
-      <w:r>
-        <w:t>Web разработка</w:t>
+      <w:proofErr w:type="spellStart"/>
+      <w:r>
+        <w:t>Web</w:t>
+      </w:r>
+      <w:proofErr w:type="spellEnd"/>
+      <w:r>
+        <w:t xml:space="preserve"> разработка</w:t>
       </w:r>
     </w:p>
     <w:p>
@@ -1252,8 +1321,109 @@
         <w:snapToGrid w:val="0"/>
         <w:spacing w:after="119"/>
       </w:pPr>
-      <w:r>
-        <w:t>Borland® C++Builder™, Borland® Delphi™, Eclipse, GraphTalk™ Developer, KDevelop, Microsoft® VisualC++®, Turbo® C/C++, Turbo® Pascal, Watcom™ C/C++</w:t>
+      <w:proofErr w:type="spellStart"/>
+      <w:r>
+        <w:t>Borland</w:t>
+      </w:r>
+      <w:proofErr w:type="spellEnd"/>
+      <w:r>
+        <w:t>® C++</w:t>
+      </w:r>
+      <w:proofErr w:type="spellStart"/>
+      <w:r>
+        <w:t>Builder</w:t>
+      </w:r>
+      <w:proofErr w:type="spellEnd"/>
+      <w:r>
+        <w:t xml:space="preserve">™, </w:t>
+      </w:r>
+      <w:proofErr w:type="spellStart"/>
+      <w:r>
+        <w:t>Borland</w:t>
+      </w:r>
+      <w:proofErr w:type="spellEnd"/>
+      <w:r>
+        <w:t xml:space="preserve">® </w:t>
+      </w:r>
+      <w:proofErr w:type="spellStart"/>
+      <w:r>
+        <w:t>Delphi</w:t>
+      </w:r>
+      <w:proofErr w:type="spellEnd"/>
+      <w:r>
+        <w:t xml:space="preserve">™, </w:t>
+      </w:r>
+      <w:proofErr w:type="spellStart"/>
+      <w:r>
+        <w:t>Eclipse</w:t>
+      </w:r>
+      <w:proofErr w:type="spellEnd"/>
+      <w:r>
+        <w:t xml:space="preserve">, </w:t>
+      </w:r>
+      <w:proofErr w:type="spellStart"/>
+      <w:r>
+        <w:t>GraphTalk</w:t>
+      </w:r>
+      <w:proofErr w:type="spellEnd"/>
+      <w:r>
+        <w:t xml:space="preserve">™ </w:t>
+      </w:r>
+      <w:proofErr w:type="spellStart"/>
+      <w:r>
+        <w:t>Developer</w:t>
+      </w:r>
+      <w:proofErr w:type="spellEnd"/>
+      <w:r>
+        <w:t xml:space="preserve">, </w:t>
+      </w:r>
+      <w:proofErr w:type="spellStart"/>
+      <w:r>
+        <w:t>KDevelop</w:t>
+      </w:r>
+      <w:proofErr w:type="spellEnd"/>
+      <w:r>
+        <w:t xml:space="preserve">, Microsoft® </w:t>
+      </w:r>
+      <w:proofErr w:type="spellStart"/>
+      <w:r>
+        <w:t>VisualC</w:t>
+      </w:r>
+      <w:proofErr w:type="spellEnd"/>
+      <w:r>
+        <w:t xml:space="preserve">++®, </w:t>
+      </w:r>
+      <w:proofErr w:type="spellStart"/>
+      <w:r>
+        <w:t>Turbo</w:t>
+      </w:r>
+      <w:proofErr w:type="spellEnd"/>
+      <w:r>
+        <w:t xml:space="preserve">® C/C++, </w:t>
+      </w:r>
+      <w:proofErr w:type="spellStart"/>
+      <w:r>
+        <w:t>Turbo</w:t>
+      </w:r>
+      <w:proofErr w:type="spellEnd"/>
+      <w:r>
+        <w:t xml:space="preserve">® </w:t>
+      </w:r>
+      <w:proofErr w:type="spellStart"/>
+      <w:r>
+        <w:t>Pascal</w:t>
+      </w:r>
+      <w:proofErr w:type="spellEnd"/>
+      <w:r>
+        <w:t xml:space="preserve">, </w:t>
+      </w:r>
+      <w:proofErr w:type="spellStart"/>
+      <w:r>
+        <w:t>Watcom</w:t>
+      </w:r>
+      <w:proofErr w:type="spellEnd"/>
+      <w:r>
+        <w:t>™ C/C++</w:t>
       </w:r>
     </w:p>
     <w:p>
@@ -1275,8 +1445,13 @@
         </w:tabs>
         <w:spacing w:after="119"/>
       </w:pPr>
-      <w:r>
-        <w:t>Bugzilla, JIRA</w:t>
+      <w:proofErr w:type="spellStart"/>
+      <w:r>
+        <w:t>Bugzilla</w:t>
+      </w:r>
+      <w:proofErr w:type="spellEnd"/>
+      <w:r>
+        <w:t>, JIRA</w:t>
       </w:r>
     </w:p>
     <w:p>
@@ -1288,8 +1463,37 @@
         <w:spacing w:after="119"/>
       </w:pPr>
       <w:r>
-        <w:t>CVS, Subversion, Mercurial (Hg), Git</w:t>
-      </w:r>
+        <w:t xml:space="preserve">CVS, </w:t>
+      </w:r>
+      <w:proofErr w:type="spellStart"/>
+      <w:r>
+        <w:t>Subversion</w:t>
+      </w:r>
+      <w:proofErr w:type="spellEnd"/>
+      <w:r>
+        <w:t xml:space="preserve">, </w:t>
+      </w:r>
+      <w:proofErr w:type="spellStart"/>
+      <w:r>
+        <w:t>Mercurial</w:t>
+      </w:r>
+      <w:proofErr w:type="spellEnd"/>
+      <w:r>
+        <w:t xml:space="preserve"> (</w:t>
+      </w:r>
+      <w:proofErr w:type="spellStart"/>
+      <w:r>
+        <w:t>Hg</w:t>
+      </w:r>
+      <w:proofErr w:type="spellEnd"/>
+      <w:r>
+        <w:t xml:space="preserve">), </w:t>
+      </w:r>
+      <w:proofErr w:type="spellStart"/>
+      <w:r>
+        <w:t>Git</w:t>
+      </w:r>
+      <w:proofErr w:type="spellEnd"/>
     </w:p>
     <w:p>
       <w:pPr>
@@ -1299,9 +1503,19 @@
         </w:tabs>
         <w:spacing w:after="119"/>
       </w:pPr>
-      <w:r>
-        <w:t>make, CMake</w:t>
-      </w:r>
+      <w:proofErr w:type="spellStart"/>
+      <w:r>
+        <w:t>make</w:t>
+      </w:r>
+      <w:proofErr w:type="spellEnd"/>
+      <w:r>
+        <w:t xml:space="preserve">, </w:t>
+      </w:r>
+      <w:proofErr w:type="spellStart"/>
+      <w:r>
+        <w:t>CMake</w:t>
+      </w:r>
+      <w:proofErr w:type="spellEnd"/>
     </w:p>
     <w:p>
       <w:pPr>
@@ -1322,8 +1536,21 @@
         </w:tabs>
       </w:pPr>
       <w:r>
-        <w:t>SQL, MySQL, Oracle</w:t>
-      </w:r>
+        <w:t xml:space="preserve">SQL, </w:t>
+      </w:r>
+      <w:proofErr w:type="spellStart"/>
+      <w:r>
+        <w:t>MySQL</w:t>
+      </w:r>
+      <w:proofErr w:type="spellEnd"/>
+      <w:r>
+        <w:t xml:space="preserve">, </w:t>
+      </w:r>
+      <w:proofErr w:type="spellStart"/>
+      <w:r>
+        <w:t>Oracle</w:t>
+      </w:r>
+      <w:proofErr w:type="spellEnd"/>
     </w:p>
     <w:p>
       <w:pPr>
@@ -1332,8 +1559,37 @@
           <w:tab w:val="left" w:pos="0"/>
         </w:tabs>
       </w:pPr>
-      <w:r>
-        <w:t xml:space="preserve">MySQL Workbench, Oracle SQL Developer, </w:t>
+      <w:proofErr w:type="spellStart"/>
+      <w:r>
+        <w:t>MySQL</w:t>
+      </w:r>
+      <w:proofErr w:type="spellEnd"/>
+      <w:r>
+        <w:t xml:space="preserve"> </w:t>
+      </w:r>
+      <w:proofErr w:type="spellStart"/>
+      <w:r>
+        <w:t>Workbench</w:t>
+      </w:r>
+      <w:proofErr w:type="spellEnd"/>
+      <w:r>
+        <w:t xml:space="preserve">, </w:t>
+      </w:r>
+      <w:proofErr w:type="spellStart"/>
+      <w:r>
+        <w:t>Oracle</w:t>
+      </w:r>
+      <w:proofErr w:type="spellEnd"/>
+      <w:r>
+        <w:t xml:space="preserve"> SQL </w:t>
+      </w:r>
+      <w:proofErr w:type="spellStart"/>
+      <w:r>
+        <w:t>Developer</w:t>
+      </w:r>
+      <w:proofErr w:type="spellEnd"/>
+      <w:r>
+        <w:t xml:space="preserve">, </w:t>
       </w:r>
       <w:r>
         <w:rPr>
@@ -1361,8 +1617,21 @@
         </w:tabs>
         <w:spacing w:after="119"/>
       </w:pPr>
-      <w:r>
-        <w:t>Linux, Unix, Windows, DOS</w:t>
+      <w:proofErr w:type="spellStart"/>
+      <w:r>
+        <w:t>Linux</w:t>
+      </w:r>
+      <w:proofErr w:type="spellEnd"/>
+      <w:r>
+        <w:t xml:space="preserve">, </w:t>
+      </w:r>
+      <w:proofErr w:type="spellStart"/>
+      <w:r>
+        <w:t>Unix</w:t>
+      </w:r>
+      <w:proofErr w:type="spellEnd"/>
+      <w:r>
+        <w:t>, Windows, DOS</w:t>
       </w:r>
     </w:p>
     <w:p>
@@ -1384,9 +1653,19 @@
         </w:tabs>
         <w:spacing w:after="119"/>
       </w:pPr>
-      <w:r>
-        <w:t>VMware, qemu</w:t>
-      </w:r>
+      <w:proofErr w:type="spellStart"/>
+      <w:r>
+        <w:t>VMware</w:t>
+      </w:r>
+      <w:proofErr w:type="spellEnd"/>
+      <w:r>
+        <w:t xml:space="preserve">, </w:t>
+      </w:r>
+      <w:proofErr w:type="spellStart"/>
+      <w:r>
+        <w:t>qemu</w:t>
+      </w:r>
+      <w:proofErr w:type="spellEnd"/>
     </w:p>
     <w:p>
       <w:pPr>
@@ -1403,12 +1682,20 @@
       <w:pPr>
         <w:pStyle w:val="BodyText"/>
       </w:pPr>
-      <w:hyperlink r:id="rId18" w:anchor="DeviceNet" w:history="1">
+      <w:hyperlink r:id="rId19" w:anchor="DeviceNet" w:history="1">
+        <w:proofErr w:type="spellStart"/>
         <w:r>
           <w:rPr>
-            <w:rStyle w:val="a1"/>
+            <w:rStyle w:val="Hyperlink"/>
           </w:rPr>
-          <w:t>DeviceNet™</w:t>
+          <w:t>DeviceNet</w:t>
+        </w:r>
+        <w:proofErr w:type="spellEnd"/>
+        <w:r>
+          <w:rPr>
+            <w:rStyle w:val="Hyperlink"/>
+          </w:rPr>
+          <w:t>™</w:t>
         </w:r>
       </w:hyperlink>
       <w:r>
@@ -1515,7 +1802,21 @@
               <w:rPr>
                 <w:rStyle w:val="Strong"/>
               </w:rPr>
-              <w:t>LE-1: Linux Essentials</w:t>
+              <w:t xml:space="preserve">LE-1: </w:t>
+            </w:r>
+            <w:proofErr w:type="spellStart"/>
+            <w:r>
+              <w:rPr>
+                <w:rStyle w:val="Strong"/>
+              </w:rPr>
+              <w:t>Linux</w:t>
+            </w:r>
+            <w:proofErr w:type="spellEnd"/>
+            <w:r>
+              <w:rPr>
+                <w:rStyle w:val="Strong"/>
+              </w:rPr>
+              <w:t xml:space="preserve"> Essentials</w:t>
             </w:r>
           </w:p>
         </w:tc>
@@ -1546,7 +1847,7 @@
             <w:pPr>
               <w:pStyle w:val="-"/>
             </w:pPr>
-            <w:hyperlink r:id="rId19" w:history="1">
+            <w:hyperlink r:id="rId20" w:history="1">
               <w:r>
                 <w:rPr>
                   <w:rStyle w:val="Hyperlink"/>
@@ -1586,7 +1887,7 @@
             <w:r>
               <w:t xml:space="preserve">Сертификата утвърждава демонстрирано разбиране на основни понятия и съставните части на Линукс операционната система. Виж </w:t>
             </w:r>
-            <w:hyperlink r:id="rId20" w:history="1">
+            <w:hyperlink r:id="rId21" w:history="1">
               <w:r>
                 <w:rPr>
                   <w:rStyle w:val="Hyperlink"/>
@@ -1626,7 +1927,7 @@
             <w:pPr>
               <w:pStyle w:val="-"/>
             </w:pPr>
-            <w:hyperlink r:id="rId21" w:history="1">
+            <w:hyperlink r:id="rId22" w:history="1">
               <w:r>
                 <w:rPr>
                   <w:rStyle w:val="Hyperlink"/>
@@ -1703,34 +2004,43 @@
           </w:tcPr>
           <w:p>
             <w:pPr>
-              <w:pStyle w:val="-"/>
-            </w:pPr>
-            <w:r>
               <w:rPr>
                 <w:b/>
+                <w:bCs/>
+              </w:rPr>
+            </w:pPr>
+            <w:r>
+              <w:rPr>
+                <w:b/>
+                <w:bCs/>
               </w:rPr>
               <w:t xml:space="preserve">Разработчик на </w:t>
             </w:r>
-            <w:hyperlink r:id="rId22" w:anchor="GT" w:history="1">
+            <w:hyperlink r:id="rId23" w:anchor="GT" w:history="1">
+              <w:proofErr w:type="spellStart"/>
               <w:r>
                 <w:rPr>
-                  <w:rStyle w:val="a1"/>
+                  <w:rStyle w:val="Hyperlink"/>
                   <w:b/>
+                  <w:bCs/>
                 </w:rPr>
                 <w:t>GraphTalk</w:t>
               </w:r>
+              <w:proofErr w:type="spellEnd"/>
             </w:hyperlink>
             <w:r>
               <w:rPr>
                 <w:b/>
+                <w:bCs/>
               </w:rPr>
               <w:t xml:space="preserve"> и </w:t>
             </w:r>
-            <w:hyperlink r:id="rId23" w:anchor="GTAIA" w:history="1">
+            <w:hyperlink r:id="rId24" w:anchor="GTAIA" w:history="1">
               <w:r>
                 <w:rPr>
-                  <w:rStyle w:val="a1"/>
+                  <w:rStyle w:val="Hyperlink"/>
                   <w:b/>
+                  <w:bCs/>
                 </w:rPr>
                 <w:t>A.I.A</w:t>
               </w:r>
@@ -1761,66 +2071,117 @@
             <w:vAlign w:val="center"/>
           </w:tcPr>
           <w:p>
-            <w:pPr>
-              <w:pStyle w:val="-"/>
-            </w:pPr>
-            <w:hyperlink r:id="rId24">
+            <w:hyperlink r:id="rId25">
+              <w:proofErr w:type="spellStart"/>
               <w:r>
                 <w:rPr>
-                  <w:rStyle w:val="a1"/>
+                  <w:rStyle w:val="Hyperlink"/>
                 </w:rPr>
-                <w:t>Computer Sciences Corporation</w:t>
+                <w:t>Computer</w:t>
               </w:r>
-            </w:hyperlink>
-          </w:p>
-        </w:tc>
-      </w:tr>
-      <w:tr>
-        <w:tc>
-          <w:tcPr>
-            <w:tcW w:w="3401" w:type="dxa"/>
-            <w:shd w:val="clear" w:color="auto" w:fill="auto"/>
-          </w:tcPr>
-          <w:p>
-            <w:pPr>
-              <w:pStyle w:val="-"/>
-              <w:jc w:val="right"/>
-            </w:pPr>
-            <w:r>
-              <w:t>Описание:</w:t>
-            </w:r>
-          </w:p>
-        </w:tc>
-        <w:tc>
-          <w:tcPr>
-            <w:tcW w:w="6788" w:type="dxa"/>
-            <w:shd w:val="clear" w:color="auto" w:fill="auto"/>
-            <w:vAlign w:val="center"/>
-          </w:tcPr>
-          <w:p>
-            <w:pPr>
-              <w:pStyle w:val="-"/>
-            </w:pPr>
-            <w:r>
-              <w:t xml:space="preserve">Курса подготвя обучаващите се за работа с </w:t>
-            </w:r>
-            <w:hyperlink r:id="rId25" w:anchor="GT" w:history="1">
+              <w:proofErr w:type="spellEnd"/>
               <w:r>
                 <w:rPr>
-                  <w:rStyle w:val="a1"/>
+                  <w:rStyle w:val="Hyperlink"/>
                 </w:rPr>
-                <w:t>GraphTalk Developer</w:t>
+                <w:t xml:space="preserve"> </w:t>
               </w:r>
-            </w:hyperlink>
-            <w:r>
-              <w:t xml:space="preserve"> и ги въвежда в разработването за </w:t>
-            </w:r>
-            <w:hyperlink r:id="rId26" w:anchor="GTAIA" w:history="1">
+              <w:proofErr w:type="spellStart"/>
               <w:r>
                 <w:rPr>
-                  <w:rStyle w:val="a1"/>
+                  <w:rStyle w:val="Hyperlink"/>
                 </w:rPr>
-                <w:t>GraphTalk A.I.A</w:t>
+                <w:t>Sciences</w:t>
+              </w:r>
+              <w:proofErr w:type="spellEnd"/>
+              <w:r>
+                <w:rPr>
+                  <w:rStyle w:val="Hyperlink"/>
+                </w:rPr>
+                <w:t xml:space="preserve"> </w:t>
+              </w:r>
+              <w:proofErr w:type="spellStart"/>
+              <w:r>
+                <w:rPr>
+                  <w:rStyle w:val="Hyperlink"/>
+                </w:rPr>
+                <w:t>Corporation</w:t>
+              </w:r>
+              <w:proofErr w:type="spellEnd"/>
+            </w:hyperlink>
+          </w:p>
+        </w:tc>
+      </w:tr>
+      <w:tr>
+        <w:tc>
+          <w:tcPr>
+            <w:tcW w:w="3401" w:type="dxa"/>
+            <w:shd w:val="clear" w:color="auto" w:fill="auto"/>
+          </w:tcPr>
+          <w:p>
+            <w:pPr>
+              <w:pStyle w:val="-"/>
+              <w:jc w:val="right"/>
+            </w:pPr>
+            <w:r>
+              <w:t>Описание:</w:t>
+            </w:r>
+          </w:p>
+        </w:tc>
+        <w:tc>
+          <w:tcPr>
+            <w:tcW w:w="6788" w:type="dxa"/>
+            <w:shd w:val="clear" w:color="auto" w:fill="auto"/>
+            <w:vAlign w:val="center"/>
+          </w:tcPr>
+          <w:p>
+            <w:pPr>
+              <w:pStyle w:val="-"/>
+            </w:pPr>
+            <w:r>
+              <w:t xml:space="preserve">Курса подготвя обучаващите се за работа с </w:t>
+            </w:r>
+            <w:hyperlink r:id="rId26" w:anchor="GT" w:history="1">
+              <w:proofErr w:type="spellStart"/>
+              <w:r>
+                <w:rPr>
+                  <w:rStyle w:val="Hyperlink"/>
+                </w:rPr>
+                <w:t>GraphTalk</w:t>
+              </w:r>
+              <w:proofErr w:type="spellEnd"/>
+              <w:r>
+                <w:rPr>
+                  <w:rStyle w:val="Hyperlink"/>
+                </w:rPr>
+                <w:t xml:space="preserve"> </w:t>
+              </w:r>
+              <w:proofErr w:type="spellStart"/>
+              <w:r>
+                <w:rPr>
+                  <w:rStyle w:val="Hyperlink"/>
+                </w:rPr>
+                <w:t>Developer</w:t>
+              </w:r>
+              <w:proofErr w:type="spellEnd"/>
+            </w:hyperlink>
+            <w:r>
+              <w:t xml:space="preserve"> и ги въвежда в разработването за </w:t>
+            </w:r>
+            <w:hyperlink r:id="rId27" w:anchor="GTAIA" w:history="1">
+              <w:proofErr w:type="spellStart"/>
+              <w:r>
+                <w:rPr>
+                  <w:rStyle w:val="Hyperlink"/>
+                </w:rPr>
+                <w:t>GraphTalk</w:t>
+              </w:r>
+              <w:proofErr w:type="spellEnd"/>
+              <w:r>
+                <w:rPr>
+                  <w:rStyle w:val="Hyperlink"/>
+                </w:rPr>
+                <w:t xml:space="preserve"> A.I.A</w:t>
               </w:r>
             </w:hyperlink>
             <w:r>
@@ -1944,15 +2305,20 @@
             <w:vAlign w:val="center"/>
           </w:tcPr>
           <w:p>
-            <w:pPr>
-              <w:pStyle w:val="-"/>
-            </w:pPr>
-            <w:hyperlink r:id="rId27">
+            <w:hyperlink r:id="rId28">
+              <w:proofErr w:type="spellStart"/>
               <w:r>
                 <w:rPr>
-                  <w:rStyle w:val="a1"/>
+                  <w:rStyle w:val="Hyperlink"/>
                 </w:rPr>
-                <w:t>Кодикс България</w:t>
+                <w:t>Кодикс</w:t>
+              </w:r>
+              <w:proofErr w:type="spellEnd"/>
+              <w:r>
+                <w:rPr>
+                  <w:rStyle w:val="Hyperlink"/>
+                </w:rPr>
+                <w:t xml:space="preserve"> България</w:t>
               </w:r>
             </w:hyperlink>
           </w:p>
@@ -2178,15 +2544,20 @@
             <w:vAlign w:val="center"/>
           </w:tcPr>
           <w:p>
-            <w:pPr>
-              <w:pStyle w:val="-"/>
-            </w:pPr>
-            <w:hyperlink r:id="rId28">
+            <w:hyperlink r:id="rId29">
+              <w:proofErr w:type="spellStart"/>
               <w:r>
                 <w:rPr>
-                  <w:rStyle w:val="a1"/>
+                  <w:rStyle w:val="Hyperlink"/>
                 </w:rPr>
-                <w:t>Кодикс България</w:t>
+                <w:t>Кодикс</w:t>
+              </w:r>
+              <w:proofErr w:type="spellEnd"/>
+              <w:r>
+                <w:rPr>
+                  <w:rStyle w:val="Hyperlink"/>
+                </w:rPr>
+                <w:t xml:space="preserve"> България</w:t>
               </w:r>
             </w:hyperlink>
           </w:p>
@@ -2409,15 +2780,20 @@
             <w:vAlign w:val="center"/>
           </w:tcPr>
           <w:p>
-            <w:pPr>
-              <w:pStyle w:val="-"/>
-            </w:pPr>
-            <w:hyperlink r:id="rId29">
+            <w:hyperlink r:id="rId30">
+              <w:proofErr w:type="spellStart"/>
               <w:r>
                 <w:rPr>
-                  <w:rStyle w:val="a1"/>
+                  <w:rStyle w:val="Hyperlink"/>
                 </w:rPr>
-                <w:t>Кодикс България</w:t>
+                <w:t>Кодикс</w:t>
+              </w:r>
+              <w:proofErr w:type="spellEnd"/>
+              <w:r>
+                <w:rPr>
+                  <w:rStyle w:val="Hyperlink"/>
+                </w:rPr>
+                <w:t xml:space="preserve"> България</w:t>
               </w:r>
             </w:hyperlink>
           </w:p>
@@ -2526,6 +2902,7 @@
             <w:r>
               <w:t xml:space="preserve">Разработка на софтуера </w:t>
             </w:r>
+            <w:proofErr w:type="spellStart"/>
             <w:r>
               <w:rPr>
                 <w:i/>
@@ -2534,12 +2911,16 @@
               <w:t>i</w:t>
             </w:r>
             <w:r>
-              <w:t xml:space="preserve">MX на </w:t>
-            </w:r>
-            <w:hyperlink r:id="rId30">
+              <w:t>MX</w:t>
+            </w:r>
+            <w:proofErr w:type="spellEnd"/>
+            <w:r>
+              <w:t xml:space="preserve"> на </w:t>
+            </w:r>
+            <w:hyperlink r:id="rId31">
               <w:r>
                 <w:rPr>
-                  <w:rStyle w:val="a1"/>
+                  <w:rStyle w:val="Hyperlink"/>
                 </w:rPr>
                 <w:t>Pro*C</w:t>
               </w:r>
@@ -2658,16 +3039,32 @@
             <w:pPr>
               <w:pStyle w:val="-"/>
             </w:pPr>
-            <w:hyperlink r:id="rId31">
+            <w:hyperlink r:id="rId32">
               <w:r>
                 <w:rPr>
-                  <w:rStyle w:val="a1"/>
+                  <w:rStyle w:val="Hyperlink"/>
                 </w:rPr>
                 <w:t>CSC</w:t>
               </w:r>
             </w:hyperlink>
             <w:r>
-              <w:t xml:space="preserve"> (бивша OBS [Object Builder Software]) България</w:t>
+              <w:t xml:space="preserve"> (бивша OBS [</w:t>
+            </w:r>
+            <w:proofErr w:type="spellStart"/>
+            <w:r>
+              <w:t>Object</w:t>
+            </w:r>
+            <w:proofErr w:type="spellEnd"/>
+            <w:r>
+              <w:t xml:space="preserve"> </w:t>
+            </w:r>
+            <w:proofErr w:type="spellStart"/>
+            <w:r>
+              <w:t>Builder</w:t>
+            </w:r>
+            <w:proofErr w:type="spellEnd"/>
+            <w:r>
+              <w:t xml:space="preserve"> Software]) България</w:t>
             </w:r>
           </w:p>
         </w:tc>
@@ -2867,16 +3264,32 @@
             <w:pPr>
               <w:pStyle w:val="-"/>
             </w:pPr>
-            <w:hyperlink r:id="rId32">
+            <w:hyperlink r:id="rId33">
               <w:r>
                 <w:rPr>
-                  <w:rStyle w:val="a1"/>
+                  <w:rStyle w:val="Hyperlink"/>
                 </w:rPr>
                 <w:t>CSC</w:t>
               </w:r>
             </w:hyperlink>
             <w:r>
-              <w:t xml:space="preserve"> (бивша OBS [Object Builder Software]) България</w:t>
+              <w:t xml:space="preserve"> (бивша OBS [</w:t>
+            </w:r>
+            <w:proofErr w:type="spellStart"/>
+            <w:r>
+              <w:t>Object</w:t>
+            </w:r>
+            <w:proofErr w:type="spellEnd"/>
+            <w:r>
+              <w:t xml:space="preserve"> </w:t>
+            </w:r>
+            <w:proofErr w:type="spellStart"/>
+            <w:r>
+              <w:t>Builder</w:t>
+            </w:r>
+            <w:proofErr w:type="spellEnd"/>
+            <w:r>
+              <w:t xml:space="preserve"> Software]) България</w:t>
             </w:r>
           </w:p>
         </w:tc>
@@ -3085,16 +3498,15 @@
             <w:vAlign w:val="center"/>
           </w:tcPr>
           <w:p>
-            <w:pPr>
-              <w:pStyle w:val="-"/>
-            </w:pPr>
-            <w:hyperlink r:id="rId33">
+            <w:hyperlink r:id="rId34">
+              <w:proofErr w:type="spellStart"/>
               <w:r>
                 <w:rPr>
-                  <w:rStyle w:val="a1"/>
+                  <w:rStyle w:val="Hyperlink"/>
                 </w:rPr>
                 <w:t>Xpeqt</w:t>
               </w:r>
+              <w:proofErr w:type="spellEnd"/>
             </w:hyperlink>
           </w:p>
         </w:tc>
@@ -3193,12 +3605,20 @@
             <w:r>
               <w:t xml:space="preserve">Проектиране, писане, изпитване и документиране на модул (допълнение), който да бъде използване в програмно осигуряване за контрол на машини. Целта на модула е да осъществява връзка с </w:t>
             </w:r>
-            <w:hyperlink r:id="rId34" w:anchor="DeviceNet" w:history="1">
+            <w:hyperlink r:id="rId35" w:anchor="DeviceNet" w:history="1">
+              <w:proofErr w:type="spellStart"/>
               <w:r>
                 <w:rPr>
-                  <w:rStyle w:val="a1"/>
+                  <w:rStyle w:val="Hyperlink"/>
                 </w:rPr>
-                <w:t>DeviceNet™</w:t>
+                <w:t>DeviceNet</w:t>
+              </w:r>
+              <w:proofErr w:type="spellEnd"/>
+              <w:r>
+                <w:rPr>
+                  <w:rStyle w:val="Hyperlink"/>
+                </w:rPr>
+                <w:t>™</w:t>
               </w:r>
             </w:hyperlink>
             <w:r>
@@ -3347,13 +3767,10 @@
             <w:vAlign w:val="center"/>
           </w:tcPr>
           <w:p>
-            <w:pPr>
-              <w:pStyle w:val="-"/>
-            </w:pPr>
-            <w:hyperlink r:id="rId35">
+            <w:hyperlink r:id="rId36">
               <w:r>
                 <w:rPr>
-                  <w:rStyle w:val="a1"/>
+                  <w:rStyle w:val="Hyperlink"/>
                 </w:rPr>
                 <w:t>Български Информационни Технологии</w:t>
               </w:r>
@@ -3452,7 +3869,15 @@
               <w:pStyle w:val="-"/>
             </w:pPr>
             <w:r>
-              <w:t>Оказване на техническа помощ на клиентите на фирмата и писане на Perl скриптове за сървърите на фирмата.</w:t>
+              <w:t xml:space="preserve">Оказване на техническа помощ на клиентите на фирмата и писане на </w:t>
+            </w:r>
+            <w:proofErr w:type="spellStart"/>
+            <w:r>
+              <w:t>Perl</w:t>
+            </w:r>
+            <w:proofErr w:type="spellEnd"/>
+            <w:r>
+              <w:t xml:space="preserve"> скриптове за сървърите на фирмата.</w:t>
             </w:r>
           </w:p>
         </w:tc>
@@ -3569,13 +3994,10 @@
             <w:vAlign w:val="center"/>
           </w:tcPr>
           <w:p>
-            <w:pPr>
-              <w:pStyle w:val="-"/>
-            </w:pPr>
-            <w:hyperlink r:id="rId36">
+            <w:hyperlink r:id="rId37">
               <w:r>
                 <w:rPr>
-                  <w:rStyle w:val="a1"/>
+                  <w:rStyle w:val="Hyperlink"/>
                 </w:rPr>
                 <w:t>Български Информационни Технологии</w:t>
               </w:r>
@@ -3767,7 +4189,21 @@
               <w:rPr>
                 <w:rStyle w:val="a3"/>
               </w:rPr>
-              <w:t>Система за Управление на Модификации, Пачове и Инсталации (MMPI)</w:t>
+              <w:t xml:space="preserve">Система за Управление на Модификации, </w:t>
+            </w:r>
+            <w:proofErr w:type="spellStart"/>
+            <w:r>
+              <w:rPr>
+                <w:rStyle w:val="a3"/>
+              </w:rPr>
+              <w:t>Пачове</w:t>
+            </w:r>
+            <w:proofErr w:type="spellEnd"/>
+            <w:r>
+              <w:rPr>
+                <w:rStyle w:val="a3"/>
+              </w:rPr>
+              <w:t xml:space="preserve"> и Инсталации (MMPI)</w:t>
             </w:r>
           </w:p>
         </w:tc>
@@ -3868,9 +4304,27 @@
               <w:pStyle w:val="TableContents"/>
               <w:snapToGrid w:val="0"/>
             </w:pPr>
-            <w:r>
-              <w:t>Linux, MySQL, Perl</w:t>
-            </w:r>
+            <w:proofErr w:type="spellStart"/>
+            <w:r>
+              <w:t>Linux</w:t>
+            </w:r>
+            <w:proofErr w:type="spellEnd"/>
+            <w:r>
+              <w:t xml:space="preserve">, </w:t>
+            </w:r>
+            <w:proofErr w:type="spellStart"/>
+            <w:r>
+              <w:t>MySQL</w:t>
+            </w:r>
+            <w:proofErr w:type="spellEnd"/>
+            <w:r>
+              <w:t xml:space="preserve">, </w:t>
+            </w:r>
+            <w:proofErr w:type="spellStart"/>
+            <w:r>
+              <w:t>Perl</w:t>
+            </w:r>
+            <w:proofErr w:type="spellEnd"/>
           </w:p>
         </w:tc>
       </w:tr>
@@ -3975,15 +4429,20 @@
             <w:vAlign w:val="center"/>
           </w:tcPr>
           <w:p>
-            <w:pPr>
-              <w:pStyle w:val="TableContents"/>
-            </w:pPr>
             <w:hyperlink w:anchor="Codix-DevM">
+              <w:proofErr w:type="spellStart"/>
               <w:r>
                 <w:rPr>
-                  <w:rStyle w:val="a1"/>
+                  <w:rStyle w:val="Hyperlink"/>
                 </w:rPr>
-                <w:t>Кодикс България</w:t>
+                <w:t>Кодикс</w:t>
+              </w:r>
+              <w:proofErr w:type="spellEnd"/>
+              <w:r>
+                <w:rPr>
+                  <w:rStyle w:val="Hyperlink"/>
+                </w:rPr>
+                <w:t xml:space="preserve"> България</w:t>
               </w:r>
             </w:hyperlink>
           </w:p>
@@ -4018,7 +4477,15 @@
               <w:snapToGrid w:val="0"/>
             </w:pPr>
             <w:r>
-              <w:t>CODIX е софтуерната компания зад iMX – системата за събитийно-ориентирано управление, която е водещия софтуерен продукт в сектори като Събиране на задължения, Търговско финансиране, Факторинг, Лизинг и Финансиране на международната търговия.</w:t>
+              <w:t xml:space="preserve">CODIX е софтуерната компания зад </w:t>
+            </w:r>
+            <w:proofErr w:type="spellStart"/>
+            <w:r>
+              <w:t>iMX</w:t>
+            </w:r>
+            <w:proofErr w:type="spellEnd"/>
+            <w:r>
+              <w:t xml:space="preserve"> – системата за събитийно-ориентирано управление, която е водещия софтуерен продукт в сектори като Събиране на задължения, Търговско финансиране, Факторинг, Лизинг и Финансиране на международната търговия.</w:t>
             </w:r>
           </w:p>
         </w:tc>
@@ -4107,14 +4574,10 @@
             <w:vAlign w:val="center"/>
           </w:tcPr>
           <w:p>
-            <w:pPr>
-              <w:pStyle w:val="-"/>
-            </w:pPr>
-            <w:hyperlink r:id="rId37">
+            <w:hyperlink r:id="rId38">
               <w:r>
                 <w:rPr>
-                  <w:rStyle w:val="a1"/>
-                  <w:b/>
+                  <w:rStyle w:val="Hyperlink"/>
                 </w:rPr>
                 <w:t>EP-12</w:t>
               </w:r>
@@ -4149,7 +4612,15 @@
               <w:pStyle w:val="-"/>
             </w:pPr>
             <w:r>
-              <w:t>EP-12 е Измерител на шупливост чрез елипсометрия и има възможността да измерва пластини с диаметър 200 и 300 мм.</w:t>
+              <w:t xml:space="preserve">EP-12 е Измерител на шупливост чрез </w:t>
+            </w:r>
+            <w:proofErr w:type="spellStart"/>
+            <w:r>
+              <w:t>елипсометрия</w:t>
+            </w:r>
+            <w:proofErr w:type="spellEnd"/>
+            <w:r>
+              <w:t xml:space="preserve"> и има възможността да измерва пластини с диаметър 200 и 300 мм.</w:t>
             </w:r>
           </w:p>
         </w:tc>
@@ -4212,128 +4683,146 @@
             <w:pPr>
               <w:pStyle w:val="-"/>
             </w:pPr>
-            <w:hyperlink r:id="rId38" w:anchor="EllipsometricPorosimetry" w:history="1">
+            <w:hyperlink r:id="rId39" w:anchor="EllipsometricPorosimetry" w:history="1">
               <w:r>
                 <w:rPr>
-                  <w:rStyle w:val="a1"/>
+                  <w:rStyle w:val="Hyperlink"/>
                 </w:rPr>
-                <w:t>Измерване на шупливост чрез елипсометрия</w:t>
+                <w:t xml:space="preserve">Измерване на шупливост чрез </w:t>
+              </w:r>
+              <w:proofErr w:type="spellStart"/>
+              <w:r>
+                <w:rPr>
+                  <w:rStyle w:val="Hyperlink"/>
+                </w:rPr>
+                <w:t>елипсометрия</w:t>
+              </w:r>
+              <w:proofErr w:type="spellEnd"/>
+            </w:hyperlink>
+            <w:r>
+              <w:t xml:space="preserve">, </w:t>
+            </w:r>
+            <w:hyperlink r:id="rId40" w:anchor="DeviceNet" w:history="1">
+              <w:proofErr w:type="spellStart"/>
+              <w:r>
+                <w:rPr>
+                  <w:rStyle w:val="Hyperlink"/>
+                </w:rPr>
+                <w:t>DeviceNet</w:t>
+              </w:r>
+              <w:proofErr w:type="spellEnd"/>
+              <w:r>
+                <w:rPr>
+                  <w:rStyle w:val="Hyperlink"/>
+                </w:rPr>
+                <w:t>™</w:t>
               </w:r>
             </w:hyperlink>
             <w:r>
               <w:t xml:space="preserve">, </w:t>
             </w:r>
-            <w:hyperlink r:id="rId39" w:anchor="DeviceNet" w:history="1">
+            <w:r>
+              <w:t>C/C++</w:t>
+            </w:r>
+          </w:p>
+        </w:tc>
+      </w:tr>
+      <w:tr>
+        <w:tc>
+          <w:tcPr>
+            <w:tcW w:w="3402" w:type="dxa"/>
+            <w:shd w:val="clear" w:color="auto" w:fill="auto"/>
+          </w:tcPr>
+          <w:p>
+            <w:pPr>
+              <w:pStyle w:val="-"/>
+              <w:jc w:val="right"/>
+            </w:pPr>
+            <w:r>
+              <w:t>Длъжност:</w:t>
+            </w:r>
+          </w:p>
+        </w:tc>
+        <w:tc>
+          <w:tcPr>
+            <w:tcW w:w="6813" w:type="dxa"/>
+            <w:shd w:val="clear" w:color="auto" w:fill="auto"/>
+            <w:vAlign w:val="center"/>
+          </w:tcPr>
+          <w:p>
+            <w:pPr>
+              <w:pStyle w:val="-"/>
+            </w:pPr>
+            <w:r>
+              <w:t>Младши C/C++ Програмист</w:t>
+            </w:r>
+          </w:p>
+        </w:tc>
+      </w:tr>
+      <w:tr>
+        <w:tc>
+          <w:tcPr>
+            <w:tcW w:w="3402" w:type="dxa"/>
+            <w:shd w:val="clear" w:color="auto" w:fill="auto"/>
+          </w:tcPr>
+          <w:p>
+            <w:pPr>
+              <w:pStyle w:val="-"/>
+              <w:jc w:val="right"/>
+            </w:pPr>
+            <w:r>
+              <w:t>Размер на екипа:</w:t>
+            </w:r>
+          </w:p>
+        </w:tc>
+        <w:tc>
+          <w:tcPr>
+            <w:tcW w:w="6813" w:type="dxa"/>
+            <w:shd w:val="clear" w:color="auto" w:fill="auto"/>
+            <w:vAlign w:val="center"/>
+          </w:tcPr>
+          <w:p>
+            <w:pPr>
+              <w:pStyle w:val="-"/>
+            </w:pPr>
+            <w:r>
+              <w:t>около 25 човека</w:t>
+            </w:r>
+          </w:p>
+        </w:tc>
+      </w:tr>
+      <w:tr>
+        <w:tc>
+          <w:tcPr>
+            <w:tcW w:w="3402" w:type="dxa"/>
+            <w:shd w:val="clear" w:color="auto" w:fill="auto"/>
+          </w:tcPr>
+          <w:p>
+            <w:pPr>
+              <w:pStyle w:val="-"/>
+              <w:jc w:val="right"/>
+            </w:pPr>
+            <w:r>
+              <w:t>Организация:</w:t>
+            </w:r>
+          </w:p>
+        </w:tc>
+        <w:tc>
+          <w:tcPr>
+            <w:tcW w:w="6813" w:type="dxa"/>
+            <w:shd w:val="clear" w:color="auto" w:fill="auto"/>
+            <w:vAlign w:val="center"/>
+          </w:tcPr>
+          <w:p>
+            <w:hyperlink r:id="rId41">
+              <w:proofErr w:type="spellStart"/>
               <w:r>
                 <w:rPr>
-                  <w:rStyle w:val="a1"/>
-                </w:rPr>
-                <w:t>DeviceNet™</w:t>
-              </w:r>
-            </w:hyperlink>
-            <w:r>
-              <w:t>, C/C++</w:t>
-            </w:r>
-          </w:p>
-        </w:tc>
-      </w:tr>
-      <w:tr>
-        <w:tc>
-          <w:tcPr>
-            <w:tcW w:w="3402" w:type="dxa"/>
-            <w:shd w:val="clear" w:color="auto" w:fill="auto"/>
-          </w:tcPr>
-          <w:p>
-            <w:pPr>
-              <w:pStyle w:val="-"/>
-              <w:jc w:val="right"/>
-            </w:pPr>
-            <w:r>
-              <w:t>Длъжност:</w:t>
-            </w:r>
-          </w:p>
-        </w:tc>
-        <w:tc>
-          <w:tcPr>
-            <w:tcW w:w="6813" w:type="dxa"/>
-            <w:shd w:val="clear" w:color="auto" w:fill="auto"/>
-            <w:vAlign w:val="center"/>
-          </w:tcPr>
-          <w:p>
-            <w:pPr>
-              <w:pStyle w:val="-"/>
-            </w:pPr>
-            <w:r>
-              <w:t>Младши C/C++ Програмист</w:t>
-            </w:r>
-          </w:p>
-        </w:tc>
-      </w:tr>
-      <w:tr>
-        <w:tc>
-          <w:tcPr>
-            <w:tcW w:w="3402" w:type="dxa"/>
-            <w:shd w:val="clear" w:color="auto" w:fill="auto"/>
-          </w:tcPr>
-          <w:p>
-            <w:pPr>
-              <w:pStyle w:val="-"/>
-              <w:jc w:val="right"/>
-            </w:pPr>
-            <w:r>
-              <w:t>Размер на екипа:</w:t>
-            </w:r>
-          </w:p>
-        </w:tc>
-        <w:tc>
-          <w:tcPr>
-            <w:tcW w:w="6813" w:type="dxa"/>
-            <w:shd w:val="clear" w:color="auto" w:fill="auto"/>
-            <w:vAlign w:val="center"/>
-          </w:tcPr>
-          <w:p>
-            <w:pPr>
-              <w:pStyle w:val="-"/>
-            </w:pPr>
-            <w:r>
-              <w:t>около 25 човека</w:t>
-            </w:r>
-          </w:p>
-        </w:tc>
-      </w:tr>
-      <w:tr>
-        <w:tc>
-          <w:tcPr>
-            <w:tcW w:w="3402" w:type="dxa"/>
-            <w:shd w:val="clear" w:color="auto" w:fill="auto"/>
-          </w:tcPr>
-          <w:p>
-            <w:pPr>
-              <w:pStyle w:val="-"/>
-              <w:jc w:val="right"/>
-            </w:pPr>
-            <w:r>
-              <w:t>Организация:</w:t>
-            </w:r>
-          </w:p>
-        </w:tc>
-        <w:tc>
-          <w:tcPr>
-            <w:tcW w:w="6813" w:type="dxa"/>
-            <w:shd w:val="clear" w:color="auto" w:fill="auto"/>
-            <w:vAlign w:val="center"/>
-          </w:tcPr>
-          <w:p>
-            <w:pPr>
-              <w:pStyle w:val="-"/>
-            </w:pPr>
-            <w:hyperlink r:id="rId40">
-              <w:r>
-                <w:rPr>
-                  <w:rStyle w:val="a1"/>
+                  <w:rStyle w:val="Hyperlink"/>
                 </w:rPr>
                 <w:t>Xpeqt</w:t>
               </w:r>
+              <w:proofErr w:type="spellEnd"/>
             </w:hyperlink>
           </w:p>
         </w:tc>
@@ -4431,244 +4920,294 @@
           </w:tcPr>
           <w:p>
             <w:pPr>
+              <w:rPr>
+                <w:b/>
+                <w:bCs/>
+              </w:rPr>
+            </w:pPr>
+            <w:hyperlink r:id="rId42">
+              <w:proofErr w:type="spellStart"/>
+              <w:r>
+                <w:rPr>
+                  <w:rStyle w:val="Hyperlink"/>
+                  <w:b/>
+                  <w:bCs/>
+                </w:rPr>
+                <w:t>SlackPack</w:t>
+              </w:r>
+              <w:proofErr w:type="spellEnd"/>
+            </w:hyperlink>
+          </w:p>
+        </w:tc>
+      </w:tr>
+      <w:tr>
+        <w:tc>
+          <w:tcPr>
+            <w:tcW w:w="3402" w:type="dxa"/>
+            <w:shd w:val="clear" w:color="auto" w:fill="auto"/>
+          </w:tcPr>
+          <w:p>
+            <w:pPr>
+              <w:pStyle w:val="TableContents"/>
+              <w:snapToGrid w:val="0"/>
+              <w:jc w:val="right"/>
+            </w:pPr>
+            <w:r>
+              <w:t>Описание:</w:t>
+            </w:r>
+          </w:p>
+        </w:tc>
+        <w:tc>
+          <w:tcPr>
+            <w:tcW w:w="6813" w:type="dxa"/>
+            <w:shd w:val="clear" w:color="auto" w:fill="auto"/>
+            <w:vAlign w:val="center"/>
+          </w:tcPr>
+          <w:p>
+            <w:pPr>
+              <w:pStyle w:val="TableContents"/>
+              <w:snapToGrid w:val="0"/>
+            </w:pPr>
+            <w:r>
+              <w:t xml:space="preserve">Софтуерни пакети за </w:t>
+            </w:r>
+            <w:hyperlink r:id="rId43">
+              <w:proofErr w:type="spellStart"/>
+              <w:r>
+                <w:rPr>
+                  <w:rStyle w:val="Hyperlink"/>
+                </w:rPr>
+                <w:t>Slackware</w:t>
+              </w:r>
+              <w:proofErr w:type="spellEnd"/>
+              <w:r>
+                <w:rPr>
+                  <w:rStyle w:val="Hyperlink"/>
+                </w:rPr>
+                <w:t xml:space="preserve"> </w:t>
+              </w:r>
+              <w:proofErr w:type="spellStart"/>
+              <w:r>
+                <w:rPr>
+                  <w:rStyle w:val="Hyperlink"/>
+                </w:rPr>
+                <w:t>Linux</w:t>
+              </w:r>
+              <w:proofErr w:type="spellEnd"/>
+            </w:hyperlink>
+            <w:r>
+              <w:t xml:space="preserve"> ОС и представителен </w:t>
+            </w:r>
+            <w:proofErr w:type="spellStart"/>
+            <w:r>
+              <w:t>web</w:t>
+            </w:r>
+            <w:proofErr w:type="spellEnd"/>
+            <w:r>
+              <w:t xml:space="preserve"> сайт</w:t>
+            </w:r>
+          </w:p>
+        </w:tc>
+      </w:tr>
+      <w:tr>
+        <w:tc>
+          <w:tcPr>
+            <w:tcW w:w="3402" w:type="dxa"/>
+            <w:shd w:val="clear" w:color="auto" w:fill="auto"/>
+          </w:tcPr>
+          <w:p>
+            <w:pPr>
+              <w:pStyle w:val="TableContents"/>
+              <w:snapToGrid w:val="0"/>
+              <w:jc w:val="right"/>
+            </w:pPr>
+            <w:r>
+              <w:t>Продължителност:</w:t>
+            </w:r>
+          </w:p>
+        </w:tc>
+        <w:tc>
+          <w:tcPr>
+            <w:tcW w:w="6813" w:type="dxa"/>
+            <w:shd w:val="clear" w:color="auto" w:fill="auto"/>
+            <w:vAlign w:val="center"/>
+          </w:tcPr>
+          <w:p>
+            <w:pPr>
+              <w:pStyle w:val="TableContents"/>
+              <w:snapToGrid w:val="0"/>
+            </w:pPr>
+            <w:r>
+              <w:t>Повече от 1</w:t>
+            </w:r>
+            <w:r>
+              <w:t>4</w:t>
+            </w:r>
+            <w:r>
+              <w:t xml:space="preserve"> години</w:t>
+            </w:r>
+          </w:p>
+        </w:tc>
+      </w:tr>
+      <w:tr>
+        <w:tc>
+          <w:tcPr>
+            <w:tcW w:w="3402" w:type="dxa"/>
+            <w:shd w:val="clear" w:color="auto" w:fill="auto"/>
+          </w:tcPr>
+          <w:p>
+            <w:pPr>
+              <w:pStyle w:val="TableContents"/>
+              <w:snapToGrid w:val="0"/>
+              <w:jc w:val="right"/>
+            </w:pPr>
+            <w:r>
+              <w:t>Използвани технологии:</w:t>
+            </w:r>
+          </w:p>
+        </w:tc>
+        <w:tc>
+          <w:tcPr>
+            <w:tcW w:w="6813" w:type="dxa"/>
+            <w:shd w:val="clear" w:color="auto" w:fill="auto"/>
+            <w:vAlign w:val="center"/>
+          </w:tcPr>
+          <w:p>
+            <w:pPr>
+              <w:pStyle w:val="TableContents"/>
+              <w:snapToGrid w:val="0"/>
+            </w:pPr>
+            <w:proofErr w:type="spellStart"/>
+            <w:r>
+              <w:t>Perl</w:t>
+            </w:r>
+            <w:proofErr w:type="spellEnd"/>
+            <w:r>
+              <w:t xml:space="preserve">, </w:t>
+            </w:r>
+            <w:proofErr w:type="spellStart"/>
+            <w:r>
+              <w:t>MySQL</w:t>
+            </w:r>
+            <w:proofErr w:type="spellEnd"/>
+            <w:r>
+              <w:t xml:space="preserve">, (X)HTML, CSS, Shell скриптове, </w:t>
+            </w:r>
+            <w:proofErr w:type="spellStart"/>
+            <w:r>
+              <w:t>VMware</w:t>
+            </w:r>
+            <w:proofErr w:type="spellEnd"/>
+            <w:r>
+              <w:t xml:space="preserve">, </w:t>
+            </w:r>
+            <w:proofErr w:type="spellStart"/>
+            <w:r>
+              <w:t>qemu</w:t>
+            </w:r>
+            <w:proofErr w:type="spellEnd"/>
+          </w:p>
+        </w:tc>
+      </w:tr>
+      <w:tr>
+        <w:tc>
+          <w:tcPr>
+            <w:tcW w:w="3402" w:type="dxa"/>
+            <w:shd w:val="clear" w:color="auto" w:fill="auto"/>
+          </w:tcPr>
+          <w:p>
+            <w:pPr>
+              <w:pStyle w:val="TableContents"/>
+              <w:snapToGrid w:val="0"/>
+              <w:jc w:val="right"/>
+            </w:pPr>
+            <w:r>
+              <w:t>Длъжност:</w:t>
+            </w:r>
+          </w:p>
+        </w:tc>
+        <w:tc>
+          <w:tcPr>
+            <w:tcW w:w="6813" w:type="dxa"/>
+            <w:shd w:val="clear" w:color="auto" w:fill="auto"/>
+            <w:vAlign w:val="center"/>
+          </w:tcPr>
+          <w:p>
+            <w:pPr>
+              <w:pStyle w:val="TableContents"/>
+              <w:snapToGrid w:val="0"/>
+            </w:pPr>
+            <w:r>
+              <w:t>Проектант на база данни, Софтуерен разработчик и Системен Администратор</w:t>
+            </w:r>
+          </w:p>
+        </w:tc>
+      </w:tr>
+      <w:tr>
+        <w:tc>
+          <w:tcPr>
+            <w:tcW w:w="3402" w:type="dxa"/>
+            <w:shd w:val="clear" w:color="auto" w:fill="auto"/>
+          </w:tcPr>
+          <w:p>
+            <w:pPr>
+              <w:pStyle w:val="TableContents"/>
+              <w:snapToGrid w:val="0"/>
+              <w:jc w:val="right"/>
+            </w:pPr>
+            <w:r>
+              <w:t>Размер на екипа:</w:t>
+            </w:r>
+          </w:p>
+        </w:tc>
+        <w:tc>
+          <w:tcPr>
+            <w:tcW w:w="6813" w:type="dxa"/>
+            <w:shd w:val="clear" w:color="auto" w:fill="auto"/>
+            <w:vAlign w:val="center"/>
+          </w:tcPr>
+          <w:p>
+            <w:pPr>
+              <w:pStyle w:val="TableContents"/>
+              <w:snapToGrid w:val="0"/>
+            </w:pPr>
+            <w:r>
+              <w:t>Един човек</w:t>
+            </w:r>
+          </w:p>
+        </w:tc>
+      </w:tr>
+      <w:tr>
+        <w:tc>
+          <w:tcPr>
+            <w:tcW w:w="3402" w:type="dxa"/>
+            <w:shd w:val="clear" w:color="auto" w:fill="auto"/>
+          </w:tcPr>
+          <w:p>
+            <w:pPr>
+              <w:pStyle w:val="TableContents"/>
+              <w:snapToGrid w:val="0"/>
+              <w:jc w:val="right"/>
+            </w:pPr>
+            <w:r>
+              <w:t>Организация:</w:t>
+            </w:r>
+          </w:p>
+        </w:tc>
+        <w:tc>
+          <w:tcPr>
+            <w:tcW w:w="6813" w:type="dxa"/>
+            <w:shd w:val="clear" w:color="auto" w:fill="auto"/>
+            <w:vAlign w:val="center"/>
+          </w:tcPr>
+          <w:p>
+            <w:pPr>
               <w:pStyle w:val="TableContents"/>
               <w:snapToGrid w:val="0"/>
               <w:rPr>
                 <w:rFonts w:cs="Arial"/>
               </w:rPr>
             </w:pPr>
-            <w:hyperlink r:id="rId41">
-              <w:r>
-                <w:rPr>
-                  <w:rStyle w:val="a1"/>
-                  <w:rFonts w:cs="Arial"/>
-                  <w:b/>
-                  <w:bCs/>
-                </w:rPr>
-                <w:t>SlackPack</w:t>
-              </w:r>
-            </w:hyperlink>
-          </w:p>
-        </w:tc>
-      </w:tr>
-      <w:tr>
-        <w:tc>
-          <w:tcPr>
-            <w:tcW w:w="3402" w:type="dxa"/>
-            <w:shd w:val="clear" w:color="auto" w:fill="auto"/>
-          </w:tcPr>
-          <w:p>
-            <w:pPr>
-              <w:pStyle w:val="TableContents"/>
-              <w:snapToGrid w:val="0"/>
-              <w:jc w:val="right"/>
-            </w:pPr>
-            <w:r>
-              <w:t>Описание:</w:t>
-            </w:r>
-          </w:p>
-        </w:tc>
-        <w:tc>
-          <w:tcPr>
-            <w:tcW w:w="6813" w:type="dxa"/>
-            <w:shd w:val="clear" w:color="auto" w:fill="auto"/>
-            <w:vAlign w:val="center"/>
-          </w:tcPr>
-          <w:p>
-            <w:pPr>
-              <w:pStyle w:val="TableContents"/>
-              <w:snapToGrid w:val="0"/>
-            </w:pPr>
-            <w:r>
-              <w:t xml:space="preserve">Софтуерни пакети за </w:t>
-            </w:r>
-            <w:hyperlink r:id="rId42">
-              <w:r>
-                <w:rPr>
-                  <w:rStyle w:val="a1"/>
-                </w:rPr>
-                <w:t>Slackware Linux</w:t>
-              </w:r>
-            </w:hyperlink>
-            <w:r>
-              <w:t xml:space="preserve"> ОС и представителен web сайт</w:t>
-            </w:r>
-          </w:p>
-        </w:tc>
-      </w:tr>
-      <w:tr>
-        <w:tc>
-          <w:tcPr>
-            <w:tcW w:w="3402" w:type="dxa"/>
-            <w:shd w:val="clear" w:color="auto" w:fill="auto"/>
-          </w:tcPr>
-          <w:p>
-            <w:pPr>
-              <w:pStyle w:val="TableContents"/>
-              <w:snapToGrid w:val="0"/>
-              <w:jc w:val="right"/>
-            </w:pPr>
-            <w:r>
-              <w:t>Продължителност:</w:t>
-            </w:r>
-          </w:p>
-        </w:tc>
-        <w:tc>
-          <w:tcPr>
-            <w:tcW w:w="6813" w:type="dxa"/>
-            <w:shd w:val="clear" w:color="auto" w:fill="auto"/>
-            <w:vAlign w:val="center"/>
-          </w:tcPr>
-          <w:p>
-            <w:pPr>
-              <w:pStyle w:val="TableContents"/>
-              <w:snapToGrid w:val="0"/>
-            </w:pPr>
-            <w:r>
-              <w:t>Повече от 1</w:t>
-            </w:r>
-            <w:r>
-              <w:t>4</w:t>
-            </w:r>
-            <w:r>
-              <w:t xml:space="preserve"> години</w:t>
-            </w:r>
-          </w:p>
-        </w:tc>
-      </w:tr>
-      <w:tr>
-        <w:tc>
-          <w:tcPr>
-            <w:tcW w:w="3402" w:type="dxa"/>
-            <w:shd w:val="clear" w:color="auto" w:fill="auto"/>
-          </w:tcPr>
-          <w:p>
-            <w:pPr>
-              <w:pStyle w:val="TableContents"/>
-              <w:snapToGrid w:val="0"/>
-              <w:jc w:val="right"/>
-            </w:pPr>
-            <w:r>
-              <w:t>Използвани технологии:</w:t>
-            </w:r>
-          </w:p>
-        </w:tc>
-        <w:tc>
-          <w:tcPr>
-            <w:tcW w:w="6813" w:type="dxa"/>
-            <w:shd w:val="clear" w:color="auto" w:fill="auto"/>
-            <w:vAlign w:val="center"/>
-          </w:tcPr>
-          <w:p>
-            <w:pPr>
-              <w:pStyle w:val="TableContents"/>
-              <w:snapToGrid w:val="0"/>
-            </w:pPr>
-            <w:r>
-              <w:t>Perl, MySQL, (X)HTML, CSS, Shell скриптове, VMware, qemu</w:t>
-            </w:r>
-          </w:p>
-        </w:tc>
-      </w:tr>
-      <w:tr>
-        <w:tc>
-          <w:tcPr>
-            <w:tcW w:w="3402" w:type="dxa"/>
-            <w:shd w:val="clear" w:color="auto" w:fill="auto"/>
-          </w:tcPr>
-          <w:p>
-            <w:pPr>
-              <w:pStyle w:val="TableContents"/>
-              <w:snapToGrid w:val="0"/>
-              <w:jc w:val="right"/>
-            </w:pPr>
-            <w:r>
-              <w:t>Длъжност:</w:t>
-            </w:r>
-          </w:p>
-        </w:tc>
-        <w:tc>
-          <w:tcPr>
-            <w:tcW w:w="6813" w:type="dxa"/>
-            <w:shd w:val="clear" w:color="auto" w:fill="auto"/>
-            <w:vAlign w:val="center"/>
-          </w:tcPr>
-          <w:p>
-            <w:pPr>
-              <w:pStyle w:val="TableContents"/>
-              <w:snapToGrid w:val="0"/>
-            </w:pPr>
-            <w:r>
-              <w:t>Проектант на база данни, Софтуерен разработчик и Системен Администратор</w:t>
-            </w:r>
-          </w:p>
-        </w:tc>
-      </w:tr>
-      <w:tr>
-        <w:tc>
-          <w:tcPr>
-            <w:tcW w:w="3402" w:type="dxa"/>
-            <w:shd w:val="clear" w:color="auto" w:fill="auto"/>
-          </w:tcPr>
-          <w:p>
-            <w:pPr>
-              <w:pStyle w:val="TableContents"/>
-              <w:snapToGrid w:val="0"/>
-              <w:jc w:val="right"/>
-            </w:pPr>
-            <w:r>
-              <w:t>Размер на екипа:</w:t>
-            </w:r>
-          </w:p>
-        </w:tc>
-        <w:tc>
-          <w:tcPr>
-            <w:tcW w:w="6813" w:type="dxa"/>
-            <w:shd w:val="clear" w:color="auto" w:fill="auto"/>
-            <w:vAlign w:val="center"/>
-          </w:tcPr>
-          <w:p>
-            <w:pPr>
-              <w:pStyle w:val="TableContents"/>
-              <w:snapToGrid w:val="0"/>
-            </w:pPr>
-            <w:r>
-              <w:t>Един човек</w:t>
-            </w:r>
-          </w:p>
-        </w:tc>
-      </w:tr>
-      <w:tr>
-        <w:tc>
-          <w:tcPr>
-            <w:tcW w:w="3402" w:type="dxa"/>
-            <w:shd w:val="clear" w:color="auto" w:fill="auto"/>
-          </w:tcPr>
-          <w:p>
-            <w:pPr>
-              <w:pStyle w:val="TableContents"/>
-              <w:snapToGrid w:val="0"/>
-              <w:jc w:val="right"/>
-            </w:pPr>
-            <w:r>
-              <w:t>Организация:</w:t>
-            </w:r>
-          </w:p>
-        </w:tc>
-        <w:tc>
-          <w:tcPr>
-            <w:tcW w:w="6813" w:type="dxa"/>
-            <w:shd w:val="clear" w:color="auto" w:fill="auto"/>
-            <w:vAlign w:val="center"/>
-          </w:tcPr>
-          <w:p>
-            <w:pPr>
-              <w:pStyle w:val="TableContents"/>
-              <w:snapToGrid w:val="0"/>
-              <w:rPr>
-                <w:rFonts w:cs="Arial"/>
-              </w:rPr>
-            </w:pPr>
             <w:r>
               <w:rPr>
                 <w:rFonts w:cs="Arial"/>
@@ -4681,38 +5220,33 @@
     </w:tbl>
     <w:p/>
     <w:p>
-      <w:pPr>
-        <w:pStyle w:val="BodyText"/>
-        <w:tabs>
-          <w:tab w:val="left" w:pos="0"/>
-        </w:tabs>
-      </w:pPr>
-      <w:r>
-        <w:rPr>
-          <w:rStyle w:val="a4"/>
-        </w:rPr>
-        <w:t>Виж също</w:t>
-      </w:r>
-      <w:r>
-        <w:rPr>
-          <w:rStyle w:val="a4"/>
-        </w:rPr>
-        <w:t xml:space="preserve"> </w:t>
-      </w:r>
-      <w:hyperlink r:id="rId43">
+      <w:r>
+        <w:t xml:space="preserve">Виж също </w:t>
+      </w:r>
+      <w:hyperlink r:id="rId44">
+        <w:proofErr w:type="spellStart"/>
         <w:r>
           <w:rPr>
-            <w:rStyle w:val="a1"/>
+            <w:rStyle w:val="Hyperlink"/>
             <w:i/>
             <w:iCs/>
           </w:rPr>
-          <w:t xml:space="preserve">GitHub </w:t>
+          <w:t>GitHub</w:t>
+        </w:r>
+        <w:proofErr w:type="spellEnd"/>
+        <w:r>
+          <w:rPr>
+            <w:rStyle w:val="Hyperlink"/>
+            <w:i/>
+            <w:iCs/>
+          </w:rPr>
+          <w:t xml:space="preserve"> </w:t>
         </w:r>
       </w:hyperlink>
-      <w:hyperlink r:id="rId44">
+      <w:hyperlink r:id="rId45">
         <w:r>
           <w:rPr>
-            <w:rStyle w:val="a1"/>
+            <w:rStyle w:val="Hyperlink"/>
             <w:i/>
             <w:iCs/>
           </w:rPr>
@@ -4720,27 +5254,12 @@
         </w:r>
       </w:hyperlink>
       <w:r>
-        <w:rPr>
-          <w:rStyle w:val="a4"/>
-        </w:rPr>
-        <w:t xml:space="preserve"> </w:t>
-      </w:r>
-      <w:r>
-        <w:rPr>
-          <w:rStyle w:val="a4"/>
-        </w:rPr>
-        <w:t>и</w:t>
-      </w:r>
-      <w:r>
-        <w:rPr>
-          <w:rStyle w:val="a4"/>
-        </w:rPr>
-        <w:t xml:space="preserve"> </w:t>
-      </w:r>
-      <w:hyperlink r:id="rId45">
+        <w:t xml:space="preserve"> и </w:t>
+      </w:r>
+      <w:hyperlink r:id="rId46">
         <w:r>
           <w:rPr>
-            <w:rStyle w:val="a1"/>
+            <w:rStyle w:val="Hyperlink"/>
             <w:i/>
             <w:iCs/>
           </w:rPr>
@@ -4748,9 +5267,6 @@
         </w:r>
       </w:hyperlink>
       <w:r>
-        <w:rPr>
-          <w:rStyle w:val="a4"/>
-        </w:rPr>
         <w:t>.</w:t>
       </w:r>
     </w:p>
@@ -4793,12 +5309,14 @@
         <w:t xml:space="preserve">От </w:t>
       </w:r>
       <w:hyperlink w:anchor="Xpeqt">
+        <w:proofErr w:type="spellStart"/>
         <w:r>
           <w:rPr>
-            <w:rStyle w:val="a1"/>
+            <w:rStyle w:val="Hyperlink"/>
           </w:rPr>
           <w:t>Xpeqt</w:t>
         </w:r>
+        <w:proofErr w:type="spellEnd"/>
       </w:hyperlink>
       <w:r>
         <w:t>;</w:t>
@@ -4821,7 +5339,7 @@
       <w:hyperlink w:anchor="OBS1">
         <w:r>
           <w:rPr>
-            <w:rStyle w:val="a1"/>
+            <w:rStyle w:val="Hyperlink"/>
           </w:rPr>
           <w:t>CSC</w:t>
         </w:r>
@@ -4850,16 +5368,12 @@
     <w:p>
       <w:pPr>
         <w:rPr>
-          <w:i/>
-          <w:iCs/>
           <w:sz w:val="20"/>
           <w:szCs w:val="20"/>
         </w:rPr>
       </w:pPr>
       <w:r>
         <w:rPr>
-          <w:i/>
-          <w:iCs/>
           <w:sz w:val="20"/>
           <w:szCs w:val="20"/>
         </w:rPr>
@@ -4867,8 +5381,6 @@
       </w:r>
       <w:r>
         <w:rPr>
-          <w:i/>
-          <w:iCs/>
           <w:sz w:val="20"/>
           <w:szCs w:val="20"/>
         </w:rPr>
@@ -4876,8 +5388,6 @@
       </w:r>
       <w:r>
         <w:rPr>
-          <w:i/>
-          <w:iCs/>
           <w:sz w:val="20"/>
           <w:szCs w:val="20"/>
         </w:rPr>
@@ -4885,8 +5395,6 @@
       </w:r>
       <w:r>
         <w:rPr>
-          <w:i/>
-          <w:iCs/>
           <w:sz w:val="20"/>
           <w:szCs w:val="20"/>
         </w:rPr>
@@ -4894,18 +5402,14 @@
       </w:r>
       <w:r>
         <w:rPr>
-          <w:i/>
-          <w:iCs/>
           <w:noProof/>
           <w:sz w:val="20"/>
           <w:szCs w:val="20"/>
         </w:rPr>
-        <w:t>10.01.2020 г.</w:t>
+        <w:t>6.02.2020 г.</w:t>
       </w:r>
       <w:r>
         <w:rPr>
-          <w:i/>
-          <w:iCs/>
           <w:sz w:val="20"/>
           <w:szCs w:val="20"/>
         </w:rPr>
@@ -4915,8 +5419,6 @@
     <w:p>
       <w:r>
         <w:rPr>
-          <w:i/>
-          <w:iCs/>
           <w:sz w:val="20"/>
           <w:szCs w:val="20"/>
         </w:rPr>
@@ -4924,8 +5426,6 @@
       </w:r>
       <w:r>
         <w:rPr>
-          <w:i/>
-          <w:iCs/>
           <w:sz w:val="20"/>
           <w:szCs w:val="20"/>
         </w:rPr>
@@ -4933,19 +5433,15 @@
       </w:r>
       <w:r>
         <w:rPr>
-          <w:i/>
-          <w:iCs/>
           <w:sz w:val="20"/>
           <w:szCs w:val="20"/>
         </w:rPr>
         <w:t xml:space="preserve"> на </w:t>
       </w:r>
-      <w:hyperlink r:id="rId46">
+      <w:hyperlink r:id="rId47">
         <w:r>
           <w:rPr>
-            <w:rStyle w:val="a1"/>
-            <w:i/>
-            <w:iCs/>
+            <w:rStyle w:val="Hyperlink"/>
             <w:sz w:val="20"/>
             <w:szCs w:val="20"/>
           </w:rPr>
@@ -4955,10 +5451,10 @@
     </w:p>
     <w:p/>
     <w:sectPr>
-      <w:headerReference w:type="default" r:id="rId47"/>
-      <w:footerReference w:type="default" r:id="rId48"/>
-      <w:headerReference w:type="first" r:id="rId49"/>
-      <w:footerReference w:type="first" r:id="rId50"/>
+      <w:headerReference w:type="default" r:id="rId48"/>
+      <w:footerReference w:type="default" r:id="rId49"/>
+      <w:headerReference w:type="first" r:id="rId50"/>
+      <w:footerReference w:type="first" r:id="rId51"/>
       <w:pgSz w:w="11906" w:h="16838"/>
       <w:pgMar w:top="1123" w:right="567" w:bottom="1125" w:left="1134" w:header="567" w:footer="567" w:gutter="0"/>
       <w:cols w:space="720"/>
@@ -6101,12 +6597,23 @@
     <w:name w:val="Hyperlink"/>
     <w:basedOn w:val="DefaultParagraphFont"/>
     <w:uiPriority w:val="99"/>
-    <w:semiHidden/>
     <w:unhideWhenUsed/>
     <w:rsid w:val="005F5105"/>
     <w:rPr>
       <w:color w:val="0000FF"/>
       <w:u w:val="single"/>
+    </w:rPr>
+  </w:style>
+  <w:style w:type="character" w:styleId="UnresolvedMention">
+    <w:name w:val="Unresolved Mention"/>
+    <w:basedOn w:val="DefaultParagraphFont"/>
+    <w:uiPriority w:val="99"/>
+    <w:semiHidden/>
+    <w:unhideWhenUsed/>
+    <w:rsid w:val="001415A7"/>
+    <w:rPr>
+      <w:color w:val="605E5C"/>
+      <w:shd w:val="clear" w:color="auto" w:fill="E1DFDD"/>
     </w:rPr>
   </w:style>
 </w:styles>
@@ -6115,12 +6622,12 @@
 <file path=word/theme/theme1.xml><?xml version="1.0" encoding="utf-8"?>
 <a:theme xmlns:a="http://schemas.openxmlformats.org/drawingml/2006/main" name="Office Theme">
   <a:themeElements>
-    <a:clrScheme name="Office">
+    <a:clrScheme name="Custom 1">
       <a:dk1>
         <a:sysClr val="windowText" lastClr="000000"/>
       </a:dk1>
       <a:lt1>
-        <a:sysClr val="window" lastClr="FFFFFF"/>
+        <a:srgbClr val="D8D8D8"/>
       </a:lt1>
       <a:dk2>
         <a:srgbClr val="44546A"/>
@@ -6129,7 +6636,7 @@
         <a:srgbClr val="E7E6E6"/>
       </a:lt2>
       <a:accent1>
-        <a:srgbClr val="5B9BD5"/>
+        <a:srgbClr val="4472C4"/>
       </a:accent1>
       <a:accent2>
         <a:srgbClr val="ED7D31"/>
@@ -6141,13 +6648,13 @@
         <a:srgbClr val="FFC000"/>
       </a:accent4>
       <a:accent5>
-        <a:srgbClr val="4472C4"/>
+        <a:srgbClr val="5B9BD5"/>
       </a:accent5>
       <a:accent6>
         <a:srgbClr val="70AD47"/>
       </a:accent6>
       <a:hlink>
-        <a:srgbClr val="0563C1"/>
+        <a:srgbClr val="0000FF"/>
       </a:hlink>
       <a:folHlink>
         <a:srgbClr val="954F72"/>

</xml_diff>

<commit_message>
Update Skills section - remove obsoleted technologies and add new
</commit_message>
<xml_diff>
--- a/cv/cv.bg.docx
+++ b/cv/cv.bg.docx
@@ -1238,8 +1238,38 @@
         </w:rPr>
         <w:t xml:space="preserve">Java, </w:t>
       </w:r>
-      <w:r>
-        <w:t>JavaScript®, Pascal, Perl, PHP, PL/SQL, Prolog, Shell</w:t>
+      <w:proofErr w:type="spellStart"/>
+      <w:r>
+        <w:t>JavaScript</w:t>
+      </w:r>
+      <w:proofErr w:type="spellEnd"/>
+      <w:r>
+        <w:t xml:space="preserve">®, </w:t>
+      </w:r>
+      <w:proofErr w:type="spellStart"/>
+      <w:r>
+        <w:t>Pascal</w:t>
+      </w:r>
+      <w:proofErr w:type="spellEnd"/>
+      <w:r>
+        <w:t xml:space="preserve">, </w:t>
+      </w:r>
+      <w:proofErr w:type="spellStart"/>
+      <w:r>
+        <w:t>Perl</w:t>
+      </w:r>
+      <w:proofErr w:type="spellEnd"/>
+      <w:r>
+        <w:t>, PHP, PL/SQL,</w:t>
+      </w:r>
+      <w:r>
+        <w:rPr>
+          <w:lang w:val="en-US"/>
+        </w:rPr>
+        <w:t xml:space="preserve"> </w:t>
+      </w:r>
+      <w:r>
+        <w:t>Shell</w:t>
       </w:r>
     </w:p>
     <w:p>
@@ -1250,7 +1280,7 @@
         </w:tabs>
       </w:pPr>
       <w:r>
-        <w:t>Web разработка</w:t>
+        <w:t>Езици за маркиране и стилове</w:t>
       </w:r>
     </w:p>
     <w:p>
@@ -1262,7 +1292,15 @@
         <w:spacing w:after="119"/>
       </w:pPr>
       <w:r>
-        <w:t>(X)HTML, XML, CSS, XSL</w:t>
+        <w:t xml:space="preserve">CSS, </w:t>
+      </w:r>
+      <w:proofErr w:type="spellStart"/>
+      <w:r>
+        <w:t>Markdown</w:t>
+      </w:r>
+      <w:proofErr w:type="spellEnd"/>
+      <w:r>
+        <w:t>, (X)HTML, XML, XSL, YAML</w:t>
       </w:r>
     </w:p>
     <w:p>
@@ -1275,6 +1313,26 @@
       <w:r>
         <w:t>Среди за разработка</w:t>
       </w:r>
+      <w:r>
+        <w:rPr>
+          <w:lang w:val="en-US"/>
+        </w:rPr>
+        <w:t xml:space="preserve"> </w:t>
+      </w:r>
+      <w:r>
+        <w:rPr>
+          <w:lang w:val="en-US"/>
+        </w:rPr>
+        <w:t xml:space="preserve">и </w:t>
+      </w:r>
+      <w:proofErr w:type="spellStart"/>
+      <w:r>
+        <w:rPr>
+          <w:lang w:val="en-US"/>
+        </w:rPr>
+        <w:t>редактори</w:t>
+      </w:r>
+      <w:proofErr w:type="spellEnd"/>
     </w:p>
     <w:p>
       <w:pPr>
@@ -1284,9 +1342,129 @@
         </w:tabs>
         <w:snapToGrid w:val="0"/>
         <w:spacing w:after="119"/>
+        <w:rPr>
+          <w:lang w:val="en-US"/>
+        </w:rPr>
       </w:pPr>
-      <w:r>
-        <w:t>Borland® C++Builder™, Borland® Delphi™, Eclipse, GraphTalk™ Developer, KDevelop, Microsoft® VisualC++®, Turbo® C/C++, Turbo® Pascal, Watcom™ C/C++</w:t>
+      <w:proofErr w:type="spellStart"/>
+      <w:r>
+        <w:t>Borland</w:t>
+      </w:r>
+      <w:proofErr w:type="spellEnd"/>
+      <w:r>
+        <w:t>® C++</w:t>
+      </w:r>
+      <w:proofErr w:type="spellStart"/>
+      <w:r>
+        <w:t>Bui</w:t>
+      </w:r>
+      <w:bookmarkStart w:id="0" w:name="_GoBack"/>
+      <w:bookmarkEnd w:id="0"/>
+      <w:r>
+        <w:t>lder</w:t>
+      </w:r>
+      <w:proofErr w:type="spellEnd"/>
+      <w:r>
+        <w:t xml:space="preserve">™, </w:t>
+      </w:r>
+      <w:proofErr w:type="spellStart"/>
+      <w:r>
+        <w:t>Borland</w:t>
+      </w:r>
+      <w:proofErr w:type="spellEnd"/>
+      <w:r>
+        <w:t xml:space="preserve">® </w:t>
+      </w:r>
+      <w:proofErr w:type="spellStart"/>
+      <w:r>
+        <w:t>Delphi</w:t>
+      </w:r>
+      <w:proofErr w:type="spellEnd"/>
+      <w:r>
+        <w:t xml:space="preserve">™, </w:t>
+      </w:r>
+      <w:proofErr w:type="spellStart"/>
+      <w:r>
+        <w:t>Eclipse</w:t>
+      </w:r>
+      <w:proofErr w:type="spellEnd"/>
+      <w:r>
+        <w:t xml:space="preserve">, </w:t>
+      </w:r>
+      <w:proofErr w:type="spellStart"/>
+      <w:r>
+        <w:t>GraphTalk</w:t>
+      </w:r>
+      <w:proofErr w:type="spellEnd"/>
+      <w:r>
+        <w:t xml:space="preserve">™ </w:t>
+      </w:r>
+      <w:proofErr w:type="spellStart"/>
+      <w:r>
+        <w:t>Developer</w:t>
+      </w:r>
+      <w:proofErr w:type="spellEnd"/>
+      <w:r>
+        <w:t xml:space="preserve">, </w:t>
+      </w:r>
+      <w:proofErr w:type="spellStart"/>
+      <w:r>
+        <w:t>KDevelop</w:t>
+      </w:r>
+      <w:proofErr w:type="spellEnd"/>
+      <w:r>
+        <w:t xml:space="preserve">, Microsoft® </w:t>
+      </w:r>
+      <w:r>
+        <w:rPr>
+          <w:lang w:val="en-US"/>
+        </w:rPr>
+        <w:t>Visual</w:t>
+      </w:r>
+      <w:r>
+        <w:rPr>
+          <w:lang w:val="en-US"/>
+        </w:rPr>
+        <w:t xml:space="preserve"> Studio</w:t>
+      </w:r>
+      <w:r>
+        <w:t>™</w:t>
+      </w:r>
+      <w:r>
+        <w:t xml:space="preserve">, </w:t>
+      </w:r>
+      <w:r>
+        <w:rPr>
+          <w:lang w:val="en-US"/>
+        </w:rPr>
+        <w:t>V</w:t>
+      </w:r>
+      <w:r>
+        <w:rPr>
+          <w:lang w:val="en-US"/>
+        </w:rPr>
+        <w:t xml:space="preserve">isual </w:t>
+      </w:r>
+      <w:r>
+        <w:rPr>
+          <w:lang w:val="en-US"/>
+        </w:rPr>
+        <w:t>S</w:t>
+      </w:r>
+      <w:r>
+        <w:rPr>
+          <w:lang w:val="en-US"/>
+        </w:rPr>
+        <w:t>tudio</w:t>
+      </w:r>
+      <w:r>
+        <w:t>™</w:t>
+      </w:r>
+      <w:r>
+        <w:rPr>
+          <w:lang w:val="en-US"/>
+        </w:rPr>
+        <w:t xml:space="preserve"> Code</w:t>
       </w:r>
     </w:p>
     <w:p>
@@ -1308,8 +1486,13 @@
         </w:tabs>
         <w:spacing w:after="119"/>
       </w:pPr>
-      <w:r>
-        <w:t>Bugzilla, JIRA</w:t>
+      <w:proofErr w:type="spellStart"/>
+      <w:r>
+        <w:t>Bugzilla</w:t>
+      </w:r>
+      <w:proofErr w:type="spellEnd"/>
+      <w:r>
+        <w:t>, JIRA</w:t>
       </w:r>
     </w:p>
     <w:p>
@@ -1321,8 +1504,37 @@
         <w:spacing w:after="119"/>
       </w:pPr>
       <w:r>
-        <w:t>CVS, Subversion, Mercurial (Hg), Git</w:t>
-      </w:r>
+        <w:t xml:space="preserve">CVS, </w:t>
+      </w:r>
+      <w:proofErr w:type="spellStart"/>
+      <w:r>
+        <w:t>Subversion</w:t>
+      </w:r>
+      <w:proofErr w:type="spellEnd"/>
+      <w:r>
+        <w:t xml:space="preserve">, </w:t>
+      </w:r>
+      <w:proofErr w:type="spellStart"/>
+      <w:r>
+        <w:t>Mercurial</w:t>
+      </w:r>
+      <w:proofErr w:type="spellEnd"/>
+      <w:r>
+        <w:t xml:space="preserve"> (</w:t>
+      </w:r>
+      <w:proofErr w:type="spellStart"/>
+      <w:r>
+        <w:t>Hg</w:t>
+      </w:r>
+      <w:proofErr w:type="spellEnd"/>
+      <w:r>
+        <w:t xml:space="preserve">), </w:t>
+      </w:r>
+      <w:proofErr w:type="spellStart"/>
+      <w:r>
+        <w:t>Git</w:t>
+      </w:r>
+      <w:proofErr w:type="spellEnd"/>
     </w:p>
     <w:p>
       <w:pPr>
@@ -1332,9 +1544,19 @@
         </w:tabs>
         <w:spacing w:after="119"/>
       </w:pPr>
-      <w:r>
-        <w:t>make, CMake</w:t>
-      </w:r>
+      <w:proofErr w:type="spellStart"/>
+      <w:r>
+        <w:t>make</w:t>
+      </w:r>
+      <w:proofErr w:type="spellEnd"/>
+      <w:r>
+        <w:t xml:space="preserve">, </w:t>
+      </w:r>
+      <w:proofErr w:type="spellStart"/>
+      <w:r>
+        <w:t>CMake</w:t>
+      </w:r>
+      <w:proofErr w:type="spellEnd"/>
     </w:p>
     <w:p>
       <w:pPr>
@@ -1355,8 +1577,21 @@
         </w:tabs>
       </w:pPr>
       <w:r>
-        <w:t>SQL, MySQL, Oracle</w:t>
-      </w:r>
+        <w:t xml:space="preserve">SQL, </w:t>
+      </w:r>
+      <w:proofErr w:type="spellStart"/>
+      <w:r>
+        <w:t>MySQL</w:t>
+      </w:r>
+      <w:proofErr w:type="spellEnd"/>
+      <w:r>
+        <w:t xml:space="preserve">, </w:t>
+      </w:r>
+      <w:proofErr w:type="spellStart"/>
+      <w:r>
+        <w:t>Oracle</w:t>
+      </w:r>
+      <w:proofErr w:type="spellEnd"/>
     </w:p>
     <w:p>
       <w:pPr>
@@ -1365,8 +1600,37 @@
           <w:tab w:val="left" w:pos="0"/>
         </w:tabs>
       </w:pPr>
-      <w:r>
-        <w:t xml:space="preserve">MySQL Workbench, Oracle SQL Developer, </w:t>
+      <w:proofErr w:type="spellStart"/>
+      <w:r>
+        <w:t>MySQL</w:t>
+      </w:r>
+      <w:proofErr w:type="spellEnd"/>
+      <w:r>
+        <w:t xml:space="preserve"> </w:t>
+      </w:r>
+      <w:proofErr w:type="spellStart"/>
+      <w:r>
+        <w:t>Workbench</w:t>
+      </w:r>
+      <w:proofErr w:type="spellEnd"/>
+      <w:r>
+        <w:t xml:space="preserve">, </w:t>
+      </w:r>
+      <w:proofErr w:type="spellStart"/>
+      <w:r>
+        <w:t>Oracle</w:t>
+      </w:r>
+      <w:proofErr w:type="spellEnd"/>
+      <w:r>
+        <w:t xml:space="preserve"> SQL </w:t>
+      </w:r>
+      <w:proofErr w:type="spellStart"/>
+      <w:r>
+        <w:t>Developer</w:t>
+      </w:r>
+      <w:proofErr w:type="spellEnd"/>
+      <w:r>
+        <w:t xml:space="preserve">, </w:t>
       </w:r>
       <w:r>
         <w:rPr>
@@ -1394,8 +1658,21 @@
         </w:tabs>
         <w:spacing w:after="119"/>
       </w:pPr>
-      <w:r>
-        <w:t>Linux, Unix, Windows, DOS</w:t>
+      <w:proofErr w:type="spellStart"/>
+      <w:r>
+        <w:t>Linux</w:t>
+      </w:r>
+      <w:proofErr w:type="spellEnd"/>
+      <w:r>
+        <w:t xml:space="preserve">, </w:t>
+      </w:r>
+      <w:proofErr w:type="spellStart"/>
+      <w:r>
+        <w:t>Unix</w:t>
+      </w:r>
+      <w:proofErr w:type="spellEnd"/>
+      <w:r>
+        <w:t>, Windows</w:t>
       </w:r>
     </w:p>
     <w:p>
@@ -1417,9 +1694,19 @@
         </w:tabs>
         <w:spacing w:after="119"/>
       </w:pPr>
-      <w:r>
-        <w:t>VMware, qemu</w:t>
-      </w:r>
+      <w:proofErr w:type="spellStart"/>
+      <w:r>
+        <w:t>VMware</w:t>
+      </w:r>
+      <w:proofErr w:type="spellEnd"/>
+      <w:r>
+        <w:t xml:space="preserve">, </w:t>
+      </w:r>
+      <w:proofErr w:type="spellStart"/>
+      <w:r>
+        <w:t>qemu</w:t>
+      </w:r>
+      <w:proofErr w:type="spellEnd"/>
     </w:p>
     <w:p>
       <w:pPr>
@@ -1437,11 +1724,19 @@
         <w:pStyle w:val="BodyText"/>
       </w:pPr>
       <w:hyperlink r:id="rId19" w:anchor="DeviceNet" w:history="1">
+        <w:proofErr w:type="spellStart"/>
         <w:r>
           <w:rPr>
             <w:rStyle w:val="Hyperlink"/>
           </w:rPr>
-          <w:t>DeviceNet™</w:t>
+          <w:t>DeviceNet</w:t>
+        </w:r>
+        <w:proofErr w:type="spellEnd"/>
+        <w:r>
+          <w:rPr>
+            <w:rStyle w:val="Hyperlink"/>
+          </w:rPr>
+          <w:t>™</w:t>
         </w:r>
       </w:hyperlink>
       <w:r>
@@ -1557,10 +1852,30 @@
               <w:rPr>
                 <w:rStyle w:val="Strong"/>
               </w:rPr>
-              <w:t>LPIC-1: Linux Administrator</w:t>
-            </w:r>
-            <w:bookmarkStart w:id="0" w:name="_GoBack"/>
-            <w:bookmarkEnd w:id="0"/>
+              <w:t xml:space="preserve">LPIC-1: </w:t>
+            </w:r>
+            <w:proofErr w:type="spellStart"/>
+            <w:r>
+              <w:rPr>
+                <w:rStyle w:val="Strong"/>
+              </w:rPr>
+              <w:t>Linux</w:t>
+            </w:r>
+            <w:proofErr w:type="spellEnd"/>
+            <w:r>
+              <w:rPr>
+                <w:rStyle w:val="Strong"/>
+              </w:rPr>
+              <w:t xml:space="preserve"> </w:t>
+            </w:r>
+            <w:proofErr w:type="spellStart"/>
+            <w:r>
+              <w:rPr>
+                <w:rStyle w:val="Strong"/>
+              </w:rPr>
+              <w:t>Administrator</w:t>
+            </w:r>
+            <w:proofErr w:type="spellEnd"/>
           </w:p>
         </w:tc>
       </w:tr>
@@ -1745,7 +2060,21 @@
               <w:rPr>
                 <w:rStyle w:val="Strong"/>
               </w:rPr>
-              <w:t>LE-1: Linux Essentials</w:t>
+              <w:t xml:space="preserve">LE-1: </w:t>
+            </w:r>
+            <w:proofErr w:type="spellStart"/>
+            <w:r>
+              <w:rPr>
+                <w:rStyle w:val="Strong"/>
+              </w:rPr>
+              <w:t>Linux</w:t>
+            </w:r>
+            <w:proofErr w:type="spellEnd"/>
+            <w:r>
+              <w:rPr>
+                <w:rStyle w:val="Strong"/>
+              </w:rPr>
+              <w:t xml:space="preserve"> Essentials</w:t>
             </w:r>
           </w:p>
         </w:tc>
@@ -1942,6 +2271,7 @@
               <w:t xml:space="preserve">Разработчик на </w:t>
             </w:r>
             <w:hyperlink r:id="rId26" w:anchor="GT" w:history="1">
+              <w:proofErr w:type="spellStart"/>
               <w:r>
                 <w:rPr>
                   <w:rStyle w:val="Hyperlink"/>
@@ -1950,6 +2280,7 @@
                 </w:rPr>
                 <w:t>GraphTalk</w:t>
               </w:r>
+              <w:proofErr w:type="spellEnd"/>
             </w:hyperlink>
             <w:r>
               <w:rPr>
@@ -1995,62 +2326,116 @@
           </w:tcPr>
           <w:p>
             <w:hyperlink r:id="rId28">
+              <w:proofErr w:type="spellStart"/>
               <w:r>
                 <w:rPr>
                   <w:rStyle w:val="Hyperlink"/>
                 </w:rPr>
-                <w:t>Computer Sciences Corporation</w:t>
+                <w:t>Computer</w:t>
               </w:r>
-            </w:hyperlink>
-          </w:p>
-        </w:tc>
-      </w:tr>
-      <w:tr>
-        <w:tc>
-          <w:tcPr>
-            <w:tcW w:w="3401" w:type="dxa"/>
-            <w:shd w:val="clear" w:color="auto" w:fill="auto"/>
-          </w:tcPr>
-          <w:p>
-            <w:pPr>
-              <w:pStyle w:val="-"/>
-              <w:jc w:val="right"/>
-            </w:pPr>
-            <w:r>
-              <w:t>Описание:</w:t>
-            </w:r>
-          </w:p>
-        </w:tc>
-        <w:tc>
-          <w:tcPr>
-            <w:tcW w:w="6788" w:type="dxa"/>
-            <w:shd w:val="clear" w:color="auto" w:fill="auto"/>
-            <w:vAlign w:val="center"/>
-          </w:tcPr>
-          <w:p>
-            <w:pPr>
-              <w:pStyle w:val="-"/>
-            </w:pPr>
-            <w:r>
-              <w:t xml:space="preserve">Курса подготвя обучаващите се за работа с </w:t>
-            </w:r>
-            <w:hyperlink r:id="rId29" w:anchor="GT" w:history="1">
+              <w:proofErr w:type="spellEnd"/>
               <w:r>
                 <w:rPr>
                   <w:rStyle w:val="Hyperlink"/>
                 </w:rPr>
-                <w:t>GraphTalk Developer</w:t>
+                <w:t xml:space="preserve"> </w:t>
               </w:r>
-            </w:hyperlink>
-            <w:r>
-              <w:t xml:space="preserve"> и ги въвежда в разработването за </w:t>
-            </w:r>
-            <w:hyperlink r:id="rId30" w:anchor="GTAIA" w:history="1">
+              <w:proofErr w:type="spellStart"/>
               <w:r>
                 <w:rPr>
                   <w:rStyle w:val="Hyperlink"/>
                 </w:rPr>
-                <w:t>GraphTalk A.I.A</w:t>
+                <w:t>Sciences</w:t>
+              </w:r>
+              <w:proofErr w:type="spellEnd"/>
+              <w:r>
+                <w:rPr>
+                  <w:rStyle w:val="Hyperlink"/>
+                </w:rPr>
+                <w:t xml:space="preserve"> </w:t>
+              </w:r>
+              <w:proofErr w:type="spellStart"/>
+              <w:r>
+                <w:rPr>
+                  <w:rStyle w:val="Hyperlink"/>
+                </w:rPr>
+                <w:t>Corporation</w:t>
+              </w:r>
+              <w:proofErr w:type="spellEnd"/>
+            </w:hyperlink>
+          </w:p>
+        </w:tc>
+      </w:tr>
+      <w:tr>
+        <w:tc>
+          <w:tcPr>
+            <w:tcW w:w="3401" w:type="dxa"/>
+            <w:shd w:val="clear" w:color="auto" w:fill="auto"/>
+          </w:tcPr>
+          <w:p>
+            <w:pPr>
+              <w:pStyle w:val="-"/>
+              <w:jc w:val="right"/>
+            </w:pPr>
+            <w:r>
+              <w:t>Описание:</w:t>
+            </w:r>
+          </w:p>
+        </w:tc>
+        <w:tc>
+          <w:tcPr>
+            <w:tcW w:w="6788" w:type="dxa"/>
+            <w:shd w:val="clear" w:color="auto" w:fill="auto"/>
+            <w:vAlign w:val="center"/>
+          </w:tcPr>
+          <w:p>
+            <w:pPr>
+              <w:pStyle w:val="-"/>
+            </w:pPr>
+            <w:r>
+              <w:t xml:space="preserve">Курса подготвя обучаващите се за работа с </w:t>
+            </w:r>
+            <w:hyperlink r:id="rId29" w:anchor="GT" w:history="1">
+              <w:proofErr w:type="spellStart"/>
+              <w:r>
+                <w:rPr>
+                  <w:rStyle w:val="Hyperlink"/>
+                </w:rPr>
+                <w:t>GraphTalk</w:t>
+              </w:r>
+              <w:proofErr w:type="spellEnd"/>
+              <w:r>
+                <w:rPr>
+                  <w:rStyle w:val="Hyperlink"/>
+                </w:rPr>
+                <w:t xml:space="preserve"> </w:t>
+              </w:r>
+              <w:proofErr w:type="spellStart"/>
+              <w:r>
+                <w:rPr>
+                  <w:rStyle w:val="Hyperlink"/>
+                </w:rPr>
+                <w:t>Developer</w:t>
+              </w:r>
+              <w:proofErr w:type="spellEnd"/>
+            </w:hyperlink>
+            <w:r>
+              <w:t xml:space="preserve"> и ги въвежда в разработването за </w:t>
+            </w:r>
+            <w:hyperlink r:id="rId30" w:anchor="GTAIA" w:history="1">
+              <w:proofErr w:type="spellStart"/>
+              <w:r>
+                <w:rPr>
+                  <w:rStyle w:val="Hyperlink"/>
+                </w:rPr>
+                <w:t>GraphTalk</w:t>
+              </w:r>
+              <w:proofErr w:type="spellEnd"/>
+              <w:r>
+                <w:rPr>
+                  <w:rStyle w:val="Hyperlink"/>
+                </w:rPr>
+                <w:t xml:space="preserve"> A.I.A</w:t>
               </w:r>
             </w:hyperlink>
             <w:r>
@@ -2174,11 +2559,19 @@
           </w:tcPr>
           <w:p>
             <w:hyperlink r:id="rId31">
+              <w:proofErr w:type="spellStart"/>
               <w:r>
                 <w:rPr>
                   <w:rStyle w:val="Hyperlink"/>
                 </w:rPr>
-                <w:t>Кодикс България</w:t>
+                <w:t>Кодикс</w:t>
+              </w:r>
+              <w:proofErr w:type="spellEnd"/>
+              <w:r>
+                <w:rPr>
+                  <w:rStyle w:val="Hyperlink"/>
+                </w:rPr>
+                <w:t xml:space="preserve"> България</w:t>
               </w:r>
             </w:hyperlink>
           </w:p>
@@ -2405,11 +2798,19 @@
           </w:tcPr>
           <w:p>
             <w:hyperlink r:id="rId32">
+              <w:proofErr w:type="spellStart"/>
               <w:r>
                 <w:rPr>
                   <w:rStyle w:val="Hyperlink"/>
                 </w:rPr>
-                <w:t>Кодикс България</w:t>
+                <w:t>Кодикс</w:t>
+              </w:r>
+              <w:proofErr w:type="spellEnd"/>
+              <w:r>
+                <w:rPr>
+                  <w:rStyle w:val="Hyperlink"/>
+                </w:rPr>
+                <w:t xml:space="preserve"> България</w:t>
               </w:r>
             </w:hyperlink>
           </w:p>
@@ -2633,11 +3034,19 @@
           </w:tcPr>
           <w:p>
             <w:hyperlink r:id="rId33">
+              <w:proofErr w:type="spellStart"/>
               <w:r>
                 <w:rPr>
                   <w:rStyle w:val="Hyperlink"/>
                 </w:rPr>
-                <w:t>Кодикс България</w:t>
+                <w:t>Кодикс</w:t>
+              </w:r>
+              <w:proofErr w:type="spellEnd"/>
+              <w:r>
+                <w:rPr>
+                  <w:rStyle w:val="Hyperlink"/>
+                </w:rPr>
+                <w:t xml:space="preserve"> България</w:t>
               </w:r>
             </w:hyperlink>
           </w:p>
@@ -2746,6 +3155,7 @@
             <w:r>
               <w:t xml:space="preserve">Разработка на софтуера </w:t>
             </w:r>
+            <w:proofErr w:type="spellStart"/>
             <w:r>
               <w:rPr>
                 <w:i/>
@@ -2754,7 +3164,11 @@
               <w:t>i</w:t>
             </w:r>
             <w:r>
-              <w:t xml:space="preserve">MX на </w:t>
+              <w:t>MX</w:t>
+            </w:r>
+            <w:proofErr w:type="spellEnd"/>
+            <w:r>
+              <w:t xml:space="preserve"> на </w:t>
             </w:r>
             <w:hyperlink r:id="rId34">
               <w:r>
@@ -2887,7 +3301,23 @@
               </w:r>
             </w:hyperlink>
             <w:r>
-              <w:t xml:space="preserve"> (бивша OBS [Object Builder Software]) България</w:t>
+              <w:t xml:space="preserve"> (бивша OBS [</w:t>
+            </w:r>
+            <w:proofErr w:type="spellStart"/>
+            <w:r>
+              <w:t>Object</w:t>
+            </w:r>
+            <w:proofErr w:type="spellEnd"/>
+            <w:r>
+              <w:t xml:space="preserve"> </w:t>
+            </w:r>
+            <w:proofErr w:type="spellStart"/>
+            <w:r>
+              <w:t>Builder</w:t>
+            </w:r>
+            <w:proofErr w:type="spellEnd"/>
+            <w:r>
+              <w:t xml:space="preserve"> Software]) България</w:t>
             </w:r>
           </w:p>
         </w:tc>
@@ -3096,7 +3526,23 @@
               </w:r>
             </w:hyperlink>
             <w:r>
-              <w:t xml:space="preserve"> (бивша OBS [Object Builder Software]) България</w:t>
+              <w:t xml:space="preserve"> (бивша OBS [</w:t>
+            </w:r>
+            <w:proofErr w:type="spellStart"/>
+            <w:r>
+              <w:t>Object</w:t>
+            </w:r>
+            <w:proofErr w:type="spellEnd"/>
+            <w:r>
+              <w:t xml:space="preserve"> </w:t>
+            </w:r>
+            <w:proofErr w:type="spellStart"/>
+            <w:r>
+              <w:t>Builder</w:t>
+            </w:r>
+            <w:proofErr w:type="spellEnd"/>
+            <w:r>
+              <w:t xml:space="preserve"> Software]) България</w:t>
             </w:r>
           </w:p>
         </w:tc>
@@ -3311,12 +3757,14 @@
           </w:tcPr>
           <w:p>
             <w:hyperlink r:id="rId37">
+              <w:proofErr w:type="spellStart"/>
               <w:r>
                 <w:rPr>
                   <w:rStyle w:val="Hyperlink"/>
                 </w:rPr>
                 <w:t>Xpeqt</w:t>
               </w:r>
+              <w:proofErr w:type="spellEnd"/>
             </w:hyperlink>
           </w:p>
         </w:tc>
@@ -3415,11 +3863,19 @@
               <w:t xml:space="preserve">Проектиране, писане, изпитване и документиране на модул (допълнение), който да бъде използване в програмно осигуряване за контрол на машини. Целта на модула е да осъществява връзка с </w:t>
             </w:r>
             <w:hyperlink r:id="rId38" w:anchor="DeviceNet" w:history="1">
+              <w:proofErr w:type="spellStart"/>
               <w:r>
                 <w:rPr>
                   <w:rStyle w:val="Hyperlink"/>
                 </w:rPr>
-                <w:t>DeviceNet™</w:t>
+                <w:t>DeviceNet</w:t>
+              </w:r>
+              <w:proofErr w:type="spellEnd"/>
+              <w:r>
+                <w:rPr>
+                  <w:rStyle w:val="Hyperlink"/>
+                </w:rPr>
+                <w:t>™</w:t>
               </w:r>
             </w:hyperlink>
             <w:r>
@@ -3670,7 +4126,15 @@
               <w:pStyle w:val="-"/>
             </w:pPr>
             <w:r>
-              <w:t>Оказване на техническа помощ на клиентите на фирмата и писане на Perl скриптове за сървърите на фирмата.</w:t>
+              <w:t xml:space="preserve">Оказване на техническа помощ на клиентите на фирмата и писане на </w:t>
+            </w:r>
+            <w:proofErr w:type="spellStart"/>
+            <w:r>
+              <w:t>Perl</w:t>
+            </w:r>
+            <w:proofErr w:type="spellEnd"/>
+            <w:r>
+              <w:t xml:space="preserve"> скриптове за сървърите на фирмата.</w:t>
             </w:r>
           </w:p>
         </w:tc>
@@ -3982,7 +4446,21 @@
               <w:rPr>
                 <w:rStyle w:val="a3"/>
               </w:rPr>
-              <w:t>Система за Управление на Модификации, Пачове и Инсталации (MMPI)</w:t>
+              <w:t xml:space="preserve">Система за Управление на Модификации, </w:t>
+            </w:r>
+            <w:proofErr w:type="spellStart"/>
+            <w:r>
+              <w:rPr>
+                <w:rStyle w:val="a3"/>
+              </w:rPr>
+              <w:t>Пачове</w:t>
+            </w:r>
+            <w:proofErr w:type="spellEnd"/>
+            <w:r>
+              <w:rPr>
+                <w:rStyle w:val="a3"/>
+              </w:rPr>
+              <w:t xml:space="preserve"> и Инсталации (MMPI)</w:t>
             </w:r>
           </w:p>
         </w:tc>
@@ -4083,9 +4561,27 @@
               <w:pStyle w:val="TableContents"/>
               <w:snapToGrid w:val="0"/>
             </w:pPr>
-            <w:r>
-              <w:t>Linux, MySQL, Perl</w:t>
-            </w:r>
+            <w:proofErr w:type="spellStart"/>
+            <w:r>
+              <w:t>Linux</w:t>
+            </w:r>
+            <w:proofErr w:type="spellEnd"/>
+            <w:r>
+              <w:t xml:space="preserve">, </w:t>
+            </w:r>
+            <w:proofErr w:type="spellStart"/>
+            <w:r>
+              <w:t>MySQL</w:t>
+            </w:r>
+            <w:proofErr w:type="spellEnd"/>
+            <w:r>
+              <w:t xml:space="preserve">, </w:t>
+            </w:r>
+            <w:proofErr w:type="spellStart"/>
+            <w:r>
+              <w:t>Perl</w:t>
+            </w:r>
+            <w:proofErr w:type="spellEnd"/>
           </w:p>
         </w:tc>
       </w:tr>
@@ -4191,11 +4687,19 @@
           </w:tcPr>
           <w:p>
             <w:hyperlink w:anchor="Codix-DevM">
+              <w:proofErr w:type="spellStart"/>
               <w:r>
                 <w:rPr>
                   <w:rStyle w:val="Hyperlink"/>
                 </w:rPr>
-                <w:t>Кодикс България</w:t>
+                <w:t>Кодикс</w:t>
+              </w:r>
+              <w:proofErr w:type="spellEnd"/>
+              <w:r>
+                <w:rPr>
+                  <w:rStyle w:val="Hyperlink"/>
+                </w:rPr>
+                <w:t xml:space="preserve"> България</w:t>
               </w:r>
             </w:hyperlink>
           </w:p>
@@ -4230,7 +4734,15 @@
               <w:snapToGrid w:val="0"/>
             </w:pPr>
             <w:r>
-              <w:t xml:space="preserve">CODIX е софтуерната компания зад iMX – системата за събитийно-ориентирано управление, която е водещия софтуерен продукт в сектори като Събиране на </w:t>
+              <w:t xml:space="preserve">CODIX е софтуерната компания зад </w:t>
+            </w:r>
+            <w:proofErr w:type="spellStart"/>
+            <w:r>
+              <w:t>iMX</w:t>
+            </w:r>
+            <w:proofErr w:type="spellEnd"/>
+            <w:r>
+              <w:t xml:space="preserve"> – системата за събитийно-ориентирано управление, която е водещия софтуерен продукт в сектори като Събиране на </w:t>
             </w:r>
             <w:r>
               <w:lastRenderedPageBreak/>
@@ -4339,7 +4851,15 @@
               <w:pStyle w:val="-"/>
             </w:pPr>
             <w:r>
-              <w:t>EP-12 е Измерител на шупливост чрез елипсометрия и има възможността да измерва пластини с диаметър 200 и 300 мм.</w:t>
+              <w:t xml:space="preserve">EP-12 е Измерител на шупливост чрез </w:t>
+            </w:r>
+            <w:proofErr w:type="spellStart"/>
+            <w:r>
+              <w:t>елипсометрия</w:t>
+            </w:r>
+            <w:proofErr w:type="spellEnd"/>
+            <w:r>
+              <w:t xml:space="preserve"> и има възможността да измерва пластини с диаметър 200 и 300 мм.</w:t>
             </w:r>
           </w:p>
         </w:tc>
@@ -4407,18 +4927,34 @@
                 <w:rPr>
                   <w:rStyle w:val="Hyperlink"/>
                 </w:rPr>
-                <w:t>Измерване на шупливост чрез елипсометрия</w:t>
+                <w:t xml:space="preserve">Измерване на шупливост чрез </w:t>
               </w:r>
-            </w:hyperlink>
-            <w:r>
-              <w:t xml:space="preserve">, </w:t>
-            </w:r>
-            <w:hyperlink r:id="rId43" w:anchor="DeviceNet" w:history="1">
+              <w:proofErr w:type="spellStart"/>
               <w:r>
                 <w:rPr>
                   <w:rStyle w:val="Hyperlink"/>
                 </w:rPr>
-                <w:t>DeviceNet™</w:t>
+                <w:t>елипсометрия</w:t>
+              </w:r>
+              <w:proofErr w:type="spellEnd"/>
+            </w:hyperlink>
+            <w:r>
+              <w:t xml:space="preserve">, </w:t>
+            </w:r>
+            <w:hyperlink r:id="rId43" w:anchor="DeviceNet" w:history="1">
+              <w:proofErr w:type="spellStart"/>
+              <w:r>
+                <w:rPr>
+                  <w:rStyle w:val="Hyperlink"/>
+                </w:rPr>
+                <w:t>DeviceNet</w:t>
+              </w:r>
+              <w:proofErr w:type="spellEnd"/>
+              <w:r>
+                <w:rPr>
+                  <w:rStyle w:val="Hyperlink"/>
+                </w:rPr>
+                <w:t>™</w:t>
               </w:r>
             </w:hyperlink>
             <w:r>
@@ -4518,12 +5054,14 @@
           </w:tcPr>
           <w:p>
             <w:hyperlink r:id="rId44">
+              <w:proofErr w:type="spellStart"/>
               <w:r>
                 <w:rPr>
                   <w:rStyle w:val="Hyperlink"/>
                 </w:rPr>
                 <w:t>Xpeqt</w:t>
               </w:r>
+              <w:proofErr w:type="spellEnd"/>
             </w:hyperlink>
           </w:p>
         </w:tc>
@@ -4627,6 +5165,7 @@
               </w:rPr>
             </w:pPr>
             <w:hyperlink r:id="rId45">
+              <w:proofErr w:type="spellStart"/>
               <w:r>
                 <w:rPr>
                   <w:rStyle w:val="Hyperlink"/>
@@ -4635,6 +5174,7 @@
                 </w:rPr>
                 <w:t>SlackPack</w:t>
               </w:r>
+              <w:proofErr w:type="spellEnd"/>
             </w:hyperlink>
           </w:p>
         </w:tc>
@@ -4671,15 +5211,39 @@
               <w:t xml:space="preserve">Софтуерни пакети за </w:t>
             </w:r>
             <w:hyperlink r:id="rId46">
+              <w:proofErr w:type="spellStart"/>
               <w:r>
                 <w:rPr>
                   <w:rStyle w:val="Hyperlink"/>
                 </w:rPr>
-                <w:t>Slackware Linux</w:t>
+                <w:t>Slackware</w:t>
               </w:r>
+              <w:proofErr w:type="spellEnd"/>
+              <w:r>
+                <w:rPr>
+                  <w:rStyle w:val="Hyperlink"/>
+                </w:rPr>
+                <w:t xml:space="preserve"> </w:t>
+              </w:r>
+              <w:proofErr w:type="spellStart"/>
+              <w:r>
+                <w:rPr>
+                  <w:rStyle w:val="Hyperlink"/>
+                </w:rPr>
+                <w:t>Linux</w:t>
+              </w:r>
+              <w:proofErr w:type="spellEnd"/>
             </w:hyperlink>
             <w:r>
-              <w:t xml:space="preserve"> ОС и представителен web сайт</w:t>
+              <w:t xml:space="preserve"> ОС и представителен </w:t>
+            </w:r>
+            <w:proofErr w:type="spellStart"/>
+            <w:r>
+              <w:t>web</w:t>
+            </w:r>
+            <w:proofErr w:type="spellEnd"/>
+            <w:r>
+              <w:t xml:space="preserve"> сайт</w:t>
             </w:r>
           </w:p>
         </w:tc>
@@ -4752,9 +5316,35 @@
               <w:pStyle w:val="TableContents"/>
               <w:snapToGrid w:val="0"/>
             </w:pPr>
-            <w:r>
-              <w:t>Perl, MySQL, (X)HTML, CSS, Shell скриптове, VMware, qemu</w:t>
-            </w:r>
+            <w:proofErr w:type="spellStart"/>
+            <w:r>
+              <w:t>Perl</w:t>
+            </w:r>
+            <w:proofErr w:type="spellEnd"/>
+            <w:r>
+              <w:t xml:space="preserve">, </w:t>
+            </w:r>
+            <w:proofErr w:type="spellStart"/>
+            <w:r>
+              <w:t>MySQL</w:t>
+            </w:r>
+            <w:proofErr w:type="spellEnd"/>
+            <w:r>
+              <w:t xml:space="preserve">, (X)HTML, CSS, Shell скриптове, </w:t>
+            </w:r>
+            <w:proofErr w:type="spellStart"/>
+            <w:r>
+              <w:t>VMware</w:t>
+            </w:r>
+            <w:proofErr w:type="spellEnd"/>
+            <w:r>
+              <w:t xml:space="preserve">, </w:t>
+            </w:r>
+            <w:proofErr w:type="spellStart"/>
+            <w:r>
+              <w:t>qemu</w:t>
+            </w:r>
+            <w:proofErr w:type="spellEnd"/>
           </w:p>
         </w:tc>
       </w:tr>
@@ -4873,13 +5463,23 @@
         <w:t xml:space="preserve">Виж също </w:t>
       </w:r>
       <w:hyperlink r:id="rId47">
+        <w:proofErr w:type="spellStart"/>
         <w:r>
           <w:rPr>
             <w:rStyle w:val="Hyperlink"/>
             <w:i/>
             <w:iCs/>
           </w:rPr>
-          <w:t xml:space="preserve">GitHub </w:t>
+          <w:t>GitHub</w:t>
+        </w:r>
+        <w:proofErr w:type="spellEnd"/>
+        <w:r>
+          <w:rPr>
+            <w:rStyle w:val="Hyperlink"/>
+            <w:i/>
+            <w:iCs/>
+          </w:rPr>
+          <w:t xml:space="preserve"> </w:t>
         </w:r>
       </w:hyperlink>
       <w:hyperlink r:id="rId48">
@@ -4948,12 +5548,14 @@
         <w:t xml:space="preserve">От </w:t>
       </w:r>
       <w:hyperlink w:anchor="Xpeqt">
+        <w:proofErr w:type="spellStart"/>
         <w:r>
           <w:rPr>
             <w:rStyle w:val="Hyperlink"/>
           </w:rPr>
           <w:t>Xpeqt</w:t>
         </w:r>
+        <w:proofErr w:type="spellEnd"/>
       </w:hyperlink>
       <w:r>
         <w:t>;</w:t>
@@ -5043,7 +5645,7 @@
           <w:sz w:val="20"/>
           <w:szCs w:val="20"/>
         </w:rPr>
-        <w:t>20.02.2020 г.</w:t>
+        <w:t>4.04.2020 г.</w:t>
       </w:r>
       <w:r>
         <w:rPr>

</xml_diff>

<commit_message>
Change email and/or remove @dir.bg
</commit_message>
<xml_diff>
--- a/cv/cv.bg.docx
+++ b/cv/cv.bg.docx
@@ -1,10 +1,10 @@
 
 <file path=word/document.xml><?xml version="1.0" encoding="utf-8"?>
-<w:document xmlns:wpc="http://schemas.microsoft.com/office/word/2010/wordprocessingCanvas" xmlns:cx="http://schemas.microsoft.com/office/drawing/2014/chartex" xmlns:cx1="http://schemas.microsoft.com/office/drawing/2015/9/8/chartex" xmlns:cx2="http://schemas.microsoft.com/office/drawing/2015/10/21/chartex" xmlns:cx3="http://schemas.microsoft.com/office/drawing/2016/5/9/chartex" xmlns:cx4="http://schemas.microsoft.com/office/drawing/2016/5/10/chartex" xmlns:cx5="http://schemas.microsoft.com/office/drawing/2016/5/11/chartex" xmlns:cx6="http://schemas.microsoft.com/office/drawing/2016/5/12/chartex" xmlns:cx7="http://schemas.microsoft.com/office/drawing/2016/5/13/chartex" xmlns:cx8="http://schemas.microsoft.com/office/drawing/2016/5/14/chartex" xmlns:mc="http://schemas.openxmlformats.org/markup-compatibility/2006" xmlns:aink="http://schemas.microsoft.com/office/drawing/2016/ink" xmlns:am3d="http://schemas.microsoft.com/office/drawing/2017/model3d" xmlns:o="urn:schemas-microsoft-com:office:office" xmlns:r="http://schemas.openxmlformats.org/officeDocument/2006/relationships" xmlns:m="http://schemas.openxmlformats.org/officeDocument/2006/math" xmlns:v="urn:schemas-microsoft-com:vml" xmlns:wp14="http://schemas.microsoft.com/office/word/2010/wordprocessingDrawing" xmlns:wp="http://schemas.openxmlformats.org/drawingml/2006/wordprocessingDrawing" xmlns:w10="urn:schemas-microsoft-com:office:word" xmlns:w="http://schemas.openxmlformats.org/wordprocessingml/2006/main" xmlns:w14="http://schemas.microsoft.com/office/word/2010/wordml" xmlns:w15="http://schemas.microsoft.com/office/word/2012/wordml" xmlns:w16cid="http://schemas.microsoft.com/office/word/2016/wordml/cid" xmlns:w16se="http://schemas.microsoft.com/office/word/2015/wordml/symex" xmlns:wpg="http://schemas.microsoft.com/office/word/2010/wordprocessingGroup" xmlns:wpi="http://schemas.microsoft.com/office/word/2010/wordprocessingInk" xmlns:wne="http://schemas.microsoft.com/office/word/2006/wordml" xmlns:wps="http://schemas.microsoft.com/office/word/2010/wordprocessingShape" mc:Ignorable="w14 w15 w16se w16cid wp14">
+<w:document xmlns:wpc="http://schemas.microsoft.com/office/word/2010/wordprocessingCanvas" xmlns:cx="http://schemas.microsoft.com/office/drawing/2014/chartex" xmlns:cx1="http://schemas.microsoft.com/office/drawing/2015/9/8/chartex" xmlns:cx2="http://schemas.microsoft.com/office/drawing/2015/10/21/chartex" xmlns:cx3="http://schemas.microsoft.com/office/drawing/2016/5/9/chartex" xmlns:cx4="http://schemas.microsoft.com/office/drawing/2016/5/10/chartex" xmlns:cx5="http://schemas.microsoft.com/office/drawing/2016/5/11/chartex" xmlns:cx6="http://schemas.microsoft.com/office/drawing/2016/5/12/chartex" xmlns:cx7="http://schemas.microsoft.com/office/drawing/2016/5/13/chartex" xmlns:cx8="http://schemas.microsoft.com/office/drawing/2016/5/14/chartex" xmlns:mc="http://schemas.openxmlformats.org/markup-compatibility/2006" xmlns:aink="http://schemas.microsoft.com/office/drawing/2016/ink" xmlns:am3d="http://schemas.microsoft.com/office/drawing/2017/model3d" xmlns:o="urn:schemas-microsoft-com:office:office" xmlns:r="http://schemas.openxmlformats.org/officeDocument/2006/relationships" xmlns:m="http://schemas.openxmlformats.org/officeDocument/2006/math" xmlns:v="urn:schemas-microsoft-com:vml" xmlns:wp14="http://schemas.microsoft.com/office/word/2010/wordprocessingDrawing" xmlns:wp="http://schemas.openxmlformats.org/drawingml/2006/wordprocessingDrawing" xmlns:w10="urn:schemas-microsoft-com:office:word" xmlns:w="http://schemas.openxmlformats.org/wordprocessingml/2006/main" xmlns:w14="http://schemas.microsoft.com/office/word/2010/wordml" xmlns:w15="http://schemas.microsoft.com/office/word/2012/wordml" xmlns:w16cex="http://schemas.microsoft.com/office/word/2018/wordml/cex" xmlns:w16cid="http://schemas.microsoft.com/office/word/2016/wordml/cid" xmlns:w16="http://schemas.microsoft.com/office/word/2018/wordml" xmlns:w16se="http://schemas.microsoft.com/office/word/2015/wordml/symex" xmlns:wpg="http://schemas.microsoft.com/office/word/2010/wordprocessingGroup" xmlns:wpi="http://schemas.microsoft.com/office/word/2010/wordprocessingInk" xmlns:wne="http://schemas.microsoft.com/office/word/2006/wordml" xmlns:wps="http://schemas.microsoft.com/office/word/2010/wordprocessingShape" mc:Ignorable="w14 w15 w16se w16cid w16 w16cex wp14">
   <w:body>
     <w:p>
       <w:pPr>
-        <w:pStyle w:val="Heading1"/>
+        <w:pStyle w:val="1"/>
         <w:tabs>
           <w:tab w:val="left" w:pos="0"/>
         </w:tabs>
@@ -16,7 +16,7 @@
     </w:p>
     <w:p>
       <w:pPr>
-        <w:pStyle w:val="Heading2"/>
+        <w:pStyle w:val="2"/>
         <w:tabs>
           <w:tab w:val="left" w:pos="0"/>
           <w:tab w:val="left" w:pos="10200"/>
@@ -142,7 +142,7 @@
           </w:tcPr>
           <w:p>
             <w:pPr>
-              <w:pStyle w:val="EnvelopeReturn"/>
+              <w:pStyle w:val="ac"/>
             </w:pPr>
             <w:r>
               <w:t>1715 София</w:t>
@@ -218,24 +218,7 @@
             <w:hyperlink r:id="rId7" w:history="1">
               <w:r>
                 <w:rPr>
-                  <w:rStyle w:val="Hyperlink"/>
-                </w:rPr>
-                <w:t>gdsotirov@dir.bg</w:t>
-              </w:r>
-            </w:hyperlink>
-            <w:r>
-              <w:rPr>
-                <w:rStyle w:val="a1"/>
-                <w:color w:val="auto"/>
-                <w:u w:val="none"/>
-                <w:lang w:val="en-US"/>
-              </w:rPr>
-              <w:t xml:space="preserve">, </w:t>
-            </w:r>
-            <w:hyperlink r:id="rId8" w:history="1">
-              <w:r>
-                <w:rPr>
-                  <w:rStyle w:val="Hyperlink"/>
+                  <w:rStyle w:val="af1"/>
                   <w:lang w:val="en-US"/>
                 </w:rPr>
                 <w:t>gdsotirov@gmail.com</w:t>
@@ -279,7 +262,7 @@
     </w:tbl>
     <w:p>
       <w:pPr>
-        <w:pStyle w:val="Heading2"/>
+        <w:pStyle w:val="2"/>
         <w:tabs>
           <w:tab w:val="left" w:pos="0"/>
           <w:tab w:val="left" w:pos="10200"/>
@@ -479,7 +462,7 @@
     </w:tbl>
     <w:p>
       <w:pPr>
-        <w:pStyle w:val="Heading2"/>
+        <w:pStyle w:val="2"/>
         <w:tabs>
           <w:tab w:val="left" w:pos="0"/>
           <w:tab w:val="left" w:pos="10200"/>
@@ -503,7 +486,7 @@
     </w:p>
     <w:p>
       <w:pPr>
-        <w:pStyle w:val="Heading3"/>
+        <w:pStyle w:val="3"/>
         <w:tabs>
           <w:tab w:val="left" w:pos="0"/>
         </w:tabs>
@@ -550,10 +533,10 @@
             <w:vAlign w:val="center"/>
           </w:tcPr>
           <w:p>
-            <w:hyperlink r:id="rId9">
+            <w:hyperlink r:id="rId8">
               <w:r>
                 <w:rPr>
-                  <w:rStyle w:val="Hyperlink"/>
+                  <w:rStyle w:val="af1"/>
                 </w:rPr>
                 <w:t>Нов Български Университет</w:t>
               </w:r>
@@ -584,10 +567,10 @@
             <w:vAlign w:val="center"/>
           </w:tcPr>
           <w:p>
-            <w:hyperlink r:id="rId10">
+            <w:hyperlink r:id="rId9">
               <w:r>
                 <w:rPr>
-                  <w:rStyle w:val="Hyperlink"/>
+                  <w:rStyle w:val="af1"/>
                 </w:rPr>
                 <w:t>Факултет за дистанционно, електронно и продължаващо обучение</w:t>
               </w:r>
@@ -618,10 +601,10 @@
             <w:vAlign w:val="center"/>
           </w:tcPr>
           <w:p>
-            <w:hyperlink r:id="rId11">
+            <w:hyperlink r:id="rId10">
               <w:r>
                 <w:rPr>
-                  <w:rStyle w:val="Hyperlink"/>
+                  <w:rStyle w:val="af1"/>
                 </w:rPr>
                 <w:t>Бизнес Администрация</w:t>
               </w:r>
@@ -737,7 +720,7 @@
     </w:tbl>
     <w:p>
       <w:pPr>
-        <w:pStyle w:val="Heading3"/>
+        <w:pStyle w:val="3"/>
         <w:tabs>
           <w:tab w:val="left" w:pos="0"/>
         </w:tabs>
@@ -784,10 +767,10 @@
             <w:vAlign w:val="center"/>
           </w:tcPr>
           <w:p>
-            <w:hyperlink r:id="rId12">
+            <w:hyperlink r:id="rId11">
               <w:r>
                 <w:rPr>
-                  <w:rStyle w:val="Hyperlink"/>
+                  <w:rStyle w:val="af1"/>
                 </w:rPr>
                 <w:t>Технически Университет - София</w:t>
               </w:r>
@@ -818,10 +801,10 @@
             <w:vAlign w:val="center"/>
           </w:tcPr>
           <w:p>
-            <w:hyperlink r:id="rId13">
+            <w:hyperlink r:id="rId12">
               <w:r>
                 <w:rPr>
-                  <w:rStyle w:val="Hyperlink"/>
+                  <w:rStyle w:val="af1"/>
                 </w:rPr>
                 <w:t>Факултет Компютърни системи и управление, Катедра "Компютърни системи"</w:t>
               </w:r>
@@ -852,10 +835,10 @@
             <w:vAlign w:val="center"/>
           </w:tcPr>
           <w:p>
-            <w:hyperlink r:id="rId14">
+            <w:hyperlink r:id="rId13">
               <w:r>
                 <w:rPr>
-                  <w:rStyle w:val="Hyperlink"/>
+                  <w:rStyle w:val="af1"/>
                 </w:rPr>
                 <w:t>Компютърни системи и технологии</w:t>
               </w:r>
@@ -971,7 +954,7 @@
     </w:tbl>
     <w:p>
       <w:pPr>
-        <w:pStyle w:val="Heading3"/>
+        <w:pStyle w:val="3"/>
         <w:tabs>
           <w:tab w:val="left" w:pos="0"/>
         </w:tabs>
@@ -1033,34 +1016,34 @@
               </w:rPr>
               <w:t xml:space="preserve"> </w:t>
             </w:r>
+            <w:hyperlink r:id="rId14">
+              <w:r>
+                <w:rPr>
+                  <w:rStyle w:val="af1"/>
+                </w:rPr>
+                <w:t>С.</w:t>
+              </w:r>
+            </w:hyperlink>
             <w:hyperlink r:id="rId15">
               <w:r>
                 <w:rPr>
-                  <w:rStyle w:val="Hyperlink"/>
+                  <w:rStyle w:val="af1"/>
                 </w:rPr>
-                <w:t>С.</w:t>
+                <w:t xml:space="preserve"> </w:t>
               </w:r>
             </w:hyperlink>
             <w:hyperlink r:id="rId16">
               <w:r>
                 <w:rPr>
-                  <w:rStyle w:val="Hyperlink"/>
+                  <w:rStyle w:val="af1"/>
                 </w:rPr>
-                <w:t xml:space="preserve"> </w:t>
+                <w:t>П.</w:t>
               </w:r>
             </w:hyperlink>
             <w:hyperlink r:id="rId17">
               <w:r>
                 <w:rPr>
-                  <w:rStyle w:val="Hyperlink"/>
-                </w:rPr>
-                <w:t>П.</w:t>
-              </w:r>
-            </w:hyperlink>
-            <w:hyperlink r:id="rId18">
-              <w:r>
-                <w:rPr>
-                  <w:rStyle w:val="Hyperlink"/>
+                  <w:rStyle w:val="af1"/>
                 </w:rPr>
                 <w:t xml:space="preserve"> Корольов</w:t>
               </w:r>
@@ -1181,7 +1164,7 @@
     </w:p>
     <w:p>
       <w:pPr>
-        <w:pStyle w:val="Heading2"/>
+        <w:pStyle w:val="2"/>
         <w:tabs>
           <w:tab w:val="left" w:pos="0"/>
           <w:tab w:val="left" w:pos="10200"/>
@@ -1206,7 +1189,7 @@
     </w:p>
     <w:p>
       <w:pPr>
-        <w:pStyle w:val="Heading3"/>
+        <w:pStyle w:val="3"/>
         <w:tabs>
           <w:tab w:val="left" w:pos="0"/>
         </w:tabs>
@@ -1217,7 +1200,7 @@
     </w:p>
     <w:p>
       <w:pPr>
-        <w:pStyle w:val="BodyText"/>
+        <w:pStyle w:val="a0"/>
         <w:tabs>
           <w:tab w:val="left" w:pos="0"/>
         </w:tabs>
@@ -1238,29 +1221,8 @@
         </w:rPr>
         <w:t xml:space="preserve">Java, </w:t>
       </w:r>
-      <w:proofErr w:type="spellStart"/>
-      <w:r>
-        <w:t>JavaScript</w:t>
-      </w:r>
-      <w:proofErr w:type="spellEnd"/>
-      <w:r>
-        <w:t xml:space="preserve">®, </w:t>
-      </w:r>
-      <w:proofErr w:type="spellStart"/>
-      <w:r>
-        <w:t>Pascal</w:t>
-      </w:r>
-      <w:proofErr w:type="spellEnd"/>
-      <w:r>
-        <w:t xml:space="preserve">, </w:t>
-      </w:r>
-      <w:proofErr w:type="spellStart"/>
-      <w:r>
-        <w:t>Perl</w:t>
-      </w:r>
-      <w:proofErr w:type="spellEnd"/>
-      <w:r>
-        <w:t>, PHP, PL/SQL,</w:t>
+      <w:r>
+        <w:t>JavaScript®, Pascal, Perl, PHP, PL/SQL,</w:t>
       </w:r>
       <w:r>
         <w:rPr>
@@ -1274,7 +1236,7 @@
     </w:p>
     <w:p>
       <w:pPr>
-        <w:pStyle w:val="Heading3"/>
+        <w:pStyle w:val="3"/>
         <w:tabs>
           <w:tab w:val="left" w:pos="0"/>
         </w:tabs>
@@ -1285,27 +1247,19 @@
     </w:p>
     <w:p>
       <w:pPr>
-        <w:pStyle w:val="BodyText"/>
+        <w:pStyle w:val="a0"/>
         <w:tabs>
           <w:tab w:val="left" w:pos="0"/>
         </w:tabs>
         <w:spacing w:after="119"/>
       </w:pPr>
       <w:r>
-        <w:t xml:space="preserve">CSS, </w:t>
-      </w:r>
-      <w:proofErr w:type="spellStart"/>
-      <w:r>
-        <w:t>Markdown</w:t>
-      </w:r>
-      <w:proofErr w:type="spellEnd"/>
-      <w:r>
-        <w:t>, (X)HTML, XML, XSL, YAML</w:t>
+        <w:t>CSS, Markdown, (X)HTML, XML, XSL, YAML</w:t>
       </w:r>
     </w:p>
     <w:p>
       <w:pPr>
-        <w:pStyle w:val="Heading3"/>
+        <w:pStyle w:val="3"/>
         <w:tabs>
           <w:tab w:val="left" w:pos="0"/>
         </w:tabs>
@@ -1323,16 +1277,8 @@
         <w:rPr>
           <w:lang w:val="en-US"/>
         </w:rPr>
-        <w:t xml:space="preserve">и </w:t>
-      </w:r>
-      <w:proofErr w:type="spellStart"/>
-      <w:r>
-        <w:rPr>
-          <w:lang w:val="en-US"/>
-        </w:rPr>
-        <w:t>редактори</w:t>
-      </w:r>
-      <w:proofErr w:type="spellEnd"/>
+        <w:t>и редактори</w:t>
+      </w:r>
     </w:p>
     <w:p>
       <w:pPr>
@@ -1346,74 +1292,8 @@
           <w:lang w:val="en-US"/>
         </w:rPr>
       </w:pPr>
-      <w:proofErr w:type="spellStart"/>
-      <w:r>
-        <w:t>Borland</w:t>
-      </w:r>
-      <w:proofErr w:type="spellEnd"/>
-      <w:r>
-        <w:t>® C++</w:t>
-      </w:r>
-      <w:proofErr w:type="spellStart"/>
-      <w:r>
-        <w:t>Bui</w:t>
-      </w:r>
-      <w:bookmarkStart w:id="0" w:name="_GoBack"/>
-      <w:bookmarkEnd w:id="0"/>
-      <w:r>
-        <w:t>lder</w:t>
-      </w:r>
-      <w:proofErr w:type="spellEnd"/>
-      <w:r>
-        <w:t xml:space="preserve">™, </w:t>
-      </w:r>
-      <w:proofErr w:type="spellStart"/>
-      <w:r>
-        <w:t>Borland</w:t>
-      </w:r>
-      <w:proofErr w:type="spellEnd"/>
-      <w:r>
-        <w:t xml:space="preserve">® </w:t>
-      </w:r>
-      <w:proofErr w:type="spellStart"/>
-      <w:r>
-        <w:t>Delphi</w:t>
-      </w:r>
-      <w:proofErr w:type="spellEnd"/>
-      <w:r>
-        <w:t xml:space="preserve">™, </w:t>
-      </w:r>
-      <w:proofErr w:type="spellStart"/>
-      <w:r>
-        <w:t>Eclipse</w:t>
-      </w:r>
-      <w:proofErr w:type="spellEnd"/>
-      <w:r>
-        <w:t xml:space="preserve">, </w:t>
-      </w:r>
-      <w:proofErr w:type="spellStart"/>
-      <w:r>
-        <w:t>GraphTalk</w:t>
-      </w:r>
-      <w:proofErr w:type="spellEnd"/>
-      <w:r>
-        <w:t xml:space="preserve">™ </w:t>
-      </w:r>
-      <w:proofErr w:type="spellStart"/>
-      <w:r>
-        <w:t>Developer</w:t>
-      </w:r>
-      <w:proofErr w:type="spellEnd"/>
-      <w:r>
-        <w:t xml:space="preserve">, </w:t>
-      </w:r>
-      <w:proofErr w:type="spellStart"/>
-      <w:r>
-        <w:t>KDevelop</w:t>
-      </w:r>
-      <w:proofErr w:type="spellEnd"/>
-      <w:r>
-        <w:t xml:space="preserve">, Microsoft® </w:t>
+      <w:r>
+        <w:t xml:space="preserve">Borland® C++Builder™, Borland® Delphi™, Eclipse, GraphTalk™ Developer, KDevelop, Microsoft® </w:t>
       </w:r>
       <w:r>
         <w:rPr>
@@ -1469,7 +1349,7 @@
     </w:p>
     <w:p>
       <w:pPr>
-        <w:pStyle w:val="Heading3"/>
+        <w:pStyle w:val="3"/>
         <w:tabs>
           <w:tab w:val="left" w:pos="0"/>
         </w:tabs>
@@ -1480,87 +1360,43 @@
     </w:p>
     <w:p>
       <w:pPr>
-        <w:pStyle w:val="BodyText"/>
+        <w:pStyle w:val="a0"/>
         <w:tabs>
           <w:tab w:val="left" w:pos="0"/>
         </w:tabs>
         <w:spacing w:after="119"/>
       </w:pPr>
-      <w:proofErr w:type="spellStart"/>
-      <w:r>
-        <w:t>Bugzilla</w:t>
-      </w:r>
-      <w:proofErr w:type="spellEnd"/>
-      <w:r>
-        <w:t>, JIRA</w:t>
+      <w:r>
+        <w:t>Bugzilla, JIRA</w:t>
       </w:r>
     </w:p>
     <w:p>
       <w:pPr>
-        <w:pStyle w:val="BodyText"/>
+        <w:pStyle w:val="a0"/>
         <w:tabs>
           <w:tab w:val="left" w:pos="0"/>
         </w:tabs>
         <w:spacing w:after="119"/>
       </w:pPr>
       <w:r>
-        <w:t xml:space="preserve">CVS, </w:t>
-      </w:r>
-      <w:proofErr w:type="spellStart"/>
-      <w:r>
-        <w:t>Subversion</w:t>
-      </w:r>
-      <w:proofErr w:type="spellEnd"/>
-      <w:r>
-        <w:t xml:space="preserve">, </w:t>
-      </w:r>
-      <w:proofErr w:type="spellStart"/>
-      <w:r>
-        <w:t>Mercurial</w:t>
-      </w:r>
-      <w:proofErr w:type="spellEnd"/>
-      <w:r>
-        <w:t xml:space="preserve"> (</w:t>
-      </w:r>
-      <w:proofErr w:type="spellStart"/>
-      <w:r>
-        <w:t>Hg</w:t>
-      </w:r>
-      <w:proofErr w:type="spellEnd"/>
-      <w:r>
-        <w:t xml:space="preserve">), </w:t>
-      </w:r>
-      <w:proofErr w:type="spellStart"/>
-      <w:r>
-        <w:t>Git</w:t>
-      </w:r>
-      <w:proofErr w:type="spellEnd"/>
+        <w:t>CVS, Subversion, Mercurial (Hg), Git</w:t>
+      </w:r>
     </w:p>
     <w:p>
       <w:pPr>
-        <w:pStyle w:val="BodyText"/>
+        <w:pStyle w:val="a0"/>
         <w:tabs>
           <w:tab w:val="left" w:pos="0"/>
         </w:tabs>
         <w:spacing w:after="119"/>
       </w:pPr>
-      <w:proofErr w:type="spellStart"/>
-      <w:r>
-        <w:t>make</w:t>
-      </w:r>
-      <w:proofErr w:type="spellEnd"/>
-      <w:r>
-        <w:t xml:space="preserve">, </w:t>
-      </w:r>
-      <w:proofErr w:type="spellStart"/>
-      <w:r>
-        <w:t>CMake</w:t>
-      </w:r>
-      <w:proofErr w:type="spellEnd"/>
+      <w:r>
+        <w:t>make, CMake</w:t>
+      </w:r>
     </w:p>
     <w:p>
       <w:pPr>
-        <w:pStyle w:val="Heading3"/>
+        <w:pStyle w:val="3"/>
         <w:tabs>
           <w:tab w:val="left" w:pos="0"/>
         </w:tabs>
@@ -1571,66 +1407,24 @@
     </w:p>
     <w:p>
       <w:pPr>
-        <w:pStyle w:val="BodyText"/>
+        <w:pStyle w:val="a0"/>
         <w:tabs>
           <w:tab w:val="left" w:pos="0"/>
         </w:tabs>
       </w:pPr>
       <w:r>
-        <w:t xml:space="preserve">SQL, </w:t>
-      </w:r>
-      <w:proofErr w:type="spellStart"/>
-      <w:r>
-        <w:t>MySQL</w:t>
-      </w:r>
-      <w:proofErr w:type="spellEnd"/>
-      <w:r>
-        <w:t xml:space="preserve">, </w:t>
-      </w:r>
-      <w:proofErr w:type="spellStart"/>
-      <w:r>
-        <w:t>Oracle</w:t>
-      </w:r>
-      <w:proofErr w:type="spellEnd"/>
+        <w:t>SQL, MySQL, Oracle</w:t>
+      </w:r>
     </w:p>
     <w:p>
       <w:pPr>
-        <w:pStyle w:val="BodyText"/>
+        <w:pStyle w:val="a0"/>
         <w:tabs>
           <w:tab w:val="left" w:pos="0"/>
         </w:tabs>
       </w:pPr>
-      <w:proofErr w:type="spellStart"/>
-      <w:r>
-        <w:t>MySQL</w:t>
-      </w:r>
-      <w:proofErr w:type="spellEnd"/>
-      <w:r>
-        <w:t xml:space="preserve"> </w:t>
-      </w:r>
-      <w:proofErr w:type="spellStart"/>
-      <w:r>
-        <w:t>Workbench</w:t>
-      </w:r>
-      <w:proofErr w:type="spellEnd"/>
-      <w:r>
-        <w:t xml:space="preserve">, </w:t>
-      </w:r>
-      <w:proofErr w:type="spellStart"/>
-      <w:r>
-        <w:t>Oracle</w:t>
-      </w:r>
-      <w:proofErr w:type="spellEnd"/>
-      <w:r>
-        <w:t xml:space="preserve"> SQL </w:t>
-      </w:r>
-      <w:proofErr w:type="spellStart"/>
-      <w:r>
-        <w:t>Developer</w:t>
-      </w:r>
-      <w:proofErr w:type="spellEnd"/>
-      <w:r>
-        <w:t xml:space="preserve">, </w:t>
+      <w:r>
+        <w:t xml:space="preserve">MySQL Workbench, Oracle SQL Developer, </w:t>
       </w:r>
       <w:r>
         <w:rPr>
@@ -1641,7 +1435,7 @@
     </w:p>
     <w:p>
       <w:pPr>
-        <w:pStyle w:val="Heading3"/>
+        <w:pStyle w:val="3"/>
         <w:tabs>
           <w:tab w:val="left" w:pos="0"/>
         </w:tabs>
@@ -1652,32 +1446,19 @@
     </w:p>
     <w:p>
       <w:pPr>
-        <w:pStyle w:val="BodyText"/>
+        <w:pStyle w:val="a0"/>
         <w:tabs>
           <w:tab w:val="left" w:pos="0"/>
         </w:tabs>
         <w:spacing w:after="119"/>
       </w:pPr>
-      <w:proofErr w:type="spellStart"/>
-      <w:r>
-        <w:t>Linux</w:t>
-      </w:r>
-      <w:proofErr w:type="spellEnd"/>
-      <w:r>
-        <w:t xml:space="preserve">, </w:t>
-      </w:r>
-      <w:proofErr w:type="spellStart"/>
-      <w:r>
-        <w:t>Unix</w:t>
-      </w:r>
-      <w:proofErr w:type="spellEnd"/>
-      <w:r>
-        <w:t>, Windows</w:t>
+      <w:r>
+        <w:t>Linux, Unix, Windows</w:t>
       </w:r>
     </w:p>
     <w:p>
       <w:pPr>
-        <w:pStyle w:val="Heading3"/>
+        <w:pStyle w:val="3"/>
         <w:tabs>
           <w:tab w:val="left" w:pos="0"/>
         </w:tabs>
@@ -1688,29 +1469,19 @@
     </w:p>
     <w:p>
       <w:pPr>
-        <w:pStyle w:val="BodyText"/>
+        <w:pStyle w:val="a0"/>
         <w:tabs>
           <w:tab w:val="left" w:pos="0"/>
         </w:tabs>
         <w:spacing w:after="119"/>
       </w:pPr>
-      <w:proofErr w:type="spellStart"/>
-      <w:r>
-        <w:t>VMware</w:t>
-      </w:r>
-      <w:proofErr w:type="spellEnd"/>
-      <w:r>
-        <w:t xml:space="preserve">, </w:t>
-      </w:r>
-      <w:proofErr w:type="spellStart"/>
-      <w:r>
-        <w:t>qemu</w:t>
-      </w:r>
-      <w:proofErr w:type="spellEnd"/>
+      <w:r>
+        <w:t>VMware, qemu</w:t>
+      </w:r>
     </w:p>
     <w:p>
       <w:pPr>
-        <w:pStyle w:val="Heading3"/>
+        <w:pStyle w:val="3"/>
         <w:tabs>
           <w:tab w:val="left" w:pos="0"/>
         </w:tabs>
@@ -1721,22 +1492,14 @@
     </w:p>
     <w:p>
       <w:pPr>
-        <w:pStyle w:val="BodyText"/>
-      </w:pPr>
-      <w:hyperlink r:id="rId19" w:anchor="DeviceNet" w:history="1">
-        <w:proofErr w:type="spellStart"/>
+        <w:pStyle w:val="a0"/>
+      </w:pPr>
+      <w:hyperlink r:id="rId18" w:anchor="DeviceNet" w:history="1">
         <w:r>
           <w:rPr>
-            <w:rStyle w:val="Hyperlink"/>
+            <w:rStyle w:val="af1"/>
           </w:rPr>
-          <w:t>DeviceNet</w:t>
-        </w:r>
-        <w:proofErr w:type="spellEnd"/>
-        <w:r>
-          <w:rPr>
-            <w:rStyle w:val="Hyperlink"/>
-          </w:rPr>
-          <w:t>™</w:t>
+          <w:t>DeviceNet™</w:t>
         </w:r>
       </w:hyperlink>
       <w:r>
@@ -1745,7 +1508,7 @@
     </w:p>
     <w:p>
       <w:pPr>
-        <w:pStyle w:val="Heading3"/>
+        <w:pStyle w:val="3"/>
         <w:tabs>
           <w:tab w:val="left" w:pos="0"/>
         </w:tabs>
@@ -1756,7 +1519,7 @@
     </w:p>
     <w:p>
       <w:pPr>
-        <w:pStyle w:val="BodyText"/>
+        <w:pStyle w:val="a0"/>
       </w:pPr>
       <w:r>
         <w:t>Български, Английски</w:t>
@@ -1764,7 +1527,7 @@
     </w:p>
     <w:p>
       <w:pPr>
-        <w:pStyle w:val="Heading2"/>
+        <w:pStyle w:val="2"/>
         <w:tabs>
           <w:tab w:val="left" w:pos="0"/>
           <w:tab w:val="left" w:pos="10200"/>
@@ -1788,7 +1551,7 @@
     </w:p>
     <w:p>
       <w:pPr>
-        <w:pStyle w:val="Heading3"/>
+        <w:pStyle w:val="3"/>
         <w:tabs>
           <w:tab w:val="left" w:pos="0"/>
         </w:tabs>
@@ -1850,32 +1613,10 @@
             </w:pPr>
             <w:r>
               <w:rPr>
-                <w:rStyle w:val="Strong"/>
+                <w:rStyle w:val="af0"/>
               </w:rPr>
-              <w:t xml:space="preserve">LPIC-1: </w:t>
-            </w:r>
-            <w:proofErr w:type="spellStart"/>
-            <w:r>
-              <w:rPr>
-                <w:rStyle w:val="Strong"/>
-              </w:rPr>
-              <w:t>Linux</w:t>
-            </w:r>
-            <w:proofErr w:type="spellEnd"/>
-            <w:r>
-              <w:rPr>
-                <w:rStyle w:val="Strong"/>
-              </w:rPr>
-              <w:t xml:space="preserve"> </w:t>
-            </w:r>
-            <w:proofErr w:type="spellStart"/>
-            <w:r>
-              <w:rPr>
-                <w:rStyle w:val="Strong"/>
-              </w:rPr>
-              <w:t>Administrator</w:t>
-            </w:r>
-            <w:proofErr w:type="spellEnd"/>
+              <w:t>LPIC-1: Linux Administrator</w:t>
+            </w:r>
           </w:p>
         </w:tc>
       </w:tr>
@@ -1905,10 +1646,10 @@
             <w:pPr>
               <w:pStyle w:val="-"/>
             </w:pPr>
-            <w:hyperlink r:id="rId20" w:history="1">
+            <w:hyperlink r:id="rId19" w:history="1">
               <w:r>
                 <w:rPr>
-                  <w:rStyle w:val="Hyperlink"/>
+                  <w:rStyle w:val="af1"/>
                 </w:rPr>
                 <w:t>Линукс Професионален Институт</w:t>
               </w:r>
@@ -1951,10 +1692,10 @@
             <w:r>
               <w:t xml:space="preserve"> и да прави основна конфигурация на мрежи. Виж </w:t>
             </w:r>
-            <w:hyperlink r:id="rId21" w:history="1">
+            <w:hyperlink r:id="rId20" w:history="1">
               <w:r>
                 <w:rPr>
-                  <w:rStyle w:val="Hyperlink"/>
+                  <w:rStyle w:val="af1"/>
                 </w:rPr>
                 <w:t>още</w:t>
               </w:r>
@@ -1991,10 +1732,10 @@
             <w:pPr>
               <w:pStyle w:val="-"/>
             </w:pPr>
-            <w:hyperlink r:id="rId22" w:history="1">
+            <w:hyperlink r:id="rId21" w:history="1">
               <w:r>
                 <w:rPr>
-                  <w:rStyle w:val="Hyperlink"/>
+                  <w:rStyle w:val="af1"/>
                 </w:rPr>
                 <w:t>Виж</w:t>
               </w:r>
@@ -2005,7 +1746,7 @@
     </w:tbl>
     <w:p>
       <w:pPr>
-        <w:pStyle w:val="Heading3"/>
+        <w:pStyle w:val="3"/>
         <w:tabs>
           <w:tab w:val="left" w:pos="0"/>
         </w:tabs>
@@ -2058,23 +1799,9 @@
             </w:pPr>
             <w:r>
               <w:rPr>
-                <w:rStyle w:val="Strong"/>
+                <w:rStyle w:val="af0"/>
               </w:rPr>
-              <w:t xml:space="preserve">LE-1: </w:t>
-            </w:r>
-            <w:proofErr w:type="spellStart"/>
-            <w:r>
-              <w:rPr>
-                <w:rStyle w:val="Strong"/>
-              </w:rPr>
-              <w:t>Linux</w:t>
-            </w:r>
-            <w:proofErr w:type="spellEnd"/>
-            <w:r>
-              <w:rPr>
-                <w:rStyle w:val="Strong"/>
-              </w:rPr>
-              <w:t xml:space="preserve"> Essentials</w:t>
+              <w:t>LE-1: Linux Essentials</w:t>
             </w:r>
           </w:p>
         </w:tc>
@@ -2105,10 +1832,10 @@
             <w:pPr>
               <w:pStyle w:val="-"/>
             </w:pPr>
-            <w:hyperlink r:id="rId23" w:history="1">
+            <w:hyperlink r:id="rId22" w:history="1">
               <w:r>
                 <w:rPr>
-                  <w:rStyle w:val="Hyperlink"/>
+                  <w:rStyle w:val="af1"/>
                 </w:rPr>
                 <w:t>Линукс Професионален Институт</w:t>
               </w:r>
@@ -2145,10 +1872,10 @@
             <w:r>
               <w:t xml:space="preserve">Сертификата утвърждава демонстрирано разбиране на основни понятия и съставните части на Линукс операционната система. Виж </w:t>
             </w:r>
-            <w:hyperlink r:id="rId24" w:history="1">
+            <w:hyperlink r:id="rId23" w:history="1">
               <w:r>
                 <w:rPr>
-                  <w:rStyle w:val="Hyperlink"/>
+                  <w:rStyle w:val="af1"/>
                 </w:rPr>
                 <w:t>още</w:t>
               </w:r>
@@ -2185,10 +1912,10 @@
             <w:pPr>
               <w:pStyle w:val="-"/>
             </w:pPr>
-            <w:hyperlink r:id="rId25" w:history="1">
+            <w:hyperlink r:id="rId24" w:history="1">
               <w:r>
                 <w:rPr>
-                  <w:rStyle w:val="Hyperlink"/>
+                  <w:rStyle w:val="af1"/>
                 </w:rPr>
                 <w:t>Виж</w:t>
               </w:r>
@@ -2199,7 +1926,7 @@
     </w:tbl>
     <w:p>
       <w:pPr>
-        <w:pStyle w:val="Heading3"/>
+        <w:pStyle w:val="3"/>
         <w:tabs>
           <w:tab w:val="left" w:pos="0"/>
         </w:tabs>
@@ -2270,17 +1997,15 @@
               </w:rPr>
               <w:t xml:space="preserve">Разработчик на </w:t>
             </w:r>
-            <w:hyperlink r:id="rId26" w:anchor="GT" w:history="1">
-              <w:proofErr w:type="spellStart"/>
+            <w:hyperlink r:id="rId25" w:anchor="GT" w:history="1">
               <w:r>
                 <w:rPr>
-                  <w:rStyle w:val="Hyperlink"/>
+                  <w:rStyle w:val="af1"/>
                   <w:b/>
                   <w:bCs/>
                 </w:rPr>
                 <w:t>GraphTalk</w:t>
               </w:r>
-              <w:proofErr w:type="spellEnd"/>
             </w:hyperlink>
             <w:r>
               <w:rPr>
@@ -2289,10 +2014,10 @@
               </w:rPr>
               <w:t xml:space="preserve"> и </w:t>
             </w:r>
-            <w:hyperlink r:id="rId27" w:anchor="GTAIA" w:history="1">
+            <w:hyperlink r:id="rId26" w:anchor="GTAIA" w:history="1">
               <w:r>
                 <w:rPr>
-                  <w:rStyle w:val="Hyperlink"/>
+                  <w:rStyle w:val="af1"/>
                   <w:b/>
                   <w:bCs/>
                 </w:rPr>
@@ -2325,117 +2050,63 @@
             <w:vAlign w:val="center"/>
           </w:tcPr>
           <w:p>
-            <w:hyperlink r:id="rId28">
-              <w:proofErr w:type="spellStart"/>
+            <w:hyperlink r:id="rId27">
               <w:r>
                 <w:rPr>
-                  <w:rStyle w:val="Hyperlink"/>
+                  <w:rStyle w:val="af1"/>
                 </w:rPr>
-                <w:t>Computer</w:t>
+                <w:t>Computer Sciences Corporation</w:t>
               </w:r>
-              <w:proofErr w:type="spellEnd"/>
+            </w:hyperlink>
+          </w:p>
+        </w:tc>
+      </w:tr>
+      <w:tr>
+        <w:tc>
+          <w:tcPr>
+            <w:tcW w:w="3401" w:type="dxa"/>
+            <w:shd w:val="clear" w:color="auto" w:fill="auto"/>
+          </w:tcPr>
+          <w:p>
+            <w:pPr>
+              <w:pStyle w:val="-"/>
+              <w:jc w:val="right"/>
+            </w:pPr>
+            <w:r>
+              <w:t>Описание:</w:t>
+            </w:r>
+          </w:p>
+        </w:tc>
+        <w:tc>
+          <w:tcPr>
+            <w:tcW w:w="6788" w:type="dxa"/>
+            <w:shd w:val="clear" w:color="auto" w:fill="auto"/>
+            <w:vAlign w:val="center"/>
+          </w:tcPr>
+          <w:p>
+            <w:pPr>
+              <w:pStyle w:val="-"/>
+            </w:pPr>
+            <w:r>
+              <w:t xml:space="preserve">Курса подготвя обучаващите се за работа с </w:t>
+            </w:r>
+            <w:hyperlink r:id="rId28" w:anchor="GT" w:history="1">
               <w:r>
                 <w:rPr>
-                  <w:rStyle w:val="Hyperlink"/>
+                  <w:rStyle w:val="af1"/>
                 </w:rPr>
-                <w:t xml:space="preserve"> </w:t>
+                <w:t>GraphTalk Developer</w:t>
               </w:r>
-              <w:proofErr w:type="spellStart"/>
+            </w:hyperlink>
+            <w:r>
+              <w:t xml:space="preserve"> и ги въвежда в разработването за </w:t>
+            </w:r>
+            <w:hyperlink r:id="rId29" w:anchor="GTAIA" w:history="1">
               <w:r>
                 <w:rPr>
-                  <w:rStyle w:val="Hyperlink"/>
+                  <w:rStyle w:val="af1"/>
                 </w:rPr>
-                <w:t>Sciences</w:t>
-              </w:r>
-              <w:proofErr w:type="spellEnd"/>
-              <w:r>
-                <w:rPr>
-                  <w:rStyle w:val="Hyperlink"/>
-                </w:rPr>
-                <w:t xml:space="preserve"> </w:t>
-              </w:r>
-              <w:proofErr w:type="spellStart"/>
-              <w:r>
-                <w:rPr>
-                  <w:rStyle w:val="Hyperlink"/>
-                </w:rPr>
-                <w:t>Corporation</w:t>
-              </w:r>
-              <w:proofErr w:type="spellEnd"/>
-            </w:hyperlink>
-          </w:p>
-        </w:tc>
-      </w:tr>
-      <w:tr>
-        <w:tc>
-          <w:tcPr>
-            <w:tcW w:w="3401" w:type="dxa"/>
-            <w:shd w:val="clear" w:color="auto" w:fill="auto"/>
-          </w:tcPr>
-          <w:p>
-            <w:pPr>
-              <w:pStyle w:val="-"/>
-              <w:jc w:val="right"/>
-            </w:pPr>
-            <w:r>
-              <w:t>Описание:</w:t>
-            </w:r>
-          </w:p>
-        </w:tc>
-        <w:tc>
-          <w:tcPr>
-            <w:tcW w:w="6788" w:type="dxa"/>
-            <w:shd w:val="clear" w:color="auto" w:fill="auto"/>
-            <w:vAlign w:val="center"/>
-          </w:tcPr>
-          <w:p>
-            <w:pPr>
-              <w:pStyle w:val="-"/>
-            </w:pPr>
-            <w:r>
-              <w:t xml:space="preserve">Курса подготвя обучаващите се за работа с </w:t>
-            </w:r>
-            <w:hyperlink r:id="rId29" w:anchor="GT" w:history="1">
-              <w:proofErr w:type="spellStart"/>
-              <w:r>
-                <w:rPr>
-                  <w:rStyle w:val="Hyperlink"/>
-                </w:rPr>
-                <w:t>GraphTalk</w:t>
-              </w:r>
-              <w:proofErr w:type="spellEnd"/>
-              <w:r>
-                <w:rPr>
-                  <w:rStyle w:val="Hyperlink"/>
-                </w:rPr>
-                <w:t xml:space="preserve"> </w:t>
-              </w:r>
-              <w:proofErr w:type="spellStart"/>
-              <w:r>
-                <w:rPr>
-                  <w:rStyle w:val="Hyperlink"/>
-                </w:rPr>
-                <w:t>Developer</w:t>
-              </w:r>
-              <w:proofErr w:type="spellEnd"/>
-            </w:hyperlink>
-            <w:r>
-              <w:t xml:space="preserve"> и ги въвежда в разработването за </w:t>
-            </w:r>
-            <w:hyperlink r:id="rId30" w:anchor="GTAIA" w:history="1">
-              <w:proofErr w:type="spellStart"/>
-              <w:r>
-                <w:rPr>
-                  <w:rStyle w:val="Hyperlink"/>
-                </w:rPr>
-                <w:t>GraphTalk</w:t>
-              </w:r>
-              <w:proofErr w:type="spellEnd"/>
-              <w:r>
-                <w:rPr>
-                  <w:rStyle w:val="Hyperlink"/>
-                </w:rPr>
-                <w:t xml:space="preserve"> A.I.A</w:t>
+                <w:t>GraphTalk A.I.A</w:t>
               </w:r>
             </w:hyperlink>
             <w:r>
@@ -2447,7 +2118,7 @@
     </w:tbl>
     <w:p>
       <w:pPr>
-        <w:pStyle w:val="Heading2"/>
+        <w:pStyle w:val="2"/>
         <w:tabs>
           <w:tab w:val="left" w:pos="0"/>
           <w:tab w:val="left" w:pos="10200"/>
@@ -2471,13 +2142,13 @@
     </w:p>
     <w:p>
       <w:pPr>
-        <w:pStyle w:val="Heading3"/>
+        <w:pStyle w:val="3"/>
         <w:tabs>
           <w:tab w:val="left" w:pos="0"/>
         </w:tabs>
       </w:pPr>
-      <w:bookmarkStart w:id="1" w:name="Codix-DevM"/>
-      <w:bookmarkEnd w:id="1"/>
+      <w:bookmarkStart w:id="0" w:name="Codix-DevM"/>
+      <w:bookmarkEnd w:id="0"/>
       <w:r>
         <w:t>Октомври 2012 – до сега</w:t>
       </w:r>
@@ -2558,20 +2229,12 @@
             <w:vAlign w:val="center"/>
           </w:tcPr>
           <w:p>
-            <w:hyperlink r:id="rId31">
-              <w:proofErr w:type="spellStart"/>
+            <w:hyperlink r:id="rId30">
               <w:r>
                 <w:rPr>
-                  <w:rStyle w:val="Hyperlink"/>
+                  <w:rStyle w:val="af1"/>
                 </w:rPr>
-                <w:t>Кодикс</w:t>
-              </w:r>
-              <w:proofErr w:type="spellEnd"/>
-              <w:r>
-                <w:rPr>
-                  <w:rStyle w:val="Hyperlink"/>
-                </w:rPr>
-                <w:t xml:space="preserve"> България</w:t>
+                <w:t>Кодикс България</w:t>
               </w:r>
             </w:hyperlink>
           </w:p>
@@ -2694,16 +2357,16 @@
     </w:tbl>
     <w:p>
       <w:pPr>
-        <w:pStyle w:val="Heading3"/>
+        <w:pStyle w:val="3"/>
         <w:tabs>
           <w:tab w:val="left" w:pos="0"/>
         </w:tabs>
       </w:pPr>
-      <w:bookmarkStart w:id="2" w:name="Codix-TL"/>
+      <w:bookmarkStart w:id="1" w:name="Codix-TL"/>
       <w:r>
         <w:t xml:space="preserve">Януари 2008 – </w:t>
       </w:r>
-      <w:bookmarkEnd w:id="2"/>
+      <w:bookmarkEnd w:id="1"/>
       <w:r>
         <w:t>до сега</w:t>
       </w:r>
@@ -2797,20 +2460,12 @@
             <w:vAlign w:val="center"/>
           </w:tcPr>
           <w:p>
-            <w:hyperlink r:id="rId32">
-              <w:proofErr w:type="spellStart"/>
+            <w:hyperlink r:id="rId31">
               <w:r>
                 <w:rPr>
-                  <w:rStyle w:val="Hyperlink"/>
+                  <w:rStyle w:val="af1"/>
                 </w:rPr>
-                <w:t>Кодикс</w:t>
-              </w:r>
-              <w:proofErr w:type="spellEnd"/>
-              <w:r>
-                <w:rPr>
-                  <w:rStyle w:val="Hyperlink"/>
-                </w:rPr>
-                <w:t xml:space="preserve"> България</w:t>
+                <w:t>Кодикс България</w:t>
               </w:r>
             </w:hyperlink>
           </w:p>
@@ -2925,16 +2580,16 @@
     </w:tbl>
     <w:p>
       <w:pPr>
-        <w:pStyle w:val="Heading3"/>
+        <w:pStyle w:val="3"/>
         <w:tabs>
           <w:tab w:val="left" w:pos="0"/>
         </w:tabs>
       </w:pPr>
-      <w:bookmarkStart w:id="3" w:name="Codix-CSQL"/>
+      <w:bookmarkStart w:id="2" w:name="Codix-CSQL"/>
       <w:r>
         <w:t xml:space="preserve">Декември 2006 – </w:t>
       </w:r>
-      <w:bookmarkEnd w:id="3"/>
+      <w:bookmarkEnd w:id="2"/>
       <w:r>
         <w:t>Декември 2007</w:t>
       </w:r>
@@ -3033,20 +2688,12 @@
             <w:vAlign w:val="center"/>
           </w:tcPr>
           <w:p>
-            <w:hyperlink r:id="rId33">
-              <w:proofErr w:type="spellStart"/>
+            <w:hyperlink r:id="rId32">
               <w:r>
                 <w:rPr>
-                  <w:rStyle w:val="Hyperlink"/>
+                  <w:rStyle w:val="af1"/>
                 </w:rPr>
-                <w:t>Кодикс</w:t>
-              </w:r>
-              <w:proofErr w:type="spellEnd"/>
-              <w:r>
-                <w:rPr>
-                  <w:rStyle w:val="Hyperlink"/>
-                </w:rPr>
-                <w:t xml:space="preserve"> България</w:t>
+                <w:t>Кодикс България</w:t>
               </w:r>
             </w:hyperlink>
           </w:p>
@@ -3155,7 +2802,6 @@
             <w:r>
               <w:t xml:space="preserve">Разработка на софтуера </w:t>
             </w:r>
-            <w:proofErr w:type="spellStart"/>
             <w:r>
               <w:rPr>
                 <w:i/>
@@ -3164,16 +2810,12 @@
               <w:t>i</w:t>
             </w:r>
             <w:r>
-              <w:t>MX</w:t>
-            </w:r>
-            <w:proofErr w:type="spellEnd"/>
-            <w:r>
-              <w:t xml:space="preserve"> на </w:t>
-            </w:r>
-            <w:hyperlink r:id="rId34">
+              <w:t xml:space="preserve">MX на </w:t>
+            </w:r>
+            <w:hyperlink r:id="rId33">
               <w:r>
                 <w:rPr>
-                  <w:rStyle w:val="Hyperlink"/>
+                  <w:rStyle w:val="af1"/>
                 </w:rPr>
                 <w:t>Pro*C</w:t>
               </w:r>
@@ -3187,16 +2829,16 @@
     </w:tbl>
     <w:p>
       <w:pPr>
-        <w:pStyle w:val="Heading3"/>
+        <w:pStyle w:val="3"/>
         <w:tabs>
           <w:tab w:val="left" w:pos="0"/>
         </w:tabs>
       </w:pPr>
-      <w:bookmarkStart w:id="4" w:name="OBS1"/>
+      <w:bookmarkStart w:id="3" w:name="OBS1"/>
       <w:r>
         <w:t xml:space="preserve">Октомври 2005 – </w:t>
       </w:r>
-      <w:bookmarkEnd w:id="4"/>
+      <w:bookmarkEnd w:id="3"/>
       <w:r>
         <w:t>Ноември 2006</w:t>
       </w:r>
@@ -3292,32 +2934,16 @@
             <w:pPr>
               <w:pStyle w:val="-"/>
             </w:pPr>
-            <w:hyperlink r:id="rId35">
+            <w:hyperlink r:id="rId34">
               <w:r>
                 <w:rPr>
-                  <w:rStyle w:val="Hyperlink"/>
+                  <w:rStyle w:val="af1"/>
                 </w:rPr>
                 <w:t>CSC</w:t>
               </w:r>
             </w:hyperlink>
             <w:r>
-              <w:t xml:space="preserve"> (бивша OBS [</w:t>
-            </w:r>
-            <w:proofErr w:type="spellStart"/>
-            <w:r>
-              <w:t>Object</w:t>
-            </w:r>
-            <w:proofErr w:type="spellEnd"/>
-            <w:r>
-              <w:t xml:space="preserve"> </w:t>
-            </w:r>
-            <w:proofErr w:type="spellStart"/>
-            <w:r>
-              <w:t>Builder</w:t>
-            </w:r>
-            <w:proofErr w:type="spellEnd"/>
-            <w:r>
-              <w:t xml:space="preserve"> Software]) България</w:t>
+              <w:t xml:space="preserve"> (бивша OBS [Object Builder Software]) България</w:t>
             </w:r>
           </w:p>
         </w:tc>
@@ -3421,13 +3047,13 @@
     </w:tbl>
     <w:p>
       <w:pPr>
-        <w:pStyle w:val="Heading3"/>
+        <w:pStyle w:val="3"/>
         <w:tabs>
           <w:tab w:val="left" w:pos="0"/>
         </w:tabs>
       </w:pPr>
-      <w:bookmarkStart w:id="5" w:name="OBS"/>
-      <w:bookmarkEnd w:id="5"/>
+      <w:bookmarkStart w:id="4" w:name="OBS"/>
+      <w:bookmarkEnd w:id="4"/>
       <w:r>
         <w:t xml:space="preserve">Юли 2003 – </w:t>
       </w:r>
@@ -3517,32 +3143,16 @@
             <w:pPr>
               <w:pStyle w:val="-"/>
             </w:pPr>
-            <w:hyperlink r:id="rId36">
+            <w:hyperlink r:id="rId35">
               <w:r>
                 <w:rPr>
-                  <w:rStyle w:val="Hyperlink"/>
+                  <w:rStyle w:val="af1"/>
                 </w:rPr>
                 <w:t>CSC</w:t>
               </w:r>
             </w:hyperlink>
             <w:r>
-              <w:t xml:space="preserve"> (бивша OBS [</w:t>
-            </w:r>
-            <w:proofErr w:type="spellStart"/>
-            <w:r>
-              <w:t>Object</w:t>
-            </w:r>
-            <w:proofErr w:type="spellEnd"/>
-            <w:r>
-              <w:t xml:space="preserve"> </w:t>
-            </w:r>
-            <w:proofErr w:type="spellStart"/>
-            <w:r>
-              <w:t>Builder</w:t>
-            </w:r>
-            <w:proofErr w:type="spellEnd"/>
-            <w:r>
-              <w:t xml:space="preserve"> Software]) България</w:t>
+              <w:t xml:space="preserve"> (бивша OBS [Object Builder Software]) България</w:t>
             </w:r>
           </w:p>
         </w:tc>
@@ -3659,13 +3269,13 @@
     </w:tbl>
     <w:p>
       <w:pPr>
-        <w:pStyle w:val="Heading3"/>
+        <w:pStyle w:val="3"/>
         <w:tabs>
           <w:tab w:val="left" w:pos="0"/>
         </w:tabs>
       </w:pPr>
-      <w:bookmarkStart w:id="6" w:name="Xpeqt"/>
-      <w:bookmarkEnd w:id="6"/>
+      <w:bookmarkStart w:id="5" w:name="Xpeqt"/>
+      <w:bookmarkEnd w:id="5"/>
       <w:r>
         <w:lastRenderedPageBreak/>
         <w:t xml:space="preserve">Май 2002 </w:t>
@@ -3756,15 +3366,13 @@
             <w:vAlign w:val="center"/>
           </w:tcPr>
           <w:p>
-            <w:hyperlink r:id="rId37">
-              <w:proofErr w:type="spellStart"/>
+            <w:hyperlink r:id="rId36">
               <w:r>
                 <w:rPr>
-                  <w:rStyle w:val="Hyperlink"/>
+                  <w:rStyle w:val="af1"/>
                 </w:rPr>
                 <w:t>Xpeqt</w:t>
               </w:r>
-              <w:proofErr w:type="spellEnd"/>
             </w:hyperlink>
           </w:p>
         </w:tc>
@@ -3862,20 +3470,12 @@
             <w:r>
               <w:t xml:space="preserve">Проектиране, писане, изпитване и документиране на модул (допълнение), който да бъде използване в програмно осигуряване за контрол на машини. Целта на модула е да осъществява връзка с </w:t>
             </w:r>
-            <w:hyperlink r:id="rId38" w:anchor="DeviceNet" w:history="1">
-              <w:proofErr w:type="spellStart"/>
+            <w:hyperlink r:id="rId37" w:anchor="DeviceNet" w:history="1">
               <w:r>
                 <w:rPr>
-                  <w:rStyle w:val="Hyperlink"/>
+                  <w:rStyle w:val="af1"/>
                 </w:rPr>
-                <w:t>DeviceNet</w:t>
-              </w:r>
-              <w:proofErr w:type="spellEnd"/>
-              <w:r>
-                <w:rPr>
-                  <w:rStyle w:val="Hyperlink"/>
-                </w:rPr>
-                <w:t>™</w:t>
+                <w:t>DeviceNet™</w:t>
               </w:r>
             </w:hyperlink>
             <w:r>
@@ -3919,13 +3519,13 @@
     </w:tbl>
     <w:p>
       <w:pPr>
-        <w:pStyle w:val="Heading3"/>
+        <w:pStyle w:val="3"/>
         <w:tabs>
           <w:tab w:val="left" w:pos="0"/>
         </w:tabs>
       </w:pPr>
-      <w:bookmarkStart w:id="7" w:name="BIT"/>
-      <w:bookmarkEnd w:id="7"/>
+      <w:bookmarkStart w:id="6" w:name="BIT"/>
+      <w:bookmarkEnd w:id="6"/>
       <w:r>
         <w:t>Април</w:t>
       </w:r>
@@ -4024,10 +3624,10 @@
             <w:vAlign w:val="center"/>
           </w:tcPr>
           <w:p>
-            <w:hyperlink r:id="rId39">
+            <w:hyperlink r:id="rId38">
               <w:r>
                 <w:rPr>
-                  <w:rStyle w:val="Hyperlink"/>
+                  <w:rStyle w:val="af1"/>
                 </w:rPr>
                 <w:t>Български Информационни Технологии</w:t>
               </w:r>
@@ -4126,15 +3726,7 @@
               <w:pStyle w:val="-"/>
             </w:pPr>
             <w:r>
-              <w:t xml:space="preserve">Оказване на техническа помощ на клиентите на фирмата и писане на </w:t>
-            </w:r>
-            <w:proofErr w:type="spellStart"/>
-            <w:r>
-              <w:t>Perl</w:t>
-            </w:r>
-            <w:proofErr w:type="spellEnd"/>
-            <w:r>
-              <w:t xml:space="preserve"> скриптове за сървърите на фирмата.</w:t>
+              <w:t>Оказване на техническа помощ на клиентите на фирмата и писане на Perl скриптове за сървърите на фирмата.</w:t>
             </w:r>
           </w:p>
         </w:tc>
@@ -4142,7 +3734,7 @@
     </w:tbl>
     <w:p>
       <w:pPr>
-        <w:pStyle w:val="Heading3"/>
+        <w:pStyle w:val="3"/>
       </w:pPr>
       <w:r>
         <w:t>Септември</w:t>
@@ -4251,10 +3843,10 @@
             <w:vAlign w:val="center"/>
           </w:tcPr>
           <w:p>
-            <w:hyperlink r:id="rId40">
+            <w:hyperlink r:id="rId39">
               <w:r>
                 <w:rPr>
-                  <w:rStyle w:val="Hyperlink"/>
+                  <w:rStyle w:val="af1"/>
                 </w:rPr>
                 <w:t>Български Информационни Технологии</w:t>
               </w:r>
@@ -4367,7 +3959,7 @@
     </w:tbl>
     <w:p>
       <w:pPr>
-        <w:pStyle w:val="Heading2"/>
+        <w:pStyle w:val="2"/>
         <w:tabs>
           <w:tab w:val="left" w:pos="0"/>
           <w:tab w:val="left" w:pos="10200"/>
@@ -4391,7 +3983,7 @@
     </w:p>
     <w:p>
       <w:pPr>
-        <w:pStyle w:val="Heading3"/>
+        <w:pStyle w:val="3"/>
         <w:tabs>
           <w:tab w:val="left" w:pos="0"/>
         </w:tabs>
@@ -4444,23 +4036,9 @@
             </w:pPr>
             <w:r>
               <w:rPr>
-                <w:rStyle w:val="a3"/>
+                <w:rStyle w:val="a7"/>
               </w:rPr>
-              <w:t xml:space="preserve">Система за Управление на Модификации, </w:t>
-            </w:r>
-            <w:proofErr w:type="spellStart"/>
-            <w:r>
-              <w:rPr>
-                <w:rStyle w:val="a3"/>
-              </w:rPr>
-              <w:t>Пачове</w:t>
-            </w:r>
-            <w:proofErr w:type="spellEnd"/>
-            <w:r>
-              <w:rPr>
-                <w:rStyle w:val="a3"/>
-              </w:rPr>
-              <w:t xml:space="preserve"> и Инсталации (MMPI)</w:t>
+              <w:t>Система за Управление на Модификации, Пачове и Инсталации (MMPI)</w:t>
             </w:r>
           </w:p>
         </w:tc>
@@ -4561,27 +4139,9 @@
               <w:pStyle w:val="TableContents"/>
               <w:snapToGrid w:val="0"/>
             </w:pPr>
-            <w:proofErr w:type="spellStart"/>
-            <w:r>
-              <w:t>Linux</w:t>
-            </w:r>
-            <w:proofErr w:type="spellEnd"/>
-            <w:r>
-              <w:t xml:space="preserve">, </w:t>
-            </w:r>
-            <w:proofErr w:type="spellStart"/>
-            <w:r>
-              <w:t>MySQL</w:t>
-            </w:r>
-            <w:proofErr w:type="spellEnd"/>
-            <w:r>
-              <w:t xml:space="preserve">, </w:t>
-            </w:r>
-            <w:proofErr w:type="spellStart"/>
-            <w:r>
-              <w:t>Perl</w:t>
-            </w:r>
-            <w:proofErr w:type="spellEnd"/>
+            <w:r>
+              <w:t>Linux, MySQL, Perl</w:t>
+            </w:r>
           </w:p>
         </w:tc>
       </w:tr>
@@ -4687,19 +4247,11 @@
           </w:tcPr>
           <w:p>
             <w:hyperlink w:anchor="Codix-DevM">
-              <w:proofErr w:type="spellStart"/>
               <w:r>
                 <w:rPr>
-                  <w:rStyle w:val="Hyperlink"/>
+                  <w:rStyle w:val="af1"/>
                 </w:rPr>
-                <w:t>Кодикс</w:t>
-              </w:r>
-              <w:proofErr w:type="spellEnd"/>
-              <w:r>
-                <w:rPr>
-                  <w:rStyle w:val="Hyperlink"/>
-                </w:rPr>
-                <w:t xml:space="preserve"> България</w:t>
+                <w:t>Кодикс България</w:t>
               </w:r>
             </w:hyperlink>
           </w:p>
@@ -4734,15 +4286,7 @@
               <w:snapToGrid w:val="0"/>
             </w:pPr>
             <w:r>
-              <w:t xml:space="preserve">CODIX е софтуерната компания зад </w:t>
-            </w:r>
-            <w:proofErr w:type="spellStart"/>
-            <w:r>
-              <w:t>iMX</w:t>
-            </w:r>
-            <w:proofErr w:type="spellEnd"/>
-            <w:r>
-              <w:t xml:space="preserve"> – системата за събитийно-ориентирано управление, която е водещия софтуерен продукт в сектори като Събиране на </w:t>
+              <w:t xml:space="preserve">CODIX е софтуерната компания зад iMX – системата за събитийно-ориентирано управление, която е водещия софтуерен продукт в сектори като Събиране на </w:t>
             </w:r>
             <w:r>
               <w:lastRenderedPageBreak/>
@@ -4754,13 +4298,13 @@
     </w:tbl>
     <w:p>
       <w:pPr>
-        <w:pStyle w:val="Heading3"/>
+        <w:pStyle w:val="3"/>
         <w:tabs>
           <w:tab w:val="left" w:pos="0"/>
         </w:tabs>
       </w:pPr>
-      <w:bookmarkStart w:id="8" w:name="EP-12"/>
-      <w:bookmarkEnd w:id="8"/>
+      <w:bookmarkStart w:id="7" w:name="EP-12"/>
+      <w:bookmarkEnd w:id="7"/>
       <w:r>
         <w:lastRenderedPageBreak/>
         <w:t xml:space="preserve">Юни 2002 </w:t>
@@ -4813,10 +4357,10 @@
             <w:vAlign w:val="center"/>
           </w:tcPr>
           <w:p>
-            <w:hyperlink r:id="rId41">
+            <w:hyperlink r:id="rId40">
               <w:r>
                 <w:rPr>
-                  <w:rStyle w:val="Hyperlink"/>
+                  <w:rStyle w:val="af1"/>
                 </w:rPr>
                 <w:t>EP-12</w:t>
               </w:r>
@@ -4851,15 +4395,7 @@
               <w:pStyle w:val="-"/>
             </w:pPr>
             <w:r>
-              <w:t xml:space="preserve">EP-12 е Измерител на шупливост чрез </w:t>
-            </w:r>
-            <w:proofErr w:type="spellStart"/>
-            <w:r>
-              <w:t>елипсометрия</w:t>
-            </w:r>
-            <w:proofErr w:type="spellEnd"/>
-            <w:r>
-              <w:t xml:space="preserve"> и има възможността да измерва пластини с диаметър 200 и 300 мм.</w:t>
+              <w:t>EP-12 е Измерител на шупливост чрез елипсометрия и има възможността да измерва пластини с диаметър 200 и 300 мм.</w:t>
             </w:r>
           </w:p>
         </w:tc>
@@ -4922,146 +4458,128 @@
             <w:pPr>
               <w:pStyle w:val="-"/>
             </w:pPr>
-            <w:hyperlink r:id="rId42" w:anchor="EllipsometricPorosimetry" w:history="1">
+            <w:hyperlink r:id="rId41" w:anchor="EllipsometricPorosimetry" w:history="1">
               <w:r>
                 <w:rPr>
-                  <w:rStyle w:val="Hyperlink"/>
+                  <w:rStyle w:val="af1"/>
                 </w:rPr>
-                <w:t xml:space="preserve">Измерване на шупливост чрез </w:t>
+                <w:t>Измерване на шупливост чрез елипсометрия</w:t>
               </w:r>
-              <w:proofErr w:type="spellStart"/>
+            </w:hyperlink>
+            <w:r>
+              <w:t xml:space="preserve">, </w:t>
+            </w:r>
+            <w:hyperlink r:id="rId42" w:anchor="DeviceNet" w:history="1">
               <w:r>
                 <w:rPr>
-                  <w:rStyle w:val="Hyperlink"/>
+                  <w:rStyle w:val="af1"/>
                 </w:rPr>
-                <w:t>елипсометрия</w:t>
+                <w:t>DeviceNet™</w:t>
               </w:r>
-              <w:proofErr w:type="spellEnd"/>
             </w:hyperlink>
             <w:r>
               <w:t xml:space="preserve">, </w:t>
             </w:r>
-            <w:hyperlink r:id="rId43" w:anchor="DeviceNet" w:history="1">
-              <w:proofErr w:type="spellStart"/>
+            <w:r>
+              <w:t>C/C++</w:t>
+            </w:r>
+          </w:p>
+        </w:tc>
+      </w:tr>
+      <w:tr>
+        <w:tc>
+          <w:tcPr>
+            <w:tcW w:w="3402" w:type="dxa"/>
+            <w:shd w:val="clear" w:color="auto" w:fill="auto"/>
+          </w:tcPr>
+          <w:p>
+            <w:pPr>
+              <w:pStyle w:val="-"/>
+              <w:jc w:val="right"/>
+            </w:pPr>
+            <w:r>
+              <w:t>Длъжност:</w:t>
+            </w:r>
+          </w:p>
+        </w:tc>
+        <w:tc>
+          <w:tcPr>
+            <w:tcW w:w="6813" w:type="dxa"/>
+            <w:shd w:val="clear" w:color="auto" w:fill="auto"/>
+            <w:vAlign w:val="center"/>
+          </w:tcPr>
+          <w:p>
+            <w:pPr>
+              <w:pStyle w:val="-"/>
+            </w:pPr>
+            <w:r>
+              <w:t>Младши C/C++ Програмист</w:t>
+            </w:r>
+          </w:p>
+        </w:tc>
+      </w:tr>
+      <w:tr>
+        <w:tc>
+          <w:tcPr>
+            <w:tcW w:w="3402" w:type="dxa"/>
+            <w:shd w:val="clear" w:color="auto" w:fill="auto"/>
+          </w:tcPr>
+          <w:p>
+            <w:pPr>
+              <w:pStyle w:val="-"/>
+              <w:jc w:val="right"/>
+            </w:pPr>
+            <w:r>
+              <w:t>Размер на екипа:</w:t>
+            </w:r>
+          </w:p>
+        </w:tc>
+        <w:tc>
+          <w:tcPr>
+            <w:tcW w:w="6813" w:type="dxa"/>
+            <w:shd w:val="clear" w:color="auto" w:fill="auto"/>
+            <w:vAlign w:val="center"/>
+          </w:tcPr>
+          <w:p>
+            <w:pPr>
+              <w:pStyle w:val="-"/>
+            </w:pPr>
+            <w:r>
+              <w:t>около 25 човека</w:t>
+            </w:r>
+          </w:p>
+        </w:tc>
+      </w:tr>
+      <w:tr>
+        <w:tc>
+          <w:tcPr>
+            <w:tcW w:w="3402" w:type="dxa"/>
+            <w:shd w:val="clear" w:color="auto" w:fill="auto"/>
+          </w:tcPr>
+          <w:p>
+            <w:pPr>
+              <w:pStyle w:val="-"/>
+              <w:jc w:val="right"/>
+            </w:pPr>
+            <w:r>
+              <w:t>Организация:</w:t>
+            </w:r>
+          </w:p>
+        </w:tc>
+        <w:tc>
+          <w:tcPr>
+            <w:tcW w:w="6813" w:type="dxa"/>
+            <w:shd w:val="clear" w:color="auto" w:fill="auto"/>
+            <w:vAlign w:val="center"/>
+          </w:tcPr>
+          <w:p>
+            <w:hyperlink r:id="rId43">
               <w:r>
                 <w:rPr>
-                  <w:rStyle w:val="Hyperlink"/>
-                </w:rPr>
-                <w:t>DeviceNet</w:t>
-              </w:r>
-              <w:proofErr w:type="spellEnd"/>
-              <w:r>
-                <w:rPr>
-                  <w:rStyle w:val="Hyperlink"/>
-                </w:rPr>
-                <w:t>™</w:t>
-              </w:r>
-            </w:hyperlink>
-            <w:r>
-              <w:t xml:space="preserve">, </w:t>
-            </w:r>
-            <w:r>
-              <w:t>C/C++</w:t>
-            </w:r>
-          </w:p>
-        </w:tc>
-      </w:tr>
-      <w:tr>
-        <w:tc>
-          <w:tcPr>
-            <w:tcW w:w="3402" w:type="dxa"/>
-            <w:shd w:val="clear" w:color="auto" w:fill="auto"/>
-          </w:tcPr>
-          <w:p>
-            <w:pPr>
-              <w:pStyle w:val="-"/>
-              <w:jc w:val="right"/>
-            </w:pPr>
-            <w:r>
-              <w:t>Длъжност:</w:t>
-            </w:r>
-          </w:p>
-        </w:tc>
-        <w:tc>
-          <w:tcPr>
-            <w:tcW w:w="6813" w:type="dxa"/>
-            <w:shd w:val="clear" w:color="auto" w:fill="auto"/>
-            <w:vAlign w:val="center"/>
-          </w:tcPr>
-          <w:p>
-            <w:pPr>
-              <w:pStyle w:val="-"/>
-            </w:pPr>
-            <w:r>
-              <w:t>Младши C/C++ Програмист</w:t>
-            </w:r>
-          </w:p>
-        </w:tc>
-      </w:tr>
-      <w:tr>
-        <w:tc>
-          <w:tcPr>
-            <w:tcW w:w="3402" w:type="dxa"/>
-            <w:shd w:val="clear" w:color="auto" w:fill="auto"/>
-          </w:tcPr>
-          <w:p>
-            <w:pPr>
-              <w:pStyle w:val="-"/>
-              <w:jc w:val="right"/>
-            </w:pPr>
-            <w:r>
-              <w:t>Размер на екипа:</w:t>
-            </w:r>
-          </w:p>
-        </w:tc>
-        <w:tc>
-          <w:tcPr>
-            <w:tcW w:w="6813" w:type="dxa"/>
-            <w:shd w:val="clear" w:color="auto" w:fill="auto"/>
-            <w:vAlign w:val="center"/>
-          </w:tcPr>
-          <w:p>
-            <w:pPr>
-              <w:pStyle w:val="-"/>
-            </w:pPr>
-            <w:r>
-              <w:t>около 25 човека</w:t>
-            </w:r>
-          </w:p>
-        </w:tc>
-      </w:tr>
-      <w:tr>
-        <w:tc>
-          <w:tcPr>
-            <w:tcW w:w="3402" w:type="dxa"/>
-            <w:shd w:val="clear" w:color="auto" w:fill="auto"/>
-          </w:tcPr>
-          <w:p>
-            <w:pPr>
-              <w:pStyle w:val="-"/>
-              <w:jc w:val="right"/>
-            </w:pPr>
-            <w:r>
-              <w:t>Организация:</w:t>
-            </w:r>
-          </w:p>
-        </w:tc>
-        <w:tc>
-          <w:tcPr>
-            <w:tcW w:w="6813" w:type="dxa"/>
-            <w:shd w:val="clear" w:color="auto" w:fill="auto"/>
-            <w:vAlign w:val="center"/>
-          </w:tcPr>
-          <w:p>
-            <w:hyperlink r:id="rId44">
-              <w:proofErr w:type="spellStart"/>
-              <w:r>
-                <w:rPr>
-                  <w:rStyle w:val="Hyperlink"/>
+                  <w:rStyle w:val="af1"/>
                 </w:rPr>
                 <w:t>Xpeqt</w:t>
               </w:r>
-              <w:proofErr w:type="spellEnd"/>
             </w:hyperlink>
           </w:p>
         </w:tc>
@@ -5101,7 +4619,7 @@
     </w:tbl>
     <w:p>
       <w:pPr>
-        <w:pStyle w:val="Heading3"/>
+        <w:pStyle w:val="3"/>
         <w:tabs>
           <w:tab w:val="left" w:pos="0"/>
         </w:tabs>
@@ -5164,17 +4682,15 @@
                 <w:bCs/>
               </w:rPr>
             </w:pPr>
-            <w:hyperlink r:id="rId45">
-              <w:proofErr w:type="spellStart"/>
+            <w:hyperlink r:id="rId44">
               <w:r>
                 <w:rPr>
-                  <w:rStyle w:val="Hyperlink"/>
+                  <w:rStyle w:val="af1"/>
                   <w:b/>
                   <w:bCs/>
                 </w:rPr>
                 <w:t>SlackPack</w:t>
               </w:r>
-              <w:proofErr w:type="spellEnd"/>
             </w:hyperlink>
           </w:p>
         </w:tc>
@@ -5210,40 +4726,16 @@
             <w:r>
               <w:t xml:space="preserve">Софтуерни пакети за </w:t>
             </w:r>
-            <w:hyperlink r:id="rId46">
-              <w:proofErr w:type="spellStart"/>
+            <w:hyperlink r:id="rId45">
               <w:r>
                 <w:rPr>
-                  <w:rStyle w:val="Hyperlink"/>
+                  <w:rStyle w:val="af1"/>
                 </w:rPr>
-                <w:t>Slackware</w:t>
+                <w:t>Slackware Linux</w:t>
               </w:r>
-              <w:proofErr w:type="spellEnd"/>
-              <w:r>
-                <w:rPr>
-                  <w:rStyle w:val="Hyperlink"/>
-                </w:rPr>
-                <w:t xml:space="preserve"> </w:t>
-              </w:r>
-              <w:proofErr w:type="spellStart"/>
-              <w:r>
-                <w:rPr>
-                  <w:rStyle w:val="Hyperlink"/>
-                </w:rPr>
-                <w:t>Linux</w:t>
-              </w:r>
-              <w:proofErr w:type="spellEnd"/>
             </w:hyperlink>
             <w:r>
-              <w:t xml:space="preserve"> ОС и представителен </w:t>
-            </w:r>
-            <w:proofErr w:type="spellStart"/>
-            <w:r>
-              <w:t>web</w:t>
-            </w:r>
-            <w:proofErr w:type="spellEnd"/>
-            <w:r>
-              <w:t xml:space="preserve"> сайт</w:t>
+              <w:t xml:space="preserve"> ОС и представителен web сайт</w:t>
             </w:r>
           </w:p>
         </w:tc>
@@ -5316,35 +4808,9 @@
               <w:pStyle w:val="TableContents"/>
               <w:snapToGrid w:val="0"/>
             </w:pPr>
-            <w:proofErr w:type="spellStart"/>
-            <w:r>
-              <w:t>Perl</w:t>
-            </w:r>
-            <w:proofErr w:type="spellEnd"/>
-            <w:r>
-              <w:t xml:space="preserve">, </w:t>
-            </w:r>
-            <w:proofErr w:type="spellStart"/>
-            <w:r>
-              <w:t>MySQL</w:t>
-            </w:r>
-            <w:proofErr w:type="spellEnd"/>
-            <w:r>
-              <w:t xml:space="preserve">, (X)HTML, CSS, Shell скриптове, </w:t>
-            </w:r>
-            <w:proofErr w:type="spellStart"/>
-            <w:r>
-              <w:t>VMware</w:t>
-            </w:r>
-            <w:proofErr w:type="spellEnd"/>
-            <w:r>
-              <w:t xml:space="preserve">, </w:t>
-            </w:r>
-            <w:proofErr w:type="spellStart"/>
-            <w:r>
-              <w:t>qemu</w:t>
-            </w:r>
-            <w:proofErr w:type="spellEnd"/>
+            <w:r>
+              <w:t>Perl, MySQL, (X)HTML, CSS, Shell скриптове, VMware, qemu</w:t>
+            </w:r>
           </w:p>
         </w:tc>
       </w:tr>
@@ -5462,30 +4928,20 @@
       <w:r>
         <w:t xml:space="preserve">Виж също </w:t>
       </w:r>
-      <w:hyperlink r:id="rId47">
-        <w:proofErr w:type="spellStart"/>
+      <w:hyperlink r:id="rId46">
         <w:r>
           <w:rPr>
-            <w:rStyle w:val="Hyperlink"/>
+            <w:rStyle w:val="af1"/>
             <w:i/>
             <w:iCs/>
           </w:rPr>
-          <w:t>GitHub</w:t>
+          <w:t xml:space="preserve">GitHub </w:t>
         </w:r>
-        <w:proofErr w:type="spellEnd"/>
+      </w:hyperlink>
+      <w:hyperlink r:id="rId47">
         <w:r>
           <w:rPr>
-            <w:rStyle w:val="Hyperlink"/>
-            <w:i/>
-            <w:iCs/>
-          </w:rPr>
-          <w:t xml:space="preserve"> </w:t>
-        </w:r>
-      </w:hyperlink>
-      <w:hyperlink r:id="rId48">
-        <w:r>
-          <w:rPr>
-            <w:rStyle w:val="Hyperlink"/>
+            <w:rStyle w:val="af1"/>
             <w:i/>
             <w:iCs/>
           </w:rPr>
@@ -5495,10 +4951,10 @@
       <w:r>
         <w:t xml:space="preserve"> и </w:t>
       </w:r>
-      <w:hyperlink r:id="rId49">
+      <w:hyperlink r:id="rId48">
         <w:r>
           <w:rPr>
-            <w:rStyle w:val="Hyperlink"/>
+            <w:rStyle w:val="af1"/>
             <w:i/>
             <w:iCs/>
           </w:rPr>
@@ -5511,7 +4967,7 @@
     </w:p>
     <w:p>
       <w:pPr>
-        <w:pStyle w:val="Heading2"/>
+        <w:pStyle w:val="2"/>
         <w:tabs>
           <w:tab w:val="left" w:pos="0"/>
           <w:tab w:val="left" w:pos="10200"/>
@@ -5535,7 +4991,7 @@
     </w:p>
     <w:p>
       <w:pPr>
-        <w:pStyle w:val="BodyText"/>
+        <w:pStyle w:val="a0"/>
         <w:numPr>
           <w:ilvl w:val="0"/>
           <w:numId w:val="2"/>
@@ -5548,14 +5004,12 @@
         <w:t xml:space="preserve">От </w:t>
       </w:r>
       <w:hyperlink w:anchor="Xpeqt">
-        <w:proofErr w:type="spellStart"/>
         <w:r>
           <w:rPr>
-            <w:rStyle w:val="Hyperlink"/>
+            <w:rStyle w:val="af1"/>
           </w:rPr>
           <w:t>Xpeqt</w:t>
         </w:r>
-        <w:proofErr w:type="spellEnd"/>
       </w:hyperlink>
       <w:r>
         <w:t>;</w:t>
@@ -5563,7 +5017,7 @@
     </w:p>
     <w:p>
       <w:pPr>
-        <w:pStyle w:val="BodyText"/>
+        <w:pStyle w:val="a0"/>
         <w:numPr>
           <w:ilvl w:val="0"/>
           <w:numId w:val="2"/>
@@ -5578,7 +5032,7 @@
       <w:hyperlink w:anchor="OBS1">
         <w:r>
           <w:rPr>
-            <w:rStyle w:val="Hyperlink"/>
+            <w:rStyle w:val="af1"/>
           </w:rPr>
           <w:t>CSC</w:t>
         </w:r>
@@ -5589,7 +5043,7 @@
     </w:p>
     <w:p>
       <w:pPr>
-        <w:pStyle w:val="BodyText"/>
+        <w:pStyle w:val="a0"/>
       </w:pPr>
       <w:r>
         <w:rPr>
@@ -5645,7 +5099,7 @@
           <w:sz w:val="20"/>
           <w:szCs w:val="20"/>
         </w:rPr>
-        <w:t>4.04.2020 г.</w:t>
+        <w:t>22.11.2020 г.</w:t>
       </w:r>
       <w:r>
         <w:rPr>
@@ -5677,10 +5131,10 @@
         </w:rPr>
         <w:t xml:space="preserve"> на </w:t>
       </w:r>
-      <w:hyperlink r:id="rId50">
+      <w:hyperlink r:id="rId49">
         <w:r>
           <w:rPr>
-            <w:rStyle w:val="Hyperlink"/>
+            <w:rStyle w:val="af1"/>
             <w:sz w:val="20"/>
             <w:szCs w:val="20"/>
           </w:rPr>
@@ -5690,10 +5144,10 @@
     </w:p>
     <w:p/>
     <w:sectPr>
-      <w:headerReference w:type="default" r:id="rId51"/>
-      <w:footerReference w:type="default" r:id="rId52"/>
-      <w:headerReference w:type="first" r:id="rId53"/>
-      <w:footerReference w:type="first" r:id="rId54"/>
+      <w:headerReference w:type="default" r:id="rId50"/>
+      <w:footerReference w:type="default" r:id="rId51"/>
+      <w:headerReference w:type="first" r:id="rId52"/>
+      <w:footerReference w:type="first" r:id="rId53"/>
       <w:pgSz w:w="11906" w:h="16838"/>
       <w:pgMar w:top="1123" w:right="567" w:bottom="1125" w:left="1134" w:header="567" w:footer="567" w:gutter="0"/>
       <w:cols w:space="720"/>
@@ -5705,7 +5159,7 @@
 </file>
 
 <file path=word/endnotes.xml><?xml version="1.0" encoding="utf-8"?>
-<w:endnotes xmlns:wpc="http://schemas.microsoft.com/office/word/2010/wordprocessingCanvas" xmlns:cx="http://schemas.microsoft.com/office/drawing/2014/chartex" xmlns:cx1="http://schemas.microsoft.com/office/drawing/2015/9/8/chartex" xmlns:cx2="http://schemas.microsoft.com/office/drawing/2015/10/21/chartex" xmlns:cx3="http://schemas.microsoft.com/office/drawing/2016/5/9/chartex" xmlns:cx4="http://schemas.microsoft.com/office/drawing/2016/5/10/chartex" xmlns:cx5="http://schemas.microsoft.com/office/drawing/2016/5/11/chartex" xmlns:cx6="http://schemas.microsoft.com/office/drawing/2016/5/12/chartex" xmlns:cx7="http://schemas.microsoft.com/office/drawing/2016/5/13/chartex" xmlns:cx8="http://schemas.microsoft.com/office/drawing/2016/5/14/chartex" xmlns:mc="http://schemas.openxmlformats.org/markup-compatibility/2006" xmlns:aink="http://schemas.microsoft.com/office/drawing/2016/ink" xmlns:am3d="http://schemas.microsoft.com/office/drawing/2017/model3d" xmlns:o="urn:schemas-microsoft-com:office:office" xmlns:r="http://schemas.openxmlformats.org/officeDocument/2006/relationships" xmlns:m="http://schemas.openxmlformats.org/officeDocument/2006/math" xmlns:v="urn:schemas-microsoft-com:vml" xmlns:wp14="http://schemas.microsoft.com/office/word/2010/wordprocessingDrawing" xmlns:wp="http://schemas.openxmlformats.org/drawingml/2006/wordprocessingDrawing" xmlns:w10="urn:schemas-microsoft-com:office:word" xmlns:w="http://schemas.openxmlformats.org/wordprocessingml/2006/main" xmlns:w14="http://schemas.microsoft.com/office/word/2010/wordml" xmlns:w15="http://schemas.microsoft.com/office/word/2012/wordml" xmlns:w16cid="http://schemas.microsoft.com/office/word/2016/wordml/cid" xmlns:w16se="http://schemas.microsoft.com/office/word/2015/wordml/symex" xmlns:wpg="http://schemas.microsoft.com/office/word/2010/wordprocessingGroup" xmlns:wpi="http://schemas.microsoft.com/office/word/2010/wordprocessingInk" xmlns:wne="http://schemas.microsoft.com/office/word/2006/wordml" xmlns:wps="http://schemas.microsoft.com/office/word/2010/wordprocessingShape" mc:Ignorable="w14 w15 w16se w16cid wp14">
+<w:endnotes xmlns:wpc="http://schemas.microsoft.com/office/word/2010/wordprocessingCanvas" xmlns:cx="http://schemas.microsoft.com/office/drawing/2014/chartex" xmlns:cx1="http://schemas.microsoft.com/office/drawing/2015/9/8/chartex" xmlns:cx2="http://schemas.microsoft.com/office/drawing/2015/10/21/chartex" xmlns:cx3="http://schemas.microsoft.com/office/drawing/2016/5/9/chartex" xmlns:cx4="http://schemas.microsoft.com/office/drawing/2016/5/10/chartex" xmlns:cx5="http://schemas.microsoft.com/office/drawing/2016/5/11/chartex" xmlns:cx6="http://schemas.microsoft.com/office/drawing/2016/5/12/chartex" xmlns:cx7="http://schemas.microsoft.com/office/drawing/2016/5/13/chartex" xmlns:cx8="http://schemas.microsoft.com/office/drawing/2016/5/14/chartex" xmlns:mc="http://schemas.openxmlformats.org/markup-compatibility/2006" xmlns:aink="http://schemas.microsoft.com/office/drawing/2016/ink" xmlns:am3d="http://schemas.microsoft.com/office/drawing/2017/model3d" xmlns:o="urn:schemas-microsoft-com:office:office" xmlns:r="http://schemas.openxmlformats.org/officeDocument/2006/relationships" xmlns:m="http://schemas.openxmlformats.org/officeDocument/2006/math" xmlns:v="urn:schemas-microsoft-com:vml" xmlns:wp14="http://schemas.microsoft.com/office/word/2010/wordprocessingDrawing" xmlns:wp="http://schemas.openxmlformats.org/drawingml/2006/wordprocessingDrawing" xmlns:w10="urn:schemas-microsoft-com:office:word" xmlns:w="http://schemas.openxmlformats.org/wordprocessingml/2006/main" xmlns:w14="http://schemas.microsoft.com/office/word/2010/wordml" xmlns:w15="http://schemas.microsoft.com/office/word/2012/wordml" xmlns:w16cex="http://schemas.microsoft.com/office/word/2018/wordml/cex" xmlns:w16cid="http://schemas.microsoft.com/office/word/2016/wordml/cid" xmlns:w16="http://schemas.microsoft.com/office/word/2018/wordml" xmlns:w16se="http://schemas.microsoft.com/office/word/2015/wordml/symex" xmlns:wpg="http://schemas.microsoft.com/office/word/2010/wordprocessingGroup" xmlns:wpi="http://schemas.microsoft.com/office/word/2010/wordprocessingInk" xmlns:wne="http://schemas.microsoft.com/office/word/2006/wordml" xmlns:wps="http://schemas.microsoft.com/office/word/2010/wordprocessingShape" mc:Ignorable="w14 w15 w16se w16cid w16 w16cex wp14">
   <w:endnote w:type="separator" w:id="-1">
     <w:p>
       <w:r>
@@ -5724,10 +5178,10 @@
 </file>
 
 <file path=word/footer1.xml><?xml version="1.0" encoding="utf-8"?>
-<w:ftr xmlns:wpc="http://schemas.microsoft.com/office/word/2010/wordprocessingCanvas" xmlns:cx="http://schemas.microsoft.com/office/drawing/2014/chartex" xmlns:cx1="http://schemas.microsoft.com/office/drawing/2015/9/8/chartex" xmlns:cx2="http://schemas.microsoft.com/office/drawing/2015/10/21/chartex" xmlns:cx3="http://schemas.microsoft.com/office/drawing/2016/5/9/chartex" xmlns:cx4="http://schemas.microsoft.com/office/drawing/2016/5/10/chartex" xmlns:cx5="http://schemas.microsoft.com/office/drawing/2016/5/11/chartex" xmlns:cx6="http://schemas.microsoft.com/office/drawing/2016/5/12/chartex" xmlns:cx7="http://schemas.microsoft.com/office/drawing/2016/5/13/chartex" xmlns:cx8="http://schemas.microsoft.com/office/drawing/2016/5/14/chartex" xmlns:mc="http://schemas.openxmlformats.org/markup-compatibility/2006" xmlns:aink="http://schemas.microsoft.com/office/drawing/2016/ink" xmlns:am3d="http://schemas.microsoft.com/office/drawing/2017/model3d" xmlns:o="urn:schemas-microsoft-com:office:office" xmlns:r="http://schemas.openxmlformats.org/officeDocument/2006/relationships" xmlns:m="http://schemas.openxmlformats.org/officeDocument/2006/math" xmlns:v="urn:schemas-microsoft-com:vml" xmlns:wp14="http://schemas.microsoft.com/office/word/2010/wordprocessingDrawing" xmlns:wp="http://schemas.openxmlformats.org/drawingml/2006/wordprocessingDrawing" xmlns:w10="urn:schemas-microsoft-com:office:word" xmlns:w="http://schemas.openxmlformats.org/wordprocessingml/2006/main" xmlns:w14="http://schemas.microsoft.com/office/word/2010/wordml" xmlns:w15="http://schemas.microsoft.com/office/word/2012/wordml" xmlns:w16cid="http://schemas.microsoft.com/office/word/2016/wordml/cid" xmlns:w16se="http://schemas.microsoft.com/office/word/2015/wordml/symex" xmlns:wpg="http://schemas.microsoft.com/office/word/2010/wordprocessingGroup" xmlns:wpi="http://schemas.microsoft.com/office/word/2010/wordprocessingInk" xmlns:wne="http://schemas.microsoft.com/office/word/2006/wordml" xmlns:wps="http://schemas.microsoft.com/office/word/2010/wordprocessingShape" mc:Ignorable="w14 w15 w16se w16cid wp14">
+<w:ftr xmlns:wpc="http://schemas.microsoft.com/office/word/2010/wordprocessingCanvas" xmlns:cx="http://schemas.microsoft.com/office/drawing/2014/chartex" xmlns:cx1="http://schemas.microsoft.com/office/drawing/2015/9/8/chartex" xmlns:cx2="http://schemas.microsoft.com/office/drawing/2015/10/21/chartex" xmlns:cx3="http://schemas.microsoft.com/office/drawing/2016/5/9/chartex" xmlns:cx4="http://schemas.microsoft.com/office/drawing/2016/5/10/chartex" xmlns:cx5="http://schemas.microsoft.com/office/drawing/2016/5/11/chartex" xmlns:cx6="http://schemas.microsoft.com/office/drawing/2016/5/12/chartex" xmlns:cx7="http://schemas.microsoft.com/office/drawing/2016/5/13/chartex" xmlns:cx8="http://schemas.microsoft.com/office/drawing/2016/5/14/chartex" xmlns:mc="http://schemas.openxmlformats.org/markup-compatibility/2006" xmlns:aink="http://schemas.microsoft.com/office/drawing/2016/ink" xmlns:am3d="http://schemas.microsoft.com/office/drawing/2017/model3d" xmlns:o="urn:schemas-microsoft-com:office:office" xmlns:r="http://schemas.openxmlformats.org/officeDocument/2006/relationships" xmlns:m="http://schemas.openxmlformats.org/officeDocument/2006/math" xmlns:v="urn:schemas-microsoft-com:vml" xmlns:wp14="http://schemas.microsoft.com/office/word/2010/wordprocessingDrawing" xmlns:wp="http://schemas.openxmlformats.org/drawingml/2006/wordprocessingDrawing" xmlns:w10="urn:schemas-microsoft-com:office:word" xmlns:w="http://schemas.openxmlformats.org/wordprocessingml/2006/main" xmlns:w14="http://schemas.microsoft.com/office/word/2010/wordml" xmlns:w15="http://schemas.microsoft.com/office/word/2012/wordml" xmlns:w16cex="http://schemas.microsoft.com/office/word/2018/wordml/cex" xmlns:w16cid="http://schemas.microsoft.com/office/word/2016/wordml/cid" xmlns:w16="http://schemas.microsoft.com/office/word/2018/wordml" xmlns:w16se="http://schemas.microsoft.com/office/word/2015/wordml/symex" xmlns:wpg="http://schemas.microsoft.com/office/word/2010/wordprocessingGroup" xmlns:wpi="http://schemas.microsoft.com/office/word/2010/wordprocessingInk" xmlns:wne="http://schemas.microsoft.com/office/word/2006/wordml" xmlns:wps="http://schemas.microsoft.com/office/word/2010/wordprocessingShape" mc:Ignorable="w14 w15 w16se w16cid w16 w16cex wp14">
   <w:p>
     <w:pPr>
-      <w:pStyle w:val="Footer"/>
+      <w:pStyle w:val="aa"/>
       <w:jc w:val="right"/>
     </w:pPr>
     <w:r>
@@ -5777,10 +5231,10 @@
 </file>
 
 <file path=word/footer2.xml><?xml version="1.0" encoding="utf-8"?>
-<w:ftr xmlns:wpc="http://schemas.microsoft.com/office/word/2010/wordprocessingCanvas" xmlns:cx="http://schemas.microsoft.com/office/drawing/2014/chartex" xmlns:cx1="http://schemas.microsoft.com/office/drawing/2015/9/8/chartex" xmlns:cx2="http://schemas.microsoft.com/office/drawing/2015/10/21/chartex" xmlns:cx3="http://schemas.microsoft.com/office/drawing/2016/5/9/chartex" xmlns:cx4="http://schemas.microsoft.com/office/drawing/2016/5/10/chartex" xmlns:cx5="http://schemas.microsoft.com/office/drawing/2016/5/11/chartex" xmlns:cx6="http://schemas.microsoft.com/office/drawing/2016/5/12/chartex" xmlns:cx7="http://schemas.microsoft.com/office/drawing/2016/5/13/chartex" xmlns:cx8="http://schemas.microsoft.com/office/drawing/2016/5/14/chartex" xmlns:mc="http://schemas.openxmlformats.org/markup-compatibility/2006" xmlns:aink="http://schemas.microsoft.com/office/drawing/2016/ink" xmlns:am3d="http://schemas.microsoft.com/office/drawing/2017/model3d" xmlns:o="urn:schemas-microsoft-com:office:office" xmlns:r="http://schemas.openxmlformats.org/officeDocument/2006/relationships" xmlns:m="http://schemas.openxmlformats.org/officeDocument/2006/math" xmlns:v="urn:schemas-microsoft-com:vml" xmlns:wp14="http://schemas.microsoft.com/office/word/2010/wordprocessingDrawing" xmlns:wp="http://schemas.openxmlformats.org/drawingml/2006/wordprocessingDrawing" xmlns:w10="urn:schemas-microsoft-com:office:word" xmlns:w="http://schemas.openxmlformats.org/wordprocessingml/2006/main" xmlns:w14="http://schemas.microsoft.com/office/word/2010/wordml" xmlns:w15="http://schemas.microsoft.com/office/word/2012/wordml" xmlns:w16cid="http://schemas.microsoft.com/office/word/2016/wordml/cid" xmlns:w16se="http://schemas.microsoft.com/office/word/2015/wordml/symex" xmlns:wpg="http://schemas.microsoft.com/office/word/2010/wordprocessingGroup" xmlns:wpi="http://schemas.microsoft.com/office/word/2010/wordprocessingInk" xmlns:wne="http://schemas.microsoft.com/office/word/2006/wordml" xmlns:wps="http://schemas.microsoft.com/office/word/2010/wordprocessingShape" mc:Ignorable="w14 w15 w16se w16cid wp14">
+<w:ftr xmlns:wpc="http://schemas.microsoft.com/office/word/2010/wordprocessingCanvas" xmlns:cx="http://schemas.microsoft.com/office/drawing/2014/chartex" xmlns:cx1="http://schemas.microsoft.com/office/drawing/2015/9/8/chartex" xmlns:cx2="http://schemas.microsoft.com/office/drawing/2015/10/21/chartex" xmlns:cx3="http://schemas.microsoft.com/office/drawing/2016/5/9/chartex" xmlns:cx4="http://schemas.microsoft.com/office/drawing/2016/5/10/chartex" xmlns:cx5="http://schemas.microsoft.com/office/drawing/2016/5/11/chartex" xmlns:cx6="http://schemas.microsoft.com/office/drawing/2016/5/12/chartex" xmlns:cx7="http://schemas.microsoft.com/office/drawing/2016/5/13/chartex" xmlns:cx8="http://schemas.microsoft.com/office/drawing/2016/5/14/chartex" xmlns:mc="http://schemas.openxmlformats.org/markup-compatibility/2006" xmlns:aink="http://schemas.microsoft.com/office/drawing/2016/ink" xmlns:am3d="http://schemas.microsoft.com/office/drawing/2017/model3d" xmlns:o="urn:schemas-microsoft-com:office:office" xmlns:r="http://schemas.openxmlformats.org/officeDocument/2006/relationships" xmlns:m="http://schemas.openxmlformats.org/officeDocument/2006/math" xmlns:v="urn:schemas-microsoft-com:vml" xmlns:wp14="http://schemas.microsoft.com/office/word/2010/wordprocessingDrawing" xmlns:wp="http://schemas.openxmlformats.org/drawingml/2006/wordprocessingDrawing" xmlns:w10="urn:schemas-microsoft-com:office:word" xmlns:w="http://schemas.openxmlformats.org/wordprocessingml/2006/main" xmlns:w14="http://schemas.microsoft.com/office/word/2010/wordml" xmlns:w15="http://schemas.microsoft.com/office/word/2012/wordml" xmlns:w16cex="http://schemas.microsoft.com/office/word/2018/wordml/cex" xmlns:w16cid="http://schemas.microsoft.com/office/word/2016/wordml/cid" xmlns:w16="http://schemas.microsoft.com/office/word/2018/wordml" xmlns:w16se="http://schemas.microsoft.com/office/word/2015/wordml/symex" xmlns:wpg="http://schemas.microsoft.com/office/word/2010/wordprocessingGroup" xmlns:wpi="http://schemas.microsoft.com/office/word/2010/wordprocessingInk" xmlns:wne="http://schemas.microsoft.com/office/word/2006/wordml" xmlns:wps="http://schemas.microsoft.com/office/word/2010/wordprocessingShape" mc:Ignorable="w14 w15 w16se w16cid w16 w16cex wp14">
   <w:p>
     <w:pPr>
-      <w:pStyle w:val="Footer"/>
+      <w:pStyle w:val="aa"/>
       <w:jc w:val="right"/>
     </w:pPr>
     <w:r>
@@ -5830,7 +5284,7 @@
 </file>
 
 <file path=word/footnotes.xml><?xml version="1.0" encoding="utf-8"?>
-<w:footnotes xmlns:wpc="http://schemas.microsoft.com/office/word/2010/wordprocessingCanvas" xmlns:cx="http://schemas.microsoft.com/office/drawing/2014/chartex" xmlns:cx1="http://schemas.microsoft.com/office/drawing/2015/9/8/chartex" xmlns:cx2="http://schemas.microsoft.com/office/drawing/2015/10/21/chartex" xmlns:cx3="http://schemas.microsoft.com/office/drawing/2016/5/9/chartex" xmlns:cx4="http://schemas.microsoft.com/office/drawing/2016/5/10/chartex" xmlns:cx5="http://schemas.microsoft.com/office/drawing/2016/5/11/chartex" xmlns:cx6="http://schemas.microsoft.com/office/drawing/2016/5/12/chartex" xmlns:cx7="http://schemas.microsoft.com/office/drawing/2016/5/13/chartex" xmlns:cx8="http://schemas.microsoft.com/office/drawing/2016/5/14/chartex" xmlns:mc="http://schemas.openxmlformats.org/markup-compatibility/2006" xmlns:aink="http://schemas.microsoft.com/office/drawing/2016/ink" xmlns:am3d="http://schemas.microsoft.com/office/drawing/2017/model3d" xmlns:o="urn:schemas-microsoft-com:office:office" xmlns:r="http://schemas.openxmlformats.org/officeDocument/2006/relationships" xmlns:m="http://schemas.openxmlformats.org/officeDocument/2006/math" xmlns:v="urn:schemas-microsoft-com:vml" xmlns:wp14="http://schemas.microsoft.com/office/word/2010/wordprocessingDrawing" xmlns:wp="http://schemas.openxmlformats.org/drawingml/2006/wordprocessingDrawing" xmlns:w10="urn:schemas-microsoft-com:office:word" xmlns:w="http://schemas.openxmlformats.org/wordprocessingml/2006/main" xmlns:w14="http://schemas.microsoft.com/office/word/2010/wordml" xmlns:w15="http://schemas.microsoft.com/office/word/2012/wordml" xmlns:w16cid="http://schemas.microsoft.com/office/word/2016/wordml/cid" xmlns:w16se="http://schemas.microsoft.com/office/word/2015/wordml/symex" xmlns:wpg="http://schemas.microsoft.com/office/word/2010/wordprocessingGroup" xmlns:wpi="http://schemas.microsoft.com/office/word/2010/wordprocessingInk" xmlns:wne="http://schemas.microsoft.com/office/word/2006/wordml" xmlns:wps="http://schemas.microsoft.com/office/word/2010/wordprocessingShape" mc:Ignorable="w14 w15 w16se w16cid wp14">
+<w:footnotes xmlns:wpc="http://schemas.microsoft.com/office/word/2010/wordprocessingCanvas" xmlns:cx="http://schemas.microsoft.com/office/drawing/2014/chartex" xmlns:cx1="http://schemas.microsoft.com/office/drawing/2015/9/8/chartex" xmlns:cx2="http://schemas.microsoft.com/office/drawing/2015/10/21/chartex" xmlns:cx3="http://schemas.microsoft.com/office/drawing/2016/5/9/chartex" xmlns:cx4="http://schemas.microsoft.com/office/drawing/2016/5/10/chartex" xmlns:cx5="http://schemas.microsoft.com/office/drawing/2016/5/11/chartex" xmlns:cx6="http://schemas.microsoft.com/office/drawing/2016/5/12/chartex" xmlns:cx7="http://schemas.microsoft.com/office/drawing/2016/5/13/chartex" xmlns:cx8="http://schemas.microsoft.com/office/drawing/2016/5/14/chartex" xmlns:mc="http://schemas.openxmlformats.org/markup-compatibility/2006" xmlns:aink="http://schemas.microsoft.com/office/drawing/2016/ink" xmlns:am3d="http://schemas.microsoft.com/office/drawing/2017/model3d" xmlns:o="urn:schemas-microsoft-com:office:office" xmlns:r="http://schemas.openxmlformats.org/officeDocument/2006/relationships" xmlns:m="http://schemas.openxmlformats.org/officeDocument/2006/math" xmlns:v="urn:schemas-microsoft-com:vml" xmlns:wp14="http://schemas.microsoft.com/office/word/2010/wordprocessingDrawing" xmlns:wp="http://schemas.openxmlformats.org/drawingml/2006/wordprocessingDrawing" xmlns:w10="urn:schemas-microsoft-com:office:word" xmlns:w="http://schemas.openxmlformats.org/wordprocessingml/2006/main" xmlns:w14="http://schemas.microsoft.com/office/word/2010/wordml" xmlns:w15="http://schemas.microsoft.com/office/word/2012/wordml" xmlns:w16cex="http://schemas.microsoft.com/office/word/2018/wordml/cex" xmlns:w16cid="http://schemas.microsoft.com/office/word/2016/wordml/cid" xmlns:w16="http://schemas.microsoft.com/office/word/2018/wordml" xmlns:w16se="http://schemas.microsoft.com/office/word/2015/wordml/symex" xmlns:wpg="http://schemas.microsoft.com/office/word/2010/wordprocessingGroup" xmlns:wpi="http://schemas.microsoft.com/office/word/2010/wordprocessingInk" xmlns:wne="http://schemas.microsoft.com/office/word/2006/wordml" xmlns:wps="http://schemas.microsoft.com/office/word/2010/wordprocessingShape" mc:Ignorable="w14 w15 w16se w16cid w16 w16cex wp14">
   <w:footnote w:type="separator" w:id="-1">
     <w:p>
       <w:r>
@@ -5849,10 +5303,10 @@
 </file>
 
 <file path=word/header1.xml><?xml version="1.0" encoding="utf-8"?>
-<w:hdr xmlns:wpc="http://schemas.microsoft.com/office/word/2010/wordprocessingCanvas" xmlns:cx="http://schemas.microsoft.com/office/drawing/2014/chartex" xmlns:cx1="http://schemas.microsoft.com/office/drawing/2015/9/8/chartex" xmlns:cx2="http://schemas.microsoft.com/office/drawing/2015/10/21/chartex" xmlns:cx3="http://schemas.microsoft.com/office/drawing/2016/5/9/chartex" xmlns:cx4="http://schemas.microsoft.com/office/drawing/2016/5/10/chartex" xmlns:cx5="http://schemas.microsoft.com/office/drawing/2016/5/11/chartex" xmlns:cx6="http://schemas.microsoft.com/office/drawing/2016/5/12/chartex" xmlns:cx7="http://schemas.microsoft.com/office/drawing/2016/5/13/chartex" xmlns:cx8="http://schemas.microsoft.com/office/drawing/2016/5/14/chartex" xmlns:mc="http://schemas.openxmlformats.org/markup-compatibility/2006" xmlns:aink="http://schemas.microsoft.com/office/drawing/2016/ink" xmlns:am3d="http://schemas.microsoft.com/office/drawing/2017/model3d" xmlns:o="urn:schemas-microsoft-com:office:office" xmlns:r="http://schemas.openxmlformats.org/officeDocument/2006/relationships" xmlns:m="http://schemas.openxmlformats.org/officeDocument/2006/math" xmlns:v="urn:schemas-microsoft-com:vml" xmlns:wp14="http://schemas.microsoft.com/office/word/2010/wordprocessingDrawing" xmlns:wp="http://schemas.openxmlformats.org/drawingml/2006/wordprocessingDrawing" xmlns:w10="urn:schemas-microsoft-com:office:word" xmlns:w="http://schemas.openxmlformats.org/wordprocessingml/2006/main" xmlns:w14="http://schemas.microsoft.com/office/word/2010/wordml" xmlns:w15="http://schemas.microsoft.com/office/word/2012/wordml" xmlns:w16cid="http://schemas.microsoft.com/office/word/2016/wordml/cid" xmlns:w16se="http://schemas.microsoft.com/office/word/2015/wordml/symex" xmlns:wpg="http://schemas.microsoft.com/office/word/2010/wordprocessingGroup" xmlns:wpi="http://schemas.microsoft.com/office/word/2010/wordprocessingInk" xmlns:wne="http://schemas.microsoft.com/office/word/2006/wordml" xmlns:wps="http://schemas.microsoft.com/office/word/2010/wordprocessingShape" mc:Ignorable="w14 w15 w16se w16cid wp14">
+<w:hdr xmlns:wpc="http://schemas.microsoft.com/office/word/2010/wordprocessingCanvas" xmlns:cx="http://schemas.microsoft.com/office/drawing/2014/chartex" xmlns:cx1="http://schemas.microsoft.com/office/drawing/2015/9/8/chartex" xmlns:cx2="http://schemas.microsoft.com/office/drawing/2015/10/21/chartex" xmlns:cx3="http://schemas.microsoft.com/office/drawing/2016/5/9/chartex" xmlns:cx4="http://schemas.microsoft.com/office/drawing/2016/5/10/chartex" xmlns:cx5="http://schemas.microsoft.com/office/drawing/2016/5/11/chartex" xmlns:cx6="http://schemas.microsoft.com/office/drawing/2016/5/12/chartex" xmlns:cx7="http://schemas.microsoft.com/office/drawing/2016/5/13/chartex" xmlns:cx8="http://schemas.microsoft.com/office/drawing/2016/5/14/chartex" xmlns:mc="http://schemas.openxmlformats.org/markup-compatibility/2006" xmlns:aink="http://schemas.microsoft.com/office/drawing/2016/ink" xmlns:am3d="http://schemas.microsoft.com/office/drawing/2017/model3d" xmlns:o="urn:schemas-microsoft-com:office:office" xmlns:r="http://schemas.openxmlformats.org/officeDocument/2006/relationships" xmlns:m="http://schemas.openxmlformats.org/officeDocument/2006/math" xmlns:v="urn:schemas-microsoft-com:vml" xmlns:wp14="http://schemas.microsoft.com/office/word/2010/wordprocessingDrawing" xmlns:wp="http://schemas.openxmlformats.org/drawingml/2006/wordprocessingDrawing" xmlns:w10="urn:schemas-microsoft-com:office:word" xmlns:w="http://schemas.openxmlformats.org/wordprocessingml/2006/main" xmlns:w14="http://schemas.microsoft.com/office/word/2010/wordml" xmlns:w15="http://schemas.microsoft.com/office/word/2012/wordml" xmlns:w16cex="http://schemas.microsoft.com/office/word/2018/wordml/cex" xmlns:w16cid="http://schemas.microsoft.com/office/word/2016/wordml/cid" xmlns:w16="http://schemas.microsoft.com/office/word/2018/wordml" xmlns:w16se="http://schemas.microsoft.com/office/word/2015/wordml/symex" xmlns:wpg="http://schemas.microsoft.com/office/word/2010/wordprocessingGroup" xmlns:wpi="http://schemas.microsoft.com/office/word/2010/wordprocessingInk" xmlns:wne="http://schemas.microsoft.com/office/word/2006/wordml" xmlns:wps="http://schemas.microsoft.com/office/word/2010/wordprocessingShape" mc:Ignorable="w14 w15 w16se w16cid w16 w16cex wp14">
   <w:p>
     <w:pPr>
-      <w:pStyle w:val="Header"/>
+      <w:pStyle w:val="af"/>
     </w:pPr>
     <w:r>
       <w:t>Автобиография на Георги Д. Сотиров</w:t>
@@ -5862,17 +5316,17 @@
 </file>
 
 <file path=word/header2.xml><?xml version="1.0" encoding="utf-8"?>
-<w:hdr xmlns:wpc="http://schemas.microsoft.com/office/word/2010/wordprocessingCanvas" xmlns:cx="http://schemas.microsoft.com/office/drawing/2014/chartex" xmlns:cx1="http://schemas.microsoft.com/office/drawing/2015/9/8/chartex" xmlns:cx2="http://schemas.microsoft.com/office/drawing/2015/10/21/chartex" xmlns:cx3="http://schemas.microsoft.com/office/drawing/2016/5/9/chartex" xmlns:cx4="http://schemas.microsoft.com/office/drawing/2016/5/10/chartex" xmlns:cx5="http://schemas.microsoft.com/office/drawing/2016/5/11/chartex" xmlns:cx6="http://schemas.microsoft.com/office/drawing/2016/5/12/chartex" xmlns:cx7="http://schemas.microsoft.com/office/drawing/2016/5/13/chartex" xmlns:cx8="http://schemas.microsoft.com/office/drawing/2016/5/14/chartex" xmlns:mc="http://schemas.openxmlformats.org/markup-compatibility/2006" xmlns:aink="http://schemas.microsoft.com/office/drawing/2016/ink" xmlns:am3d="http://schemas.microsoft.com/office/drawing/2017/model3d" xmlns:o="urn:schemas-microsoft-com:office:office" xmlns:r="http://schemas.openxmlformats.org/officeDocument/2006/relationships" xmlns:m="http://schemas.openxmlformats.org/officeDocument/2006/math" xmlns:v="urn:schemas-microsoft-com:vml" xmlns:wp14="http://schemas.microsoft.com/office/word/2010/wordprocessingDrawing" xmlns:wp="http://schemas.openxmlformats.org/drawingml/2006/wordprocessingDrawing" xmlns:w10="urn:schemas-microsoft-com:office:word" xmlns:w="http://schemas.openxmlformats.org/wordprocessingml/2006/main" xmlns:w14="http://schemas.microsoft.com/office/word/2010/wordml" xmlns:w15="http://schemas.microsoft.com/office/word/2012/wordml" xmlns:w16cid="http://schemas.microsoft.com/office/word/2016/wordml/cid" xmlns:w16se="http://schemas.microsoft.com/office/word/2015/wordml/symex" xmlns:wpg="http://schemas.microsoft.com/office/word/2010/wordprocessingGroup" xmlns:wpi="http://schemas.microsoft.com/office/word/2010/wordprocessingInk" xmlns:wne="http://schemas.microsoft.com/office/word/2006/wordml" xmlns:wps="http://schemas.microsoft.com/office/word/2010/wordprocessingShape" mc:Ignorable="w14 w15 w16se w16cid wp14">
+<w:hdr xmlns:wpc="http://schemas.microsoft.com/office/word/2010/wordprocessingCanvas" xmlns:cx="http://schemas.microsoft.com/office/drawing/2014/chartex" xmlns:cx1="http://schemas.microsoft.com/office/drawing/2015/9/8/chartex" xmlns:cx2="http://schemas.microsoft.com/office/drawing/2015/10/21/chartex" xmlns:cx3="http://schemas.microsoft.com/office/drawing/2016/5/9/chartex" xmlns:cx4="http://schemas.microsoft.com/office/drawing/2016/5/10/chartex" xmlns:cx5="http://schemas.microsoft.com/office/drawing/2016/5/11/chartex" xmlns:cx6="http://schemas.microsoft.com/office/drawing/2016/5/12/chartex" xmlns:cx7="http://schemas.microsoft.com/office/drawing/2016/5/13/chartex" xmlns:cx8="http://schemas.microsoft.com/office/drawing/2016/5/14/chartex" xmlns:mc="http://schemas.openxmlformats.org/markup-compatibility/2006" xmlns:aink="http://schemas.microsoft.com/office/drawing/2016/ink" xmlns:am3d="http://schemas.microsoft.com/office/drawing/2017/model3d" xmlns:o="urn:schemas-microsoft-com:office:office" xmlns:r="http://schemas.openxmlformats.org/officeDocument/2006/relationships" xmlns:m="http://schemas.openxmlformats.org/officeDocument/2006/math" xmlns:v="urn:schemas-microsoft-com:vml" xmlns:wp14="http://schemas.microsoft.com/office/word/2010/wordprocessingDrawing" xmlns:wp="http://schemas.openxmlformats.org/drawingml/2006/wordprocessingDrawing" xmlns:w10="urn:schemas-microsoft-com:office:word" xmlns:w="http://schemas.openxmlformats.org/wordprocessingml/2006/main" xmlns:w14="http://schemas.microsoft.com/office/word/2010/wordml" xmlns:w15="http://schemas.microsoft.com/office/word/2012/wordml" xmlns:w16cex="http://schemas.microsoft.com/office/word/2018/wordml/cex" xmlns:w16cid="http://schemas.microsoft.com/office/word/2016/wordml/cid" xmlns:w16="http://schemas.microsoft.com/office/word/2018/wordml" xmlns:w16se="http://schemas.microsoft.com/office/word/2015/wordml/symex" xmlns:wpg="http://schemas.microsoft.com/office/word/2010/wordprocessingGroup" xmlns:wpi="http://schemas.microsoft.com/office/word/2010/wordprocessingInk" xmlns:wne="http://schemas.microsoft.com/office/word/2006/wordml" xmlns:wps="http://schemas.microsoft.com/office/word/2010/wordprocessingShape" mc:Ignorable="w14 w15 w16se w16cid w16 w16cex wp14">
   <w:p>
     <w:pPr>
-      <w:pStyle w:val="Header"/>
+      <w:pStyle w:val="af"/>
     </w:pPr>
   </w:p>
 </w:hdr>
 </file>
 
 <file path=word/numbering.xml><?xml version="1.0" encoding="utf-8"?>
-<w:numbering xmlns:wpc="http://schemas.microsoft.com/office/word/2010/wordprocessingCanvas" xmlns:cx="http://schemas.microsoft.com/office/drawing/2014/chartex" xmlns:cx1="http://schemas.microsoft.com/office/drawing/2015/9/8/chartex" xmlns:cx2="http://schemas.microsoft.com/office/drawing/2015/10/21/chartex" xmlns:cx3="http://schemas.microsoft.com/office/drawing/2016/5/9/chartex" xmlns:cx4="http://schemas.microsoft.com/office/drawing/2016/5/10/chartex" xmlns:cx5="http://schemas.microsoft.com/office/drawing/2016/5/11/chartex" xmlns:cx6="http://schemas.microsoft.com/office/drawing/2016/5/12/chartex" xmlns:cx7="http://schemas.microsoft.com/office/drawing/2016/5/13/chartex" xmlns:cx8="http://schemas.microsoft.com/office/drawing/2016/5/14/chartex" xmlns:mc="http://schemas.openxmlformats.org/markup-compatibility/2006" xmlns:aink="http://schemas.microsoft.com/office/drawing/2016/ink" xmlns:am3d="http://schemas.microsoft.com/office/drawing/2017/model3d" xmlns:o="urn:schemas-microsoft-com:office:office" xmlns:r="http://schemas.openxmlformats.org/officeDocument/2006/relationships" xmlns:m="http://schemas.openxmlformats.org/officeDocument/2006/math" xmlns:v="urn:schemas-microsoft-com:vml" xmlns:wp14="http://schemas.microsoft.com/office/word/2010/wordprocessingDrawing" xmlns:wp="http://schemas.openxmlformats.org/drawingml/2006/wordprocessingDrawing" xmlns:w10="urn:schemas-microsoft-com:office:word" xmlns:w="http://schemas.openxmlformats.org/wordprocessingml/2006/main" xmlns:w14="http://schemas.microsoft.com/office/word/2010/wordml" xmlns:w15="http://schemas.microsoft.com/office/word/2012/wordml" xmlns:w16cid="http://schemas.microsoft.com/office/word/2016/wordml/cid" xmlns:w16se="http://schemas.microsoft.com/office/word/2015/wordml/symex" xmlns:wpg="http://schemas.microsoft.com/office/word/2010/wordprocessingGroup" xmlns:wpi="http://schemas.microsoft.com/office/word/2010/wordprocessingInk" xmlns:wne="http://schemas.microsoft.com/office/word/2006/wordml" xmlns:wps="http://schemas.microsoft.com/office/word/2010/wordprocessingShape" mc:Ignorable="w14 w15 w16se w16cid wp14">
+<w:numbering xmlns:wpc="http://schemas.microsoft.com/office/word/2010/wordprocessingCanvas" xmlns:cx="http://schemas.microsoft.com/office/drawing/2014/chartex" xmlns:cx1="http://schemas.microsoft.com/office/drawing/2015/9/8/chartex" xmlns:cx2="http://schemas.microsoft.com/office/drawing/2015/10/21/chartex" xmlns:cx3="http://schemas.microsoft.com/office/drawing/2016/5/9/chartex" xmlns:cx4="http://schemas.microsoft.com/office/drawing/2016/5/10/chartex" xmlns:cx5="http://schemas.microsoft.com/office/drawing/2016/5/11/chartex" xmlns:cx6="http://schemas.microsoft.com/office/drawing/2016/5/12/chartex" xmlns:cx7="http://schemas.microsoft.com/office/drawing/2016/5/13/chartex" xmlns:cx8="http://schemas.microsoft.com/office/drawing/2016/5/14/chartex" xmlns:mc="http://schemas.openxmlformats.org/markup-compatibility/2006" xmlns:aink="http://schemas.microsoft.com/office/drawing/2016/ink" xmlns:am3d="http://schemas.microsoft.com/office/drawing/2017/model3d" xmlns:o="urn:schemas-microsoft-com:office:office" xmlns:r="http://schemas.openxmlformats.org/officeDocument/2006/relationships" xmlns:m="http://schemas.openxmlformats.org/officeDocument/2006/math" xmlns:v="urn:schemas-microsoft-com:vml" xmlns:wp14="http://schemas.microsoft.com/office/word/2010/wordprocessingDrawing" xmlns:wp="http://schemas.openxmlformats.org/drawingml/2006/wordprocessingDrawing" xmlns:w10="urn:schemas-microsoft-com:office:word" xmlns:w="http://schemas.openxmlformats.org/wordprocessingml/2006/main" xmlns:w14="http://schemas.microsoft.com/office/word/2010/wordml" xmlns:w15="http://schemas.microsoft.com/office/word/2012/wordml" xmlns:w16cex="http://schemas.microsoft.com/office/word/2018/wordml/cex" xmlns:w16cid="http://schemas.microsoft.com/office/word/2016/wordml/cid" xmlns:w16="http://schemas.microsoft.com/office/word/2018/wordml" xmlns:w16se="http://schemas.microsoft.com/office/word/2015/wordml/symex" xmlns:wpg="http://schemas.microsoft.com/office/word/2010/wordprocessingGroup" xmlns:wpi="http://schemas.microsoft.com/office/word/2010/wordprocessingInk" xmlns:wne="http://schemas.microsoft.com/office/word/2006/wordml" xmlns:wps="http://schemas.microsoft.com/office/word/2010/wordprocessingShape" mc:Ignorable="w14 w15 w16se w16cid w16 w16cex wp14">
   <w:abstractNum w:abstractNumId="0" w15:restartNumberingAfterBreak="0">
     <w:nsid w:val="1AF02B5C"/>
     <w:multiLevelType w:val="multilevel"/>
@@ -6038,7 +5492,7 @@
     <w:lvl w:ilvl="0">
       <w:start w:val="1"/>
       <w:numFmt w:val="none"/>
-      <w:pStyle w:val="Heading1"/>
+      <w:pStyle w:val="1"/>
       <w:suff w:val="nothing"/>
       <w:lvlText w:val=""/>
       <w:lvlJc w:val="left"/>
@@ -6049,7 +5503,7 @@
     <w:lvl w:ilvl="1">
       <w:start w:val="1"/>
       <w:numFmt w:val="none"/>
-      <w:pStyle w:val="Heading2"/>
+      <w:pStyle w:val="2"/>
       <w:suff w:val="nothing"/>
       <w:lvlText w:val=""/>
       <w:lvlJc w:val="left"/>
@@ -6060,7 +5514,7 @@
     <w:lvl w:ilvl="2">
       <w:start w:val="1"/>
       <w:numFmt w:val="none"/>
-      <w:pStyle w:val="Heading3"/>
+      <w:pStyle w:val="3"/>
       <w:suff w:val="nothing"/>
       <w:lvlText w:val=""/>
       <w:lvlJc w:val="left"/>
@@ -6139,7 +5593,7 @@
 </file>
 
 <file path=word/styles.xml><?xml version="1.0" encoding="utf-8"?>
-<w:styles xmlns:mc="http://schemas.openxmlformats.org/markup-compatibility/2006" xmlns:r="http://schemas.openxmlformats.org/officeDocument/2006/relationships" xmlns:w="http://schemas.openxmlformats.org/wordprocessingml/2006/main" xmlns:w14="http://schemas.microsoft.com/office/word/2010/wordml" xmlns:w15="http://schemas.microsoft.com/office/word/2012/wordml" xmlns:w16cid="http://schemas.microsoft.com/office/word/2016/wordml/cid" xmlns:w16se="http://schemas.microsoft.com/office/word/2015/wordml/symex" mc:Ignorable="w14 w15 w16se w16cid">
+<w:styles xmlns:mc="http://schemas.openxmlformats.org/markup-compatibility/2006" xmlns:r="http://schemas.openxmlformats.org/officeDocument/2006/relationships" xmlns:w="http://schemas.openxmlformats.org/wordprocessingml/2006/main" xmlns:w14="http://schemas.microsoft.com/office/word/2010/wordml" xmlns:w15="http://schemas.microsoft.com/office/word/2012/wordml" xmlns:w16cex="http://schemas.microsoft.com/office/word/2018/wordml/cex" xmlns:w16cid="http://schemas.microsoft.com/office/word/2016/wordml/cid" xmlns:w16="http://schemas.microsoft.com/office/word/2018/wordml" xmlns:w16se="http://schemas.microsoft.com/office/word/2015/wordml/symex" mc:Ignorable="w14 w15 w16se w16cid w16 w16cex">
   <w:docDefaults>
     <w:rPrDefault>
       <w:rPr>
@@ -6529,7 +5983,7 @@
     <w:lsdException w:name="Unresolved Mention" w:semiHidden="1" w:unhideWhenUsed="1"/>
     <w:lsdException w:name="Smart Link" w:semiHidden="1" w:unhideWhenUsed="1"/>
   </w:latentStyles>
-  <w:style w:type="paragraph" w:default="1" w:styleId="Normal">
+  <w:style w:type="paragraph" w:default="1" w:styleId="a">
     <w:name w:val="Normal"/>
     <w:qFormat/>
     <w:pPr>
@@ -6539,10 +5993,10 @@
       <w:rFonts w:ascii="Arial" w:hAnsi="Arial"/>
     </w:rPr>
   </w:style>
-  <w:style w:type="paragraph" w:styleId="Heading1">
+  <w:style w:type="paragraph" w:styleId="1">
     <w:name w:val="heading 1"/>
-    <w:basedOn w:val="a"/>
-    <w:next w:val="BodyText"/>
+    <w:basedOn w:val="10"/>
+    <w:next w:val="a0"/>
     <w:qFormat/>
     <w:pPr>
       <w:numPr>
@@ -6559,10 +6013,10 @@
       <w:szCs w:val="48"/>
     </w:rPr>
   </w:style>
-  <w:style w:type="paragraph" w:styleId="Heading2">
+  <w:style w:type="paragraph" w:styleId="2">
     <w:name w:val="heading 2"/>
-    <w:basedOn w:val="a"/>
-    <w:next w:val="BodyText"/>
+    <w:basedOn w:val="10"/>
+    <w:next w:val="a0"/>
     <w:qFormat/>
     <w:pPr>
       <w:numPr>
@@ -6580,10 +6034,10 @@
       <w:szCs w:val="36"/>
     </w:rPr>
   </w:style>
-  <w:style w:type="paragraph" w:styleId="Heading3">
+  <w:style w:type="paragraph" w:styleId="3">
     <w:name w:val="heading 3"/>
-    <w:basedOn w:val="a"/>
-    <w:next w:val="BodyText"/>
+    <w:basedOn w:val="10"/>
+    <w:next w:val="a0"/>
     <w:qFormat/>
     <w:pPr>
       <w:numPr>
@@ -6599,13 +6053,13 @@
       <w:bCs/>
     </w:rPr>
   </w:style>
-  <w:style w:type="character" w:default="1" w:styleId="DefaultParagraphFont">
+  <w:style w:type="character" w:default="1" w:styleId="a1">
     <w:name w:val="Default Paragraph Font"/>
     <w:uiPriority w:val="1"/>
     <w:semiHidden/>
     <w:unhideWhenUsed/>
   </w:style>
-  <w:style w:type="table" w:default="1" w:styleId="TableNormal">
+  <w:style w:type="table" w:default="1" w:styleId="a2">
     <w:name w:val="Normal Table"/>
     <w:uiPriority w:val="99"/>
     <w:semiHidden/>
@@ -6620,13 +6074,13 @@
       </w:tblCellMar>
     </w:tblPr>
   </w:style>
-  <w:style w:type="numbering" w:default="1" w:styleId="NoList">
+  <w:style w:type="numbering" w:default="1" w:styleId="a3">
     <w:name w:val="No List"/>
     <w:uiPriority w:val="99"/>
     <w:semiHidden/>
     <w:unhideWhenUsed/>
   </w:style>
-  <w:style w:type="character" w:customStyle="1" w:styleId="a0">
+  <w:style w:type="character" w:customStyle="1" w:styleId="a4">
     <w:name w:val="Водачи"/>
     <w:qFormat/>
     <w:rPr>
@@ -6635,7 +6089,7 @@
       <w:szCs w:val="18"/>
     </w:rPr>
   </w:style>
-  <w:style w:type="character" w:customStyle="1" w:styleId="a1">
+  <w:style w:type="character" w:customStyle="1" w:styleId="a5">
     <w:name w:val="Връзка към Интернет"/>
     <w:rPr>
       <w:rFonts w:ascii="Arial" w:hAnsi="Arial"/>
@@ -6643,7 +6097,7 @@
       <w:u w:val="single"/>
     </w:rPr>
   </w:style>
-  <w:style w:type="character" w:customStyle="1" w:styleId="a2">
+  <w:style w:type="character" w:customStyle="1" w:styleId="a6">
     <w:name w:val="Посетена връзка към Интернет"/>
     <w:rPr>
       <w:color w:val="800000"/>
@@ -6658,7 +6112,7 @@
     <w:name w:val="Q"/>
     <w:qFormat/>
   </w:style>
-  <w:style w:type="character" w:customStyle="1" w:styleId="a3">
+  <w:style w:type="character" w:customStyle="1" w:styleId="a7">
     <w:name w:val="Силно акцентиран"/>
     <w:qFormat/>
     <w:rPr>
@@ -6666,25 +6120,25 @@
       <w:bCs/>
     </w:rPr>
   </w:style>
-  <w:style w:type="character" w:customStyle="1" w:styleId="a4">
-    <w:name w:val="Цитат"/>
+  <w:style w:type="character" w:customStyle="1" w:styleId="11">
+    <w:name w:val="Цитат1"/>
     <w:qFormat/>
     <w:rPr>
       <w:i/>
       <w:iCs/>
     </w:rPr>
   </w:style>
-  <w:style w:type="paragraph" w:styleId="BodyText">
+  <w:style w:type="paragraph" w:styleId="a0">
     <w:name w:val="Body Text"/>
-    <w:basedOn w:val="Normal"/>
+    <w:basedOn w:val="a"/>
     <w:pPr>
       <w:spacing w:after="120"/>
     </w:pPr>
   </w:style>
-  <w:style w:type="paragraph" w:customStyle="1" w:styleId="a">
-    <w:name w:val="Заглавие"/>
-    <w:basedOn w:val="Normal"/>
-    <w:next w:val="BodyText"/>
+  <w:style w:type="paragraph" w:customStyle="1" w:styleId="10">
+    <w:name w:val="Заглавие1"/>
+    <w:basedOn w:val="a"/>
+    <w:next w:val="a0"/>
     <w:qFormat/>
     <w:pPr>
       <w:keepNext/>
@@ -6696,10 +6150,10 @@
       <w:szCs w:val="28"/>
     </w:rPr>
   </w:style>
-  <w:style w:type="paragraph" w:styleId="Title">
+  <w:style w:type="paragraph" w:styleId="a8">
     <w:name w:val="Title"/>
-    <w:basedOn w:val="Normal"/>
-    <w:next w:val="BodyText"/>
+    <w:basedOn w:val="a"/>
+    <w:next w:val="a0"/>
     <w:qFormat/>
     <w:pPr>
       <w:keepNext/>
@@ -6711,13 +6165,13 @@
       <w:szCs w:val="28"/>
     </w:rPr>
   </w:style>
-  <w:style w:type="paragraph" w:styleId="List">
+  <w:style w:type="paragraph" w:styleId="a9">
     <w:name w:val="List"/>
-    <w:basedOn w:val="BodyText"/>
+    <w:basedOn w:val="a0"/>
   </w:style>
-  <w:style w:type="paragraph" w:styleId="Footer">
+  <w:style w:type="paragraph" w:styleId="aa">
     <w:name w:val="footer"/>
-    <w:basedOn w:val="Normal"/>
+    <w:basedOn w:val="a"/>
     <w:pPr>
       <w:suppressLineNumbers/>
       <w:tabs>
@@ -6732,7 +6186,7 @@
   </w:style>
   <w:style w:type="paragraph" w:customStyle="1" w:styleId="-">
     <w:name w:val="Таблица - съдържание"/>
-    <w:basedOn w:val="Normal"/>
+    <w:basedOn w:val="a"/>
     <w:qFormat/>
     <w:pPr>
       <w:suppressLineNumbers/>
@@ -6750,9 +6204,9 @@
       <w:bCs/>
     </w:rPr>
   </w:style>
-  <w:style w:type="paragraph" w:styleId="Caption">
+  <w:style w:type="paragraph" w:styleId="ab">
     <w:name w:val="caption"/>
-    <w:basedOn w:val="Normal"/>
+    <w:basedOn w:val="a"/>
     <w:qFormat/>
     <w:pPr>
       <w:suppressLineNumbers/>
@@ -6765,9 +6219,9 @@
       <w:szCs w:val="20"/>
     </w:rPr>
   </w:style>
-  <w:style w:type="paragraph" w:styleId="EnvelopeReturn">
+  <w:style w:type="paragraph" w:styleId="ac">
     <w:name w:val="envelope return"/>
-    <w:basedOn w:val="Normal"/>
+    <w:basedOn w:val="a"/>
     <w:pPr>
       <w:suppressLineNumbers/>
     </w:pPr>
@@ -6776,18 +6230,18 @@
       <w:iCs/>
     </w:rPr>
   </w:style>
-  <w:style w:type="paragraph" w:customStyle="1" w:styleId="a5">
+  <w:style w:type="paragraph" w:customStyle="1" w:styleId="ad">
     <w:name w:val="Указател"/>
-    <w:basedOn w:val="Normal"/>
+    <w:basedOn w:val="a"/>
     <w:qFormat/>
     <w:pPr>
       <w:suppressLineNumbers/>
     </w:pPr>
   </w:style>
-  <w:style w:type="paragraph" w:styleId="Subtitle">
+  <w:style w:type="paragraph" w:styleId="ae">
     <w:name w:val="Subtitle"/>
-    <w:basedOn w:val="a"/>
-    <w:next w:val="BodyText"/>
+    <w:basedOn w:val="10"/>
+    <w:next w:val="a0"/>
     <w:qFormat/>
     <w:pPr>
       <w:jc w:val="center"/>
@@ -6799,16 +6253,16 @@
   </w:style>
   <w:style w:type="paragraph" w:customStyle="1" w:styleId="TableContents">
     <w:name w:val="Table Contents"/>
-    <w:basedOn w:val="Normal"/>
+    <w:basedOn w:val="a"/>
     <w:qFormat/>
     <w:pPr>
       <w:suppressLineNumbers/>
       <w:suppressAutoHyphens/>
     </w:pPr>
   </w:style>
-  <w:style w:type="paragraph" w:styleId="Header">
+  <w:style w:type="paragraph" w:styleId="af">
     <w:name w:val="header"/>
-    <w:basedOn w:val="Normal"/>
+    <w:basedOn w:val="a"/>
     <w:pPr>
       <w:suppressLineNumbers/>
       <w:tabs>
@@ -6821,9 +6275,9 @@
       <w:sz w:val="18"/>
     </w:rPr>
   </w:style>
-  <w:style w:type="character" w:styleId="Strong">
+  <w:style w:type="character" w:styleId="af0">
     <w:name w:val="Strong"/>
-    <w:basedOn w:val="DefaultParagraphFont"/>
+    <w:basedOn w:val="a1"/>
     <w:uiPriority w:val="22"/>
     <w:qFormat/>
     <w:rsid w:val="005F5105"/>
@@ -6832,9 +6286,9 @@
       <w:bCs/>
     </w:rPr>
   </w:style>
-  <w:style w:type="character" w:styleId="Hyperlink">
+  <w:style w:type="character" w:styleId="af1">
     <w:name w:val="Hyperlink"/>
-    <w:basedOn w:val="DefaultParagraphFont"/>
+    <w:basedOn w:val="a1"/>
     <w:uiPriority w:val="99"/>
     <w:unhideWhenUsed/>
     <w:rsid w:val="005F5105"/>
@@ -6843,9 +6297,9 @@
       <w:u w:val="single"/>
     </w:rPr>
   </w:style>
-  <w:style w:type="character" w:styleId="UnresolvedMention">
+  <w:style w:type="character" w:styleId="af2">
     <w:name w:val="Unresolved Mention"/>
-    <w:basedOn w:val="DefaultParagraphFont"/>
+    <w:basedOn w:val="a1"/>
     <w:uiPriority w:val="99"/>
     <w:semiHidden/>
     <w:unhideWhenUsed/>

</xml_diff>

<commit_message>
Add latest work experience with SiteGround
</commit_message>
<xml_diff>
--- a/cv/cv.bg.docx
+++ b/cv/cv.bg.docx
@@ -239,7 +239,13 @@
               <w:jc w:val="right"/>
             </w:pPr>
             <w:r>
-              <w:t>Предпочитан начин за връзка:</w:t>
+              <w:t>Предпочитан</w:t>
+            </w:r>
+            <w:r>
+              <w:t>ие</w:t>
+            </w:r>
+            <w:r>
+              <w:t xml:space="preserve"> за връзка:</w:t>
             </w:r>
           </w:p>
         </w:tc>
@@ -1221,8 +1227,29 @@
         </w:rPr>
         <w:t xml:space="preserve">Java, </w:t>
       </w:r>
-      <w:r>
-        <w:t>JavaScript®, Pascal, Perl, PHP, PL/SQL,</w:t>
+      <w:proofErr w:type="spellStart"/>
+      <w:r>
+        <w:t>JavaScript</w:t>
+      </w:r>
+      <w:proofErr w:type="spellEnd"/>
+      <w:r>
+        <w:t xml:space="preserve">®, </w:t>
+      </w:r>
+      <w:proofErr w:type="spellStart"/>
+      <w:r>
+        <w:t>Pascal</w:t>
+      </w:r>
+      <w:proofErr w:type="spellEnd"/>
+      <w:r>
+        <w:t xml:space="preserve">, </w:t>
+      </w:r>
+      <w:proofErr w:type="spellStart"/>
+      <w:r>
+        <w:t>Perl</w:t>
+      </w:r>
+      <w:proofErr w:type="spellEnd"/>
+      <w:r>
+        <w:t>, PHP, PL/SQL,</w:t>
       </w:r>
       <w:r>
         <w:rPr>
@@ -1254,7 +1281,15 @@
         <w:spacing w:after="119"/>
       </w:pPr>
       <w:r>
-        <w:t>CSS, Markdown, (X)HTML, XML, XSL, YAML</w:t>
+        <w:t xml:space="preserve">CSS, </w:t>
+      </w:r>
+      <w:proofErr w:type="spellStart"/>
+      <w:r>
+        <w:t>Markdown</w:t>
+      </w:r>
+      <w:proofErr w:type="spellEnd"/>
+      <w:r>
+        <w:t>, (X)HTML, XML, XSL, YAML</w:t>
       </w:r>
     </w:p>
     <w:p>
@@ -1277,8 +1312,16 @@
         <w:rPr>
           <w:lang w:val="en-US"/>
         </w:rPr>
-        <w:t>и редактори</w:t>
-      </w:r>
+        <w:t xml:space="preserve">и </w:t>
+      </w:r>
+      <w:proofErr w:type="spellStart"/>
+      <w:r>
+        <w:rPr>
+          <w:lang w:val="en-US"/>
+        </w:rPr>
+        <w:t>редактори</w:t>
+      </w:r>
+      <w:proofErr w:type="spellEnd"/>
     </w:p>
     <w:p>
       <w:pPr>
@@ -1292,8 +1335,69 @@
           <w:lang w:val="en-US"/>
         </w:rPr>
       </w:pPr>
-      <w:r>
-        <w:t xml:space="preserve">Borland® C++Builder™, Borland® Delphi™, Eclipse, GraphTalk™ Developer, KDevelop, Microsoft® </w:t>
+      <w:proofErr w:type="spellStart"/>
+      <w:r>
+        <w:t>Borland</w:t>
+      </w:r>
+      <w:proofErr w:type="spellEnd"/>
+      <w:r>
+        <w:t>® C++</w:t>
+      </w:r>
+      <w:proofErr w:type="spellStart"/>
+      <w:r>
+        <w:t>Builder</w:t>
+      </w:r>
+      <w:proofErr w:type="spellEnd"/>
+      <w:r>
+        <w:t xml:space="preserve">™, </w:t>
+      </w:r>
+      <w:proofErr w:type="spellStart"/>
+      <w:r>
+        <w:t>Borland</w:t>
+      </w:r>
+      <w:proofErr w:type="spellEnd"/>
+      <w:r>
+        <w:t xml:space="preserve">® </w:t>
+      </w:r>
+      <w:proofErr w:type="spellStart"/>
+      <w:r>
+        <w:t>Delphi</w:t>
+      </w:r>
+      <w:proofErr w:type="spellEnd"/>
+      <w:r>
+        <w:t xml:space="preserve">™, </w:t>
+      </w:r>
+      <w:proofErr w:type="spellStart"/>
+      <w:r>
+        <w:t>Eclipse</w:t>
+      </w:r>
+      <w:proofErr w:type="spellEnd"/>
+      <w:r>
+        <w:t xml:space="preserve">, </w:t>
+      </w:r>
+      <w:proofErr w:type="spellStart"/>
+      <w:r>
+        <w:t>GraphTalk</w:t>
+      </w:r>
+      <w:proofErr w:type="spellEnd"/>
+      <w:r>
+        <w:t xml:space="preserve">™ </w:t>
+      </w:r>
+      <w:proofErr w:type="spellStart"/>
+      <w:r>
+        <w:t>Developer</w:t>
+      </w:r>
+      <w:proofErr w:type="spellEnd"/>
+      <w:r>
+        <w:t xml:space="preserve">, </w:t>
+      </w:r>
+      <w:proofErr w:type="spellStart"/>
+      <w:r>
+        <w:t>KDevelop</w:t>
+      </w:r>
+      <w:proofErr w:type="spellEnd"/>
+      <w:r>
+        <w:t xml:space="preserve">, Microsoft® </w:t>
       </w:r>
       <w:r>
         <w:rPr>
@@ -1366,8 +1470,13 @@
         </w:tabs>
         <w:spacing w:after="119"/>
       </w:pPr>
-      <w:r>
-        <w:t>Bugzilla, JIRA</w:t>
+      <w:proofErr w:type="spellStart"/>
+      <w:r>
+        <w:t>Bugzilla</w:t>
+      </w:r>
+      <w:proofErr w:type="spellEnd"/>
+      <w:r>
+        <w:t>, JIRA</w:t>
       </w:r>
     </w:p>
     <w:p>
@@ -1379,8 +1488,37 @@
         <w:spacing w:after="119"/>
       </w:pPr>
       <w:r>
-        <w:t>CVS, Subversion, Mercurial (Hg), Git</w:t>
-      </w:r>
+        <w:t xml:space="preserve">CVS, </w:t>
+      </w:r>
+      <w:proofErr w:type="spellStart"/>
+      <w:r>
+        <w:t>Subversion</w:t>
+      </w:r>
+      <w:proofErr w:type="spellEnd"/>
+      <w:r>
+        <w:t xml:space="preserve">, </w:t>
+      </w:r>
+      <w:proofErr w:type="spellStart"/>
+      <w:r>
+        <w:t>Mercurial</w:t>
+      </w:r>
+      <w:proofErr w:type="spellEnd"/>
+      <w:r>
+        <w:t xml:space="preserve"> (</w:t>
+      </w:r>
+      <w:proofErr w:type="spellStart"/>
+      <w:r>
+        <w:t>Hg</w:t>
+      </w:r>
+      <w:proofErr w:type="spellEnd"/>
+      <w:r>
+        <w:t xml:space="preserve">), </w:t>
+      </w:r>
+      <w:proofErr w:type="spellStart"/>
+      <w:r>
+        <w:t>Git</w:t>
+      </w:r>
+      <w:proofErr w:type="spellEnd"/>
     </w:p>
     <w:p>
       <w:pPr>
@@ -1390,9 +1528,19 @@
         </w:tabs>
         <w:spacing w:after="119"/>
       </w:pPr>
-      <w:r>
-        <w:t>make, CMake</w:t>
-      </w:r>
+      <w:proofErr w:type="spellStart"/>
+      <w:r>
+        <w:t>make</w:t>
+      </w:r>
+      <w:proofErr w:type="spellEnd"/>
+      <w:r>
+        <w:t xml:space="preserve">, </w:t>
+      </w:r>
+      <w:proofErr w:type="spellStart"/>
+      <w:r>
+        <w:t>CMake</w:t>
+      </w:r>
+      <w:proofErr w:type="spellEnd"/>
     </w:p>
     <w:p>
       <w:pPr>
@@ -1413,8 +1561,21 @@
         </w:tabs>
       </w:pPr>
       <w:r>
-        <w:t>SQL, MySQL, Oracle</w:t>
-      </w:r>
+        <w:t xml:space="preserve">SQL, </w:t>
+      </w:r>
+      <w:proofErr w:type="spellStart"/>
+      <w:r>
+        <w:t>MySQL</w:t>
+      </w:r>
+      <w:proofErr w:type="spellEnd"/>
+      <w:r>
+        <w:t xml:space="preserve">, </w:t>
+      </w:r>
+      <w:proofErr w:type="spellStart"/>
+      <w:r>
+        <w:t>Oracle</w:t>
+      </w:r>
+      <w:proofErr w:type="spellEnd"/>
     </w:p>
     <w:p>
       <w:pPr>
@@ -1423,8 +1584,37 @@
           <w:tab w:val="left" w:pos="0"/>
         </w:tabs>
       </w:pPr>
-      <w:r>
-        <w:t xml:space="preserve">MySQL Workbench, Oracle SQL Developer, </w:t>
+      <w:proofErr w:type="spellStart"/>
+      <w:r>
+        <w:t>MySQL</w:t>
+      </w:r>
+      <w:proofErr w:type="spellEnd"/>
+      <w:r>
+        <w:t xml:space="preserve"> </w:t>
+      </w:r>
+      <w:proofErr w:type="spellStart"/>
+      <w:r>
+        <w:t>Workbench</w:t>
+      </w:r>
+      <w:proofErr w:type="spellEnd"/>
+      <w:r>
+        <w:t xml:space="preserve">, </w:t>
+      </w:r>
+      <w:proofErr w:type="spellStart"/>
+      <w:r>
+        <w:t>Oracle</w:t>
+      </w:r>
+      <w:proofErr w:type="spellEnd"/>
+      <w:r>
+        <w:t xml:space="preserve"> SQL </w:t>
+      </w:r>
+      <w:proofErr w:type="spellStart"/>
+      <w:r>
+        <w:t>Developer</w:t>
+      </w:r>
+      <w:proofErr w:type="spellEnd"/>
+      <w:r>
+        <w:t xml:space="preserve">, </w:t>
       </w:r>
       <w:r>
         <w:rPr>
@@ -1452,8 +1642,21 @@
         </w:tabs>
         <w:spacing w:after="119"/>
       </w:pPr>
-      <w:r>
-        <w:t>Linux, Unix, Windows</w:t>
+      <w:proofErr w:type="spellStart"/>
+      <w:r>
+        <w:t>Linux</w:t>
+      </w:r>
+      <w:proofErr w:type="spellEnd"/>
+      <w:r>
+        <w:t xml:space="preserve">, </w:t>
+      </w:r>
+      <w:proofErr w:type="spellStart"/>
+      <w:r>
+        <w:t>Unix</w:t>
+      </w:r>
+      <w:proofErr w:type="spellEnd"/>
+      <w:r>
+        <w:t>, Windows</w:t>
       </w:r>
     </w:p>
     <w:p>
@@ -1475,9 +1678,19 @@
         </w:tabs>
         <w:spacing w:after="119"/>
       </w:pPr>
-      <w:r>
-        <w:t>VMware, qemu</w:t>
-      </w:r>
+      <w:proofErr w:type="spellStart"/>
+      <w:r>
+        <w:t>VMware</w:t>
+      </w:r>
+      <w:proofErr w:type="spellEnd"/>
+      <w:r>
+        <w:t xml:space="preserve">, </w:t>
+      </w:r>
+      <w:proofErr w:type="spellStart"/>
+      <w:r>
+        <w:t>qemu</w:t>
+      </w:r>
+      <w:proofErr w:type="spellEnd"/>
     </w:p>
     <w:p>
       <w:pPr>
@@ -1495,11 +1708,19 @@
         <w:pStyle w:val="a0"/>
       </w:pPr>
       <w:hyperlink r:id="rId18" w:anchor="DeviceNet" w:history="1">
+        <w:proofErr w:type="spellStart"/>
         <w:r>
           <w:rPr>
             <w:rStyle w:val="af1"/>
           </w:rPr>
-          <w:t>DeviceNet™</w:t>
+          <w:t>DeviceNet</w:t>
+        </w:r>
+        <w:proofErr w:type="spellEnd"/>
+        <w:r>
+          <w:rPr>
+            <w:rStyle w:val="af1"/>
+          </w:rPr>
+          <w:t>™</w:t>
         </w:r>
       </w:hyperlink>
       <w:r>
@@ -1615,8 +1836,30 @@
               <w:rPr>
                 <w:rStyle w:val="af0"/>
               </w:rPr>
-              <w:t>LPIC-1: Linux Administrator</w:t>
-            </w:r>
+              <w:t xml:space="preserve">LPIC-1: </w:t>
+            </w:r>
+            <w:proofErr w:type="spellStart"/>
+            <w:r>
+              <w:rPr>
+                <w:rStyle w:val="af0"/>
+              </w:rPr>
+              <w:t>Linux</w:t>
+            </w:r>
+            <w:proofErr w:type="spellEnd"/>
+            <w:r>
+              <w:rPr>
+                <w:rStyle w:val="af0"/>
+              </w:rPr>
+              <w:t xml:space="preserve"> </w:t>
+            </w:r>
+            <w:proofErr w:type="spellStart"/>
+            <w:r>
+              <w:rPr>
+                <w:rStyle w:val="af0"/>
+              </w:rPr>
+              <w:t>Administrator</w:t>
+            </w:r>
+            <w:proofErr w:type="spellEnd"/>
           </w:p>
         </w:tc>
       </w:tr>
@@ -1801,7 +2044,21 @@
               <w:rPr>
                 <w:rStyle w:val="af0"/>
               </w:rPr>
-              <w:t>LE-1: Linux Essentials</w:t>
+              <w:t xml:space="preserve">LE-1: </w:t>
+            </w:r>
+            <w:proofErr w:type="spellStart"/>
+            <w:r>
+              <w:rPr>
+                <w:rStyle w:val="af0"/>
+              </w:rPr>
+              <w:t>Linux</w:t>
+            </w:r>
+            <w:proofErr w:type="spellEnd"/>
+            <w:r>
+              <w:rPr>
+                <w:rStyle w:val="af0"/>
+              </w:rPr>
+              <w:t xml:space="preserve"> Essentials</w:t>
             </w:r>
           </w:p>
         </w:tc>
@@ -1998,6 +2255,7 @@
               <w:t xml:space="preserve">Разработчик на </w:t>
             </w:r>
             <w:hyperlink r:id="rId25" w:anchor="GT" w:history="1">
+              <w:proofErr w:type="spellStart"/>
               <w:r>
                 <w:rPr>
                   <w:rStyle w:val="af1"/>
@@ -2006,6 +2264,7 @@
                 </w:rPr>
                 <w:t>GraphTalk</w:t>
               </w:r>
+              <w:proofErr w:type="spellEnd"/>
             </w:hyperlink>
             <w:r>
               <w:rPr>
@@ -2051,62 +2310,116 @@
           </w:tcPr>
           <w:p>
             <w:hyperlink r:id="rId27">
+              <w:proofErr w:type="spellStart"/>
               <w:r>
                 <w:rPr>
                   <w:rStyle w:val="af1"/>
                 </w:rPr>
-                <w:t>Computer Sciences Corporation</w:t>
+                <w:t>Computer</w:t>
               </w:r>
-            </w:hyperlink>
-          </w:p>
-        </w:tc>
-      </w:tr>
-      <w:tr>
-        <w:tc>
-          <w:tcPr>
-            <w:tcW w:w="3401" w:type="dxa"/>
-            <w:shd w:val="clear" w:color="auto" w:fill="auto"/>
-          </w:tcPr>
-          <w:p>
-            <w:pPr>
-              <w:pStyle w:val="-"/>
-              <w:jc w:val="right"/>
-            </w:pPr>
-            <w:r>
-              <w:t>Описание:</w:t>
-            </w:r>
-          </w:p>
-        </w:tc>
-        <w:tc>
-          <w:tcPr>
-            <w:tcW w:w="6788" w:type="dxa"/>
-            <w:shd w:val="clear" w:color="auto" w:fill="auto"/>
-            <w:vAlign w:val="center"/>
-          </w:tcPr>
-          <w:p>
-            <w:pPr>
-              <w:pStyle w:val="-"/>
-            </w:pPr>
-            <w:r>
-              <w:t xml:space="preserve">Курса подготвя обучаващите се за работа с </w:t>
-            </w:r>
-            <w:hyperlink r:id="rId28" w:anchor="GT" w:history="1">
+              <w:proofErr w:type="spellEnd"/>
               <w:r>
                 <w:rPr>
                   <w:rStyle w:val="af1"/>
                 </w:rPr>
-                <w:t>GraphTalk Developer</w:t>
+                <w:t xml:space="preserve"> </w:t>
               </w:r>
-            </w:hyperlink>
-            <w:r>
-              <w:t xml:space="preserve"> и ги въвежда в разработването за </w:t>
-            </w:r>
-            <w:hyperlink r:id="rId29" w:anchor="GTAIA" w:history="1">
+              <w:proofErr w:type="spellStart"/>
               <w:r>
                 <w:rPr>
                   <w:rStyle w:val="af1"/>
                 </w:rPr>
-                <w:t>GraphTalk A.I.A</w:t>
+                <w:t>Sciences</w:t>
+              </w:r>
+              <w:proofErr w:type="spellEnd"/>
+              <w:r>
+                <w:rPr>
+                  <w:rStyle w:val="af1"/>
+                </w:rPr>
+                <w:t xml:space="preserve"> </w:t>
+              </w:r>
+              <w:proofErr w:type="spellStart"/>
+              <w:r>
+                <w:rPr>
+                  <w:rStyle w:val="af1"/>
+                </w:rPr>
+                <w:t>Corporation</w:t>
+              </w:r>
+              <w:proofErr w:type="spellEnd"/>
+            </w:hyperlink>
+          </w:p>
+        </w:tc>
+      </w:tr>
+      <w:tr>
+        <w:tc>
+          <w:tcPr>
+            <w:tcW w:w="3401" w:type="dxa"/>
+            <w:shd w:val="clear" w:color="auto" w:fill="auto"/>
+          </w:tcPr>
+          <w:p>
+            <w:pPr>
+              <w:pStyle w:val="-"/>
+              <w:jc w:val="right"/>
+            </w:pPr>
+            <w:r>
+              <w:t>Описание:</w:t>
+            </w:r>
+          </w:p>
+        </w:tc>
+        <w:tc>
+          <w:tcPr>
+            <w:tcW w:w="6788" w:type="dxa"/>
+            <w:shd w:val="clear" w:color="auto" w:fill="auto"/>
+            <w:vAlign w:val="center"/>
+          </w:tcPr>
+          <w:p>
+            <w:pPr>
+              <w:pStyle w:val="-"/>
+            </w:pPr>
+            <w:r>
+              <w:t xml:space="preserve">Курса подготвя обучаващите се за работа с </w:t>
+            </w:r>
+            <w:hyperlink r:id="rId28" w:anchor="GT" w:history="1">
+              <w:proofErr w:type="spellStart"/>
+              <w:r>
+                <w:rPr>
+                  <w:rStyle w:val="af1"/>
+                </w:rPr>
+                <w:t>GraphTalk</w:t>
+              </w:r>
+              <w:proofErr w:type="spellEnd"/>
+              <w:r>
+                <w:rPr>
+                  <w:rStyle w:val="af1"/>
+                </w:rPr>
+                <w:t xml:space="preserve"> </w:t>
+              </w:r>
+              <w:proofErr w:type="spellStart"/>
+              <w:r>
+                <w:rPr>
+                  <w:rStyle w:val="af1"/>
+                </w:rPr>
+                <w:t>Developer</w:t>
+              </w:r>
+              <w:proofErr w:type="spellEnd"/>
+            </w:hyperlink>
+            <w:r>
+              <w:t xml:space="preserve"> и ги въвежда в разработването за </w:t>
+            </w:r>
+            <w:hyperlink r:id="rId29" w:anchor="GTAIA" w:history="1">
+              <w:proofErr w:type="spellStart"/>
+              <w:r>
+                <w:rPr>
+                  <w:rStyle w:val="af1"/>
+                </w:rPr>
+                <w:t>GraphTalk</w:t>
+              </w:r>
+              <w:proofErr w:type="spellEnd"/>
+              <w:r>
+                <w:rPr>
+                  <w:rStyle w:val="af1"/>
+                </w:rPr>
+                <w:t xml:space="preserve"> A.I.A</w:t>
               </w:r>
             </w:hyperlink>
             <w:r>
@@ -2147,10 +2460,8 @@
           <w:tab w:val="left" w:pos="0"/>
         </w:tabs>
       </w:pPr>
-      <w:bookmarkStart w:id="0" w:name="Codix-DevM"/>
-      <w:bookmarkEnd w:id="0"/>
-      <w:r>
-        <w:t>Октомври 2012 – до сега</w:t>
+      <w:r>
+        <w:t>Август 2020 – до сега</w:t>
       </w:r>
     </w:p>
     <w:tbl>
@@ -2201,7 +2512,7 @@
               <w:rPr>
                 <w:b/>
               </w:rPr>
-              <w:t>Мениджър софтуерна разработка</w:t>
+              <w:t>Системен архитект</w:t>
             </w:r>
           </w:p>
         </w:tc>
@@ -2229,12 +2540,26 @@
             <w:vAlign w:val="center"/>
           </w:tcPr>
           <w:p>
-            <w:hyperlink r:id="rId30">
+            <w:hyperlink r:id="rId30" w:history="1">
               <w:r>
                 <w:rPr>
                   <w:rStyle w:val="af1"/>
                 </w:rPr>
-                <w:t>Кодикс България</w:t>
+                <w:t xml:space="preserve">Сайт </w:t>
+              </w:r>
+              <w:proofErr w:type="spellStart"/>
+              <w:r>
+                <w:rPr>
+                  <w:rStyle w:val="af1"/>
+                </w:rPr>
+                <w:t>Граунд</w:t>
+              </w:r>
+              <w:proofErr w:type="spellEnd"/>
+              <w:r>
+                <w:rPr>
+                  <w:rStyle w:val="af1"/>
+                </w:rPr>
+                <w:t xml:space="preserve"> Хостинг</w:t>
               </w:r>
             </w:hyperlink>
           </w:p>
@@ -2349,12 +2674,17 @@
               <w:snapToGrid w:val="0"/>
             </w:pPr>
             <w:r>
-              <w:t>Управление на процеса по разработка във компанията, определяне на правила и процедури, разработка на вътрешни системи и инструменти за улесняване на процеса по разработка</w:t>
+              <w:t>Проектиране и разработка на облачни системи</w:t>
             </w:r>
           </w:p>
         </w:tc>
       </w:tr>
     </w:tbl>
+    <w:p>
+      <w:pPr>
+        <w:pStyle w:val="a0"/>
+      </w:pPr>
+    </w:p>
     <w:p>
       <w:pPr>
         <w:pStyle w:val="3"/>
@@ -2362,13 +2692,13 @@
           <w:tab w:val="left" w:pos="0"/>
         </w:tabs>
       </w:pPr>
-      <w:bookmarkStart w:id="1" w:name="Codix-TL"/>
-      <w:r>
-        <w:t xml:space="preserve">Януари 2008 – </w:t>
-      </w:r>
-      <w:bookmarkEnd w:id="1"/>
-      <w:r>
-        <w:t>до сега</w:t>
+      <w:bookmarkStart w:id="0" w:name="Codix-DevM"/>
+      <w:bookmarkEnd w:id="0"/>
+      <w:r>
+        <w:t xml:space="preserve">Октомври 2012 – </w:t>
+      </w:r>
+      <w:r>
+        <w:t>Юли 2020</w:t>
       </w:r>
     </w:p>
     <w:tbl>
@@ -2419,20 +2749,7 @@
               <w:rPr>
                 <w:b/>
               </w:rPr>
-              <w:t>Ръководител екип</w:t>
-            </w:r>
-            <w:r>
-              <w:rPr>
-                <w:b/>
-                <w:lang w:val="en-US"/>
-              </w:rPr>
-              <w:t xml:space="preserve"> </w:t>
-            </w:r>
-            <w:r>
-              <w:rPr>
-                <w:b/>
-              </w:rPr>
-              <w:t>софтуерна разработка</w:t>
+              <w:t>Мениджър софтуерна разработка</w:t>
             </w:r>
           </w:p>
         </w:tc>
@@ -2461,11 +2778,19 @@
           </w:tcPr>
           <w:p>
             <w:hyperlink r:id="rId31">
+              <w:proofErr w:type="spellStart"/>
               <w:r>
                 <w:rPr>
                   <w:rStyle w:val="af1"/>
                 </w:rPr>
-                <w:t>Кодикс България</w:t>
+                <w:t>Кодикс</w:t>
+              </w:r>
+              <w:proofErr w:type="spellEnd"/>
+              <w:r>
+                <w:rPr>
+                  <w:rStyle w:val="af1"/>
+                </w:rPr>
+                <w:t xml:space="preserve"> България</w:t>
               </w:r>
             </w:hyperlink>
           </w:p>
@@ -2530,16 +2855,24 @@
               <w:pStyle w:val="-"/>
             </w:pPr>
             <w:r>
-              <w:t>15</w:t>
+              <w:t>5</w:t>
             </w:r>
             <w:r>
               <w:rPr>
+                <w:b/>
+                <w:bCs/>
                 <w:lang w:val="en-GB"/>
               </w:rPr>
               <w:t>–</w:t>
             </w:r>
             <w:r>
-              <w:t>20 човека</w:t>
+              <w:rPr>
+                <w:lang w:val="en-US"/>
+              </w:rPr>
+              <w:t>1</w:t>
+            </w:r>
+            <w:r>
+              <w:t>0 човека</w:t>
             </w:r>
           </w:p>
         </w:tc>
@@ -2572,7 +2905,7 @@
               <w:snapToGrid w:val="0"/>
             </w:pPr>
             <w:r>
-              <w:t>Управление на виртуален екип от разработчици с експертиза в специфична сфера, разпределени в три различни географски местоположения</w:t>
+              <w:t>Управление на процеса по разработка във компанията, определяне на правила и процедури, разработка на вътрешни системи и инструменти за улесняване на процеса по разработка</w:t>
             </w:r>
           </w:p>
         </w:tc>
@@ -2585,13 +2918,13 @@
           <w:tab w:val="left" w:pos="0"/>
         </w:tabs>
       </w:pPr>
-      <w:bookmarkStart w:id="2" w:name="Codix-CSQL"/>
-      <w:r>
-        <w:t xml:space="preserve">Декември 2006 – </w:t>
-      </w:r>
-      <w:bookmarkEnd w:id="2"/>
-      <w:r>
-        <w:t>Декември 2007</w:t>
+      <w:bookmarkStart w:id="1" w:name="Codix-TL"/>
+      <w:r>
+        <w:t xml:space="preserve">Януари 2008 – </w:t>
+      </w:r>
+      <w:bookmarkEnd w:id="1"/>
+      <w:r>
+        <w:t>Юли 2020</w:t>
       </w:r>
     </w:p>
     <w:tbl>
@@ -2642,25 +2975,20 @@
               <w:rPr>
                 <w:b/>
               </w:rPr>
-              <w:t>Софтуерен</w:t>
+              <w:t>Ръководител екип</w:t>
+            </w:r>
+            <w:r>
+              <w:rPr>
+                <w:b/>
+                <w:lang w:val="en-US"/>
+              </w:rPr>
+              <w:t xml:space="preserve"> </w:t>
             </w:r>
             <w:r>
               <w:rPr>
                 <w:b/>
               </w:rPr>
-              <w:t xml:space="preserve"> </w:t>
-            </w:r>
-            <w:r>
-              <w:rPr>
-                <w:b/>
-              </w:rPr>
-              <w:t>р</w:t>
-            </w:r>
-            <w:r>
-              <w:rPr>
-                <w:b/>
-              </w:rPr>
-              <w:t>азработчик</w:t>
+              <w:t>софтуерна разработка</w:t>
             </w:r>
           </w:p>
         </w:tc>
@@ -2689,11 +3017,19 @@
           </w:tcPr>
           <w:p>
             <w:hyperlink r:id="rId32">
+              <w:proofErr w:type="spellStart"/>
               <w:r>
                 <w:rPr>
                   <w:rStyle w:val="af1"/>
                 </w:rPr>
-                <w:t>Кодикс България</w:t>
+                <w:t>Кодикс</w:t>
+              </w:r>
+              <w:proofErr w:type="spellEnd"/>
+              <w:r>
+                <w:rPr>
+                  <w:rStyle w:val="af1"/>
+                </w:rPr>
+                <w:t xml:space="preserve"> България</w:t>
               </w:r>
             </w:hyperlink>
           </w:p>
@@ -2758,7 +3094,7 @@
               <w:pStyle w:val="-"/>
             </w:pPr>
             <w:r>
-              <w:t>5</w:t>
+              <w:t>15</w:t>
             </w:r>
             <w:r>
               <w:rPr>
@@ -2767,7 +3103,7 @@
               <w:t>–</w:t>
             </w:r>
             <w:r>
-              <w:t>10 човека</w:t>
+              <w:t>20 човека</w:t>
             </w:r>
           </w:p>
         </w:tc>
@@ -2800,28 +3136,7 @@
               <w:snapToGrid w:val="0"/>
             </w:pPr>
             <w:r>
-              <w:t xml:space="preserve">Разработка на софтуера </w:t>
-            </w:r>
-            <w:r>
-              <w:rPr>
-                <w:i/>
-                <w:iCs/>
-              </w:rPr>
-              <w:t>i</w:t>
-            </w:r>
-            <w:r>
-              <w:t xml:space="preserve">MX на </w:t>
-            </w:r>
-            <w:hyperlink r:id="rId33">
-              <w:r>
-                <w:rPr>
-                  <w:rStyle w:val="af1"/>
-                </w:rPr>
-                <w:t>Pro*C</w:t>
-              </w:r>
-            </w:hyperlink>
-            <w:r>
-              <w:t xml:space="preserve"> и PL/SQL</w:t>
+              <w:t>Управление на виртуален екип от разработчици с експертиза в специфична сфера, разпределени в три различни географски местоположения</w:t>
             </w:r>
           </w:p>
         </w:tc>
@@ -2834,13 +3149,13 @@
           <w:tab w:val="left" w:pos="0"/>
         </w:tabs>
       </w:pPr>
-      <w:bookmarkStart w:id="3" w:name="OBS1"/>
-      <w:r>
-        <w:t xml:space="preserve">Октомври 2005 – </w:t>
-      </w:r>
-      <w:bookmarkEnd w:id="3"/>
-      <w:r>
-        <w:t>Ноември 2006</w:t>
+      <w:bookmarkStart w:id="2" w:name="Codix-CSQL"/>
+      <w:r>
+        <w:t xml:space="preserve">Декември 2006 – </w:t>
+      </w:r>
+      <w:bookmarkEnd w:id="2"/>
+      <w:r>
+        <w:t>Декември 2007</w:t>
       </w:r>
     </w:p>
     <w:tbl>
@@ -2891,19 +3206,25 @@
               <w:rPr>
                 <w:b/>
               </w:rPr>
-              <w:t xml:space="preserve">Старши </w:t>
+              <w:t>Софтуерен</w:t>
             </w:r>
             <w:r>
               <w:rPr>
                 <w:b/>
               </w:rPr>
-              <w:t>п</w:t>
+              <w:t xml:space="preserve"> </w:t>
             </w:r>
             <w:r>
               <w:rPr>
                 <w:b/>
               </w:rPr>
-              <w:t>рограмист</w:t>
+              <w:t>р</w:t>
+            </w:r>
+            <w:r>
+              <w:rPr>
+                <w:b/>
+              </w:rPr>
+              <w:t>азработчик</w:t>
             </w:r>
           </w:p>
         </w:tc>
@@ -2931,115 +3252,153 @@
             <w:vAlign w:val="center"/>
           </w:tcPr>
           <w:p>
-            <w:pPr>
-              <w:pStyle w:val="-"/>
-            </w:pPr>
+            <w:hyperlink r:id="rId33">
+              <w:proofErr w:type="spellStart"/>
+              <w:r>
+                <w:rPr>
+                  <w:rStyle w:val="af1"/>
+                </w:rPr>
+                <w:t>Кодикс</w:t>
+              </w:r>
+              <w:proofErr w:type="spellEnd"/>
+              <w:r>
+                <w:rPr>
+                  <w:rStyle w:val="af1"/>
+                </w:rPr>
+                <w:t xml:space="preserve"> България</w:t>
+              </w:r>
+            </w:hyperlink>
+          </w:p>
+        </w:tc>
+      </w:tr>
+      <w:tr>
+        <w:tc>
+          <w:tcPr>
+            <w:tcW w:w="3402" w:type="dxa"/>
+            <w:shd w:val="clear" w:color="auto" w:fill="auto"/>
+          </w:tcPr>
+          <w:p>
+            <w:pPr>
+              <w:pStyle w:val="-"/>
+              <w:jc w:val="right"/>
+            </w:pPr>
+            <w:r>
+              <w:t>Местоположение:</w:t>
+            </w:r>
+          </w:p>
+        </w:tc>
+        <w:tc>
+          <w:tcPr>
+            <w:tcW w:w="6813" w:type="dxa"/>
+            <w:shd w:val="clear" w:color="auto" w:fill="auto"/>
+            <w:vAlign w:val="center"/>
+          </w:tcPr>
+          <w:p>
+            <w:pPr>
+              <w:pStyle w:val="-"/>
+            </w:pPr>
+            <w:r>
+              <w:t>София, България</w:t>
+            </w:r>
+          </w:p>
+        </w:tc>
+      </w:tr>
+      <w:tr>
+        <w:tc>
+          <w:tcPr>
+            <w:tcW w:w="3402" w:type="dxa"/>
+            <w:shd w:val="clear" w:color="auto" w:fill="auto"/>
+          </w:tcPr>
+          <w:p>
+            <w:pPr>
+              <w:pStyle w:val="-"/>
+              <w:jc w:val="right"/>
+            </w:pPr>
+            <w:r>
+              <w:t>Размер на екипа:</w:t>
+            </w:r>
+          </w:p>
+        </w:tc>
+        <w:tc>
+          <w:tcPr>
+            <w:tcW w:w="6813" w:type="dxa"/>
+            <w:shd w:val="clear" w:color="auto" w:fill="auto"/>
+            <w:vAlign w:val="center"/>
+          </w:tcPr>
+          <w:p>
+            <w:pPr>
+              <w:pStyle w:val="-"/>
+            </w:pPr>
+            <w:r>
+              <w:t>5</w:t>
+            </w:r>
+            <w:r>
+              <w:rPr>
+                <w:lang w:val="en-GB"/>
+              </w:rPr>
+              <w:t>–</w:t>
+            </w:r>
+            <w:r>
+              <w:t>10 човека</w:t>
+            </w:r>
+          </w:p>
+        </w:tc>
+      </w:tr>
+      <w:tr>
+        <w:tc>
+          <w:tcPr>
+            <w:tcW w:w="3402" w:type="dxa"/>
+            <w:shd w:val="clear" w:color="auto" w:fill="auto"/>
+          </w:tcPr>
+          <w:p>
+            <w:pPr>
+              <w:pStyle w:val="-"/>
+              <w:jc w:val="right"/>
+            </w:pPr>
+            <w:r>
+              <w:t>Задължения:</w:t>
+            </w:r>
+          </w:p>
+        </w:tc>
+        <w:tc>
+          <w:tcPr>
+            <w:tcW w:w="6813" w:type="dxa"/>
+            <w:shd w:val="clear" w:color="auto" w:fill="auto"/>
+            <w:vAlign w:val="center"/>
+          </w:tcPr>
+          <w:p>
+            <w:pPr>
+              <w:pStyle w:val="TableContents"/>
+              <w:snapToGrid w:val="0"/>
+            </w:pPr>
+            <w:r>
+              <w:t xml:space="preserve">Разработка на софтуера </w:t>
+            </w:r>
+            <w:proofErr w:type="spellStart"/>
+            <w:r>
+              <w:rPr>
+                <w:i/>
+                <w:iCs/>
+              </w:rPr>
+              <w:t>i</w:t>
+            </w:r>
+            <w:r>
+              <w:t>MX</w:t>
+            </w:r>
+            <w:proofErr w:type="spellEnd"/>
+            <w:r>
+              <w:t xml:space="preserve"> на </w:t>
+            </w:r>
             <w:hyperlink r:id="rId34">
               <w:r>
                 <w:rPr>
                   <w:rStyle w:val="af1"/>
                 </w:rPr>
-                <w:t>CSC</w:t>
+                <w:t>Pro*C</w:t>
               </w:r>
             </w:hyperlink>
             <w:r>
-              <w:t xml:space="preserve"> (бивша OBS [Object Builder Software]) България</w:t>
-            </w:r>
-          </w:p>
-        </w:tc>
-      </w:tr>
-      <w:tr>
-        <w:tc>
-          <w:tcPr>
-            <w:tcW w:w="3402" w:type="dxa"/>
-            <w:shd w:val="clear" w:color="auto" w:fill="auto"/>
-          </w:tcPr>
-          <w:p>
-            <w:pPr>
-              <w:pStyle w:val="-"/>
-              <w:jc w:val="right"/>
-            </w:pPr>
-            <w:r>
-              <w:t>Местоположение:</w:t>
-            </w:r>
-          </w:p>
-        </w:tc>
-        <w:tc>
-          <w:tcPr>
-            <w:tcW w:w="6813" w:type="dxa"/>
-            <w:shd w:val="clear" w:color="auto" w:fill="auto"/>
-            <w:vAlign w:val="center"/>
-          </w:tcPr>
-          <w:p>
-            <w:pPr>
-              <w:pStyle w:val="-"/>
-            </w:pPr>
-            <w:r>
-              <w:t>София, България</w:t>
-            </w:r>
-          </w:p>
-        </w:tc>
-      </w:tr>
-      <w:tr>
-        <w:tc>
-          <w:tcPr>
-            <w:tcW w:w="3402" w:type="dxa"/>
-            <w:shd w:val="clear" w:color="auto" w:fill="auto"/>
-          </w:tcPr>
-          <w:p>
-            <w:pPr>
-              <w:pStyle w:val="-"/>
-              <w:jc w:val="right"/>
-            </w:pPr>
-            <w:r>
-              <w:t>Размер на екипа:</w:t>
-            </w:r>
-          </w:p>
-        </w:tc>
-        <w:tc>
-          <w:tcPr>
-            <w:tcW w:w="6813" w:type="dxa"/>
-            <w:shd w:val="clear" w:color="auto" w:fill="auto"/>
-            <w:vAlign w:val="center"/>
-          </w:tcPr>
-          <w:p>
-            <w:pPr>
-              <w:pStyle w:val="-"/>
-            </w:pPr>
-            <w:r>
-              <w:t>15 човека</w:t>
-            </w:r>
-          </w:p>
-        </w:tc>
-      </w:tr>
-      <w:tr>
-        <w:tc>
-          <w:tcPr>
-            <w:tcW w:w="3402" w:type="dxa"/>
-            <w:shd w:val="clear" w:color="auto" w:fill="auto"/>
-          </w:tcPr>
-          <w:p>
-            <w:pPr>
-              <w:pStyle w:val="-"/>
-              <w:jc w:val="right"/>
-            </w:pPr>
-            <w:r>
-              <w:t>Задължения:</w:t>
-            </w:r>
-          </w:p>
-        </w:tc>
-        <w:tc>
-          <w:tcPr>
-            <w:tcW w:w="6813" w:type="dxa"/>
-            <w:shd w:val="clear" w:color="auto" w:fill="auto"/>
-            <w:vAlign w:val="center"/>
-          </w:tcPr>
-          <w:p>
-            <w:pPr>
-              <w:pStyle w:val="-"/>
-            </w:pPr>
-            <w:r>
-              <w:t>Разработване и координиране на разработването на програмно осигуряване в областта на застраховането.</w:t>
+              <w:t xml:space="preserve"> и PL/SQL</w:t>
             </w:r>
           </w:p>
         </w:tc>
@@ -3052,16 +3411,13 @@
           <w:tab w:val="left" w:pos="0"/>
         </w:tabs>
       </w:pPr>
-      <w:bookmarkStart w:id="4" w:name="OBS"/>
-      <w:bookmarkEnd w:id="4"/>
-      <w:r>
-        <w:t xml:space="preserve">Юли 2003 – </w:t>
-      </w:r>
-      <w:r>
-        <w:t>Септември</w:t>
-      </w:r>
-      <w:r>
-        <w:t xml:space="preserve"> 2005</w:t>
+      <w:bookmarkStart w:id="3" w:name="OBS1"/>
+      <w:r>
+        <w:t xml:space="preserve">Октомври 2005 – </w:t>
+      </w:r>
+      <w:bookmarkEnd w:id="3"/>
+      <w:r>
+        <w:t>Ноември 2006</w:t>
       </w:r>
     </w:p>
     <w:tbl>
@@ -3112,7 +3468,19 @@
               <w:rPr>
                 <w:b/>
               </w:rPr>
-              <w:t>Програмист</w:t>
+              <w:t xml:space="preserve">Старши </w:t>
+            </w:r>
+            <w:r>
+              <w:rPr>
+                <w:b/>
+              </w:rPr>
+              <w:t>п</w:t>
+            </w:r>
+            <w:r>
+              <w:rPr>
+                <w:b/>
+              </w:rPr>
+              <w:t>рограмист</w:t>
             </w:r>
           </w:p>
         </w:tc>
@@ -3152,7 +3520,23 @@
               </w:r>
             </w:hyperlink>
             <w:r>
-              <w:t xml:space="preserve"> (бивша OBS [Object Builder Software]) България</w:t>
+              <w:t xml:space="preserve"> (бивша OBS [</w:t>
+            </w:r>
+            <w:proofErr w:type="spellStart"/>
+            <w:r>
+              <w:t>Object</w:t>
+            </w:r>
+            <w:proofErr w:type="spellEnd"/>
+            <w:r>
+              <w:t xml:space="preserve"> </w:t>
+            </w:r>
+            <w:proofErr w:type="spellStart"/>
+            <w:r>
+              <w:t>Builder</w:t>
+            </w:r>
+            <w:proofErr w:type="spellEnd"/>
+            <w:r>
+              <w:t xml:space="preserve"> Software]) България</w:t>
             </w:r>
           </w:p>
         </w:tc>
@@ -3216,32 +3600,24 @@
               <w:pStyle w:val="-"/>
             </w:pPr>
             <w:r>
-              <w:t>5</w:t>
-            </w:r>
-            <w:r>
-              <w:rPr>
-                <w:lang w:val="en-GB"/>
-              </w:rPr>
-              <w:t>–</w:t>
-            </w:r>
-            <w:r>
-              <w:t>20 човека</w:t>
-            </w:r>
-          </w:p>
-        </w:tc>
-      </w:tr>
-      <w:tr>
-        <w:tc>
-          <w:tcPr>
-            <w:tcW w:w="3402" w:type="dxa"/>
-            <w:shd w:val="clear" w:color="auto" w:fill="auto"/>
-          </w:tcPr>
-          <w:p>
-            <w:pPr>
-              <w:pStyle w:val="-"/>
-              <w:jc w:val="right"/>
-            </w:pPr>
-            <w:r>
+              <w:t>15 човека</w:t>
+            </w:r>
+          </w:p>
+        </w:tc>
+      </w:tr>
+      <w:tr>
+        <w:tc>
+          <w:tcPr>
+            <w:tcW w:w="3402" w:type="dxa"/>
+            <w:shd w:val="clear" w:color="auto" w:fill="auto"/>
+          </w:tcPr>
+          <w:p>
+            <w:pPr>
+              <w:pStyle w:val="-"/>
+              <w:jc w:val="right"/>
+            </w:pPr>
+            <w:r>
+              <w:lastRenderedPageBreak/>
               <w:t>Задължения:</w:t>
             </w:r>
           </w:p>
@@ -3257,11 +3633,7 @@
               <w:pStyle w:val="-"/>
             </w:pPr>
             <w:r>
-              <w:t xml:space="preserve">Разработване на програмно осигуряване в областта на </w:t>
-            </w:r>
-            <w:r>
-              <w:lastRenderedPageBreak/>
-              <w:t>застраховането.</w:t>
+              <w:t>Разработване и координиране на разработването на програмно осигуряване в областта на застраховането.</w:t>
             </w:r>
           </w:p>
         </w:tc>
@@ -3274,20 +3646,16 @@
           <w:tab w:val="left" w:pos="0"/>
         </w:tabs>
       </w:pPr>
-      <w:bookmarkStart w:id="5" w:name="Xpeqt"/>
-      <w:bookmarkEnd w:id="5"/>
-      <w:r>
-        <w:lastRenderedPageBreak/>
-        <w:t xml:space="preserve">Май 2002 </w:t>
-      </w:r>
-      <w:r>
-        <w:rPr>
-          <w:lang w:val="en-GB"/>
-        </w:rPr>
-        <w:t>–</w:t>
-      </w:r>
-      <w:r>
-        <w:t xml:space="preserve"> Януари 2003</w:t>
+      <w:bookmarkStart w:id="4" w:name="OBS"/>
+      <w:bookmarkEnd w:id="4"/>
+      <w:r>
+        <w:t xml:space="preserve">Юли 2003 – </w:t>
+      </w:r>
+      <w:r>
+        <w:t>Септември</w:t>
+      </w:r>
+      <w:r>
+        <w:t xml:space="preserve"> 2005</w:t>
       </w:r>
     </w:p>
     <w:tbl>
@@ -3338,7 +3706,7 @@
               <w:rPr>
                 <w:b/>
               </w:rPr>
-              <w:t>Програмист на C/C++</w:t>
+              <w:t>Програмист</w:t>
             </w:r>
           </w:p>
         </w:tc>
@@ -3366,14 +3734,36 @@
             <w:vAlign w:val="center"/>
           </w:tcPr>
           <w:p>
+            <w:pPr>
+              <w:pStyle w:val="-"/>
+            </w:pPr>
             <w:hyperlink r:id="rId36">
               <w:r>
                 <w:rPr>
                   <w:rStyle w:val="af1"/>
                 </w:rPr>
-                <w:t>Xpeqt</w:t>
+                <w:t>CSC</w:t>
               </w:r>
             </w:hyperlink>
+            <w:r>
+              <w:t xml:space="preserve"> (бивша OBS [</w:t>
+            </w:r>
+            <w:proofErr w:type="spellStart"/>
+            <w:r>
+              <w:t>Object</w:t>
+            </w:r>
+            <w:proofErr w:type="spellEnd"/>
+            <w:r>
+              <w:t xml:space="preserve"> </w:t>
+            </w:r>
+            <w:proofErr w:type="spellStart"/>
+            <w:r>
+              <w:t>Builder</w:t>
+            </w:r>
+            <w:proofErr w:type="spellEnd"/>
+            <w:r>
+              <w:t xml:space="preserve"> Software]) България</w:t>
+            </w:r>
           </w:p>
         </w:tc>
       </w:tr>
@@ -3436,7 +3826,16 @@
               <w:pStyle w:val="-"/>
             </w:pPr>
             <w:r>
-              <w:t>5 човека</w:t>
+              <w:t>5</w:t>
+            </w:r>
+            <w:r>
+              <w:rPr>
+                <w:lang w:val="en-GB"/>
+              </w:rPr>
+              <w:t>–</w:t>
+            </w:r>
+            <w:r>
+              <w:t>20 човека</w:t>
             </w:r>
           </w:p>
         </w:tc>
@@ -3468,50 +3867,7 @@
               <w:pStyle w:val="-"/>
             </w:pPr>
             <w:r>
-              <w:t xml:space="preserve">Проектиране, писане, изпитване и документиране на модул (допълнение), който да бъде използване в програмно осигуряване за контрол на машини. Целта на модула е да осъществява връзка с </w:t>
-            </w:r>
-            <w:hyperlink r:id="rId37" w:anchor="DeviceNet" w:history="1">
-              <w:r>
-                <w:rPr>
-                  <w:rStyle w:val="af1"/>
-                </w:rPr>
-                <w:t>DeviceNet™</w:t>
-              </w:r>
-            </w:hyperlink>
-            <w:r>
-              <w:t xml:space="preserve"> устройства.</w:t>
-            </w:r>
-          </w:p>
-        </w:tc>
-      </w:tr>
-      <w:tr>
-        <w:tc>
-          <w:tcPr>
-            <w:tcW w:w="3402" w:type="dxa"/>
-            <w:shd w:val="clear" w:color="auto" w:fill="auto"/>
-          </w:tcPr>
-          <w:p>
-            <w:pPr>
-              <w:pStyle w:val="-"/>
-              <w:jc w:val="right"/>
-            </w:pPr>
-            <w:r>
-              <w:t>Причина за напускане:</w:t>
-            </w:r>
-          </w:p>
-        </w:tc>
-        <w:tc>
-          <w:tcPr>
-            <w:tcW w:w="6813" w:type="dxa"/>
-            <w:shd w:val="clear" w:color="auto" w:fill="auto"/>
-            <w:vAlign w:val="center"/>
-          </w:tcPr>
-          <w:p>
-            <w:pPr>
-              <w:pStyle w:val="-"/>
-            </w:pPr>
-            <w:r>
-              <w:t>Съкращаване на персонала поради намаляване на работата.</w:t>
+              <w:t>Разработване на програмно осигуряване в областта на застраховането.</w:t>
             </w:r>
           </w:p>
         </w:tc>
@@ -3524,13 +3880,10 @@
           <w:tab w:val="left" w:pos="0"/>
         </w:tabs>
       </w:pPr>
-      <w:bookmarkStart w:id="6" w:name="BIT"/>
-      <w:bookmarkEnd w:id="6"/>
-      <w:r>
-        <w:t>Април</w:t>
-      </w:r>
-      <w:r>
-        <w:t xml:space="preserve"> 2001 </w:t>
+      <w:bookmarkStart w:id="5" w:name="Xpeqt"/>
+      <w:bookmarkEnd w:id="5"/>
+      <w:r>
+        <w:t xml:space="preserve">Май 2002 </w:t>
       </w:r>
       <w:r>
         <w:rPr>
@@ -3539,13 +3892,7 @@
         <w:t>–</w:t>
       </w:r>
       <w:r>
-        <w:t xml:space="preserve"> </w:t>
-      </w:r>
-      <w:r>
-        <w:t>Февруари</w:t>
-      </w:r>
-      <w:r>
-        <w:t xml:space="preserve"> 2002</w:t>
+        <w:t xml:space="preserve"> Януари 2003</w:t>
       </w:r>
     </w:p>
     <w:tbl>
@@ -3596,7 +3943,7 @@
               <w:rPr>
                 <w:b/>
               </w:rPr>
-              <w:t>Технически сътрудник</w:t>
+              <w:t>Програмист на C/C++</w:t>
             </w:r>
           </w:p>
         </w:tc>
@@ -3624,109 +3971,162 @@
             <w:vAlign w:val="center"/>
           </w:tcPr>
           <w:p>
-            <w:hyperlink r:id="rId38">
+            <w:hyperlink r:id="rId37">
+              <w:proofErr w:type="spellStart"/>
               <w:r>
                 <w:rPr>
                   <w:rStyle w:val="af1"/>
                 </w:rPr>
-                <w:t>Български Информационни Технологии</w:t>
+                <w:t>Xpeqt</w:t>
+              </w:r>
+              <w:proofErr w:type="spellEnd"/>
+            </w:hyperlink>
+          </w:p>
+        </w:tc>
+      </w:tr>
+      <w:tr>
+        <w:tc>
+          <w:tcPr>
+            <w:tcW w:w="3402" w:type="dxa"/>
+            <w:shd w:val="clear" w:color="auto" w:fill="auto"/>
+          </w:tcPr>
+          <w:p>
+            <w:pPr>
+              <w:pStyle w:val="-"/>
+              <w:jc w:val="right"/>
+            </w:pPr>
+            <w:r>
+              <w:t>Местоположение:</w:t>
+            </w:r>
+          </w:p>
+        </w:tc>
+        <w:tc>
+          <w:tcPr>
+            <w:tcW w:w="6813" w:type="dxa"/>
+            <w:shd w:val="clear" w:color="auto" w:fill="auto"/>
+            <w:vAlign w:val="center"/>
+          </w:tcPr>
+          <w:p>
+            <w:pPr>
+              <w:pStyle w:val="-"/>
+            </w:pPr>
+            <w:r>
+              <w:t>София, България</w:t>
+            </w:r>
+          </w:p>
+        </w:tc>
+      </w:tr>
+      <w:tr>
+        <w:tc>
+          <w:tcPr>
+            <w:tcW w:w="3402" w:type="dxa"/>
+            <w:shd w:val="clear" w:color="auto" w:fill="auto"/>
+          </w:tcPr>
+          <w:p>
+            <w:pPr>
+              <w:pStyle w:val="-"/>
+              <w:jc w:val="right"/>
+            </w:pPr>
+            <w:r>
+              <w:t>Размер на екипа:</w:t>
+            </w:r>
+          </w:p>
+        </w:tc>
+        <w:tc>
+          <w:tcPr>
+            <w:tcW w:w="6813" w:type="dxa"/>
+            <w:shd w:val="clear" w:color="auto" w:fill="auto"/>
+            <w:vAlign w:val="center"/>
+          </w:tcPr>
+          <w:p>
+            <w:pPr>
+              <w:pStyle w:val="-"/>
+            </w:pPr>
+            <w:r>
+              <w:t>5 човека</w:t>
+            </w:r>
+          </w:p>
+        </w:tc>
+      </w:tr>
+      <w:tr>
+        <w:tc>
+          <w:tcPr>
+            <w:tcW w:w="3402" w:type="dxa"/>
+            <w:shd w:val="clear" w:color="auto" w:fill="auto"/>
+          </w:tcPr>
+          <w:p>
+            <w:pPr>
+              <w:pStyle w:val="-"/>
+              <w:jc w:val="right"/>
+            </w:pPr>
+            <w:r>
+              <w:t>Задължения:</w:t>
+            </w:r>
+          </w:p>
+        </w:tc>
+        <w:tc>
+          <w:tcPr>
+            <w:tcW w:w="6813" w:type="dxa"/>
+            <w:shd w:val="clear" w:color="auto" w:fill="auto"/>
+            <w:vAlign w:val="center"/>
+          </w:tcPr>
+          <w:p>
+            <w:pPr>
+              <w:pStyle w:val="-"/>
+            </w:pPr>
+            <w:r>
+              <w:t xml:space="preserve">Проектиране, писане, изпитване и документиране на модул (допълнение), който да бъде използване в програмно осигуряване за контрол на машини. Целта на модула е да осъществява връзка с </w:t>
+            </w:r>
+            <w:hyperlink r:id="rId38" w:anchor="DeviceNet" w:history="1">
+              <w:proofErr w:type="spellStart"/>
+              <w:r>
+                <w:rPr>
+                  <w:rStyle w:val="af1"/>
+                </w:rPr>
+                <w:t>DeviceNet</w:t>
+              </w:r>
+              <w:proofErr w:type="spellEnd"/>
+              <w:r>
+                <w:rPr>
+                  <w:rStyle w:val="af1"/>
+                </w:rPr>
+                <w:t>™</w:t>
               </w:r>
             </w:hyperlink>
-          </w:p>
-        </w:tc>
-      </w:tr>
-      <w:tr>
-        <w:tc>
-          <w:tcPr>
-            <w:tcW w:w="3402" w:type="dxa"/>
-            <w:shd w:val="clear" w:color="auto" w:fill="auto"/>
-          </w:tcPr>
-          <w:p>
-            <w:pPr>
-              <w:pStyle w:val="-"/>
-              <w:jc w:val="right"/>
-            </w:pPr>
-            <w:r>
-              <w:t>Местоположение:</w:t>
-            </w:r>
-          </w:p>
-        </w:tc>
-        <w:tc>
-          <w:tcPr>
-            <w:tcW w:w="6813" w:type="dxa"/>
-            <w:shd w:val="clear" w:color="auto" w:fill="auto"/>
-            <w:vAlign w:val="center"/>
-          </w:tcPr>
-          <w:p>
-            <w:pPr>
-              <w:pStyle w:val="-"/>
-            </w:pPr>
-            <w:r>
-              <w:t>София, България</w:t>
-            </w:r>
-          </w:p>
-        </w:tc>
-      </w:tr>
-      <w:tr>
-        <w:tc>
-          <w:tcPr>
-            <w:tcW w:w="3402" w:type="dxa"/>
-            <w:shd w:val="clear" w:color="auto" w:fill="auto"/>
-          </w:tcPr>
-          <w:p>
-            <w:pPr>
-              <w:pStyle w:val="-"/>
-              <w:jc w:val="right"/>
-            </w:pPr>
-            <w:r>
-              <w:t>Размер на екипа:</w:t>
-            </w:r>
-          </w:p>
-        </w:tc>
-        <w:tc>
-          <w:tcPr>
-            <w:tcW w:w="6813" w:type="dxa"/>
-            <w:shd w:val="clear" w:color="auto" w:fill="auto"/>
-            <w:vAlign w:val="center"/>
-          </w:tcPr>
-          <w:p>
-            <w:pPr>
-              <w:pStyle w:val="-"/>
-            </w:pPr>
-            <w:r>
-              <w:t>8 човека</w:t>
-            </w:r>
-          </w:p>
-        </w:tc>
-      </w:tr>
-      <w:tr>
-        <w:tc>
-          <w:tcPr>
-            <w:tcW w:w="3402" w:type="dxa"/>
-            <w:shd w:val="clear" w:color="auto" w:fill="auto"/>
-          </w:tcPr>
-          <w:p>
-            <w:pPr>
-              <w:pStyle w:val="-"/>
-              <w:jc w:val="right"/>
-            </w:pPr>
-            <w:r>
-              <w:t>Задължения:</w:t>
-            </w:r>
-          </w:p>
-        </w:tc>
-        <w:tc>
-          <w:tcPr>
-            <w:tcW w:w="6813" w:type="dxa"/>
-            <w:shd w:val="clear" w:color="auto" w:fill="auto"/>
-            <w:vAlign w:val="center"/>
-          </w:tcPr>
-          <w:p>
-            <w:pPr>
-              <w:pStyle w:val="-"/>
-            </w:pPr>
-            <w:r>
-              <w:t>Оказване на техническа помощ на клиентите на фирмата и писане на Perl скриптове за сървърите на фирмата.</w:t>
+            <w:r>
+              <w:t xml:space="preserve"> устройства.</w:t>
+            </w:r>
+          </w:p>
+        </w:tc>
+      </w:tr>
+      <w:tr>
+        <w:tc>
+          <w:tcPr>
+            <w:tcW w:w="3402" w:type="dxa"/>
+            <w:shd w:val="clear" w:color="auto" w:fill="auto"/>
+          </w:tcPr>
+          <w:p>
+            <w:pPr>
+              <w:pStyle w:val="-"/>
+              <w:jc w:val="right"/>
+            </w:pPr>
+            <w:r>
+              <w:t>Причина за напускане:</w:t>
+            </w:r>
+          </w:p>
+        </w:tc>
+        <w:tc>
+          <w:tcPr>
+            <w:tcW w:w="6813" w:type="dxa"/>
+            <w:shd w:val="clear" w:color="auto" w:fill="auto"/>
+            <w:vAlign w:val="center"/>
+          </w:tcPr>
+          <w:p>
+            <w:pPr>
+              <w:pStyle w:val="-"/>
+            </w:pPr>
+            <w:r>
+              <w:t>Съкращаване на персонала поради намаляване на работата.</w:t>
             </w:r>
           </w:p>
         </w:tc>
@@ -3735,18 +4135,17 @@
     <w:p>
       <w:pPr>
         <w:pStyle w:val="3"/>
+        <w:tabs>
+          <w:tab w:val="left" w:pos="0"/>
+        </w:tabs>
       </w:pPr>
-      <w:r>
-        <w:t>Септември</w:t>
-      </w:r>
-      <w:r>
-        <w:t xml:space="preserve"> 200</w:t>
-      </w:r>
-      <w:r>
-        <w:t>0</w:t>
-      </w:r>
-      <w:r>
-        <w:t xml:space="preserve"> </w:t>
+      <w:bookmarkStart w:id="6" w:name="BIT"/>
+      <w:bookmarkEnd w:id="6"/>
+      <w:r>
+        <w:t>Април</w:t>
+      </w:r>
+      <w:r>
+        <w:t xml:space="preserve"> 2001 </w:t>
       </w:r>
       <w:r>
         <w:rPr>
@@ -3758,13 +4157,10 @@
         <w:t xml:space="preserve"> </w:t>
       </w:r>
       <w:r>
-        <w:t>Януари</w:t>
-      </w:r>
-      <w:r>
-        <w:t xml:space="preserve"> 200</w:t>
-      </w:r>
-      <w:r>
-        <w:t>1</w:t>
+        <w:t>Февруари</w:t>
+      </w:r>
+      <w:r>
+        <w:t xml:space="preserve"> 2002</w:t>
       </w:r>
     </w:p>
     <w:tbl>
@@ -3815,7 +4211,7 @@
               <w:rPr>
                 <w:b/>
               </w:rPr>
-              <w:t>Системен администратор</w:t>
+              <w:t>Технически сътрудник</w:t>
             </w:r>
           </w:p>
         </w:tc>
@@ -3913,13 +4309,7 @@
               <w:pStyle w:val="-"/>
             </w:pPr>
             <w:r>
-              <w:rPr>
-                <w:lang w:val="en-US"/>
-              </w:rPr>
-              <w:t>5</w:t>
-            </w:r>
-            <w:r>
-              <w:t xml:space="preserve"> човека</w:t>
+              <w:t>8 човека</w:t>
             </w:r>
           </w:p>
         </w:tc>
@@ -3951,7 +4341,15 @@
               <w:pStyle w:val="-"/>
             </w:pPr>
             <w:r>
-              <w:t>Администрация на Windows компютри и принтери в локална мрежа.</w:t>
+              <w:t xml:space="preserve">Оказване на техническа помощ на клиентите на фирмата и писане на </w:t>
+            </w:r>
+            <w:proofErr w:type="spellStart"/>
+            <w:r>
+              <w:t>Perl</w:t>
+            </w:r>
+            <w:proofErr w:type="spellEnd"/>
+            <w:r>
+              <w:t xml:space="preserve"> скриптове за сървърите на фирмата.</w:t>
             </w:r>
           </w:p>
         </w:tc>
@@ -3959,37 +4357,37 @@
     </w:tbl>
     <w:p>
       <w:pPr>
-        <w:pStyle w:val="2"/>
-        <w:tabs>
-          <w:tab w:val="left" w:pos="0"/>
-          <w:tab w:val="left" w:pos="10200"/>
-        </w:tabs>
+        <w:pStyle w:val="3"/>
+      </w:pPr>
+      <w:r>
+        <w:t>Септември</w:t>
+      </w:r>
+      <w:r>
+        <w:t xml:space="preserve"> 200</w:t>
+      </w:r>
+      <w:r>
+        <w:t>0</w:t>
+      </w:r>
+      <w:r>
+        <w:t xml:space="preserve"> </w:t>
+      </w:r>
+      <w:r>
         <w:rPr>
-          <w:u w:val="single"/>
+          <w:lang w:val="en-GB"/>
         </w:rPr>
-      </w:pPr>
-      <w:r>
-        <w:rPr>
-          <w:u w:val="single"/>
-        </w:rPr>
-        <w:t>Примерни проекти</w:t>
-      </w:r>
-      <w:r>
-        <w:rPr>
-          <w:u w:val="single"/>
-        </w:rPr>
-        <w:tab/>
-      </w:r>
-    </w:p>
-    <w:p>
-      <w:pPr>
-        <w:pStyle w:val="3"/>
-        <w:tabs>
-          <w:tab w:val="left" w:pos="0"/>
-        </w:tabs>
-      </w:pPr>
-      <w:r>
-        <w:t>Април 2011 – Юни 2015</w:t>
+        <w:t>–</w:t>
+      </w:r>
+      <w:r>
+        <w:t xml:space="preserve"> </w:t>
+      </w:r>
+      <w:r>
+        <w:t>Януари</w:t>
+      </w:r>
+      <w:r>
+        <w:t xml:space="preserve"> 200</w:t>
+      </w:r>
+      <w:r>
+        <w:t>1</w:t>
       </w:r>
     </w:p>
     <w:tbl>
@@ -4015,223 +4413,45 @@
           </w:tcPr>
           <w:p>
             <w:pPr>
-              <w:pStyle w:val="TableContents"/>
-              <w:snapToGrid w:val="0"/>
-              <w:jc w:val="right"/>
-            </w:pPr>
-            <w:r>
-              <w:t>Име:</w:t>
-            </w:r>
-          </w:p>
-        </w:tc>
-        <w:tc>
-          <w:tcPr>
-            <w:tcW w:w="6813" w:type="dxa"/>
-            <w:shd w:val="clear" w:color="auto" w:fill="auto"/>
-            <w:vAlign w:val="center"/>
-          </w:tcPr>
-          <w:p>
-            <w:pPr>
-              <w:pStyle w:val="TableContents"/>
-            </w:pPr>
-            <w:r>
+              <w:pStyle w:val="-"/>
+              <w:jc w:val="right"/>
+            </w:pPr>
+            <w:r>
+              <w:t>Длъжност:</w:t>
+            </w:r>
+          </w:p>
+        </w:tc>
+        <w:tc>
+          <w:tcPr>
+            <w:tcW w:w="6813" w:type="dxa"/>
+            <w:shd w:val="clear" w:color="auto" w:fill="auto"/>
+            <w:vAlign w:val="center"/>
+          </w:tcPr>
+          <w:p>
+            <w:pPr>
+              <w:pStyle w:val="-"/>
               <w:rPr>
-                <w:rStyle w:val="a7"/>
+                <w:b/>
               </w:rPr>
-              <w:t>Система за Управление на Модификации, Пачове и Инсталации (MMPI)</w:t>
-            </w:r>
-          </w:p>
-        </w:tc>
-      </w:tr>
-      <w:tr>
-        <w:tc>
-          <w:tcPr>
-            <w:tcW w:w="3402" w:type="dxa"/>
-            <w:shd w:val="clear" w:color="auto" w:fill="auto"/>
-          </w:tcPr>
-          <w:p>
-            <w:pPr>
-              <w:pStyle w:val="TableContents"/>
-              <w:snapToGrid w:val="0"/>
-              <w:jc w:val="right"/>
-            </w:pPr>
-            <w:r>
-              <w:t>Описание:</w:t>
-            </w:r>
-          </w:p>
-        </w:tc>
-        <w:tc>
-          <w:tcPr>
-            <w:tcW w:w="6813" w:type="dxa"/>
-            <w:shd w:val="clear" w:color="auto" w:fill="auto"/>
-            <w:vAlign w:val="center"/>
-          </w:tcPr>
-          <w:p>
-            <w:pPr>
-              <w:pStyle w:val="TableContents"/>
-              <w:snapToGrid w:val="0"/>
-            </w:pPr>
-            <w:r>
-              <w:t>MMPI цели да централизира и организира процесите по разработка и доставка на софтуер в компанията, чрез предоставянето на обща среда където разработчици, специалисти по конфигурация на софтуер и управители/координатори на проекти могат да работят съвместно.</w:t>
-            </w:r>
-          </w:p>
-        </w:tc>
-      </w:tr>
-      <w:tr>
-        <w:tc>
-          <w:tcPr>
-            <w:tcW w:w="3402" w:type="dxa"/>
-            <w:shd w:val="clear" w:color="auto" w:fill="auto"/>
-          </w:tcPr>
-          <w:p>
-            <w:pPr>
-              <w:pStyle w:val="TableContents"/>
-              <w:snapToGrid w:val="0"/>
-              <w:jc w:val="right"/>
-            </w:pPr>
-            <w:r>
-              <w:t>Продължителност:</w:t>
-            </w:r>
-          </w:p>
-        </w:tc>
-        <w:tc>
-          <w:tcPr>
-            <w:tcW w:w="6813" w:type="dxa"/>
-            <w:shd w:val="clear" w:color="auto" w:fill="auto"/>
-            <w:vAlign w:val="center"/>
-          </w:tcPr>
-          <w:p>
-            <w:pPr>
-              <w:pStyle w:val="TableContents"/>
-              <w:snapToGrid w:val="0"/>
-            </w:pPr>
-            <w:r>
-              <w:t>4 години и 3 месеца</w:t>
-            </w:r>
-          </w:p>
-        </w:tc>
-      </w:tr>
-      <w:tr>
-        <w:tc>
-          <w:tcPr>
-            <w:tcW w:w="3402" w:type="dxa"/>
-            <w:shd w:val="clear" w:color="auto" w:fill="auto"/>
-          </w:tcPr>
-          <w:p>
-            <w:pPr>
-              <w:pStyle w:val="TableContents"/>
-              <w:snapToGrid w:val="0"/>
-              <w:jc w:val="right"/>
-            </w:pPr>
-            <w:r>
-              <w:t>Използвани технологии:</w:t>
-            </w:r>
-          </w:p>
-        </w:tc>
-        <w:tc>
-          <w:tcPr>
-            <w:tcW w:w="6813" w:type="dxa"/>
-            <w:shd w:val="clear" w:color="auto" w:fill="auto"/>
-            <w:vAlign w:val="center"/>
-          </w:tcPr>
-          <w:p>
-            <w:pPr>
-              <w:pStyle w:val="TableContents"/>
-              <w:snapToGrid w:val="0"/>
-            </w:pPr>
-            <w:r>
-              <w:t>Linux, MySQL, Perl</w:t>
-            </w:r>
-          </w:p>
-        </w:tc>
-      </w:tr>
-      <w:tr>
-        <w:tc>
-          <w:tcPr>
-            <w:tcW w:w="3402" w:type="dxa"/>
-            <w:shd w:val="clear" w:color="auto" w:fill="auto"/>
-          </w:tcPr>
-          <w:p>
-            <w:pPr>
-              <w:pStyle w:val="TableContents"/>
-              <w:snapToGrid w:val="0"/>
-              <w:jc w:val="right"/>
-            </w:pPr>
-            <w:r>
-              <w:t>Длъжност:</w:t>
-            </w:r>
-          </w:p>
-        </w:tc>
-        <w:tc>
-          <w:tcPr>
-            <w:tcW w:w="6813" w:type="dxa"/>
-            <w:shd w:val="clear" w:color="auto" w:fill="auto"/>
-            <w:vAlign w:val="center"/>
-          </w:tcPr>
-          <w:p>
-            <w:pPr>
-              <w:pStyle w:val="TableContents"/>
-              <w:snapToGrid w:val="0"/>
-            </w:pPr>
-            <w:r>
-              <w:t>Проектант на база данни, Управител на проект</w:t>
-            </w:r>
-          </w:p>
-        </w:tc>
-      </w:tr>
-      <w:tr>
-        <w:tc>
-          <w:tcPr>
-            <w:tcW w:w="3402" w:type="dxa"/>
-            <w:shd w:val="clear" w:color="auto" w:fill="auto"/>
-          </w:tcPr>
-          <w:p>
-            <w:pPr>
-              <w:pStyle w:val="TableContents"/>
-              <w:snapToGrid w:val="0"/>
-              <w:jc w:val="right"/>
-            </w:pPr>
-            <w:r>
-              <w:t>Размер на екипа:</w:t>
-            </w:r>
-          </w:p>
-        </w:tc>
-        <w:tc>
-          <w:tcPr>
-            <w:tcW w:w="6813" w:type="dxa"/>
-            <w:shd w:val="clear" w:color="auto" w:fill="auto"/>
-            <w:vAlign w:val="center"/>
-          </w:tcPr>
-          <w:p>
-            <w:pPr>
-              <w:pStyle w:val="TableContents"/>
-              <w:snapToGrid w:val="0"/>
-            </w:pPr>
-            <w:r>
-              <w:t>5</w:t>
-            </w:r>
+            </w:pPr>
             <w:r>
               <w:rPr>
-                <w:lang w:val="en-GB"/>
+                <w:b/>
               </w:rPr>
-              <w:t>–</w:t>
-            </w:r>
-            <w:r>
-              <w:t>10 човека</w:t>
-            </w:r>
-          </w:p>
-        </w:tc>
-      </w:tr>
-      <w:tr>
-        <w:tc>
-          <w:tcPr>
-            <w:tcW w:w="3402" w:type="dxa"/>
-            <w:shd w:val="clear" w:color="auto" w:fill="auto"/>
-          </w:tcPr>
-          <w:p>
-            <w:pPr>
-              <w:pStyle w:val="TableContents"/>
-              <w:snapToGrid w:val="0"/>
+              <w:t>Системен администратор</w:t>
+            </w:r>
+          </w:p>
+        </w:tc>
+      </w:tr>
+      <w:tr>
+        <w:tc>
+          <w:tcPr>
+            <w:tcW w:w="3402" w:type="dxa"/>
+            <w:shd w:val="clear" w:color="auto" w:fill="auto"/>
+          </w:tcPr>
+          <w:p>
+            <w:pPr>
+              <w:pStyle w:val="-"/>
               <w:jc w:val="right"/>
             </w:pPr>
             <w:r>
@@ -4246,12 +4466,12 @@
             <w:vAlign w:val="center"/>
           </w:tcPr>
           <w:p>
-            <w:hyperlink w:anchor="Codix-DevM">
+            <w:hyperlink r:id="rId40">
               <w:r>
                 <w:rPr>
                   <w:rStyle w:val="af1"/>
                 </w:rPr>
-                <w:t>Кодикс България</w:t>
+                <w:t>Български Информационни Технологии</w:t>
               </w:r>
             </w:hyperlink>
           </w:p>
@@ -4265,37 +4485,125 @@
           </w:tcPr>
           <w:p>
             <w:pPr>
-              <w:pStyle w:val="TableContents"/>
-              <w:snapToGrid w:val="0"/>
-              <w:jc w:val="right"/>
-            </w:pPr>
-            <w:r>
-              <w:t>Описание на организацията:</w:t>
-            </w:r>
-          </w:p>
-        </w:tc>
-        <w:tc>
-          <w:tcPr>
-            <w:tcW w:w="6813" w:type="dxa"/>
-            <w:shd w:val="clear" w:color="auto" w:fill="auto"/>
-            <w:vAlign w:val="center"/>
-          </w:tcPr>
-          <w:p>
-            <w:pPr>
-              <w:pStyle w:val="TableContents"/>
-              <w:snapToGrid w:val="0"/>
-            </w:pPr>
-            <w:r>
-              <w:t xml:space="preserve">CODIX е софтуерната компания зад iMX – системата за събитийно-ориентирано управление, която е водещия софтуерен продукт в сектори като Събиране на </w:t>
-            </w:r>
-            <w:r>
-              <w:lastRenderedPageBreak/>
-              <w:t>задължения, Търговско финансиране, Факторинг, Лизинг и Финансиране на международната търговия.</w:t>
+              <w:pStyle w:val="-"/>
+              <w:jc w:val="right"/>
+            </w:pPr>
+            <w:r>
+              <w:t>Местоположение:</w:t>
+            </w:r>
+          </w:p>
+        </w:tc>
+        <w:tc>
+          <w:tcPr>
+            <w:tcW w:w="6813" w:type="dxa"/>
+            <w:shd w:val="clear" w:color="auto" w:fill="auto"/>
+            <w:vAlign w:val="center"/>
+          </w:tcPr>
+          <w:p>
+            <w:pPr>
+              <w:pStyle w:val="-"/>
+            </w:pPr>
+            <w:r>
+              <w:t>София, България</w:t>
+            </w:r>
+          </w:p>
+        </w:tc>
+      </w:tr>
+      <w:tr>
+        <w:tc>
+          <w:tcPr>
+            <w:tcW w:w="3402" w:type="dxa"/>
+            <w:shd w:val="clear" w:color="auto" w:fill="auto"/>
+          </w:tcPr>
+          <w:p>
+            <w:pPr>
+              <w:pStyle w:val="-"/>
+              <w:jc w:val="right"/>
+            </w:pPr>
+            <w:r>
+              <w:t>Размер на екипа:</w:t>
+            </w:r>
+          </w:p>
+        </w:tc>
+        <w:tc>
+          <w:tcPr>
+            <w:tcW w:w="6813" w:type="dxa"/>
+            <w:shd w:val="clear" w:color="auto" w:fill="auto"/>
+            <w:vAlign w:val="center"/>
+          </w:tcPr>
+          <w:p>
+            <w:pPr>
+              <w:pStyle w:val="-"/>
+            </w:pPr>
+            <w:r>
+              <w:rPr>
+                <w:lang w:val="en-US"/>
+              </w:rPr>
+              <w:t>5</w:t>
+            </w:r>
+            <w:r>
+              <w:t xml:space="preserve"> човека</w:t>
+            </w:r>
+          </w:p>
+        </w:tc>
+      </w:tr>
+      <w:tr>
+        <w:tc>
+          <w:tcPr>
+            <w:tcW w:w="3402" w:type="dxa"/>
+            <w:shd w:val="clear" w:color="auto" w:fill="auto"/>
+          </w:tcPr>
+          <w:p>
+            <w:pPr>
+              <w:pStyle w:val="-"/>
+              <w:jc w:val="right"/>
+            </w:pPr>
+            <w:r>
+              <w:t>Задължения:</w:t>
+            </w:r>
+          </w:p>
+        </w:tc>
+        <w:tc>
+          <w:tcPr>
+            <w:tcW w:w="6813" w:type="dxa"/>
+            <w:shd w:val="clear" w:color="auto" w:fill="auto"/>
+            <w:vAlign w:val="center"/>
+          </w:tcPr>
+          <w:p>
+            <w:pPr>
+              <w:pStyle w:val="-"/>
+            </w:pPr>
+            <w:r>
+              <w:t>Администрация на Windows компютри и принтери в локална мрежа.</w:t>
             </w:r>
           </w:p>
         </w:tc>
       </w:tr>
     </w:tbl>
+    <w:p>
+      <w:pPr>
+        <w:pStyle w:val="2"/>
+        <w:tabs>
+          <w:tab w:val="left" w:pos="0"/>
+          <w:tab w:val="left" w:pos="10200"/>
+        </w:tabs>
+        <w:rPr>
+          <w:u w:val="single"/>
+        </w:rPr>
+      </w:pPr>
+      <w:r>
+        <w:rPr>
+          <w:u w:val="single"/>
+        </w:rPr>
+        <w:t>Примерни проекти</w:t>
+      </w:r>
+      <w:r>
+        <w:rPr>
+          <w:u w:val="single"/>
+        </w:rPr>
+        <w:tab/>
+      </w:r>
+    </w:p>
     <w:p>
       <w:pPr>
         <w:pStyle w:val="3"/>
@@ -4303,20 +4611,8 @@
           <w:tab w:val="left" w:pos="0"/>
         </w:tabs>
       </w:pPr>
-      <w:bookmarkStart w:id="7" w:name="EP-12"/>
-      <w:bookmarkEnd w:id="7"/>
-      <w:r>
-        <w:lastRenderedPageBreak/>
-        <w:t xml:space="preserve">Юни 2002 </w:t>
-      </w:r>
-      <w:r>
-        <w:rPr>
-          <w:lang w:val="en-GB"/>
-        </w:rPr>
-        <w:t>–</w:t>
-      </w:r>
-      <w:r>
-        <w:t xml:space="preserve"> Септември 2002</w:t>
+      <w:r>
+        <w:t>Април 2011 – Юни 2015</w:t>
       </w:r>
     </w:p>
     <w:tbl>
@@ -4342,7 +4638,8 @@
           </w:tcPr>
           <w:p>
             <w:pPr>
-              <w:pStyle w:val="-"/>
+              <w:pStyle w:val="TableContents"/>
+              <w:snapToGrid w:val="0"/>
               <w:jc w:val="right"/>
             </w:pPr>
             <w:r>
@@ -4357,242 +4654,283 @@
             <w:vAlign w:val="center"/>
           </w:tcPr>
           <w:p>
-            <w:hyperlink r:id="rId40">
+            <w:pPr>
+              <w:pStyle w:val="TableContents"/>
+            </w:pPr>
+            <w:r>
+              <w:rPr>
+                <w:rStyle w:val="a7"/>
+              </w:rPr>
+              <w:t xml:space="preserve">Система за Управление на Модификации, </w:t>
+            </w:r>
+            <w:proofErr w:type="spellStart"/>
+            <w:r>
+              <w:rPr>
+                <w:rStyle w:val="a7"/>
+              </w:rPr>
+              <w:t>Пачове</w:t>
+            </w:r>
+            <w:proofErr w:type="spellEnd"/>
+            <w:r>
+              <w:rPr>
+                <w:rStyle w:val="a7"/>
+              </w:rPr>
+              <w:t xml:space="preserve"> и Инсталации (MMPI)</w:t>
+            </w:r>
+          </w:p>
+        </w:tc>
+      </w:tr>
+      <w:tr>
+        <w:tc>
+          <w:tcPr>
+            <w:tcW w:w="3402" w:type="dxa"/>
+            <w:shd w:val="clear" w:color="auto" w:fill="auto"/>
+          </w:tcPr>
+          <w:p>
+            <w:pPr>
+              <w:pStyle w:val="TableContents"/>
+              <w:snapToGrid w:val="0"/>
+              <w:jc w:val="right"/>
+            </w:pPr>
+            <w:r>
+              <w:t>Описание:</w:t>
+            </w:r>
+          </w:p>
+        </w:tc>
+        <w:tc>
+          <w:tcPr>
+            <w:tcW w:w="6813" w:type="dxa"/>
+            <w:shd w:val="clear" w:color="auto" w:fill="auto"/>
+            <w:vAlign w:val="center"/>
+          </w:tcPr>
+          <w:p>
+            <w:pPr>
+              <w:pStyle w:val="TableContents"/>
+              <w:snapToGrid w:val="0"/>
+            </w:pPr>
+            <w:r>
+              <w:t>MMPI цели да централизира и организира процесите по разработка и доставка на софтуер в компанията, чрез предоставянето на обща среда където разработчици, специалисти по конфигурация на софтуер и управители/координатори на проекти могат да работят съвместно.</w:t>
+            </w:r>
+          </w:p>
+        </w:tc>
+      </w:tr>
+      <w:tr>
+        <w:tc>
+          <w:tcPr>
+            <w:tcW w:w="3402" w:type="dxa"/>
+            <w:shd w:val="clear" w:color="auto" w:fill="auto"/>
+          </w:tcPr>
+          <w:p>
+            <w:pPr>
+              <w:pStyle w:val="TableContents"/>
+              <w:snapToGrid w:val="0"/>
+              <w:jc w:val="right"/>
+            </w:pPr>
+            <w:r>
+              <w:lastRenderedPageBreak/>
+              <w:t>Продължителност:</w:t>
+            </w:r>
+          </w:p>
+        </w:tc>
+        <w:tc>
+          <w:tcPr>
+            <w:tcW w:w="6813" w:type="dxa"/>
+            <w:shd w:val="clear" w:color="auto" w:fill="auto"/>
+            <w:vAlign w:val="center"/>
+          </w:tcPr>
+          <w:p>
+            <w:pPr>
+              <w:pStyle w:val="TableContents"/>
+              <w:snapToGrid w:val="0"/>
+            </w:pPr>
+            <w:r>
+              <w:t>4 години и 3 месеца</w:t>
+            </w:r>
+          </w:p>
+        </w:tc>
+      </w:tr>
+      <w:tr>
+        <w:tc>
+          <w:tcPr>
+            <w:tcW w:w="3402" w:type="dxa"/>
+            <w:shd w:val="clear" w:color="auto" w:fill="auto"/>
+          </w:tcPr>
+          <w:p>
+            <w:pPr>
+              <w:pStyle w:val="TableContents"/>
+              <w:snapToGrid w:val="0"/>
+              <w:jc w:val="right"/>
+            </w:pPr>
+            <w:r>
+              <w:t>Използвани технологии:</w:t>
+            </w:r>
+          </w:p>
+        </w:tc>
+        <w:tc>
+          <w:tcPr>
+            <w:tcW w:w="6813" w:type="dxa"/>
+            <w:shd w:val="clear" w:color="auto" w:fill="auto"/>
+            <w:vAlign w:val="center"/>
+          </w:tcPr>
+          <w:p>
+            <w:pPr>
+              <w:pStyle w:val="TableContents"/>
+              <w:snapToGrid w:val="0"/>
+            </w:pPr>
+            <w:proofErr w:type="spellStart"/>
+            <w:r>
+              <w:t>Linux</w:t>
+            </w:r>
+            <w:proofErr w:type="spellEnd"/>
+            <w:r>
+              <w:t xml:space="preserve">, </w:t>
+            </w:r>
+            <w:proofErr w:type="spellStart"/>
+            <w:r>
+              <w:t>MySQL</w:t>
+            </w:r>
+            <w:proofErr w:type="spellEnd"/>
+            <w:r>
+              <w:t xml:space="preserve">, </w:t>
+            </w:r>
+            <w:proofErr w:type="spellStart"/>
+            <w:r>
+              <w:t>Perl</w:t>
+            </w:r>
+            <w:proofErr w:type="spellEnd"/>
+          </w:p>
+        </w:tc>
+      </w:tr>
+      <w:tr>
+        <w:tc>
+          <w:tcPr>
+            <w:tcW w:w="3402" w:type="dxa"/>
+            <w:shd w:val="clear" w:color="auto" w:fill="auto"/>
+          </w:tcPr>
+          <w:p>
+            <w:pPr>
+              <w:pStyle w:val="TableContents"/>
+              <w:snapToGrid w:val="0"/>
+              <w:jc w:val="right"/>
+            </w:pPr>
+            <w:r>
+              <w:t>Длъжност:</w:t>
+            </w:r>
+          </w:p>
+        </w:tc>
+        <w:tc>
+          <w:tcPr>
+            <w:tcW w:w="6813" w:type="dxa"/>
+            <w:shd w:val="clear" w:color="auto" w:fill="auto"/>
+            <w:vAlign w:val="center"/>
+          </w:tcPr>
+          <w:p>
+            <w:pPr>
+              <w:pStyle w:val="TableContents"/>
+              <w:snapToGrid w:val="0"/>
+            </w:pPr>
+            <w:r>
+              <w:t>Проектант на база данни, Управител на проект</w:t>
+            </w:r>
+          </w:p>
+        </w:tc>
+      </w:tr>
+      <w:tr>
+        <w:tc>
+          <w:tcPr>
+            <w:tcW w:w="3402" w:type="dxa"/>
+            <w:shd w:val="clear" w:color="auto" w:fill="auto"/>
+          </w:tcPr>
+          <w:p>
+            <w:pPr>
+              <w:pStyle w:val="TableContents"/>
+              <w:snapToGrid w:val="0"/>
+              <w:jc w:val="right"/>
+            </w:pPr>
+            <w:r>
+              <w:t>Размер на екипа:</w:t>
+            </w:r>
+          </w:p>
+        </w:tc>
+        <w:tc>
+          <w:tcPr>
+            <w:tcW w:w="6813" w:type="dxa"/>
+            <w:shd w:val="clear" w:color="auto" w:fill="auto"/>
+            <w:vAlign w:val="center"/>
+          </w:tcPr>
+          <w:p>
+            <w:pPr>
+              <w:pStyle w:val="TableContents"/>
+              <w:snapToGrid w:val="0"/>
+            </w:pPr>
+            <w:r>
+              <w:t>5</w:t>
+            </w:r>
+            <w:r>
+              <w:rPr>
+                <w:lang w:val="en-GB"/>
+              </w:rPr>
+              <w:t>–</w:t>
+            </w:r>
+            <w:r>
+              <w:t>10 човека</w:t>
+            </w:r>
+          </w:p>
+        </w:tc>
+      </w:tr>
+      <w:tr>
+        <w:tc>
+          <w:tcPr>
+            <w:tcW w:w="3402" w:type="dxa"/>
+            <w:shd w:val="clear" w:color="auto" w:fill="auto"/>
+          </w:tcPr>
+          <w:p>
+            <w:pPr>
+              <w:pStyle w:val="TableContents"/>
+              <w:snapToGrid w:val="0"/>
+              <w:jc w:val="right"/>
+            </w:pPr>
+            <w:r>
+              <w:t>Организация:</w:t>
+            </w:r>
+          </w:p>
+        </w:tc>
+        <w:tc>
+          <w:tcPr>
+            <w:tcW w:w="6813" w:type="dxa"/>
+            <w:shd w:val="clear" w:color="auto" w:fill="auto"/>
+            <w:vAlign w:val="center"/>
+          </w:tcPr>
+          <w:p>
+            <w:hyperlink w:anchor="Codix-DevM">
+              <w:proofErr w:type="spellStart"/>
               <w:r>
                 <w:rPr>
                   <w:rStyle w:val="af1"/>
                 </w:rPr>
-                <w:t>EP-12</w:t>
+                <w:t>Кодикс</w:t>
               </w:r>
-            </w:hyperlink>
-          </w:p>
-        </w:tc>
-      </w:tr>
-      <w:tr>
-        <w:tc>
-          <w:tcPr>
-            <w:tcW w:w="3402" w:type="dxa"/>
-            <w:shd w:val="clear" w:color="auto" w:fill="auto"/>
-          </w:tcPr>
-          <w:p>
-            <w:pPr>
-              <w:pStyle w:val="-"/>
-              <w:jc w:val="right"/>
-            </w:pPr>
-            <w:r>
-              <w:t>Описание:</w:t>
-            </w:r>
-          </w:p>
-        </w:tc>
-        <w:tc>
-          <w:tcPr>
-            <w:tcW w:w="6813" w:type="dxa"/>
-            <w:shd w:val="clear" w:color="auto" w:fill="auto"/>
-            <w:vAlign w:val="center"/>
-          </w:tcPr>
-          <w:p>
-            <w:pPr>
-              <w:pStyle w:val="-"/>
-            </w:pPr>
-            <w:r>
-              <w:t>EP-12 е Измерител на шупливост чрез елипсометрия и има възможността да измерва пластини с диаметър 200 и 300 мм.</w:t>
-            </w:r>
-          </w:p>
-        </w:tc>
-      </w:tr>
-      <w:tr>
-        <w:tc>
-          <w:tcPr>
-            <w:tcW w:w="3402" w:type="dxa"/>
-            <w:shd w:val="clear" w:color="auto" w:fill="auto"/>
-          </w:tcPr>
-          <w:p>
-            <w:pPr>
-              <w:pStyle w:val="-"/>
-              <w:jc w:val="right"/>
-            </w:pPr>
-            <w:r>
-              <w:t>Продължителност:</w:t>
-            </w:r>
-          </w:p>
-        </w:tc>
-        <w:tc>
-          <w:tcPr>
-            <w:tcW w:w="6813" w:type="dxa"/>
-            <w:shd w:val="clear" w:color="auto" w:fill="auto"/>
-            <w:vAlign w:val="center"/>
-          </w:tcPr>
-          <w:p>
-            <w:pPr>
-              <w:pStyle w:val="-"/>
-            </w:pPr>
-            <w:r>
-              <w:t>4 месеца</w:t>
-            </w:r>
-          </w:p>
-        </w:tc>
-      </w:tr>
-      <w:tr>
-        <w:tc>
-          <w:tcPr>
-            <w:tcW w:w="3402" w:type="dxa"/>
-            <w:shd w:val="clear" w:color="auto" w:fill="auto"/>
-          </w:tcPr>
-          <w:p>
-            <w:pPr>
-              <w:pStyle w:val="-"/>
-              <w:jc w:val="right"/>
-            </w:pPr>
-            <w:r>
-              <w:t>Използвани технологии:</w:t>
-            </w:r>
-          </w:p>
-        </w:tc>
-        <w:tc>
-          <w:tcPr>
-            <w:tcW w:w="6813" w:type="dxa"/>
-            <w:shd w:val="clear" w:color="auto" w:fill="auto"/>
-            <w:vAlign w:val="center"/>
-          </w:tcPr>
-          <w:p>
-            <w:pPr>
-              <w:pStyle w:val="-"/>
-            </w:pPr>
-            <w:hyperlink r:id="rId41" w:anchor="EllipsometricPorosimetry" w:history="1">
+              <w:proofErr w:type="spellEnd"/>
               <w:r>
                 <w:rPr>
                   <w:rStyle w:val="af1"/>
                 </w:rPr>
-                <w:t>Измерване на шупливост чрез елипсометрия</w:t>
+                <w:t xml:space="preserve"> България</w:t>
               </w:r>
             </w:hyperlink>
-            <w:r>
-              <w:t xml:space="preserve">, </w:t>
-            </w:r>
-            <w:hyperlink r:id="rId42" w:anchor="DeviceNet" w:history="1">
-              <w:r>
-                <w:rPr>
-                  <w:rStyle w:val="af1"/>
-                </w:rPr>
-                <w:t>DeviceNet™</w:t>
-              </w:r>
-            </w:hyperlink>
-            <w:r>
-              <w:t xml:space="preserve">, </w:t>
-            </w:r>
-            <w:r>
-              <w:t>C/C++</w:t>
-            </w:r>
-          </w:p>
-        </w:tc>
-      </w:tr>
-      <w:tr>
-        <w:tc>
-          <w:tcPr>
-            <w:tcW w:w="3402" w:type="dxa"/>
-            <w:shd w:val="clear" w:color="auto" w:fill="auto"/>
-          </w:tcPr>
-          <w:p>
-            <w:pPr>
-              <w:pStyle w:val="-"/>
-              <w:jc w:val="right"/>
-            </w:pPr>
-            <w:r>
-              <w:t>Длъжност:</w:t>
-            </w:r>
-          </w:p>
-        </w:tc>
-        <w:tc>
-          <w:tcPr>
-            <w:tcW w:w="6813" w:type="dxa"/>
-            <w:shd w:val="clear" w:color="auto" w:fill="auto"/>
-            <w:vAlign w:val="center"/>
-          </w:tcPr>
-          <w:p>
-            <w:pPr>
-              <w:pStyle w:val="-"/>
-            </w:pPr>
-            <w:r>
-              <w:t>Младши C/C++ Програмист</w:t>
-            </w:r>
-          </w:p>
-        </w:tc>
-      </w:tr>
-      <w:tr>
-        <w:tc>
-          <w:tcPr>
-            <w:tcW w:w="3402" w:type="dxa"/>
-            <w:shd w:val="clear" w:color="auto" w:fill="auto"/>
-          </w:tcPr>
-          <w:p>
-            <w:pPr>
-              <w:pStyle w:val="-"/>
-              <w:jc w:val="right"/>
-            </w:pPr>
-            <w:r>
-              <w:t>Размер на екипа:</w:t>
-            </w:r>
-          </w:p>
-        </w:tc>
-        <w:tc>
-          <w:tcPr>
-            <w:tcW w:w="6813" w:type="dxa"/>
-            <w:shd w:val="clear" w:color="auto" w:fill="auto"/>
-            <w:vAlign w:val="center"/>
-          </w:tcPr>
-          <w:p>
-            <w:pPr>
-              <w:pStyle w:val="-"/>
-            </w:pPr>
-            <w:r>
-              <w:t>около 25 човека</w:t>
-            </w:r>
-          </w:p>
-        </w:tc>
-      </w:tr>
-      <w:tr>
-        <w:tc>
-          <w:tcPr>
-            <w:tcW w:w="3402" w:type="dxa"/>
-            <w:shd w:val="clear" w:color="auto" w:fill="auto"/>
-          </w:tcPr>
-          <w:p>
-            <w:pPr>
-              <w:pStyle w:val="-"/>
-              <w:jc w:val="right"/>
-            </w:pPr>
-            <w:r>
-              <w:t>Организация:</w:t>
-            </w:r>
-          </w:p>
-        </w:tc>
-        <w:tc>
-          <w:tcPr>
-            <w:tcW w:w="6813" w:type="dxa"/>
-            <w:shd w:val="clear" w:color="auto" w:fill="auto"/>
-            <w:vAlign w:val="center"/>
-          </w:tcPr>
-          <w:p>
-            <w:hyperlink r:id="rId43">
-              <w:r>
-                <w:rPr>
-                  <w:rStyle w:val="af1"/>
-                </w:rPr>
-                <w:t>Xpeqt</w:t>
-              </w:r>
-            </w:hyperlink>
-          </w:p>
-        </w:tc>
-      </w:tr>
-      <w:tr>
-        <w:tc>
-          <w:tcPr>
-            <w:tcW w:w="3402" w:type="dxa"/>
-            <w:shd w:val="clear" w:color="auto" w:fill="auto"/>
-          </w:tcPr>
-          <w:p>
-            <w:pPr>
-              <w:pStyle w:val="-"/>
+          </w:p>
+        </w:tc>
+      </w:tr>
+      <w:tr>
+        <w:tc>
+          <w:tcPr>
+            <w:tcW w:w="3402" w:type="dxa"/>
+            <w:shd w:val="clear" w:color="auto" w:fill="auto"/>
+          </w:tcPr>
+          <w:p>
+            <w:pPr>
+              <w:pStyle w:val="TableContents"/>
+              <w:snapToGrid w:val="0"/>
               <w:jc w:val="right"/>
             </w:pPr>
             <w:r>
@@ -4608,10 +4946,19 @@
           </w:tcPr>
           <w:p>
             <w:pPr>
-              <w:pStyle w:val="-"/>
-            </w:pPr>
-            <w:r>
-              <w:t>Фирмата е производител на широка гама оборудване за изпитване, характеризиране и диагностика за микроелектронната и електронната промишленост.</w:t>
+              <w:pStyle w:val="TableContents"/>
+              <w:snapToGrid w:val="0"/>
+            </w:pPr>
+            <w:r>
+              <w:t xml:space="preserve">CODIX е софтуерната компания зад </w:t>
+            </w:r>
+            <w:proofErr w:type="spellStart"/>
+            <w:r>
+              <w:t>iMX</w:t>
+            </w:r>
+            <w:proofErr w:type="spellEnd"/>
+            <w:r>
+              <w:t xml:space="preserve"> – системата за събитийно-ориентирано управление, която е водещия софтуерен продукт в сектори като Събиране на задължения, Търговско финансиране, Факторинг, Лизинг и Финансиране на международната търговия.</w:t>
             </w:r>
           </w:p>
         </w:tc>
@@ -4624,17 +4971,19 @@
           <w:tab w:val="left" w:pos="0"/>
         </w:tabs>
       </w:pPr>
-      <w:r>
-        <w:t>Март 200</w:t>
+      <w:bookmarkStart w:id="7" w:name="EP-12"/>
+      <w:bookmarkEnd w:id="7"/>
+      <w:r>
+        <w:t xml:space="preserve">Юни 2002 </w:t>
       </w:r>
       <w:r>
         <w:rPr>
-          <w:lang w:val="en-US"/>
+          <w:lang w:val="en-GB"/>
         </w:rPr>
-        <w:t>5</w:t>
-      </w:r>
-      <w:r>
-        <w:t xml:space="preserve"> – до сега</w:t>
+        <w:t>–</w:t>
+      </w:r>
+      <w:r>
+        <w:t xml:space="preserve"> Септември 2002</w:t>
       </w:r>
     </w:p>
     <w:tbl>
@@ -4660,6 +5009,350 @@
           </w:tcPr>
           <w:p>
             <w:pPr>
+              <w:pStyle w:val="-"/>
+              <w:jc w:val="right"/>
+            </w:pPr>
+            <w:r>
+              <w:t>Име:</w:t>
+            </w:r>
+          </w:p>
+        </w:tc>
+        <w:tc>
+          <w:tcPr>
+            <w:tcW w:w="6813" w:type="dxa"/>
+            <w:shd w:val="clear" w:color="auto" w:fill="auto"/>
+            <w:vAlign w:val="center"/>
+          </w:tcPr>
+          <w:p>
+            <w:hyperlink r:id="rId41">
+              <w:r>
+                <w:rPr>
+                  <w:rStyle w:val="af1"/>
+                </w:rPr>
+                <w:t>EP-12</w:t>
+              </w:r>
+            </w:hyperlink>
+          </w:p>
+        </w:tc>
+      </w:tr>
+      <w:tr>
+        <w:tc>
+          <w:tcPr>
+            <w:tcW w:w="3402" w:type="dxa"/>
+            <w:shd w:val="clear" w:color="auto" w:fill="auto"/>
+          </w:tcPr>
+          <w:p>
+            <w:pPr>
+              <w:pStyle w:val="-"/>
+              <w:jc w:val="right"/>
+            </w:pPr>
+            <w:r>
+              <w:t>Описание:</w:t>
+            </w:r>
+          </w:p>
+        </w:tc>
+        <w:tc>
+          <w:tcPr>
+            <w:tcW w:w="6813" w:type="dxa"/>
+            <w:shd w:val="clear" w:color="auto" w:fill="auto"/>
+            <w:vAlign w:val="center"/>
+          </w:tcPr>
+          <w:p>
+            <w:pPr>
+              <w:pStyle w:val="-"/>
+            </w:pPr>
+            <w:r>
+              <w:t xml:space="preserve">EP-12 е Измерител на шупливост чрез </w:t>
+            </w:r>
+            <w:proofErr w:type="spellStart"/>
+            <w:r>
+              <w:t>елипсометрия</w:t>
+            </w:r>
+            <w:proofErr w:type="spellEnd"/>
+            <w:r>
+              <w:t xml:space="preserve"> и има възможността да измерва пластини с диаметър 200 и 300 мм.</w:t>
+            </w:r>
+          </w:p>
+        </w:tc>
+      </w:tr>
+      <w:tr>
+        <w:tc>
+          <w:tcPr>
+            <w:tcW w:w="3402" w:type="dxa"/>
+            <w:shd w:val="clear" w:color="auto" w:fill="auto"/>
+          </w:tcPr>
+          <w:p>
+            <w:pPr>
+              <w:pStyle w:val="-"/>
+              <w:jc w:val="right"/>
+            </w:pPr>
+            <w:r>
+              <w:t>Продължителност:</w:t>
+            </w:r>
+          </w:p>
+        </w:tc>
+        <w:tc>
+          <w:tcPr>
+            <w:tcW w:w="6813" w:type="dxa"/>
+            <w:shd w:val="clear" w:color="auto" w:fill="auto"/>
+            <w:vAlign w:val="center"/>
+          </w:tcPr>
+          <w:p>
+            <w:pPr>
+              <w:pStyle w:val="-"/>
+            </w:pPr>
+            <w:r>
+              <w:t>4 месеца</w:t>
+            </w:r>
+          </w:p>
+        </w:tc>
+      </w:tr>
+      <w:tr>
+        <w:tc>
+          <w:tcPr>
+            <w:tcW w:w="3402" w:type="dxa"/>
+            <w:shd w:val="clear" w:color="auto" w:fill="auto"/>
+          </w:tcPr>
+          <w:p>
+            <w:pPr>
+              <w:pStyle w:val="-"/>
+              <w:jc w:val="right"/>
+            </w:pPr>
+            <w:r>
+              <w:t>Използвани технологии:</w:t>
+            </w:r>
+          </w:p>
+        </w:tc>
+        <w:tc>
+          <w:tcPr>
+            <w:tcW w:w="6813" w:type="dxa"/>
+            <w:shd w:val="clear" w:color="auto" w:fill="auto"/>
+            <w:vAlign w:val="center"/>
+          </w:tcPr>
+          <w:p>
+            <w:pPr>
+              <w:pStyle w:val="-"/>
+            </w:pPr>
+            <w:hyperlink r:id="rId42" w:anchor="EllipsometricPorosimetry" w:history="1">
+              <w:r>
+                <w:rPr>
+                  <w:rStyle w:val="af1"/>
+                </w:rPr>
+                <w:t xml:space="preserve">Измерване на шупливост чрез </w:t>
+              </w:r>
+              <w:proofErr w:type="spellStart"/>
+              <w:r>
+                <w:rPr>
+                  <w:rStyle w:val="af1"/>
+                </w:rPr>
+                <w:t>елипсометрия</w:t>
+              </w:r>
+              <w:proofErr w:type="spellEnd"/>
+            </w:hyperlink>
+            <w:r>
+              <w:t xml:space="preserve">, </w:t>
+            </w:r>
+            <w:hyperlink r:id="rId43" w:anchor="DeviceNet" w:history="1">
+              <w:proofErr w:type="spellStart"/>
+              <w:r>
+                <w:rPr>
+                  <w:rStyle w:val="af1"/>
+                </w:rPr>
+                <w:t>DeviceNet</w:t>
+              </w:r>
+              <w:proofErr w:type="spellEnd"/>
+              <w:r>
+                <w:rPr>
+                  <w:rStyle w:val="af1"/>
+                </w:rPr>
+                <w:t>™</w:t>
+              </w:r>
+            </w:hyperlink>
+            <w:r>
+              <w:t xml:space="preserve">, </w:t>
+            </w:r>
+            <w:r>
+              <w:t>C/C++</w:t>
+            </w:r>
+          </w:p>
+        </w:tc>
+      </w:tr>
+      <w:tr>
+        <w:tc>
+          <w:tcPr>
+            <w:tcW w:w="3402" w:type="dxa"/>
+            <w:shd w:val="clear" w:color="auto" w:fill="auto"/>
+          </w:tcPr>
+          <w:p>
+            <w:pPr>
+              <w:pStyle w:val="-"/>
+              <w:jc w:val="right"/>
+            </w:pPr>
+            <w:r>
+              <w:t>Длъжност:</w:t>
+            </w:r>
+          </w:p>
+        </w:tc>
+        <w:tc>
+          <w:tcPr>
+            <w:tcW w:w="6813" w:type="dxa"/>
+            <w:shd w:val="clear" w:color="auto" w:fill="auto"/>
+            <w:vAlign w:val="center"/>
+          </w:tcPr>
+          <w:p>
+            <w:pPr>
+              <w:pStyle w:val="-"/>
+            </w:pPr>
+            <w:r>
+              <w:t>Младши C/C++ Програмист</w:t>
+            </w:r>
+          </w:p>
+        </w:tc>
+      </w:tr>
+      <w:tr>
+        <w:tc>
+          <w:tcPr>
+            <w:tcW w:w="3402" w:type="dxa"/>
+            <w:shd w:val="clear" w:color="auto" w:fill="auto"/>
+          </w:tcPr>
+          <w:p>
+            <w:pPr>
+              <w:pStyle w:val="-"/>
+              <w:jc w:val="right"/>
+            </w:pPr>
+            <w:r>
+              <w:t>Размер на екипа:</w:t>
+            </w:r>
+          </w:p>
+        </w:tc>
+        <w:tc>
+          <w:tcPr>
+            <w:tcW w:w="6813" w:type="dxa"/>
+            <w:shd w:val="clear" w:color="auto" w:fill="auto"/>
+            <w:vAlign w:val="center"/>
+          </w:tcPr>
+          <w:p>
+            <w:pPr>
+              <w:pStyle w:val="-"/>
+            </w:pPr>
+            <w:r>
+              <w:t>около 25 човека</w:t>
+            </w:r>
+          </w:p>
+        </w:tc>
+      </w:tr>
+      <w:tr>
+        <w:tc>
+          <w:tcPr>
+            <w:tcW w:w="3402" w:type="dxa"/>
+            <w:shd w:val="clear" w:color="auto" w:fill="auto"/>
+          </w:tcPr>
+          <w:p>
+            <w:pPr>
+              <w:pStyle w:val="-"/>
+              <w:jc w:val="right"/>
+            </w:pPr>
+            <w:r>
+              <w:t>Организация:</w:t>
+            </w:r>
+          </w:p>
+        </w:tc>
+        <w:tc>
+          <w:tcPr>
+            <w:tcW w:w="6813" w:type="dxa"/>
+            <w:shd w:val="clear" w:color="auto" w:fill="auto"/>
+            <w:vAlign w:val="center"/>
+          </w:tcPr>
+          <w:p>
+            <w:hyperlink r:id="rId44">
+              <w:proofErr w:type="spellStart"/>
+              <w:r>
+                <w:rPr>
+                  <w:rStyle w:val="af1"/>
+                </w:rPr>
+                <w:t>Xpeqt</w:t>
+              </w:r>
+              <w:proofErr w:type="spellEnd"/>
+            </w:hyperlink>
+          </w:p>
+        </w:tc>
+      </w:tr>
+      <w:tr>
+        <w:tc>
+          <w:tcPr>
+            <w:tcW w:w="3402" w:type="dxa"/>
+            <w:shd w:val="clear" w:color="auto" w:fill="auto"/>
+          </w:tcPr>
+          <w:p>
+            <w:pPr>
+              <w:pStyle w:val="-"/>
+              <w:jc w:val="right"/>
+            </w:pPr>
+            <w:r>
+              <w:t>Описание на организацията:</w:t>
+            </w:r>
+          </w:p>
+        </w:tc>
+        <w:tc>
+          <w:tcPr>
+            <w:tcW w:w="6813" w:type="dxa"/>
+            <w:shd w:val="clear" w:color="auto" w:fill="auto"/>
+            <w:vAlign w:val="center"/>
+          </w:tcPr>
+          <w:p>
+            <w:pPr>
+              <w:pStyle w:val="-"/>
+            </w:pPr>
+            <w:r>
+              <w:t>Фирмата е производител на широка гама оборудване за изпитване, характеризиране и диагностика за микроелектронната и електронната промишленост.</w:t>
+            </w:r>
+          </w:p>
+        </w:tc>
+      </w:tr>
+    </w:tbl>
+    <w:p>
+      <w:pPr>
+        <w:pStyle w:val="3"/>
+        <w:tabs>
+          <w:tab w:val="left" w:pos="0"/>
+        </w:tabs>
+      </w:pPr>
+      <w:r>
+        <w:t>Март 200</w:t>
+      </w:r>
+      <w:r>
+        <w:rPr>
+          <w:lang w:val="en-US"/>
+        </w:rPr>
+        <w:t>5</w:t>
+      </w:r>
+      <w:r>
+        <w:t xml:space="preserve"> – до сега</w:t>
+      </w:r>
+    </w:p>
+    <w:tbl>
+      <w:tblPr>
+        <w:tblW w:w="10215" w:type="dxa"/>
+        <w:tblCellMar>
+          <w:top w:w="28" w:type="dxa"/>
+          <w:left w:w="28" w:type="dxa"/>
+          <w:bottom w:w="28" w:type="dxa"/>
+          <w:right w:w="28" w:type="dxa"/>
+        </w:tblCellMar>
+        <w:tblLook w:val="0000" w:firstRow="0" w:lastRow="0" w:firstColumn="0" w:lastColumn="0" w:noHBand="0" w:noVBand="0"/>
+      </w:tblPr>
+      <w:tblGrid>
+        <w:gridCol w:w="3402"/>
+        <w:gridCol w:w="6813"/>
+      </w:tblGrid>
+      <w:tr>
+        <w:tc>
+          <w:tcPr>
+            <w:tcW w:w="3402" w:type="dxa"/>
+            <w:shd w:val="clear" w:color="auto" w:fill="auto"/>
+          </w:tcPr>
+          <w:p>
+            <w:pPr>
               <w:pStyle w:val="TableContents"/>
               <w:snapToGrid w:val="0"/>
               <w:jc w:val="right"/>
@@ -4682,7 +5375,8 @@
                 <w:bCs/>
               </w:rPr>
             </w:pPr>
-            <w:hyperlink r:id="rId44">
+            <w:hyperlink r:id="rId45">
+              <w:proofErr w:type="spellStart"/>
               <w:r>
                 <w:rPr>
                   <w:rStyle w:val="af1"/>
@@ -4691,6 +5385,7 @@
                 </w:rPr>
                 <w:t>SlackPack</w:t>
               </w:r>
+              <w:proofErr w:type="spellEnd"/>
             </w:hyperlink>
           </w:p>
         </w:tc>
@@ -4726,16 +5421,40 @@
             <w:r>
               <w:t xml:space="preserve">Софтуерни пакети за </w:t>
             </w:r>
-            <w:hyperlink r:id="rId45">
+            <w:hyperlink r:id="rId46">
+              <w:proofErr w:type="spellStart"/>
               <w:r>
                 <w:rPr>
                   <w:rStyle w:val="af1"/>
                 </w:rPr>
-                <w:t>Slackware Linux</w:t>
+                <w:t>Slackware</w:t>
               </w:r>
+              <w:proofErr w:type="spellEnd"/>
+              <w:r>
+                <w:rPr>
+                  <w:rStyle w:val="af1"/>
+                </w:rPr>
+                <w:t xml:space="preserve"> </w:t>
+              </w:r>
+              <w:proofErr w:type="spellStart"/>
+              <w:r>
+                <w:rPr>
+                  <w:rStyle w:val="af1"/>
+                </w:rPr>
+                <w:t>Linux</w:t>
+              </w:r>
+              <w:proofErr w:type="spellEnd"/>
             </w:hyperlink>
             <w:r>
-              <w:t xml:space="preserve"> ОС и представителен web сайт</w:t>
+              <w:t xml:space="preserve"> ОС и представителен </w:t>
+            </w:r>
+            <w:proofErr w:type="spellStart"/>
+            <w:r>
+              <w:t>web</w:t>
+            </w:r>
+            <w:proofErr w:type="spellEnd"/>
+            <w:r>
+              <w:t xml:space="preserve"> сайт</w:t>
             </w:r>
           </w:p>
         </w:tc>
@@ -4808,9 +5527,35 @@
               <w:pStyle w:val="TableContents"/>
               <w:snapToGrid w:val="0"/>
             </w:pPr>
-            <w:r>
-              <w:t>Perl, MySQL, (X)HTML, CSS, Shell скриптове, VMware, qemu</w:t>
-            </w:r>
+            <w:proofErr w:type="spellStart"/>
+            <w:r>
+              <w:t>Perl</w:t>
+            </w:r>
+            <w:proofErr w:type="spellEnd"/>
+            <w:r>
+              <w:t xml:space="preserve">, </w:t>
+            </w:r>
+            <w:proofErr w:type="spellStart"/>
+            <w:r>
+              <w:t>MySQL</w:t>
+            </w:r>
+            <w:proofErr w:type="spellEnd"/>
+            <w:r>
+              <w:t xml:space="preserve">, (X)HTML, CSS, Shell скриптове, </w:t>
+            </w:r>
+            <w:proofErr w:type="spellStart"/>
+            <w:r>
+              <w:t>VMware</w:t>
+            </w:r>
+            <w:proofErr w:type="spellEnd"/>
+            <w:r>
+              <w:t xml:space="preserve">, </w:t>
+            </w:r>
+            <w:proofErr w:type="spellStart"/>
+            <w:r>
+              <w:t>qemu</w:t>
+            </w:r>
+            <w:proofErr w:type="spellEnd"/>
           </w:p>
         </w:tc>
       </w:tr>
@@ -4925,33 +5670,98 @@
     </w:tbl>
     <w:p/>
     <w:p>
-      <w:r>
+      <w:pPr>
+        <w:pStyle w:val="western"/>
+      </w:pPr>
+      <w:r>
+        <w:rPr>
+          <w:rStyle w:val="HTML"/>
+        </w:rPr>
         <w:t xml:space="preserve">Виж също </w:t>
       </w:r>
-      <w:hyperlink r:id="rId46">
+      <w:r>
+        <w:rPr>
+          <w:rStyle w:val="HTML"/>
+          <w:lang w:val="en-US"/>
+        </w:rPr>
+        <w:t>п</w:t>
+      </w:r>
+      <w:proofErr w:type="spellStart"/>
+      <w:r>
+        <w:rPr>
+          <w:rStyle w:val="HTML"/>
+        </w:rPr>
+        <w:t>рофилите</w:t>
+      </w:r>
+      <w:proofErr w:type="spellEnd"/>
+      <w:r>
+        <w:rPr>
+          <w:rStyle w:val="HTML"/>
+        </w:rPr>
+        <w:t xml:space="preserve"> ми в </w:t>
+      </w:r>
+      <w:hyperlink r:id="rId47" w:history="1">
+        <w:proofErr w:type="spellStart"/>
         <w:r>
           <w:rPr>
             <w:rStyle w:val="af1"/>
+            <w:rFonts w:eastAsia="StarSymbol"/>
             <w:i/>
             <w:iCs/>
           </w:rPr>
-          <w:t xml:space="preserve">GitHub </w:t>
+          <w:t>GitHub</w:t>
         </w:r>
+        <w:proofErr w:type="spellEnd"/>
       </w:hyperlink>
-      <w:hyperlink r:id="rId47">
+      <w:r>
+        <w:rPr>
+          <w:rStyle w:val="HTML"/>
+        </w:rPr>
+        <w:t xml:space="preserve">, </w:t>
+      </w:r>
+      <w:hyperlink r:id="rId48" w:history="1">
+        <w:proofErr w:type="spellStart"/>
         <w:r>
           <w:rPr>
             <w:rStyle w:val="af1"/>
+            <w:rFonts w:eastAsia="StarSymbol"/>
             <w:i/>
             <w:iCs/>
           </w:rPr>
-          <w:t>профила</w:t>
+          <w:t>Bitbucket</w:t>
         </w:r>
+        <w:proofErr w:type="spellEnd"/>
       </w:hyperlink>
       <w:r>
-        <w:t xml:space="preserve"> и </w:t>
-      </w:r>
-      <w:hyperlink r:id="rId48">
+        <w:rPr>
+          <w:rStyle w:val="HTML"/>
+        </w:rPr>
+        <w:t xml:space="preserve">, </w:t>
+      </w:r>
+      <w:hyperlink r:id="rId49" w:history="1">
+        <w:proofErr w:type="spellStart"/>
+        <w:r>
+          <w:rPr>
+            <w:rStyle w:val="af1"/>
+            <w:rFonts w:eastAsia="StarSymbol"/>
+            <w:i/>
+            <w:iCs/>
+          </w:rPr>
+          <w:t>SourceForge</w:t>
+        </w:r>
+        <w:proofErr w:type="spellEnd"/>
+      </w:hyperlink>
+      <w:r>
+        <w:rPr>
+          <w:rStyle w:val="HTML"/>
+          <w:lang w:val="en-US"/>
+        </w:rPr>
+        <w:t xml:space="preserve"> </w:t>
+      </w:r>
+      <w:r>
+        <w:t xml:space="preserve">и </w:t>
+      </w:r>
+      <w:hyperlink r:id="rId50">
         <w:r>
           <w:rPr>
             <w:rStyle w:val="af1"/>
@@ -4992,58 +5802,6 @@
     <w:p>
       <w:pPr>
         <w:pStyle w:val="a0"/>
-        <w:numPr>
-          <w:ilvl w:val="0"/>
-          <w:numId w:val="2"/>
-        </w:numPr>
-        <w:tabs>
-          <w:tab w:val="left" w:pos="0"/>
-        </w:tabs>
-      </w:pPr>
-      <w:r>
-        <w:t xml:space="preserve">От </w:t>
-      </w:r>
-      <w:hyperlink w:anchor="Xpeqt">
-        <w:r>
-          <w:rPr>
-            <w:rStyle w:val="af1"/>
-          </w:rPr>
-          <w:t>Xpeqt</w:t>
-        </w:r>
-      </w:hyperlink>
-      <w:r>
-        <w:t>;</w:t>
-      </w:r>
-    </w:p>
-    <w:p>
-      <w:pPr>
-        <w:pStyle w:val="a0"/>
-        <w:numPr>
-          <w:ilvl w:val="0"/>
-          <w:numId w:val="2"/>
-        </w:numPr>
-        <w:tabs>
-          <w:tab w:val="left" w:pos="0"/>
-        </w:tabs>
-      </w:pPr>
-      <w:r>
-        <w:t xml:space="preserve">От </w:t>
-      </w:r>
-      <w:hyperlink w:anchor="OBS1">
-        <w:r>
-          <w:rPr>
-            <w:rStyle w:val="af1"/>
-          </w:rPr>
-          <w:t>CSC</w:t>
-        </w:r>
-      </w:hyperlink>
-      <w:r>
-        <w:t xml:space="preserve"> (бивша OBS) България.</w:t>
-      </w:r>
-    </w:p>
-    <w:p>
-      <w:pPr>
-        <w:pStyle w:val="a0"/>
       </w:pPr>
       <w:r>
         <w:rPr>
@@ -5099,7 +5857,7 @@
           <w:sz w:val="20"/>
           <w:szCs w:val="20"/>
         </w:rPr>
-        <w:t>22.11.2020 г.</w:t>
+        <w:t>9.01.2021 г.</w:t>
       </w:r>
       <w:r>
         <w:rPr>
@@ -5131,7 +5889,7 @@
         </w:rPr>
         <w:t xml:space="preserve"> на </w:t>
       </w:r>
-      <w:hyperlink r:id="rId49">
+      <w:hyperlink r:id="rId51">
         <w:r>
           <w:rPr>
             <w:rStyle w:val="af1"/>
@@ -5144,10 +5902,10 @@
     </w:p>
     <w:p/>
     <w:sectPr>
-      <w:headerReference w:type="default" r:id="rId50"/>
-      <w:footerReference w:type="default" r:id="rId51"/>
-      <w:headerReference w:type="first" r:id="rId52"/>
-      <w:footerReference w:type="first" r:id="rId53"/>
+      <w:headerReference w:type="default" r:id="rId52"/>
+      <w:footerReference w:type="default" r:id="rId53"/>
+      <w:headerReference w:type="first" r:id="rId54"/>
+      <w:footerReference w:type="first" r:id="rId55"/>
       <w:pgSz w:w="11906" w:h="16838"/>
       <w:pgMar w:top="1123" w:right="567" w:bottom="1125" w:left="1134" w:header="567" w:footer="567" w:gutter="0"/>
       <w:cols w:space="720"/>
@@ -6309,6 +7067,31 @@
       <w:shd w:val="clear" w:color="auto" w:fill="E1DFDD"/>
     </w:rPr>
   </w:style>
+  <w:style w:type="character" w:styleId="HTML">
+    <w:name w:val="HTML Cite"/>
+    <w:basedOn w:val="a1"/>
+    <w:uiPriority w:val="99"/>
+    <w:semiHidden/>
+    <w:unhideWhenUsed/>
+    <w:rsid w:val="00E21E43"/>
+    <w:rPr>
+      <w:i/>
+      <w:iCs/>
+    </w:rPr>
+  </w:style>
+  <w:style w:type="paragraph" w:customStyle="1" w:styleId="western">
+    <w:name w:val="western"/>
+    <w:basedOn w:val="a"/>
+    <w:rsid w:val="00E21E43"/>
+    <w:pPr>
+      <w:widowControl/>
+      <w:spacing w:before="100" w:beforeAutospacing="1" w:after="119"/>
+    </w:pPr>
+    <w:rPr>
+      <w:rFonts w:eastAsia="Times New Roman" w:cs="Arial"/>
+      <w:lang w:eastAsia="bg-BG"/>
+    </w:rPr>
+  </w:style>
 </w:styles>
 </file>
 

</xml_diff>

<commit_message>
Add new DevOps and Cloud skills
</commit_message>
<xml_diff>
--- a/cv/cv.bg.docx
+++ b/cv/cv.bg.docx
@@ -1450,6 +1450,12 @@
         </w:rPr>
         <w:t xml:space="preserve"> Code</w:t>
       </w:r>
+      <w:r>
+        <w:rPr>
+          <w:lang w:val="en-US"/>
+        </w:rPr>
+        <w:t>, VIM</w:t>
+      </w:r>
     </w:p>
     <w:p>
       <w:pPr>
@@ -1550,6 +1556,51 @@
         </w:tabs>
       </w:pPr>
       <w:r>
+        <w:t>Разработка и операции</w:t>
+      </w:r>
+    </w:p>
+    <w:p>
+      <w:pPr>
+        <w:pStyle w:val="a0"/>
+      </w:pPr>
+      <w:proofErr w:type="spellStart"/>
+      <w:r>
+        <w:t>Ansible</w:t>
+      </w:r>
+      <w:proofErr w:type="spellEnd"/>
+      <w:r>
+        <w:t xml:space="preserve">, </w:t>
+      </w:r>
+      <w:proofErr w:type="spellStart"/>
+      <w:r>
+        <w:t>Google</w:t>
+      </w:r>
+      <w:proofErr w:type="spellEnd"/>
+      <w:r>
+        <w:t xml:space="preserve"> </w:t>
+      </w:r>
+      <w:proofErr w:type="spellStart"/>
+      <w:r>
+        <w:t>Cloud</w:t>
+      </w:r>
+      <w:proofErr w:type="spellEnd"/>
+      <w:r>
+        <w:t xml:space="preserve"> SDK, HCL, </w:t>
+      </w:r>
+      <w:proofErr w:type="spellStart"/>
+      <w:r>
+        <w:t>Terraform</w:t>
+      </w:r>
+      <w:proofErr w:type="spellEnd"/>
+    </w:p>
+    <w:p>
+      <w:pPr>
+        <w:pStyle w:val="3"/>
+        <w:tabs>
+          <w:tab w:val="left" w:pos="0"/>
+        </w:tabs>
+      </w:pPr>
+      <w:r>
         <w:t>Бази данни и моделиране</w:t>
       </w:r>
     </w:p>
@@ -1576,6 +1627,79 @@
         <w:t>Oracle</w:t>
       </w:r>
       <w:proofErr w:type="spellEnd"/>
+      <w:r>
+        <w:t xml:space="preserve">, </w:t>
+      </w:r>
+      <w:proofErr w:type="spellStart"/>
+      <w:r>
+        <w:t>Cloud</w:t>
+      </w:r>
+      <w:proofErr w:type="spellEnd"/>
+      <w:r>
+        <w:t xml:space="preserve"> SQL </w:t>
+      </w:r>
+      <w:proofErr w:type="spellStart"/>
+      <w:r>
+        <w:t>for</w:t>
+      </w:r>
+      <w:proofErr w:type="spellEnd"/>
+      <w:r>
+        <w:t xml:space="preserve"> </w:t>
+      </w:r>
+      <w:proofErr w:type="spellStart"/>
+      <w:r>
+        <w:t>MySQL</w:t>
+      </w:r>
+      <w:proofErr w:type="spellEnd"/>
+    </w:p>
+    <w:p>
+      <w:pPr>
+        <w:pStyle w:val="a0"/>
+        <w:tabs>
+          <w:tab w:val="left" w:pos="0"/>
+        </w:tabs>
+        <w:rPr>
+          <w:lang w:val="en-US"/>
+        </w:rPr>
+      </w:pPr>
+      <w:proofErr w:type="spellStart"/>
+      <w:r>
+        <w:t>MySQL</w:t>
+      </w:r>
+      <w:proofErr w:type="spellEnd"/>
+      <w:r>
+        <w:t xml:space="preserve"> </w:t>
+      </w:r>
+      <w:proofErr w:type="spellStart"/>
+      <w:r>
+        <w:t>Workbench</w:t>
+      </w:r>
+      <w:proofErr w:type="spellEnd"/>
+      <w:r>
+        <w:t xml:space="preserve">, </w:t>
+      </w:r>
+      <w:proofErr w:type="spellStart"/>
+      <w:r>
+        <w:t>Oracle</w:t>
+      </w:r>
+      <w:proofErr w:type="spellEnd"/>
+      <w:r>
+        <w:t xml:space="preserve"> SQL </w:t>
+      </w:r>
+      <w:proofErr w:type="spellStart"/>
+      <w:r>
+        <w:t>Developer</w:t>
+      </w:r>
+      <w:proofErr w:type="spellEnd"/>
+      <w:r>
+        <w:t xml:space="preserve">, </w:t>
+      </w:r>
+      <w:r>
+        <w:rPr>
+          <w:lang w:val="en-US"/>
+        </w:rPr>
+        <w:t>PL/SQL Developer</w:t>
+      </w:r>
     </w:p>
     <w:p>
       <w:pPr>
@@ -1586,41 +1710,19 @@
       </w:pPr>
       <w:proofErr w:type="spellStart"/>
       <w:r>
-        <w:t>MySQL</w:t>
+        <w:t>ProxySQL</w:t>
       </w:r>
       <w:proofErr w:type="spellEnd"/>
       <w:r>
-        <w:t xml:space="preserve"> </w:t>
+        <w:t xml:space="preserve">, </w:t>
       </w:r>
       <w:proofErr w:type="spellStart"/>
       <w:r>
-        <w:t>Workbench</w:t>
+        <w:t>Cloud</w:t>
       </w:r>
       <w:proofErr w:type="spellEnd"/>
       <w:r>
-        <w:t xml:space="preserve">, </w:t>
-      </w:r>
-      <w:proofErr w:type="spellStart"/>
-      <w:r>
-        <w:t>Oracle</w:t>
-      </w:r>
-      <w:proofErr w:type="spellEnd"/>
-      <w:r>
-        <w:t xml:space="preserve"> SQL </w:t>
-      </w:r>
-      <w:proofErr w:type="spellStart"/>
-      <w:r>
-        <w:t>Developer</w:t>
-      </w:r>
-      <w:proofErr w:type="spellEnd"/>
-      <w:r>
-        <w:t xml:space="preserve">, </w:t>
-      </w:r>
-      <w:r>
-        <w:rPr>
-          <w:lang w:val="en-US"/>
-        </w:rPr>
-        <w:t>PL/SQL Developer</w:t>
+        <w:t xml:space="preserve"> SQL Proxy</w:t>
       </w:r>
     </w:p>
     <w:p>
@@ -1689,6 +1791,30 @@
       <w:proofErr w:type="spellStart"/>
       <w:r>
         <w:t>qemu</w:t>
+      </w:r>
+      <w:proofErr w:type="spellEnd"/>
+      <w:r>
+        <w:t xml:space="preserve">, </w:t>
+      </w:r>
+      <w:proofErr w:type="spellStart"/>
+      <w:r>
+        <w:t>Google</w:t>
+      </w:r>
+      <w:proofErr w:type="spellEnd"/>
+      <w:r>
+        <w:t xml:space="preserve"> </w:t>
+      </w:r>
+      <w:proofErr w:type="spellStart"/>
+      <w:r>
+        <w:t>Compute</w:t>
+      </w:r>
+      <w:proofErr w:type="spellEnd"/>
+      <w:r>
+        <w:t xml:space="preserve"> </w:t>
+      </w:r>
+      <w:proofErr w:type="spellStart"/>
+      <w:r>
+        <w:t>Engine</w:t>
       </w:r>
       <w:proofErr w:type="spellEnd"/>
     </w:p>
@@ -2127,7 +2253,11 @@
               <w:pStyle w:val="-"/>
             </w:pPr>
             <w:r>
-              <w:t xml:space="preserve">Сертификата утвърждава демонстрирано разбиране на основни понятия и съставните части на Линукс операционната система. Виж </w:t>
+              <w:t xml:space="preserve">Сертификата утвърждава демонстрирано разбиране на </w:t>
+            </w:r>
+            <w:r>
+              <w:lastRenderedPageBreak/>
+              <w:t xml:space="preserve">основни понятия и съставните части на Линукс операционната система. Виж </w:t>
             </w:r>
             <w:hyperlink r:id="rId23" w:history="1">
               <w:r>
@@ -2155,6 +2285,7 @@
               <w:jc w:val="right"/>
             </w:pPr>
             <w:r>
+              <w:lastRenderedPageBreak/>
               <w:t>Проверка:</w:t>
             </w:r>
           </w:p>
@@ -2189,7 +2320,6 @@
         </w:tabs>
       </w:pPr>
       <w:r>
-        <w:lastRenderedPageBreak/>
         <w:t xml:space="preserve">Юли 2003 </w:t>
       </w:r>
       <w:r>
@@ -2682,11 +2812,6 @@
     </w:tbl>
     <w:p>
       <w:pPr>
-        <w:pStyle w:val="a0"/>
-      </w:pPr>
-    </w:p>
-    <w:p>
-      <w:pPr>
         <w:pStyle w:val="3"/>
         <w:tabs>
           <w:tab w:val="left" w:pos="0"/>
@@ -3553,6 +3678,7 @@
               <w:jc w:val="right"/>
             </w:pPr>
             <w:r>
+              <w:lastRenderedPageBreak/>
               <w:t>Местоположение:</w:t>
             </w:r>
           </w:p>
@@ -3617,7 +3743,6 @@
               <w:jc w:val="right"/>
             </w:pPr>
             <w:r>
-              <w:lastRenderedPageBreak/>
               <w:t>Задължения:</w:t>
             </w:r>
           </w:p>
@@ -4709,7 +4834,11 @@
               <w:snapToGrid w:val="0"/>
             </w:pPr>
             <w:r>
-              <w:t>MMPI цели да централизира и организира процесите по разработка и доставка на софтуер в компанията, чрез предоставянето на обща среда където разработчици, специалисти по конфигурация на софтуер и управители/координатори на проекти могат да работят съвместно.</w:t>
+              <w:t xml:space="preserve">MMPI цели да централизира и организира процесите по разработка и доставка на софтуер в компанията, чрез предоставянето на обща среда където разработчици, </w:t>
+            </w:r>
+            <w:r>
+              <w:lastRenderedPageBreak/>
+              <w:t>специалисти по конфигурация на софтуер и управители/координатори на проекти могат да работят съвместно.</w:t>
             </w:r>
           </w:p>
         </w:tc>
@@ -5668,10 +5797,22 @@
         </w:tc>
       </w:tr>
     </w:tbl>
-    <w:p/>
+    <w:p>
+      <w:pPr>
+        <w:pStyle w:val="a0"/>
+        <w:tabs>
+          <w:tab w:val="left" w:pos="0"/>
+        </w:tabs>
+        <w:rPr>
+          <w:rStyle w:val="11"/>
+          <w:lang w:val="en-US"/>
+        </w:rPr>
+      </w:pPr>
+    </w:p>
     <w:p>
       <w:pPr>
         <w:pStyle w:val="western"/>
+        <w:spacing w:before="0" w:beforeAutospacing="0"/>
       </w:pPr>
       <w:r>
         <w:rPr>
@@ -5682,18 +5823,9 @@
       <w:r>
         <w:rPr>
           <w:rStyle w:val="HTML"/>
-          <w:lang w:val="en-US"/>
         </w:rPr>
-        <w:t>п</w:t>
-      </w:r>
-      <w:proofErr w:type="spellStart"/>
-      <w:r>
-        <w:rPr>
-          <w:rStyle w:val="HTML"/>
-        </w:rPr>
-        <w:t>рофилите</w:t>
-      </w:r>
-      <w:proofErr w:type="spellEnd"/>
+        <w:t>профилите</w:t>
+      </w:r>
       <w:r>
         <w:rPr>
           <w:rStyle w:val="HTML"/>
@@ -5815,7 +5947,6 @@
     </w:p>
     <w:p/>
     <w:p/>
-    <w:p/>
     <w:p>
       <w:pPr>
         <w:rPr>
@@ -5900,7 +6031,6 @@
         </w:r>
       </w:hyperlink>
     </w:p>
-    <w:p/>
     <w:sectPr>
       <w:headerReference w:type="default" r:id="rId52"/>
       <w:footerReference w:type="default" r:id="rId53"/>

</xml_diff>

<commit_message>
Add CAMS in Sample Projects
</commit_message>
<xml_diff>
--- a/cv/cv.bg.docx
+++ b/cv/cv.bg.docx
@@ -1227,29 +1227,8 @@
         </w:rPr>
         <w:t xml:space="preserve">Java, </w:t>
       </w:r>
-      <w:proofErr w:type="spellStart"/>
-      <w:r>
-        <w:t>JavaScript</w:t>
-      </w:r>
-      <w:proofErr w:type="spellEnd"/>
-      <w:r>
-        <w:t xml:space="preserve">®, </w:t>
-      </w:r>
-      <w:proofErr w:type="spellStart"/>
-      <w:r>
-        <w:t>Pascal</w:t>
-      </w:r>
-      <w:proofErr w:type="spellEnd"/>
-      <w:r>
-        <w:t xml:space="preserve">, </w:t>
-      </w:r>
-      <w:proofErr w:type="spellStart"/>
-      <w:r>
-        <w:t>Perl</w:t>
-      </w:r>
-      <w:proofErr w:type="spellEnd"/>
-      <w:r>
-        <w:t>, PHP, PL/SQL,</w:t>
+      <w:r>
+        <w:t>JavaScript®, Pascal, Perl, PHP, PL/SQL,</w:t>
       </w:r>
       <w:r>
         <w:rPr>
@@ -1281,15 +1260,7 @@
         <w:spacing w:after="119"/>
       </w:pPr>
       <w:r>
-        <w:t xml:space="preserve">CSS, </w:t>
-      </w:r>
-      <w:proofErr w:type="spellStart"/>
-      <w:r>
-        <w:t>Markdown</w:t>
-      </w:r>
-      <w:proofErr w:type="spellEnd"/>
-      <w:r>
-        <w:t>, (X)HTML, XML, XSL, YAML</w:t>
+        <w:t>CSS, Markdown, (X)HTML, XML, XSL, YAML</w:t>
       </w:r>
     </w:p>
     <w:p>
@@ -1312,16 +1283,8 @@
         <w:rPr>
           <w:lang w:val="en-US"/>
         </w:rPr>
-        <w:t xml:space="preserve">и </w:t>
-      </w:r>
-      <w:proofErr w:type="spellStart"/>
-      <w:r>
-        <w:rPr>
-          <w:lang w:val="en-US"/>
-        </w:rPr>
-        <w:t>редактори</w:t>
-      </w:r>
-      <w:proofErr w:type="spellEnd"/>
+        <w:t>и редактори</w:t>
+      </w:r>
     </w:p>
     <w:p>
       <w:pPr>
@@ -1335,69 +1298,8 @@
           <w:lang w:val="en-US"/>
         </w:rPr>
       </w:pPr>
-      <w:proofErr w:type="spellStart"/>
-      <w:r>
-        <w:t>Borland</w:t>
-      </w:r>
-      <w:proofErr w:type="spellEnd"/>
-      <w:r>
-        <w:t>® C++</w:t>
-      </w:r>
-      <w:proofErr w:type="spellStart"/>
-      <w:r>
-        <w:t>Builder</w:t>
-      </w:r>
-      <w:proofErr w:type="spellEnd"/>
-      <w:r>
-        <w:t xml:space="preserve">™, </w:t>
-      </w:r>
-      <w:proofErr w:type="spellStart"/>
-      <w:r>
-        <w:t>Borland</w:t>
-      </w:r>
-      <w:proofErr w:type="spellEnd"/>
-      <w:r>
-        <w:t xml:space="preserve">® </w:t>
-      </w:r>
-      <w:proofErr w:type="spellStart"/>
-      <w:r>
-        <w:t>Delphi</w:t>
-      </w:r>
-      <w:proofErr w:type="spellEnd"/>
-      <w:r>
-        <w:t xml:space="preserve">™, </w:t>
-      </w:r>
-      <w:proofErr w:type="spellStart"/>
-      <w:r>
-        <w:t>Eclipse</w:t>
-      </w:r>
-      <w:proofErr w:type="spellEnd"/>
-      <w:r>
-        <w:t xml:space="preserve">, </w:t>
-      </w:r>
-      <w:proofErr w:type="spellStart"/>
-      <w:r>
-        <w:t>GraphTalk</w:t>
-      </w:r>
-      <w:proofErr w:type="spellEnd"/>
-      <w:r>
-        <w:t xml:space="preserve">™ </w:t>
-      </w:r>
-      <w:proofErr w:type="spellStart"/>
-      <w:r>
-        <w:t>Developer</w:t>
-      </w:r>
-      <w:proofErr w:type="spellEnd"/>
-      <w:r>
-        <w:t xml:space="preserve">, </w:t>
-      </w:r>
-      <w:proofErr w:type="spellStart"/>
-      <w:r>
-        <w:t>KDevelop</w:t>
-      </w:r>
-      <w:proofErr w:type="spellEnd"/>
-      <w:r>
-        <w:t xml:space="preserve">, Microsoft® </w:t>
+      <w:r>
+        <w:t xml:space="preserve">Borland® C++Builder™, Borland® Delphi™, Eclipse, GraphTalk™ Developer, KDevelop, Microsoft® </w:t>
       </w:r>
       <w:r>
         <w:rPr>
@@ -1476,13 +1378,8 @@
         </w:tabs>
         <w:spacing w:after="119"/>
       </w:pPr>
-      <w:proofErr w:type="spellStart"/>
-      <w:r>
-        <w:t>Bugzilla</w:t>
-      </w:r>
-      <w:proofErr w:type="spellEnd"/>
-      <w:r>
-        <w:t>, JIRA</w:t>
+      <w:r>
+        <w:t>Bugzilla, JIRA</w:t>
       </w:r>
     </w:p>
     <w:p>
@@ -1494,37 +1391,8 @@
         <w:spacing w:after="119"/>
       </w:pPr>
       <w:r>
-        <w:t xml:space="preserve">CVS, </w:t>
-      </w:r>
-      <w:proofErr w:type="spellStart"/>
-      <w:r>
-        <w:t>Subversion</w:t>
-      </w:r>
-      <w:proofErr w:type="spellEnd"/>
-      <w:r>
-        <w:t xml:space="preserve">, </w:t>
-      </w:r>
-      <w:proofErr w:type="spellStart"/>
-      <w:r>
-        <w:t>Mercurial</w:t>
-      </w:r>
-      <w:proofErr w:type="spellEnd"/>
-      <w:r>
-        <w:t xml:space="preserve"> (</w:t>
-      </w:r>
-      <w:proofErr w:type="spellStart"/>
-      <w:r>
-        <w:t>Hg</w:t>
-      </w:r>
-      <w:proofErr w:type="spellEnd"/>
-      <w:r>
-        <w:t xml:space="preserve">), </w:t>
-      </w:r>
-      <w:proofErr w:type="spellStart"/>
-      <w:r>
-        <w:t>Git</w:t>
-      </w:r>
-      <w:proofErr w:type="spellEnd"/>
+        <w:t>CVS, Subversion, Mercurial (Hg), Git</w:t>
+      </w:r>
     </w:p>
     <w:p>
       <w:pPr>
@@ -1534,19 +1402,9 @@
         </w:tabs>
         <w:spacing w:after="119"/>
       </w:pPr>
-      <w:proofErr w:type="spellStart"/>
-      <w:r>
-        <w:t>make</w:t>
-      </w:r>
-      <w:proofErr w:type="spellEnd"/>
-      <w:r>
-        <w:t xml:space="preserve">, </w:t>
-      </w:r>
-      <w:proofErr w:type="spellStart"/>
-      <w:r>
-        <w:t>CMake</w:t>
-      </w:r>
-      <w:proofErr w:type="spellEnd"/>
+      <w:r>
+        <w:t>make, CMake</w:t>
+      </w:r>
     </w:p>
     <w:p>
       <w:pPr>
@@ -1563,35 +1421,9 @@
       <w:pPr>
         <w:pStyle w:val="a0"/>
       </w:pPr>
-      <w:proofErr w:type="spellStart"/>
-      <w:r>
-        <w:t>Ansible</w:t>
-      </w:r>
-      <w:proofErr w:type="spellEnd"/>
-      <w:r>
-        <w:t xml:space="preserve">, </w:t>
-      </w:r>
-      <w:proofErr w:type="spellStart"/>
-      <w:r>
-        <w:t>Google</w:t>
-      </w:r>
-      <w:proofErr w:type="spellEnd"/>
-      <w:r>
-        <w:t xml:space="preserve"> </w:t>
-      </w:r>
-      <w:proofErr w:type="spellStart"/>
-      <w:r>
-        <w:t>Cloud</w:t>
-      </w:r>
-      <w:proofErr w:type="spellEnd"/>
-      <w:r>
-        <w:t xml:space="preserve"> SDK, HCL, </w:t>
-      </w:r>
-      <w:proofErr w:type="spellStart"/>
-      <w:r>
-        <w:t>Terraform</w:t>
-      </w:r>
-      <w:proofErr w:type="spellEnd"/>
+      <w:r>
+        <w:t>Ansible, Google Cloud SDK, HCL, Terraform</w:t>
+      </w:r>
     </w:p>
     <w:p>
       <w:pPr>
@@ -1612,45 +1444,14 @@
         </w:tabs>
       </w:pPr>
       <w:r>
-        <w:t xml:space="preserve">SQL, </w:t>
-      </w:r>
-      <w:proofErr w:type="spellStart"/>
-      <w:r>
-        <w:t>MySQL</w:t>
-      </w:r>
-      <w:proofErr w:type="spellEnd"/>
+        <w:t>SQL, MySQL, Oracle</w:t>
+      </w:r>
       <w:r>
         <w:t xml:space="preserve">, </w:t>
       </w:r>
-      <w:proofErr w:type="spellStart"/>
-      <w:r>
-        <w:t>Oracle</w:t>
-      </w:r>
-      <w:proofErr w:type="spellEnd"/>
-      <w:r>
-        <w:t xml:space="preserve">, </w:t>
-      </w:r>
-      <w:proofErr w:type="spellStart"/>
-      <w:r>
-        <w:t>Cloud</w:t>
-      </w:r>
-      <w:proofErr w:type="spellEnd"/>
-      <w:r>
-        <w:t xml:space="preserve"> SQL </w:t>
-      </w:r>
-      <w:proofErr w:type="spellStart"/>
-      <w:r>
-        <w:t>for</w:t>
-      </w:r>
-      <w:proofErr w:type="spellEnd"/>
-      <w:r>
-        <w:t xml:space="preserve"> </w:t>
-      </w:r>
-      <w:proofErr w:type="spellStart"/>
-      <w:r>
-        <w:t>MySQL</w:t>
-      </w:r>
-      <w:proofErr w:type="spellEnd"/>
+      <w:r>
+        <w:t>Cloud SQL for MySQL</w:t>
+      </w:r>
     </w:p>
     <w:p>
       <w:pPr>
@@ -1662,37 +1463,8 @@
           <w:lang w:val="en-US"/>
         </w:rPr>
       </w:pPr>
-      <w:proofErr w:type="spellStart"/>
-      <w:r>
-        <w:t>MySQL</w:t>
-      </w:r>
-      <w:proofErr w:type="spellEnd"/>
-      <w:r>
-        <w:t xml:space="preserve"> </w:t>
-      </w:r>
-      <w:proofErr w:type="spellStart"/>
-      <w:r>
-        <w:t>Workbench</w:t>
-      </w:r>
-      <w:proofErr w:type="spellEnd"/>
-      <w:r>
-        <w:t xml:space="preserve">, </w:t>
-      </w:r>
-      <w:proofErr w:type="spellStart"/>
-      <w:r>
-        <w:t>Oracle</w:t>
-      </w:r>
-      <w:proofErr w:type="spellEnd"/>
-      <w:r>
-        <w:t xml:space="preserve"> SQL </w:t>
-      </w:r>
-      <w:proofErr w:type="spellStart"/>
-      <w:r>
-        <w:t>Developer</w:t>
-      </w:r>
-      <w:proofErr w:type="spellEnd"/>
-      <w:r>
-        <w:t xml:space="preserve">, </w:t>
+      <w:r>
+        <w:t xml:space="preserve">MySQL Workbench, Oracle SQL Developer, </w:t>
       </w:r>
       <w:r>
         <w:rPr>
@@ -1708,21 +1480,8 @@
           <w:tab w:val="left" w:pos="0"/>
         </w:tabs>
       </w:pPr>
-      <w:proofErr w:type="spellStart"/>
-      <w:r>
-        <w:t>ProxySQL</w:t>
-      </w:r>
-      <w:proofErr w:type="spellEnd"/>
-      <w:r>
-        <w:t xml:space="preserve">, </w:t>
-      </w:r>
-      <w:proofErr w:type="spellStart"/>
-      <w:r>
-        <w:t>Cloud</w:t>
-      </w:r>
-      <w:proofErr w:type="spellEnd"/>
-      <w:r>
-        <w:t xml:space="preserve"> SQL Proxy</w:t>
+      <w:r>
+        <w:t>ProxySQL, Cloud SQL Proxy</w:t>
       </w:r>
     </w:p>
     <w:p>
@@ -1744,21 +1503,8 @@
         </w:tabs>
         <w:spacing w:after="119"/>
       </w:pPr>
-      <w:proofErr w:type="spellStart"/>
-      <w:r>
-        <w:t>Linux</w:t>
-      </w:r>
-      <w:proofErr w:type="spellEnd"/>
-      <w:r>
-        <w:t xml:space="preserve">, </w:t>
-      </w:r>
-      <w:proofErr w:type="spellStart"/>
-      <w:r>
-        <w:t>Unix</w:t>
-      </w:r>
-      <w:proofErr w:type="spellEnd"/>
-      <w:r>
-        <w:t>, Windows</w:t>
+      <w:r>
+        <w:t>Linux, Unix, Windows</w:t>
       </w:r>
     </w:p>
     <w:p>
@@ -1780,43 +1526,15 @@
         </w:tabs>
         <w:spacing w:after="119"/>
       </w:pPr>
-      <w:proofErr w:type="spellStart"/>
-      <w:r>
-        <w:t>VMware</w:t>
-      </w:r>
-      <w:proofErr w:type="spellEnd"/>
+      <w:r>
+        <w:t>VMware, qemu</w:t>
+      </w:r>
       <w:r>
         <w:t xml:space="preserve">, </w:t>
       </w:r>
-      <w:proofErr w:type="spellStart"/>
-      <w:r>
-        <w:t>qemu</w:t>
-      </w:r>
-      <w:proofErr w:type="spellEnd"/>
-      <w:r>
-        <w:t xml:space="preserve">, </w:t>
-      </w:r>
-      <w:proofErr w:type="spellStart"/>
-      <w:r>
-        <w:t>Google</w:t>
-      </w:r>
-      <w:proofErr w:type="spellEnd"/>
-      <w:r>
-        <w:t xml:space="preserve"> </w:t>
-      </w:r>
-      <w:proofErr w:type="spellStart"/>
-      <w:r>
-        <w:t>Compute</w:t>
-      </w:r>
-      <w:proofErr w:type="spellEnd"/>
-      <w:r>
-        <w:t xml:space="preserve"> </w:t>
-      </w:r>
-      <w:proofErr w:type="spellStart"/>
-      <w:r>
-        <w:t>Engine</w:t>
-      </w:r>
-      <w:proofErr w:type="spellEnd"/>
+      <w:r>
+        <w:t>Google Compute Engine</w:t>
+      </w:r>
     </w:p>
     <w:p>
       <w:pPr>
@@ -1834,19 +1552,11 @@
         <w:pStyle w:val="a0"/>
       </w:pPr>
       <w:hyperlink r:id="rId18" w:anchor="DeviceNet" w:history="1">
-        <w:proofErr w:type="spellStart"/>
         <w:r>
           <w:rPr>
             <w:rStyle w:val="af1"/>
           </w:rPr>
-          <w:t>DeviceNet</w:t>
-        </w:r>
-        <w:proofErr w:type="spellEnd"/>
-        <w:r>
-          <w:rPr>
-            <w:rStyle w:val="af1"/>
-          </w:rPr>
-          <w:t>™</w:t>
+          <w:t>DeviceNet™</w:t>
         </w:r>
       </w:hyperlink>
       <w:r>
@@ -1962,30 +1672,8 @@
               <w:rPr>
                 <w:rStyle w:val="af0"/>
               </w:rPr>
-              <w:t xml:space="preserve">LPIC-1: </w:t>
-            </w:r>
-            <w:proofErr w:type="spellStart"/>
-            <w:r>
-              <w:rPr>
-                <w:rStyle w:val="af0"/>
-              </w:rPr>
-              <w:t>Linux</w:t>
-            </w:r>
-            <w:proofErr w:type="spellEnd"/>
-            <w:r>
-              <w:rPr>
-                <w:rStyle w:val="af0"/>
-              </w:rPr>
-              <w:t xml:space="preserve"> </w:t>
-            </w:r>
-            <w:proofErr w:type="spellStart"/>
-            <w:r>
-              <w:rPr>
-                <w:rStyle w:val="af0"/>
-              </w:rPr>
-              <w:t>Administrator</w:t>
-            </w:r>
-            <w:proofErr w:type="spellEnd"/>
+              <w:t>LPIC-1: Linux Administrator</w:t>
+            </w:r>
           </w:p>
         </w:tc>
       </w:tr>
@@ -2170,21 +1858,7 @@
               <w:rPr>
                 <w:rStyle w:val="af0"/>
               </w:rPr>
-              <w:t xml:space="preserve">LE-1: </w:t>
-            </w:r>
-            <w:proofErr w:type="spellStart"/>
-            <w:r>
-              <w:rPr>
-                <w:rStyle w:val="af0"/>
-              </w:rPr>
-              <w:t>Linux</w:t>
-            </w:r>
-            <w:proofErr w:type="spellEnd"/>
-            <w:r>
-              <w:rPr>
-                <w:rStyle w:val="af0"/>
-              </w:rPr>
-              <w:t xml:space="preserve"> Essentials</w:t>
+              <w:t>LE-1: Linux Essentials</w:t>
             </w:r>
           </w:p>
         </w:tc>
@@ -2385,7 +2059,6 @@
               <w:t xml:space="preserve">Разработчик на </w:t>
             </w:r>
             <w:hyperlink r:id="rId25" w:anchor="GT" w:history="1">
-              <w:proofErr w:type="spellStart"/>
               <w:r>
                 <w:rPr>
                   <w:rStyle w:val="af1"/>
@@ -2394,7 +2067,6 @@
                 </w:rPr>
                 <w:t>GraphTalk</w:t>
               </w:r>
-              <w:proofErr w:type="spellEnd"/>
             </w:hyperlink>
             <w:r>
               <w:rPr>
@@ -2440,116 +2112,62 @@
           </w:tcPr>
           <w:p>
             <w:hyperlink r:id="rId27">
-              <w:proofErr w:type="spellStart"/>
               <w:r>
                 <w:rPr>
                   <w:rStyle w:val="af1"/>
                 </w:rPr>
-                <w:t>Computer</w:t>
+                <w:t>Computer Sciences Corporation</w:t>
               </w:r>
-              <w:proofErr w:type="spellEnd"/>
+            </w:hyperlink>
+          </w:p>
+        </w:tc>
+      </w:tr>
+      <w:tr>
+        <w:tc>
+          <w:tcPr>
+            <w:tcW w:w="3401" w:type="dxa"/>
+            <w:shd w:val="clear" w:color="auto" w:fill="auto"/>
+          </w:tcPr>
+          <w:p>
+            <w:pPr>
+              <w:pStyle w:val="-"/>
+              <w:jc w:val="right"/>
+            </w:pPr>
+            <w:r>
+              <w:t>Описание:</w:t>
+            </w:r>
+          </w:p>
+        </w:tc>
+        <w:tc>
+          <w:tcPr>
+            <w:tcW w:w="6788" w:type="dxa"/>
+            <w:shd w:val="clear" w:color="auto" w:fill="auto"/>
+            <w:vAlign w:val="center"/>
+          </w:tcPr>
+          <w:p>
+            <w:pPr>
+              <w:pStyle w:val="-"/>
+            </w:pPr>
+            <w:r>
+              <w:t xml:space="preserve">Курса подготвя обучаващите се за работа с </w:t>
+            </w:r>
+            <w:hyperlink r:id="rId28" w:anchor="GT" w:history="1">
               <w:r>
                 <w:rPr>
                   <w:rStyle w:val="af1"/>
                 </w:rPr>
-                <w:t xml:space="preserve"> </w:t>
+                <w:t>GraphTalk Developer</w:t>
               </w:r>
-              <w:proofErr w:type="spellStart"/>
+            </w:hyperlink>
+            <w:r>
+              <w:t xml:space="preserve"> и ги въвежда в разработването за </w:t>
+            </w:r>
+            <w:hyperlink r:id="rId29" w:anchor="GTAIA" w:history="1">
               <w:r>
                 <w:rPr>
                   <w:rStyle w:val="af1"/>
                 </w:rPr>
-                <w:t>Sciences</w:t>
-              </w:r>
-              <w:proofErr w:type="spellEnd"/>
-              <w:r>
-                <w:rPr>
-                  <w:rStyle w:val="af1"/>
-                </w:rPr>
-                <w:t xml:space="preserve"> </w:t>
-              </w:r>
-              <w:proofErr w:type="spellStart"/>
-              <w:r>
-                <w:rPr>
-                  <w:rStyle w:val="af1"/>
-                </w:rPr>
-                <w:t>Corporation</w:t>
-              </w:r>
-              <w:proofErr w:type="spellEnd"/>
-            </w:hyperlink>
-          </w:p>
-        </w:tc>
-      </w:tr>
-      <w:tr>
-        <w:tc>
-          <w:tcPr>
-            <w:tcW w:w="3401" w:type="dxa"/>
-            <w:shd w:val="clear" w:color="auto" w:fill="auto"/>
-          </w:tcPr>
-          <w:p>
-            <w:pPr>
-              <w:pStyle w:val="-"/>
-              <w:jc w:val="right"/>
-            </w:pPr>
-            <w:r>
-              <w:t>Описание:</w:t>
-            </w:r>
-          </w:p>
-        </w:tc>
-        <w:tc>
-          <w:tcPr>
-            <w:tcW w:w="6788" w:type="dxa"/>
-            <w:shd w:val="clear" w:color="auto" w:fill="auto"/>
-            <w:vAlign w:val="center"/>
-          </w:tcPr>
-          <w:p>
-            <w:pPr>
-              <w:pStyle w:val="-"/>
-            </w:pPr>
-            <w:r>
-              <w:t xml:space="preserve">Курса подготвя обучаващите се за работа с </w:t>
-            </w:r>
-            <w:hyperlink r:id="rId28" w:anchor="GT" w:history="1">
-              <w:proofErr w:type="spellStart"/>
-              <w:r>
-                <w:rPr>
-                  <w:rStyle w:val="af1"/>
-                </w:rPr>
-                <w:t>GraphTalk</w:t>
-              </w:r>
-              <w:proofErr w:type="spellEnd"/>
-              <w:r>
-                <w:rPr>
-                  <w:rStyle w:val="af1"/>
-                </w:rPr>
-                <w:t xml:space="preserve"> </w:t>
-              </w:r>
-              <w:proofErr w:type="spellStart"/>
-              <w:r>
-                <w:rPr>
-                  <w:rStyle w:val="af1"/>
-                </w:rPr>
-                <w:t>Developer</w:t>
-              </w:r>
-              <w:proofErr w:type="spellEnd"/>
-            </w:hyperlink>
-            <w:r>
-              <w:t xml:space="preserve"> и ги въвежда в разработването за </w:t>
-            </w:r>
-            <w:hyperlink r:id="rId29" w:anchor="GTAIA" w:history="1">
-              <w:proofErr w:type="spellStart"/>
-              <w:r>
-                <w:rPr>
-                  <w:rStyle w:val="af1"/>
-                </w:rPr>
-                <w:t>GraphTalk</w:t>
-              </w:r>
-              <w:proofErr w:type="spellEnd"/>
-              <w:r>
-                <w:rPr>
-                  <w:rStyle w:val="af1"/>
-                </w:rPr>
-                <w:t xml:space="preserve"> A.I.A</w:t>
+                <w:t>GraphTalk A.I.A</w:t>
               </w:r>
             </w:hyperlink>
             <w:r>
@@ -2675,21 +2293,7 @@
                 <w:rPr>
                   <w:rStyle w:val="af1"/>
                 </w:rPr>
-                <w:t xml:space="preserve">Сайт </w:t>
-              </w:r>
-              <w:proofErr w:type="spellStart"/>
-              <w:r>
-                <w:rPr>
-                  <w:rStyle w:val="af1"/>
-                </w:rPr>
-                <w:t>Граунд</w:t>
-              </w:r>
-              <w:proofErr w:type="spellEnd"/>
-              <w:r>
-                <w:rPr>
-                  <w:rStyle w:val="af1"/>
-                </w:rPr>
-                <w:t xml:space="preserve"> Хостинг</w:t>
+                <w:t>Сайт Граунд Хостинг</w:t>
               </w:r>
             </w:hyperlink>
           </w:p>
@@ -2802,9 +2406,18 @@
             <w:pPr>
               <w:pStyle w:val="TableContents"/>
               <w:snapToGrid w:val="0"/>
+              <w:rPr>
+                <w:lang w:val="en-US"/>
+              </w:rPr>
             </w:pPr>
             <w:r>
               <w:t>Проектиране и разработка на облачни системи</w:t>
+            </w:r>
+            <w:r>
+              <w:rPr>
+                <w:lang w:val="en-US"/>
+              </w:rPr>
+              <w:t>.</w:t>
             </w:r>
           </w:p>
         </w:tc>
@@ -2903,19 +2516,11 @@
           </w:tcPr>
           <w:p>
             <w:hyperlink r:id="rId31">
-              <w:proofErr w:type="spellStart"/>
               <w:r>
                 <w:rPr>
                   <w:rStyle w:val="af1"/>
                 </w:rPr>
-                <w:t>Кодикс</w:t>
-              </w:r>
-              <w:proofErr w:type="spellEnd"/>
-              <w:r>
-                <w:rPr>
-                  <w:rStyle w:val="af1"/>
-                </w:rPr>
-                <w:t xml:space="preserve"> България</w:t>
+                <w:t>Кодикс България</w:t>
               </w:r>
             </w:hyperlink>
           </w:p>
@@ -3028,9 +2633,18 @@
             <w:pPr>
               <w:pStyle w:val="TableContents"/>
               <w:snapToGrid w:val="0"/>
+              <w:rPr>
+                <w:lang w:val="en-US"/>
+              </w:rPr>
             </w:pPr>
             <w:r>
               <w:t>Управление на процеса по разработка във компанията, определяне на правила и процедури, разработка на вътрешни системи и инструменти за улесняване на процеса по разработка</w:t>
+            </w:r>
+            <w:r>
+              <w:rPr>
+                <w:lang w:val="en-US"/>
+              </w:rPr>
+              <w:t>.</w:t>
             </w:r>
           </w:p>
         </w:tc>
@@ -3142,19 +2756,11 @@
           </w:tcPr>
           <w:p>
             <w:hyperlink r:id="rId32">
-              <w:proofErr w:type="spellStart"/>
               <w:r>
                 <w:rPr>
                   <w:rStyle w:val="af1"/>
                 </w:rPr>
-                <w:t>Кодикс</w:t>
-              </w:r>
-              <w:proofErr w:type="spellEnd"/>
-              <w:r>
-                <w:rPr>
-                  <w:rStyle w:val="af1"/>
-                </w:rPr>
-                <w:t xml:space="preserve"> България</w:t>
+                <w:t>Кодикс България</w:t>
               </w:r>
             </w:hyperlink>
           </w:p>
@@ -3259,9 +2865,18 @@
             <w:pPr>
               <w:pStyle w:val="TableContents"/>
               <w:snapToGrid w:val="0"/>
+              <w:rPr>
+                <w:lang w:val="en-US"/>
+              </w:rPr>
             </w:pPr>
             <w:r>
               <w:t>Управление на виртуален екип от разработчици с експертиза в специфична сфера, разпределени в три различни географски местоположения</w:t>
+            </w:r>
+            <w:r>
+              <w:rPr>
+                <w:lang w:val="en-US"/>
+              </w:rPr>
+              <w:t>.</w:t>
             </w:r>
           </w:p>
         </w:tc>
@@ -3378,19 +2993,11 @@
           </w:tcPr>
           <w:p>
             <w:hyperlink r:id="rId33">
-              <w:proofErr w:type="spellStart"/>
               <w:r>
                 <w:rPr>
                   <w:rStyle w:val="af1"/>
                 </w:rPr>
-                <w:t>Кодикс</w:t>
-              </w:r>
-              <w:proofErr w:type="spellEnd"/>
-              <w:r>
-                <w:rPr>
-                  <w:rStyle w:val="af1"/>
-                </w:rPr>
-                <w:t xml:space="preserve"> България</w:t>
+                <w:t>Кодикс България</w:t>
               </w:r>
             </w:hyperlink>
           </w:p>
@@ -3495,11 +3102,13 @@
             <w:pPr>
               <w:pStyle w:val="TableContents"/>
               <w:snapToGrid w:val="0"/>
+              <w:rPr>
+                <w:lang w:val="en-US"/>
+              </w:rPr>
             </w:pPr>
             <w:r>
               <w:t xml:space="preserve">Разработка на софтуера </w:t>
             </w:r>
-            <w:proofErr w:type="spellStart"/>
             <w:r>
               <w:rPr>
                 <w:i/>
@@ -3508,11 +3117,7 @@
               <w:t>i</w:t>
             </w:r>
             <w:r>
-              <w:t>MX</w:t>
-            </w:r>
-            <w:proofErr w:type="spellEnd"/>
-            <w:r>
-              <w:t xml:space="preserve"> на </w:t>
+              <w:t xml:space="preserve">MX на </w:t>
             </w:r>
             <w:hyperlink r:id="rId34">
               <w:r>
@@ -3524,6 +3129,12 @@
             </w:hyperlink>
             <w:r>
               <w:t xml:space="preserve"> и PL/SQL</w:t>
+            </w:r>
+            <w:r>
+              <w:rPr>
+                <w:lang w:val="en-US"/>
+              </w:rPr>
+              <w:t>.</w:t>
             </w:r>
           </w:p>
         </w:tc>
@@ -3645,23 +3256,7 @@
               </w:r>
             </w:hyperlink>
             <w:r>
-              <w:t xml:space="preserve"> (бивша OBS [</w:t>
-            </w:r>
-            <w:proofErr w:type="spellStart"/>
-            <w:r>
-              <w:t>Object</w:t>
-            </w:r>
-            <w:proofErr w:type="spellEnd"/>
-            <w:r>
-              <w:t xml:space="preserve"> </w:t>
-            </w:r>
-            <w:proofErr w:type="spellStart"/>
-            <w:r>
-              <w:t>Builder</w:t>
-            </w:r>
-            <w:proofErr w:type="spellEnd"/>
-            <w:r>
-              <w:t xml:space="preserve"> Software]) България</w:t>
+              <w:t xml:space="preserve"> (бивша OBS [Object Builder Software]) България</w:t>
             </w:r>
           </w:p>
         </w:tc>
@@ -3871,23 +3466,7 @@
               </w:r>
             </w:hyperlink>
             <w:r>
-              <w:t xml:space="preserve"> (бивша OBS [</w:t>
-            </w:r>
-            <w:proofErr w:type="spellStart"/>
-            <w:r>
-              <w:t>Object</w:t>
-            </w:r>
-            <w:proofErr w:type="spellEnd"/>
-            <w:r>
-              <w:t xml:space="preserve"> </w:t>
-            </w:r>
-            <w:proofErr w:type="spellStart"/>
-            <w:r>
-              <w:t>Builder</w:t>
-            </w:r>
-            <w:proofErr w:type="spellEnd"/>
-            <w:r>
-              <w:t xml:space="preserve"> Software]) България</w:t>
+              <w:t xml:space="preserve"> (бивша OBS [Object Builder Software]) България</w:t>
             </w:r>
           </w:p>
         </w:tc>
@@ -4097,14 +3676,12 @@
           </w:tcPr>
           <w:p>
             <w:hyperlink r:id="rId37">
-              <w:proofErr w:type="spellStart"/>
               <w:r>
                 <w:rPr>
                   <w:rStyle w:val="af1"/>
                 </w:rPr>
                 <w:t>Xpeqt</w:t>
               </w:r>
-              <w:proofErr w:type="spellEnd"/>
             </w:hyperlink>
           </w:p>
         </w:tc>
@@ -4203,19 +3780,11 @@
               <w:t xml:space="preserve">Проектиране, писане, изпитване и документиране на модул (допълнение), който да бъде използване в програмно осигуряване за контрол на машини. Целта на модула е да осъществява връзка с </w:t>
             </w:r>
             <w:hyperlink r:id="rId38" w:anchor="DeviceNet" w:history="1">
-              <w:proofErr w:type="spellStart"/>
               <w:r>
                 <w:rPr>
                   <w:rStyle w:val="af1"/>
                 </w:rPr>
-                <w:t>DeviceNet</w:t>
-              </w:r>
-              <w:proofErr w:type="spellEnd"/>
-              <w:r>
-                <w:rPr>
-                  <w:rStyle w:val="af1"/>
-                </w:rPr>
-                <w:t>™</w:t>
+                <w:t>DeviceNet™</w:t>
               </w:r>
             </w:hyperlink>
             <w:r>
@@ -4466,15 +4035,7 @@
               <w:pStyle w:val="-"/>
             </w:pPr>
             <w:r>
-              <w:t xml:space="preserve">Оказване на техническа помощ на клиентите на фирмата и писане на </w:t>
-            </w:r>
-            <w:proofErr w:type="spellStart"/>
-            <w:r>
-              <w:t>Perl</w:t>
-            </w:r>
-            <w:proofErr w:type="spellEnd"/>
-            <w:r>
-              <w:t xml:space="preserve"> скриптове за сървърите на фирмата.</w:t>
+              <w:t>Оказване на техническа помощ на клиентите на фирмата и писане на Perl скриптове за сървърите на фирмата.</w:t>
             </w:r>
           </w:p>
         </w:tc>
@@ -4699,7 +4260,7 @@
               <w:pStyle w:val="-"/>
             </w:pPr>
             <w:r>
-              <w:t>Администрация на Windows компютри и принтери в локална мрежа.</w:t>
+              <w:t>Администрация на Windows компютри (PC) и принтери в локална мрежа (LAN).</w:t>
             </w:r>
           </w:p>
         </w:tc>
@@ -4720,6 +4281,25 @@
         <w:rPr>
           <w:u w:val="single"/>
         </w:rPr>
+        <w:br w:type="page"/>
+      </w:r>
+    </w:p>
+    <w:p>
+      <w:pPr>
+        <w:pStyle w:val="2"/>
+        <w:tabs>
+          <w:tab w:val="left" w:pos="0"/>
+          <w:tab w:val="left" w:pos="10200"/>
+        </w:tabs>
+        <w:rPr>
+          <w:u w:val="single"/>
+        </w:rPr>
+      </w:pPr>
+      <w:r>
+        <w:rPr>
+          <w:u w:val="single"/>
+        </w:rPr>
+        <w:lastRenderedPageBreak/>
         <w:t>Примерни проекти</w:t>
       </w:r>
       <w:r>
@@ -4732,12 +4312,12 @@
     <w:p>
       <w:pPr>
         <w:pStyle w:val="3"/>
-        <w:tabs>
-          <w:tab w:val="left" w:pos="0"/>
-        </w:tabs>
-      </w:pPr>
-      <w:r>
-        <w:t>Април 2011 – Юни 2015</w:t>
+        <w:rPr>
+          <w:rFonts w:ascii="Times New Roman" w:hAnsi="Times New Roman"/>
+        </w:rPr>
+      </w:pPr>
+      <w:r>
+        <w:t>Януари 2018 – Юли 2020</w:t>
       </w:r>
     </w:p>
     <w:tbl>
@@ -4784,23 +4364,9 @@
             </w:pPr>
             <w:r>
               <w:rPr>
-                <w:rStyle w:val="a7"/>
+                <w:rStyle w:val="af0"/>
               </w:rPr>
-              <w:t xml:space="preserve">Система за Управление на Модификации, </w:t>
-            </w:r>
-            <w:proofErr w:type="spellStart"/>
-            <w:r>
-              <w:rPr>
-                <w:rStyle w:val="a7"/>
-              </w:rPr>
-              <w:t>Пачове</w:t>
-            </w:r>
-            <w:proofErr w:type="spellEnd"/>
-            <w:r>
-              <w:rPr>
-                <w:rStyle w:val="a7"/>
-              </w:rPr>
-              <w:t xml:space="preserve"> и Инсталации (MMPI)</w:t>
+              <w:t>Система за Управление на Предупреждения в Кода (CAMS)</w:t>
             </w:r>
           </w:p>
         </w:tc>
@@ -4834,11 +4400,7 @@
               <w:snapToGrid w:val="0"/>
             </w:pPr>
             <w:r>
-              <w:t xml:space="preserve">MMPI цели да централизира и организира процесите по разработка и доставка на софтуер в компанията, чрез предоставянето на обща среда където разработчици, </w:t>
-            </w:r>
-            <w:r>
-              <w:lastRenderedPageBreak/>
-              <w:t>специалисти по конфигурация на софтуер и управители/координатори на проекти могат да работят съвместно.</w:t>
+              <w:t>CAMS анализира журналите от изграждането на софтуера и проверката му с инструменти за статичен анализ, отсява и записва всички грешки и предупреждения, създава автоматично задачи за тях и ги назначава директно към съответния разработчик въз основа на информацията от системата за контрол на версии. Системата позволява класификация и придвижване с предимство на проблемите свързани със сигурността на софтуера. Внедряването на системата подобри качеството на софтуера и сведе до минимум времето за установяване на проблемите в кода и решаването им.</w:t>
             </w:r>
           </w:p>
         </w:tc>
@@ -4856,7 +4418,6 @@
               <w:jc w:val="right"/>
             </w:pPr>
             <w:r>
-              <w:lastRenderedPageBreak/>
               <w:t>Продължителност:</w:t>
             </w:r>
           </w:p>
@@ -4871,9 +4432,21 @@
             <w:pPr>
               <w:pStyle w:val="TableContents"/>
               <w:snapToGrid w:val="0"/>
-            </w:pPr>
-            <w:r>
-              <w:t>4 години и 3 месеца</w:t>
+              <w:rPr>
+                <w:lang w:val="en-US"/>
+              </w:rPr>
+            </w:pPr>
+            <w:r>
+              <w:rPr>
+                <w:lang w:val="en-US"/>
+              </w:rPr>
+              <w:t>2</w:t>
+            </w:r>
+            <w:r>
+              <w:t xml:space="preserve"> години и </w:t>
+            </w:r>
+            <w:r>
+              <w:t>половина</w:t>
             </w:r>
           </w:p>
         </w:tc>
@@ -4906,27 +4479,9 @@
               <w:pStyle w:val="TableContents"/>
               <w:snapToGrid w:val="0"/>
             </w:pPr>
-            <w:proofErr w:type="spellStart"/>
-            <w:r>
-              <w:t>Linux</w:t>
-            </w:r>
-            <w:proofErr w:type="spellEnd"/>
-            <w:r>
-              <w:t xml:space="preserve">, </w:t>
-            </w:r>
-            <w:proofErr w:type="spellStart"/>
-            <w:r>
-              <w:t>MySQL</w:t>
-            </w:r>
-            <w:proofErr w:type="spellEnd"/>
-            <w:r>
-              <w:t xml:space="preserve">, </w:t>
-            </w:r>
-            <w:proofErr w:type="spellStart"/>
-            <w:r>
-              <w:t>Perl</w:t>
-            </w:r>
-            <w:proofErr w:type="spellEnd"/>
+            <w:r>
+              <w:t>Linux, MySQL, PHP, Perl, Subversion</w:t>
+            </w:r>
           </w:p>
         </w:tc>
       </w:tr>
@@ -4959,7 +4514,13 @@
               <w:snapToGrid w:val="0"/>
             </w:pPr>
             <w:r>
-              <w:t>Проектант на база данни, Управител на проект</w:t>
+              <w:t xml:space="preserve">Системен </w:t>
+            </w:r>
+            <w:r>
+              <w:t>архитект</w:t>
+            </w:r>
+            <w:r>
+              <w:t>, Управител на проект</w:t>
             </w:r>
           </w:p>
         </w:tc>
@@ -4993,16 +4554,10 @@
               <w:snapToGrid w:val="0"/>
             </w:pPr>
             <w:r>
-              <w:t>5</w:t>
-            </w:r>
-            <w:r>
-              <w:rPr>
-                <w:lang w:val="en-GB"/>
-              </w:rPr>
-              <w:t>–</w:t>
-            </w:r>
-            <w:r>
-              <w:t>10 човека</w:t>
+              <w:t xml:space="preserve">До </w:t>
+            </w:r>
+            <w:r>
+              <w:t>5 човека</w:t>
             </w:r>
           </w:p>
         </w:tc>
@@ -5032,19 +4587,11 @@
           </w:tcPr>
           <w:p>
             <w:hyperlink w:anchor="Codix-DevM">
-              <w:proofErr w:type="spellStart"/>
               <w:r>
                 <w:rPr>
                   <w:rStyle w:val="af1"/>
                 </w:rPr>
-                <w:t>Кодикс</w:t>
-              </w:r>
-              <w:proofErr w:type="spellEnd"/>
-              <w:r>
-                <w:rPr>
-                  <w:rStyle w:val="af1"/>
-                </w:rPr>
-                <w:t xml:space="preserve"> България</w:t>
+                <w:t>Кодикс България</w:t>
               </w:r>
             </w:hyperlink>
           </w:p>
@@ -5079,15 +4626,7 @@
               <w:snapToGrid w:val="0"/>
             </w:pPr>
             <w:r>
-              <w:t xml:space="preserve">CODIX е софтуерната компания зад </w:t>
-            </w:r>
-            <w:proofErr w:type="spellStart"/>
-            <w:r>
-              <w:t>iMX</w:t>
-            </w:r>
-            <w:proofErr w:type="spellEnd"/>
-            <w:r>
-              <w:t xml:space="preserve"> – системата за събитийно-ориентирано управление, която е водещия софтуерен продукт в сектори като Събиране на задължения, Търговско финансиране, Факторинг, Лизинг и Финансиране на международната търговия.</w:t>
+              <w:t>CODIX е софтуерната компания зад iMX – системата за събитийно-ориентирано управление, която е водещия софтуерен продукт в сектори като Събиране на задължения, Търговско финансиране, Факторинг, Лизинг и Финансиране на международната търговия.</w:t>
             </w:r>
           </w:p>
         </w:tc>
@@ -5100,19 +4639,8 @@
           <w:tab w:val="left" w:pos="0"/>
         </w:tabs>
       </w:pPr>
-      <w:bookmarkStart w:id="7" w:name="EP-12"/>
-      <w:bookmarkEnd w:id="7"/>
-      <w:r>
-        <w:t xml:space="preserve">Юни 2002 </w:t>
-      </w:r>
-      <w:r>
-        <w:rPr>
-          <w:lang w:val="en-GB"/>
-        </w:rPr>
-        <w:t>–</w:t>
-      </w:r>
-      <w:r>
-        <w:t xml:space="preserve"> Септември 2002</w:t>
+      <w:r>
+        <w:t>Април 2011 – Юни 2015</w:t>
       </w:r>
     </w:p>
     <w:tbl>
@@ -5138,7 +4666,8 @@
           </w:tcPr>
           <w:p>
             <w:pPr>
-              <w:pStyle w:val="-"/>
+              <w:pStyle w:val="TableContents"/>
+              <w:snapToGrid w:val="0"/>
               <w:jc w:val="right"/>
             </w:pPr>
             <w:r>
@@ -5153,12 +4682,236 @@
             <w:vAlign w:val="center"/>
           </w:tcPr>
           <w:p>
-            <w:hyperlink r:id="rId41">
+            <w:pPr>
+              <w:pStyle w:val="TableContents"/>
+            </w:pPr>
+            <w:r>
+              <w:rPr>
+                <w:rStyle w:val="a7"/>
+              </w:rPr>
+              <w:t>Система за Управление на Модификации, Пачове и Инсталации (MMPI)</w:t>
+            </w:r>
+          </w:p>
+        </w:tc>
+      </w:tr>
+      <w:tr>
+        <w:tc>
+          <w:tcPr>
+            <w:tcW w:w="3402" w:type="dxa"/>
+            <w:shd w:val="clear" w:color="auto" w:fill="auto"/>
+          </w:tcPr>
+          <w:p>
+            <w:pPr>
+              <w:pStyle w:val="TableContents"/>
+              <w:snapToGrid w:val="0"/>
+              <w:jc w:val="right"/>
+            </w:pPr>
+            <w:r>
+              <w:t>Описание:</w:t>
+            </w:r>
+          </w:p>
+        </w:tc>
+        <w:tc>
+          <w:tcPr>
+            <w:tcW w:w="6813" w:type="dxa"/>
+            <w:shd w:val="clear" w:color="auto" w:fill="auto"/>
+            <w:vAlign w:val="center"/>
+          </w:tcPr>
+          <w:p>
+            <w:pPr>
+              <w:pStyle w:val="TableContents"/>
+              <w:snapToGrid w:val="0"/>
+            </w:pPr>
+            <w:r>
+              <w:t>MMPI цели да централизира и организира процесите по разработка и доставка на софтуер в компанията, чрез предоставянето на обща среда където разработчици, специалисти по конфигурация на софтуер и управители/координатори на проекти могат да работят съвместно.</w:t>
+            </w:r>
+          </w:p>
+        </w:tc>
+      </w:tr>
+      <w:tr>
+        <w:tc>
+          <w:tcPr>
+            <w:tcW w:w="3402" w:type="dxa"/>
+            <w:shd w:val="clear" w:color="auto" w:fill="auto"/>
+          </w:tcPr>
+          <w:p>
+            <w:pPr>
+              <w:pStyle w:val="TableContents"/>
+              <w:snapToGrid w:val="0"/>
+              <w:jc w:val="right"/>
+            </w:pPr>
+            <w:r>
+              <w:t>Продължителност:</w:t>
+            </w:r>
+          </w:p>
+        </w:tc>
+        <w:tc>
+          <w:tcPr>
+            <w:tcW w:w="6813" w:type="dxa"/>
+            <w:shd w:val="clear" w:color="auto" w:fill="auto"/>
+            <w:vAlign w:val="center"/>
+          </w:tcPr>
+          <w:p>
+            <w:pPr>
+              <w:pStyle w:val="TableContents"/>
+              <w:snapToGrid w:val="0"/>
+            </w:pPr>
+            <w:r>
+              <w:t>4 години и 3 месеца</w:t>
+            </w:r>
+          </w:p>
+        </w:tc>
+      </w:tr>
+      <w:tr>
+        <w:tc>
+          <w:tcPr>
+            <w:tcW w:w="3402" w:type="dxa"/>
+            <w:shd w:val="clear" w:color="auto" w:fill="auto"/>
+          </w:tcPr>
+          <w:p>
+            <w:pPr>
+              <w:pStyle w:val="TableContents"/>
+              <w:snapToGrid w:val="0"/>
+              <w:jc w:val="right"/>
+            </w:pPr>
+            <w:r>
+              <w:t>Използвани технологии:</w:t>
+            </w:r>
+          </w:p>
+        </w:tc>
+        <w:tc>
+          <w:tcPr>
+            <w:tcW w:w="6813" w:type="dxa"/>
+            <w:shd w:val="clear" w:color="auto" w:fill="auto"/>
+            <w:vAlign w:val="center"/>
+          </w:tcPr>
+          <w:p>
+            <w:pPr>
+              <w:pStyle w:val="TableContents"/>
+              <w:snapToGrid w:val="0"/>
+              <w:rPr>
+                <w:lang w:val="en-US"/>
+              </w:rPr>
+            </w:pPr>
+            <w:r>
+              <w:t>Linux, MySQL, Perl</w:t>
+            </w:r>
+            <w:r>
+              <w:rPr>
+                <w:lang w:val="en-US"/>
+              </w:rPr>
+              <w:t>, Subversion</w:t>
+            </w:r>
+          </w:p>
+        </w:tc>
+      </w:tr>
+      <w:tr>
+        <w:tc>
+          <w:tcPr>
+            <w:tcW w:w="3402" w:type="dxa"/>
+            <w:shd w:val="clear" w:color="auto" w:fill="auto"/>
+          </w:tcPr>
+          <w:p>
+            <w:pPr>
+              <w:pStyle w:val="TableContents"/>
+              <w:snapToGrid w:val="0"/>
+              <w:jc w:val="right"/>
+            </w:pPr>
+            <w:r>
+              <w:t>Длъжност:</w:t>
+            </w:r>
+          </w:p>
+        </w:tc>
+        <w:tc>
+          <w:tcPr>
+            <w:tcW w:w="6813" w:type="dxa"/>
+            <w:shd w:val="clear" w:color="auto" w:fill="auto"/>
+            <w:vAlign w:val="center"/>
+          </w:tcPr>
+          <w:p>
+            <w:pPr>
+              <w:pStyle w:val="TableContents"/>
+              <w:snapToGrid w:val="0"/>
+            </w:pPr>
+            <w:r>
+              <w:t>Проектант на база данни, Управител на проект</w:t>
+            </w:r>
+          </w:p>
+        </w:tc>
+      </w:tr>
+      <w:tr>
+        <w:tc>
+          <w:tcPr>
+            <w:tcW w:w="3402" w:type="dxa"/>
+            <w:shd w:val="clear" w:color="auto" w:fill="auto"/>
+          </w:tcPr>
+          <w:p>
+            <w:pPr>
+              <w:pStyle w:val="TableContents"/>
+              <w:snapToGrid w:val="0"/>
+              <w:jc w:val="right"/>
+            </w:pPr>
+            <w:r>
+              <w:t>Размер на екипа:</w:t>
+            </w:r>
+          </w:p>
+        </w:tc>
+        <w:tc>
+          <w:tcPr>
+            <w:tcW w:w="6813" w:type="dxa"/>
+            <w:shd w:val="clear" w:color="auto" w:fill="auto"/>
+            <w:vAlign w:val="center"/>
+          </w:tcPr>
+          <w:p>
+            <w:pPr>
+              <w:pStyle w:val="TableContents"/>
+              <w:snapToGrid w:val="0"/>
+            </w:pPr>
+            <w:r>
+              <w:t>5</w:t>
+            </w:r>
+            <w:r>
+              <w:rPr>
+                <w:lang w:val="en-GB"/>
+              </w:rPr>
+              <w:t>–</w:t>
+            </w:r>
+            <w:r>
+              <w:t>10 човека</w:t>
+            </w:r>
+          </w:p>
+        </w:tc>
+      </w:tr>
+      <w:tr>
+        <w:tc>
+          <w:tcPr>
+            <w:tcW w:w="3402" w:type="dxa"/>
+            <w:shd w:val="clear" w:color="auto" w:fill="auto"/>
+          </w:tcPr>
+          <w:p>
+            <w:pPr>
+              <w:pStyle w:val="TableContents"/>
+              <w:snapToGrid w:val="0"/>
+              <w:jc w:val="right"/>
+            </w:pPr>
+            <w:r>
+              <w:t>Организация:</w:t>
+            </w:r>
+          </w:p>
+        </w:tc>
+        <w:tc>
+          <w:tcPr>
+            <w:tcW w:w="6813" w:type="dxa"/>
+            <w:shd w:val="clear" w:color="auto" w:fill="auto"/>
+            <w:vAlign w:val="center"/>
+          </w:tcPr>
+          <w:p>
+            <w:hyperlink w:anchor="Codix-DevM">
               <w:r>
                 <w:rPr>
                   <w:rStyle w:val="af1"/>
                 </w:rPr>
-                <w:t>EP-12</w:t>
+                <w:t>Кодикс България</w:t>
               </w:r>
             </w:hyperlink>
           </w:p>
@@ -5172,249 +4925,8 @@
           </w:tcPr>
           <w:p>
             <w:pPr>
-              <w:pStyle w:val="-"/>
-              <w:jc w:val="right"/>
-            </w:pPr>
-            <w:r>
-              <w:t>Описание:</w:t>
-            </w:r>
-          </w:p>
-        </w:tc>
-        <w:tc>
-          <w:tcPr>
-            <w:tcW w:w="6813" w:type="dxa"/>
-            <w:shd w:val="clear" w:color="auto" w:fill="auto"/>
-            <w:vAlign w:val="center"/>
-          </w:tcPr>
-          <w:p>
-            <w:pPr>
-              <w:pStyle w:val="-"/>
-            </w:pPr>
-            <w:r>
-              <w:t xml:space="preserve">EP-12 е Измерител на шупливост чрез </w:t>
-            </w:r>
-            <w:proofErr w:type="spellStart"/>
-            <w:r>
-              <w:t>елипсометрия</w:t>
-            </w:r>
-            <w:proofErr w:type="spellEnd"/>
-            <w:r>
-              <w:t xml:space="preserve"> и има възможността да измерва пластини с диаметър 200 и 300 мм.</w:t>
-            </w:r>
-          </w:p>
-        </w:tc>
-      </w:tr>
-      <w:tr>
-        <w:tc>
-          <w:tcPr>
-            <w:tcW w:w="3402" w:type="dxa"/>
-            <w:shd w:val="clear" w:color="auto" w:fill="auto"/>
-          </w:tcPr>
-          <w:p>
-            <w:pPr>
-              <w:pStyle w:val="-"/>
-              <w:jc w:val="right"/>
-            </w:pPr>
-            <w:r>
-              <w:t>Продължителност:</w:t>
-            </w:r>
-          </w:p>
-        </w:tc>
-        <w:tc>
-          <w:tcPr>
-            <w:tcW w:w="6813" w:type="dxa"/>
-            <w:shd w:val="clear" w:color="auto" w:fill="auto"/>
-            <w:vAlign w:val="center"/>
-          </w:tcPr>
-          <w:p>
-            <w:pPr>
-              <w:pStyle w:val="-"/>
-            </w:pPr>
-            <w:r>
-              <w:t>4 месеца</w:t>
-            </w:r>
-          </w:p>
-        </w:tc>
-      </w:tr>
-      <w:tr>
-        <w:tc>
-          <w:tcPr>
-            <w:tcW w:w="3402" w:type="dxa"/>
-            <w:shd w:val="clear" w:color="auto" w:fill="auto"/>
-          </w:tcPr>
-          <w:p>
-            <w:pPr>
-              <w:pStyle w:val="-"/>
-              <w:jc w:val="right"/>
-            </w:pPr>
-            <w:r>
-              <w:t>Използвани технологии:</w:t>
-            </w:r>
-          </w:p>
-        </w:tc>
-        <w:tc>
-          <w:tcPr>
-            <w:tcW w:w="6813" w:type="dxa"/>
-            <w:shd w:val="clear" w:color="auto" w:fill="auto"/>
-            <w:vAlign w:val="center"/>
-          </w:tcPr>
-          <w:p>
-            <w:pPr>
-              <w:pStyle w:val="-"/>
-            </w:pPr>
-            <w:hyperlink r:id="rId42" w:anchor="EllipsometricPorosimetry" w:history="1">
-              <w:r>
-                <w:rPr>
-                  <w:rStyle w:val="af1"/>
-                </w:rPr>
-                <w:t xml:space="preserve">Измерване на шупливост чрез </w:t>
-              </w:r>
-              <w:proofErr w:type="spellStart"/>
-              <w:r>
-                <w:rPr>
-                  <w:rStyle w:val="af1"/>
-                </w:rPr>
-                <w:t>елипсометрия</w:t>
-              </w:r>
-              <w:proofErr w:type="spellEnd"/>
-            </w:hyperlink>
-            <w:r>
-              <w:t xml:space="preserve">, </w:t>
-            </w:r>
-            <w:hyperlink r:id="rId43" w:anchor="DeviceNet" w:history="1">
-              <w:proofErr w:type="spellStart"/>
-              <w:r>
-                <w:rPr>
-                  <w:rStyle w:val="af1"/>
-                </w:rPr>
-                <w:t>DeviceNet</w:t>
-              </w:r>
-              <w:proofErr w:type="spellEnd"/>
-              <w:r>
-                <w:rPr>
-                  <w:rStyle w:val="af1"/>
-                </w:rPr>
-                <w:t>™</w:t>
-              </w:r>
-            </w:hyperlink>
-            <w:r>
-              <w:t xml:space="preserve">, </w:t>
-            </w:r>
-            <w:r>
-              <w:t>C/C++</w:t>
-            </w:r>
-          </w:p>
-        </w:tc>
-      </w:tr>
-      <w:tr>
-        <w:tc>
-          <w:tcPr>
-            <w:tcW w:w="3402" w:type="dxa"/>
-            <w:shd w:val="clear" w:color="auto" w:fill="auto"/>
-          </w:tcPr>
-          <w:p>
-            <w:pPr>
-              <w:pStyle w:val="-"/>
-              <w:jc w:val="right"/>
-            </w:pPr>
-            <w:r>
-              <w:t>Длъжност:</w:t>
-            </w:r>
-          </w:p>
-        </w:tc>
-        <w:tc>
-          <w:tcPr>
-            <w:tcW w:w="6813" w:type="dxa"/>
-            <w:shd w:val="clear" w:color="auto" w:fill="auto"/>
-            <w:vAlign w:val="center"/>
-          </w:tcPr>
-          <w:p>
-            <w:pPr>
-              <w:pStyle w:val="-"/>
-            </w:pPr>
-            <w:r>
-              <w:t>Младши C/C++ Програмист</w:t>
-            </w:r>
-          </w:p>
-        </w:tc>
-      </w:tr>
-      <w:tr>
-        <w:tc>
-          <w:tcPr>
-            <w:tcW w:w="3402" w:type="dxa"/>
-            <w:shd w:val="clear" w:color="auto" w:fill="auto"/>
-          </w:tcPr>
-          <w:p>
-            <w:pPr>
-              <w:pStyle w:val="-"/>
-              <w:jc w:val="right"/>
-            </w:pPr>
-            <w:r>
-              <w:t>Размер на екипа:</w:t>
-            </w:r>
-          </w:p>
-        </w:tc>
-        <w:tc>
-          <w:tcPr>
-            <w:tcW w:w="6813" w:type="dxa"/>
-            <w:shd w:val="clear" w:color="auto" w:fill="auto"/>
-            <w:vAlign w:val="center"/>
-          </w:tcPr>
-          <w:p>
-            <w:pPr>
-              <w:pStyle w:val="-"/>
-            </w:pPr>
-            <w:r>
-              <w:t>около 25 човека</w:t>
-            </w:r>
-          </w:p>
-        </w:tc>
-      </w:tr>
-      <w:tr>
-        <w:tc>
-          <w:tcPr>
-            <w:tcW w:w="3402" w:type="dxa"/>
-            <w:shd w:val="clear" w:color="auto" w:fill="auto"/>
-          </w:tcPr>
-          <w:p>
-            <w:pPr>
-              <w:pStyle w:val="-"/>
-              <w:jc w:val="right"/>
-            </w:pPr>
-            <w:r>
-              <w:t>Организация:</w:t>
-            </w:r>
-          </w:p>
-        </w:tc>
-        <w:tc>
-          <w:tcPr>
-            <w:tcW w:w="6813" w:type="dxa"/>
-            <w:shd w:val="clear" w:color="auto" w:fill="auto"/>
-            <w:vAlign w:val="center"/>
-          </w:tcPr>
-          <w:p>
-            <w:hyperlink r:id="rId44">
-              <w:proofErr w:type="spellStart"/>
-              <w:r>
-                <w:rPr>
-                  <w:rStyle w:val="af1"/>
-                </w:rPr>
-                <w:t>Xpeqt</w:t>
-              </w:r>
-              <w:proofErr w:type="spellEnd"/>
-            </w:hyperlink>
-          </w:p>
-        </w:tc>
-      </w:tr>
-      <w:tr>
-        <w:tc>
-          <w:tcPr>
-            <w:tcW w:w="3402" w:type="dxa"/>
-            <w:shd w:val="clear" w:color="auto" w:fill="auto"/>
-          </w:tcPr>
-          <w:p>
-            <w:pPr>
-              <w:pStyle w:val="-"/>
+              <w:pStyle w:val="TableContents"/>
+              <w:snapToGrid w:val="0"/>
               <w:jc w:val="right"/>
             </w:pPr>
             <w:r>
@@ -5430,10 +4942,11 @@
           </w:tcPr>
           <w:p>
             <w:pPr>
-              <w:pStyle w:val="-"/>
-            </w:pPr>
-            <w:r>
-              <w:t>Фирмата е производител на широка гама оборудване за изпитване, характеризиране и диагностика за микроелектронната и електронната промишленост.</w:t>
+              <w:pStyle w:val="TableContents"/>
+              <w:snapToGrid w:val="0"/>
+            </w:pPr>
+            <w:r>
+              <w:t>CODIX е софтуерната компания зад iMX – системата за събитийно-ориентирано управление, която е водещия софтуерен продукт в сектори като Събиране на задължения, Търговско финансиране, Факторинг, Лизинг и Финансиране на международната търговия.</w:t>
             </w:r>
           </w:p>
         </w:tc>
@@ -5446,17 +4959,19 @@
           <w:tab w:val="left" w:pos="0"/>
         </w:tabs>
       </w:pPr>
-      <w:r>
-        <w:t>Март 200</w:t>
+      <w:bookmarkStart w:id="7" w:name="EP-12"/>
+      <w:bookmarkEnd w:id="7"/>
+      <w:r>
+        <w:t xml:space="preserve">Юни 2002 </w:t>
       </w:r>
       <w:r>
         <w:rPr>
-          <w:lang w:val="en-US"/>
+          <w:lang w:val="en-GB"/>
         </w:rPr>
-        <w:t>5</w:t>
-      </w:r>
-      <w:r>
-        <w:t xml:space="preserve"> – до сега</w:t>
+        <w:t>–</w:t>
+      </w:r>
+      <w:r>
+        <w:t xml:space="preserve"> Септември 2002</w:t>
       </w:r>
     </w:p>
     <w:tbl>
@@ -5482,6 +4997,325 @@
           </w:tcPr>
           <w:p>
             <w:pPr>
+              <w:pStyle w:val="-"/>
+              <w:jc w:val="right"/>
+            </w:pPr>
+            <w:r>
+              <w:t>Име:</w:t>
+            </w:r>
+          </w:p>
+        </w:tc>
+        <w:tc>
+          <w:tcPr>
+            <w:tcW w:w="6813" w:type="dxa"/>
+            <w:shd w:val="clear" w:color="auto" w:fill="auto"/>
+            <w:vAlign w:val="center"/>
+          </w:tcPr>
+          <w:p>
+            <w:hyperlink r:id="rId41">
+              <w:r>
+                <w:rPr>
+                  <w:rStyle w:val="af1"/>
+                </w:rPr>
+                <w:t>EP-12</w:t>
+              </w:r>
+            </w:hyperlink>
+          </w:p>
+        </w:tc>
+      </w:tr>
+      <w:tr>
+        <w:tc>
+          <w:tcPr>
+            <w:tcW w:w="3402" w:type="dxa"/>
+            <w:shd w:val="clear" w:color="auto" w:fill="auto"/>
+          </w:tcPr>
+          <w:p>
+            <w:pPr>
+              <w:pStyle w:val="-"/>
+              <w:jc w:val="right"/>
+            </w:pPr>
+            <w:r>
+              <w:lastRenderedPageBreak/>
+              <w:t>Описание:</w:t>
+            </w:r>
+          </w:p>
+        </w:tc>
+        <w:tc>
+          <w:tcPr>
+            <w:tcW w:w="6813" w:type="dxa"/>
+            <w:shd w:val="clear" w:color="auto" w:fill="auto"/>
+            <w:vAlign w:val="center"/>
+          </w:tcPr>
+          <w:p>
+            <w:pPr>
+              <w:pStyle w:val="-"/>
+            </w:pPr>
+            <w:r>
+              <w:t>EP-12 е Измерител на шупливост чрез елипсометрия и има възможността да измерва пластини с диаметър 200 и 300 мм.</w:t>
+            </w:r>
+          </w:p>
+        </w:tc>
+      </w:tr>
+      <w:tr>
+        <w:tc>
+          <w:tcPr>
+            <w:tcW w:w="3402" w:type="dxa"/>
+            <w:shd w:val="clear" w:color="auto" w:fill="auto"/>
+          </w:tcPr>
+          <w:p>
+            <w:pPr>
+              <w:pStyle w:val="-"/>
+              <w:jc w:val="right"/>
+            </w:pPr>
+            <w:r>
+              <w:t>Продължителност:</w:t>
+            </w:r>
+          </w:p>
+        </w:tc>
+        <w:tc>
+          <w:tcPr>
+            <w:tcW w:w="6813" w:type="dxa"/>
+            <w:shd w:val="clear" w:color="auto" w:fill="auto"/>
+            <w:vAlign w:val="center"/>
+          </w:tcPr>
+          <w:p>
+            <w:pPr>
+              <w:pStyle w:val="-"/>
+            </w:pPr>
+            <w:r>
+              <w:t>4 месеца</w:t>
+            </w:r>
+          </w:p>
+        </w:tc>
+      </w:tr>
+      <w:tr>
+        <w:tc>
+          <w:tcPr>
+            <w:tcW w:w="3402" w:type="dxa"/>
+            <w:shd w:val="clear" w:color="auto" w:fill="auto"/>
+          </w:tcPr>
+          <w:p>
+            <w:pPr>
+              <w:pStyle w:val="-"/>
+              <w:jc w:val="right"/>
+            </w:pPr>
+            <w:r>
+              <w:t>Използвани технологии:</w:t>
+            </w:r>
+          </w:p>
+        </w:tc>
+        <w:tc>
+          <w:tcPr>
+            <w:tcW w:w="6813" w:type="dxa"/>
+            <w:shd w:val="clear" w:color="auto" w:fill="auto"/>
+            <w:vAlign w:val="center"/>
+          </w:tcPr>
+          <w:p>
+            <w:pPr>
+              <w:pStyle w:val="-"/>
+            </w:pPr>
+            <w:hyperlink r:id="rId42" w:anchor="EllipsometricPorosimetry" w:history="1">
+              <w:r>
+                <w:rPr>
+                  <w:rStyle w:val="af1"/>
+                </w:rPr>
+                <w:t>Измерване на шупливост чрез елипсометрия</w:t>
+              </w:r>
+            </w:hyperlink>
+            <w:r>
+              <w:t xml:space="preserve">, </w:t>
+            </w:r>
+            <w:hyperlink r:id="rId43" w:anchor="DeviceNet" w:history="1">
+              <w:r>
+                <w:rPr>
+                  <w:rStyle w:val="af1"/>
+                </w:rPr>
+                <w:t>DeviceNet™</w:t>
+              </w:r>
+            </w:hyperlink>
+            <w:r>
+              <w:t xml:space="preserve">, </w:t>
+            </w:r>
+            <w:r>
+              <w:t>C/C++</w:t>
+            </w:r>
+          </w:p>
+        </w:tc>
+      </w:tr>
+      <w:tr>
+        <w:tc>
+          <w:tcPr>
+            <w:tcW w:w="3402" w:type="dxa"/>
+            <w:shd w:val="clear" w:color="auto" w:fill="auto"/>
+          </w:tcPr>
+          <w:p>
+            <w:pPr>
+              <w:pStyle w:val="-"/>
+              <w:jc w:val="right"/>
+            </w:pPr>
+            <w:r>
+              <w:t>Длъжност:</w:t>
+            </w:r>
+          </w:p>
+        </w:tc>
+        <w:tc>
+          <w:tcPr>
+            <w:tcW w:w="6813" w:type="dxa"/>
+            <w:shd w:val="clear" w:color="auto" w:fill="auto"/>
+            <w:vAlign w:val="center"/>
+          </w:tcPr>
+          <w:p>
+            <w:pPr>
+              <w:pStyle w:val="-"/>
+            </w:pPr>
+            <w:r>
+              <w:t>Младши C/C++ Програмист</w:t>
+            </w:r>
+          </w:p>
+        </w:tc>
+      </w:tr>
+      <w:tr>
+        <w:tc>
+          <w:tcPr>
+            <w:tcW w:w="3402" w:type="dxa"/>
+            <w:shd w:val="clear" w:color="auto" w:fill="auto"/>
+          </w:tcPr>
+          <w:p>
+            <w:pPr>
+              <w:pStyle w:val="-"/>
+              <w:jc w:val="right"/>
+            </w:pPr>
+            <w:r>
+              <w:t>Размер на екипа:</w:t>
+            </w:r>
+          </w:p>
+        </w:tc>
+        <w:tc>
+          <w:tcPr>
+            <w:tcW w:w="6813" w:type="dxa"/>
+            <w:shd w:val="clear" w:color="auto" w:fill="auto"/>
+            <w:vAlign w:val="center"/>
+          </w:tcPr>
+          <w:p>
+            <w:pPr>
+              <w:pStyle w:val="-"/>
+            </w:pPr>
+            <w:r>
+              <w:t>около 25 човека</w:t>
+            </w:r>
+          </w:p>
+        </w:tc>
+      </w:tr>
+      <w:tr>
+        <w:tc>
+          <w:tcPr>
+            <w:tcW w:w="3402" w:type="dxa"/>
+            <w:shd w:val="clear" w:color="auto" w:fill="auto"/>
+          </w:tcPr>
+          <w:p>
+            <w:pPr>
+              <w:pStyle w:val="-"/>
+              <w:jc w:val="right"/>
+            </w:pPr>
+            <w:r>
+              <w:t>Организация:</w:t>
+            </w:r>
+          </w:p>
+        </w:tc>
+        <w:tc>
+          <w:tcPr>
+            <w:tcW w:w="6813" w:type="dxa"/>
+            <w:shd w:val="clear" w:color="auto" w:fill="auto"/>
+            <w:vAlign w:val="center"/>
+          </w:tcPr>
+          <w:p>
+            <w:hyperlink r:id="rId44">
+              <w:r>
+                <w:rPr>
+                  <w:rStyle w:val="af1"/>
+                </w:rPr>
+                <w:t>Xpeqt</w:t>
+              </w:r>
+            </w:hyperlink>
+          </w:p>
+        </w:tc>
+      </w:tr>
+      <w:tr>
+        <w:tc>
+          <w:tcPr>
+            <w:tcW w:w="3402" w:type="dxa"/>
+            <w:shd w:val="clear" w:color="auto" w:fill="auto"/>
+          </w:tcPr>
+          <w:p>
+            <w:pPr>
+              <w:pStyle w:val="-"/>
+              <w:jc w:val="right"/>
+            </w:pPr>
+            <w:r>
+              <w:t>Описание на организацията:</w:t>
+            </w:r>
+          </w:p>
+        </w:tc>
+        <w:tc>
+          <w:tcPr>
+            <w:tcW w:w="6813" w:type="dxa"/>
+            <w:shd w:val="clear" w:color="auto" w:fill="auto"/>
+            <w:vAlign w:val="center"/>
+          </w:tcPr>
+          <w:p>
+            <w:pPr>
+              <w:pStyle w:val="-"/>
+            </w:pPr>
+            <w:r>
+              <w:t>Фирмата е производител на широка гама оборудване за изпитване, характеризиране и диагностика за микроелектронната и електронната промишленост.</w:t>
+            </w:r>
+          </w:p>
+        </w:tc>
+      </w:tr>
+    </w:tbl>
+    <w:p>
+      <w:pPr>
+        <w:pStyle w:val="3"/>
+        <w:tabs>
+          <w:tab w:val="left" w:pos="0"/>
+        </w:tabs>
+      </w:pPr>
+      <w:r>
+        <w:t>Март 200</w:t>
+      </w:r>
+      <w:r>
+        <w:rPr>
+          <w:lang w:val="en-US"/>
+        </w:rPr>
+        <w:t>5</w:t>
+      </w:r>
+      <w:r>
+        <w:t xml:space="preserve"> – до сега</w:t>
+      </w:r>
+    </w:p>
+    <w:tbl>
+      <w:tblPr>
+        <w:tblW w:w="10215" w:type="dxa"/>
+        <w:tblCellMar>
+          <w:top w:w="28" w:type="dxa"/>
+          <w:left w:w="28" w:type="dxa"/>
+          <w:bottom w:w="28" w:type="dxa"/>
+          <w:right w:w="28" w:type="dxa"/>
+        </w:tblCellMar>
+        <w:tblLook w:val="0000" w:firstRow="0" w:lastRow="0" w:firstColumn="0" w:lastColumn="0" w:noHBand="0" w:noVBand="0"/>
+      </w:tblPr>
+      <w:tblGrid>
+        <w:gridCol w:w="3402"/>
+        <w:gridCol w:w="6813"/>
+      </w:tblGrid>
+      <w:tr>
+        <w:tc>
+          <w:tcPr>
+            <w:tcW w:w="3402" w:type="dxa"/>
+            <w:shd w:val="clear" w:color="auto" w:fill="auto"/>
+          </w:tcPr>
+          <w:p>
+            <w:pPr>
               <w:pStyle w:val="TableContents"/>
               <w:snapToGrid w:val="0"/>
               <w:jc w:val="right"/>
@@ -5505,7 +5339,6 @@
               </w:rPr>
             </w:pPr>
             <w:hyperlink r:id="rId45">
-              <w:proofErr w:type="spellStart"/>
               <w:r>
                 <w:rPr>
                   <w:rStyle w:val="af1"/>
@@ -5514,7 +5347,6 @@
                 </w:rPr>
                 <w:t>SlackPack</w:t>
               </w:r>
-              <w:proofErr w:type="spellEnd"/>
             </w:hyperlink>
           </w:p>
         </w:tc>
@@ -5551,39 +5383,15 @@
               <w:t xml:space="preserve">Софтуерни пакети за </w:t>
             </w:r>
             <w:hyperlink r:id="rId46">
-              <w:proofErr w:type="spellStart"/>
               <w:r>
                 <w:rPr>
                   <w:rStyle w:val="af1"/>
                 </w:rPr>
-                <w:t>Slackware</w:t>
+                <w:t>Slackware Linux</w:t>
               </w:r>
-              <w:proofErr w:type="spellEnd"/>
-              <w:r>
-                <w:rPr>
-                  <w:rStyle w:val="af1"/>
-                </w:rPr>
-                <w:t xml:space="preserve"> </w:t>
-              </w:r>
-              <w:proofErr w:type="spellStart"/>
-              <w:r>
-                <w:rPr>
-                  <w:rStyle w:val="af1"/>
-                </w:rPr>
-                <w:t>Linux</w:t>
-              </w:r>
-              <w:proofErr w:type="spellEnd"/>
             </w:hyperlink>
             <w:r>
-              <w:t xml:space="preserve"> ОС и представителен </w:t>
-            </w:r>
-            <w:proofErr w:type="spellStart"/>
-            <w:r>
-              <w:t>web</w:t>
-            </w:r>
-            <w:proofErr w:type="spellEnd"/>
-            <w:r>
-              <w:t xml:space="preserve"> сайт</w:t>
+              <w:t xml:space="preserve"> ОС и представителен web сайт</w:t>
             </w:r>
           </w:p>
         </w:tc>
@@ -5620,7 +5428,10 @@
               <w:t>Повече от 1</w:t>
             </w:r>
             <w:r>
-              <w:t>4</w:t>
+              <w:rPr>
+                <w:lang w:val="en-US"/>
+              </w:rPr>
+              <w:t>5</w:t>
             </w:r>
             <w:r>
               <w:t xml:space="preserve"> години</w:t>
@@ -5656,35 +5467,9 @@
               <w:pStyle w:val="TableContents"/>
               <w:snapToGrid w:val="0"/>
             </w:pPr>
-            <w:proofErr w:type="spellStart"/>
-            <w:r>
-              <w:t>Perl</w:t>
-            </w:r>
-            <w:proofErr w:type="spellEnd"/>
-            <w:r>
-              <w:t xml:space="preserve">, </w:t>
-            </w:r>
-            <w:proofErr w:type="spellStart"/>
-            <w:r>
-              <w:t>MySQL</w:t>
-            </w:r>
-            <w:proofErr w:type="spellEnd"/>
-            <w:r>
-              <w:t xml:space="preserve">, (X)HTML, CSS, Shell скриптове, </w:t>
-            </w:r>
-            <w:proofErr w:type="spellStart"/>
-            <w:r>
-              <w:t>VMware</w:t>
-            </w:r>
-            <w:proofErr w:type="spellEnd"/>
-            <w:r>
-              <w:t xml:space="preserve">, </w:t>
-            </w:r>
-            <w:proofErr w:type="spellStart"/>
-            <w:r>
-              <w:t>qemu</w:t>
-            </w:r>
-            <w:proofErr w:type="spellEnd"/>
+            <w:r>
+              <w:t>Perl, MySQL, (X)HTML, CSS, Shell скриптове, VMware, qemu</w:t>
+            </w:r>
           </w:p>
         </w:tc>
       </w:tr>
@@ -5833,7 +5618,6 @@
         <w:t xml:space="preserve"> ми в </w:t>
       </w:r>
       <w:hyperlink r:id="rId47" w:history="1">
-        <w:proofErr w:type="spellStart"/>
         <w:r>
           <w:rPr>
             <w:rStyle w:val="af1"/>
@@ -5843,7 +5627,6 @@
           </w:rPr>
           <w:t>GitHub</w:t>
         </w:r>
-        <w:proofErr w:type="spellEnd"/>
       </w:hyperlink>
       <w:r>
         <w:rPr>
@@ -5852,7 +5635,6 @@
         <w:t xml:space="preserve">, </w:t>
       </w:r>
       <w:hyperlink r:id="rId48" w:history="1">
-        <w:proofErr w:type="spellStart"/>
         <w:r>
           <w:rPr>
             <w:rStyle w:val="af1"/>
@@ -5862,7 +5644,6 @@
           </w:rPr>
           <w:t>Bitbucket</w:t>
         </w:r>
-        <w:proofErr w:type="spellEnd"/>
       </w:hyperlink>
       <w:r>
         <w:rPr>
@@ -5871,7 +5652,6 @@
         <w:t xml:space="preserve">, </w:t>
       </w:r>
       <w:hyperlink r:id="rId49" w:history="1">
-        <w:proofErr w:type="spellStart"/>
         <w:r>
           <w:rPr>
             <w:rStyle w:val="af1"/>
@@ -5881,7 +5661,6 @@
           </w:rPr>
           <w:t>SourceForge</w:t>
         </w:r>
-        <w:proofErr w:type="spellEnd"/>
       </w:hyperlink>
       <w:r>
         <w:rPr>
@@ -5947,6 +5726,7 @@
     </w:p>
     <w:p/>
     <w:p/>
+    <w:p/>
     <w:p>
       <w:pPr>
         <w:rPr>
@@ -5988,7 +5768,7 @@
           <w:sz w:val="20"/>
           <w:szCs w:val="20"/>
         </w:rPr>
-        <w:t>9.01.2021 г.</w:t>
+        <w:t>10.01.2021 г.</w:t>
       </w:r>
       <w:r>
         <w:rPr>
@@ -5999,6 +5779,13 @@
       </w:r>
     </w:p>
     <w:p>
+      <w:pPr>
+        <w:rPr>
+          <w:rStyle w:val="af1"/>
+          <w:sz w:val="20"/>
+          <w:szCs w:val="20"/>
+        </w:rPr>
+      </w:pPr>
       <w:r>
         <w:rPr>
           <w:sz w:val="20"/>
@@ -6031,6 +5818,7 @@
         </w:r>
       </w:hyperlink>
     </w:p>
+    <w:p/>
     <w:sectPr>
       <w:headerReference w:type="default" r:id="rId52"/>
       <w:footerReference w:type="default" r:id="rId53"/>

</xml_diff>

<commit_message>
Update last job description
</commit_message>
<xml_diff>
--- a/cv/cv.bg.docx
+++ b/cv/cv.bg.docx
@@ -2960,7 +2960,9 @@
         </w:tc>
       </w:tr>
       <w:tr>
-        <w:trPr/>
+        <w:trPr>
+          <w:trHeight w:val="1399" w:hRule="atLeast"/>
+        </w:trPr>
         <w:tc>
           <w:tcPr>
             <w:tcW w:w="3402" w:type="dxa"/>
@@ -3007,7 +3009,147 @@
                 <w:rFonts w:ascii="Arial" w:hAnsi="Arial"/>
                 <w:lang w:val="bg-BG"/>
               </w:rPr>
-              <w:t>Проектиране и разработка на облачни системи.</w:t>
+              <w:t xml:space="preserve">Проектиране и разработка на облачни системи </w:t>
+            </w:r>
+            <w:r>
+              <w:rPr>
+                <w:rFonts w:ascii="Arial" w:hAnsi="Arial"/>
+                <w:lang w:val="bg-BG"/>
+              </w:rPr>
+              <w:t xml:space="preserve">с </w:t>
+            </w:r>
+            <w:r>
+              <w:rPr>
+                <w:rFonts w:ascii="Arial" w:hAnsi="Arial"/>
+                <w:lang w:val="bg-BG"/>
+              </w:rPr>
+              <w:t>използването на</w:t>
+            </w:r>
+            <w:r>
+              <w:rPr>
+                <w:rFonts w:ascii="Arial" w:hAnsi="Arial"/>
+                <w:lang w:val="bg-BG"/>
+              </w:rPr>
+              <w:t xml:space="preserve"> </w:t>
+            </w:r>
+            <w:hyperlink r:id="rId20">
+              <w:r>
+                <w:rPr>
+                  <w:rStyle w:val="Hyperlink"/>
+                  <w:rFonts w:ascii="Arial" w:hAnsi="Arial"/>
+                  <w:lang w:val="bg-BG"/>
+                </w:rPr>
+                <w:t>Cloud Storage</w:t>
+              </w:r>
+            </w:hyperlink>
+            <w:r>
+              <w:rPr>
+                <w:rFonts w:ascii="Arial" w:hAnsi="Arial"/>
+                <w:lang w:val="bg-BG"/>
+              </w:rPr>
+              <w:t xml:space="preserve">, </w:t>
+            </w:r>
+            <w:hyperlink r:id="rId21">
+              <w:r>
+                <w:rPr>
+                  <w:rStyle w:val="Hyperlink"/>
+                  <w:rFonts w:ascii="Arial" w:hAnsi="Arial"/>
+                  <w:lang w:val="bg-BG"/>
+                </w:rPr>
+                <w:t>Compute Engine</w:t>
+              </w:r>
+            </w:hyperlink>
+            <w:r>
+              <w:rPr>
+                <w:rFonts w:ascii="Arial" w:hAnsi="Arial"/>
+                <w:lang w:val="bg-BG"/>
+              </w:rPr>
+              <w:t xml:space="preserve">, </w:t>
+            </w:r>
+            <w:hyperlink r:id="rId22">
+              <w:r>
+                <w:rPr>
+                  <w:rStyle w:val="Hyperlink"/>
+                  <w:rFonts w:ascii="Arial" w:hAnsi="Arial"/>
+                  <w:lang w:val="bg-BG"/>
+                </w:rPr>
+                <w:t>Kubernetes Engine</w:t>
+              </w:r>
+            </w:hyperlink>
+            <w:r>
+              <w:rPr>
+                <w:rFonts w:ascii="Arial" w:hAnsi="Arial"/>
+                <w:lang w:val="bg-BG"/>
+              </w:rPr>
+              <w:t xml:space="preserve">, </w:t>
+            </w:r>
+            <w:hyperlink r:id="rId23">
+              <w:r>
+                <w:rPr>
+                  <w:rStyle w:val="Hyperlink"/>
+                  <w:rFonts w:ascii="Arial" w:hAnsi="Arial"/>
+                  <w:lang w:val="bg-BG"/>
+                </w:rPr>
+                <w:t>Memorystore</w:t>
+              </w:r>
+            </w:hyperlink>
+            <w:r>
+              <w:rPr>
+                <w:rFonts w:ascii="Arial" w:hAnsi="Arial"/>
+                <w:lang w:val="bg-BG"/>
+              </w:rPr>
+              <w:t xml:space="preserve">, </w:t>
+            </w:r>
+            <w:hyperlink r:id="rId24">
+              <w:r>
+                <w:rPr>
+                  <w:rStyle w:val="Hyperlink"/>
+                  <w:rFonts w:ascii="Arial" w:hAnsi="Arial"/>
+                  <w:lang w:val="bg-BG"/>
+                </w:rPr>
+                <w:t>Cloud SQL</w:t>
+              </w:r>
+            </w:hyperlink>
+            <w:r>
+              <w:rPr>
+                <w:rFonts w:ascii="Arial" w:hAnsi="Arial"/>
+                <w:lang w:val="bg-BG"/>
+              </w:rPr>
+              <w:t xml:space="preserve">, </w:t>
+            </w:r>
+            <w:hyperlink r:id="rId25">
+              <w:r>
+                <w:rPr>
+                  <w:rStyle w:val="Hyperlink"/>
+                  <w:rFonts w:ascii="Arial" w:hAnsi="Arial"/>
+                  <w:lang w:val="bg-BG"/>
+                </w:rPr>
+                <w:t>Monitoring &amp; Logging</w:t>
+              </w:r>
+            </w:hyperlink>
+            <w:r>
+              <w:rPr>
+                <w:rFonts w:ascii="Arial" w:hAnsi="Arial"/>
+                <w:lang w:val="bg-BG"/>
+              </w:rPr>
+              <w:t xml:space="preserve">, </w:t>
+            </w:r>
+            <w:hyperlink r:id="rId26">
+              <w:r>
+                <w:rPr>
+                  <w:rStyle w:val="Hyperlink"/>
+                  <w:rFonts w:ascii="Arial" w:hAnsi="Arial"/>
+                  <w:lang w:val="bg-BG"/>
+                </w:rPr>
+                <w:t>IAM</w:t>
+              </w:r>
+            </w:hyperlink>
+            <w:r>
+              <w:rPr>
+                <w:rFonts w:ascii="Arial" w:hAnsi="Arial"/>
+                <w:lang w:val="bg-BG"/>
+              </w:rPr>
+              <w:t xml:space="preserve"> и др. Анализ и повишаване на производителността, оптимизиране на разходите.</w:t>
             </w:r>
           </w:p>
         </w:tc>
@@ -3138,7 +3280,7 @@
               <w:jc w:val="start"/>
               <w:rPr/>
             </w:pPr>
-            <w:hyperlink r:id="rId20">
+            <w:hyperlink r:id="rId27">
               <w:r>
                 <w:rPr>
                   <w:rStyle w:val="Hyperlink"/>
@@ -3290,7 +3432,7 @@
                 <w:rFonts w:ascii="Arial" w:hAnsi="Arial"/>
                 <w:lang w:val="bg-BG"/>
               </w:rPr>
-              <w:t>Управление на процеса по разработка във компанията, определяне на правила и процедури, разработка на вътрешни системи и инструменти за улесняване на процеса по разработка.</w:t>
+              <w:t>Управление на процеса по разработка, определяне на правила и процедури, разработка на вътрешни системи и инструменти за улесняване на процеса по разработка.</w:t>
             </w:r>
           </w:p>
         </w:tc>
@@ -3436,7 +3578,7 @@
               <w:jc w:val="start"/>
               <w:rPr/>
             </w:pPr>
-            <w:hyperlink r:id="rId21">
+            <w:hyperlink r:id="rId28">
               <w:r>
                 <w:rPr>
                   <w:rStyle w:val="Hyperlink"/>
@@ -3688,7 +3830,7 @@
               <w:jc w:val="start"/>
               <w:rPr/>
             </w:pPr>
-            <w:hyperlink r:id="rId22">
+            <w:hyperlink r:id="rId29">
               <w:r>
                 <w:rPr>
                   <w:rStyle w:val="Hyperlink"/>
@@ -3854,7 +3996,7 @@
               </w:rPr>
               <w:t xml:space="preserve">на </w:t>
             </w:r>
-            <w:hyperlink r:id="rId23">
+            <w:hyperlink r:id="rId30">
               <w:r>
                 <w:rPr>
                   <w:rStyle w:val="Hyperlink"/>
@@ -4010,7 +4152,7 @@
               <w:jc w:val="start"/>
               <w:rPr/>
             </w:pPr>
-            <w:hyperlink r:id="rId24">
+            <w:hyperlink r:id="rId31">
               <w:r>
                 <w:rPr>
                   <w:rStyle w:val="Hyperlink"/>
@@ -4270,7 +4412,7 @@
               <w:jc w:val="start"/>
               <w:rPr/>
             </w:pPr>
-            <w:hyperlink r:id="rId25">
+            <w:hyperlink r:id="rId32">
               <w:r>
                 <w:rPr>
                   <w:rStyle w:val="Hyperlink"/>
@@ -4541,7 +4683,7 @@
               <w:jc w:val="start"/>
               <w:rPr/>
             </w:pPr>
-            <w:hyperlink r:id="rId26">
+            <w:hyperlink r:id="rId33">
               <w:r>
                 <w:rPr>
                   <w:rStyle w:val="Hyperlink"/>
@@ -4912,7 +5054,7 @@
               <w:jc w:val="start"/>
               <w:rPr/>
             </w:pPr>
-            <w:hyperlink r:id="rId27">
+            <w:hyperlink r:id="rId34">
               <w:r>
                 <w:rPr>
                   <w:rStyle w:val="Hyperlink"/>
@@ -5229,7 +5371,7 @@
               <w:jc w:val="start"/>
               <w:rPr/>
             </w:pPr>
-            <w:hyperlink r:id="rId28">
+            <w:hyperlink r:id="rId35">
               <w:r>
                 <w:rPr>
                   <w:rStyle w:val="Hyperlink"/>
@@ -6566,7 +6708,7 @@
               <w:jc w:val="start"/>
               <w:rPr/>
             </w:pPr>
-            <w:hyperlink r:id="rId29">
+            <w:hyperlink r:id="rId36">
               <w:r>
                 <w:rPr>
                   <w:rStyle w:val="Hyperlink"/>
@@ -6923,7 +7065,7 @@
               <w:jc w:val="start"/>
               <w:rPr/>
             </w:pPr>
-            <w:hyperlink r:id="rId30">
+            <w:hyperlink r:id="rId37">
               <w:r>
                 <w:rPr>
                   <w:rStyle w:val="Hyperlink"/>
@@ -7103,7 +7245,7 @@
                 <w:rFonts w:ascii="Arial" w:hAnsi="Arial" w:cs="Arial"/>
               </w:rPr>
             </w:pPr>
-            <w:hyperlink r:id="rId31">
+            <w:hyperlink r:id="rId38">
               <w:r>
                 <w:rPr>
                   <w:rStyle w:val="Hyperlink"/>
@@ -7175,7 +7317,7 @@
               </w:rPr>
               <w:t xml:space="preserve">Софтуерни пакети за </w:t>
             </w:r>
-            <w:hyperlink r:id="rId32">
+            <w:hyperlink r:id="rId39">
               <w:r>
                 <w:rPr>
                   <w:rStyle w:val="Hyperlink"/>
@@ -7438,7 +7580,7 @@
         </w:rPr>
         <w:t xml:space="preserve"> </w:t>
       </w:r>
-      <w:hyperlink r:id="rId33">
+      <w:hyperlink r:id="rId40">
         <w:r>
           <w:rPr>
             <w:rStyle w:val="Hyperlink"/>
@@ -7460,7 +7602,7 @@
         </w:rPr>
         <w:t xml:space="preserve">, </w:t>
       </w:r>
-      <w:hyperlink r:id="rId34">
+      <w:hyperlink r:id="rId41">
         <w:r>
           <w:rPr>
             <w:rStyle w:val="Hyperlink"/>
@@ -7481,7 +7623,7 @@
         </w:rPr>
         <w:t xml:space="preserve">, </w:t>
       </w:r>
-      <w:hyperlink r:id="rId35">
+      <w:hyperlink r:id="rId42">
         <w:r>
           <w:rPr>
             <w:rStyle w:val="Hyperlink"/>
@@ -7522,7 +7664,7 @@
         </w:rPr>
         <w:t xml:space="preserve"> </w:t>
       </w:r>
-      <w:hyperlink r:id="rId36">
+      <w:hyperlink r:id="rId43">
         <w:r>
           <w:rPr>
             <w:rStyle w:val="Hyperlink"/>
@@ -7709,7 +7851,7 @@
           <w:rFonts w:ascii="Arial" w:hAnsi="Arial"/>
           <w:lang w:val="bg-BG"/>
         </w:rPr>
-        <w:t>9.10.2024 г.</w:t>
+        <w:t>10.10.2024 г.</w:t>
       </w:r>
       <w:r>
         <w:rPr>
@@ -7774,7 +7916,7 @@
         </w:rPr>
         <w:t xml:space="preserve"> </w:t>
       </w:r>
-      <w:hyperlink r:id="rId37">
+      <w:hyperlink r:id="rId44">
         <w:r>
           <w:rPr>
             <w:rStyle w:val="Hyperlink"/>
@@ -7804,10 +7946,10 @@
       </w:r>
     </w:p>
     <w:sectPr>
-      <w:headerReference w:type="default" r:id="rId38"/>
-      <w:headerReference w:type="first" r:id="rId39"/>
-      <w:footerReference w:type="default" r:id="rId40"/>
-      <w:footerReference w:type="first" r:id="rId41"/>
+      <w:headerReference w:type="default" r:id="rId45"/>
+      <w:headerReference w:type="first" r:id="rId46"/>
+      <w:footerReference w:type="default" r:id="rId47"/>
+      <w:footerReference w:type="first" r:id="rId48"/>
       <w:type w:val="nextPage"/>
       <w:pgSz w:w="11906" w:h="16838"/>
       <w:pgMar w:left="1134" w:right="567" w:gutter="0" w:header="567" w:top="1123" w:footer="567" w:bottom="1125"/>

</xml_diff>